<commit_message>
Add : ternary and nullish + JS Book updates
</commit_message>
<xml_diff>
--- a/javascript/JS_Book.docx
+++ b/javascript/JS_Book.docx
@@ -1695,7 +1695,6 @@
         <w:pStyle w:val="Heading2"/>
       </w:pPr>
       <w:r>
-        <w:lastRenderedPageBreak/>
         <w:t>Output</w:t>
       </w:r>
     </w:p>
@@ -1779,6 +1778,7 @@
           <w:sz w:val="29"/>
           <w:szCs w:val="29"/>
         </w:rPr>
+        <w:lastRenderedPageBreak/>
         <w:t>➤</w:t>
       </w:r>
       <w:r>
@@ -14139,6 +14139,7 @@
           <w:szCs w:val="29"/>
           <w:shd w:val="clear" w:color="auto" w:fill="FFFFFF"/>
         </w:rPr>
+        <w:lastRenderedPageBreak/>
         <w:t>➤</w:t>
       </w:r>
       <w:r>
@@ -19782,21 +19783,8 @@
           <w:highlight w:val="lightGray"/>
           <w:lang w:eastAsia="en-GB"/>
         </w:rPr>
-        <w:t xml:space="preserve">var a = </w:t>
-      </w:r>
-      <w:proofErr w:type="gramStart"/>
-      <w:r>
-        <w:rPr>
-          <w:rFonts w:ascii="Formular" w:eastAsia="Times New Roman" w:hAnsi="Formular" w:cs="Times New Roman"/>
-          <w:color w:val="373A3C"/>
-          <w:sz w:val="29"/>
-          <w:szCs w:val="29"/>
-          <w:highlight w:val="lightGray"/>
-          <w:lang w:eastAsia="en-GB"/>
-        </w:rPr>
-        <w:t>20;</w:t>
-      </w:r>
-      <w:proofErr w:type="gramEnd"/>
+        <w:t>var a = 20;</w:t>
+      </w:r>
     </w:p>
     <w:p>
       <w:pPr>
@@ -19836,21 +19824,8 @@
           <w:highlight w:val="lightGray"/>
           <w:lang w:eastAsia="en-GB"/>
         </w:rPr>
-        <w:t xml:space="preserve">var b = </w:t>
-      </w:r>
-      <w:proofErr w:type="gramStart"/>
-      <w:r>
-        <w:rPr>
-          <w:rFonts w:ascii="Formular" w:eastAsia="Times New Roman" w:hAnsi="Formular" w:cs="Times New Roman"/>
-          <w:color w:val="373A3C"/>
-          <w:sz w:val="29"/>
-          <w:szCs w:val="29"/>
-          <w:highlight w:val="lightGray"/>
-          <w:lang w:eastAsia="en-GB"/>
-        </w:rPr>
-        <w:t>3;</w:t>
-      </w:r>
-      <w:proofErr w:type="gramEnd"/>
+        <w:t>var b = 3;</w:t>
+      </w:r>
     </w:p>
     <w:p>
       <w:pPr>
@@ -19890,21 +19865,8 @@
           <w:highlight w:val="lightGray"/>
           <w:lang w:eastAsia="en-GB"/>
         </w:rPr>
-        <w:t xml:space="preserve">var c = a * </w:t>
-      </w:r>
-      <w:proofErr w:type="gramStart"/>
-      <w:r>
-        <w:rPr>
-          <w:rFonts w:ascii="Formular" w:eastAsia="Times New Roman" w:hAnsi="Formular" w:cs="Times New Roman"/>
-          <w:color w:val="373A3C"/>
-          <w:sz w:val="29"/>
-          <w:szCs w:val="29"/>
-          <w:highlight w:val="lightGray"/>
-          <w:lang w:eastAsia="en-GB"/>
-        </w:rPr>
-        <w:t>b;</w:t>
-      </w:r>
-      <w:proofErr w:type="gramEnd"/>
+        <w:t>var c = a * b;</w:t>
+      </w:r>
     </w:p>
     <w:p>
       <w:pPr>
@@ -20138,21 +20100,8 @@
           <w:highlight w:val="lightGray"/>
           <w:lang w:eastAsia="en-GB"/>
         </w:rPr>
-        <w:t xml:space="preserve">var a = </w:t>
-      </w:r>
-      <w:proofErr w:type="gramStart"/>
-      <w:r>
-        <w:rPr>
-          <w:rFonts w:ascii="Formular" w:eastAsia="Times New Roman" w:hAnsi="Formular" w:cs="Times New Roman"/>
-          <w:color w:val="373A3C"/>
-          <w:sz w:val="29"/>
-          <w:szCs w:val="29"/>
-          <w:highlight w:val="lightGray"/>
-          <w:lang w:eastAsia="en-GB"/>
-        </w:rPr>
-        <w:t>20;</w:t>
-      </w:r>
-      <w:proofErr w:type="gramEnd"/>
+        <w:t>var a = 20;</w:t>
+      </w:r>
     </w:p>
     <w:p>
       <w:pPr>
@@ -20192,21 +20141,8 @@
           <w:highlight w:val="lightGray"/>
           <w:lang w:eastAsia="en-GB"/>
         </w:rPr>
-        <w:t xml:space="preserve">a -= </w:t>
-      </w:r>
-      <w:proofErr w:type="gramStart"/>
-      <w:r>
-        <w:rPr>
-          <w:rFonts w:ascii="Formular" w:eastAsia="Times New Roman" w:hAnsi="Formular" w:cs="Times New Roman"/>
-          <w:color w:val="373A3C"/>
-          <w:sz w:val="29"/>
-          <w:szCs w:val="29"/>
-          <w:highlight w:val="lightGray"/>
-          <w:lang w:eastAsia="en-GB"/>
-        </w:rPr>
-        <w:t>5;</w:t>
-      </w:r>
-      <w:proofErr w:type="gramEnd"/>
+        <w:t>a -= 5;</w:t>
+      </w:r>
     </w:p>
     <w:p>
       <w:pPr>
@@ -20317,21 +20253,8 @@
           <w:highlight w:val="lightGray"/>
           <w:lang w:eastAsia="en-GB"/>
         </w:rPr>
-        <w:t xml:space="preserve">var a = </w:t>
-      </w:r>
-      <w:proofErr w:type="gramStart"/>
-      <w:r>
-        <w:rPr>
-          <w:rFonts w:ascii="Formular" w:eastAsia="Times New Roman" w:hAnsi="Formular" w:cs="Times New Roman"/>
-          <w:color w:val="373A3C"/>
-          <w:sz w:val="29"/>
-          <w:szCs w:val="29"/>
-          <w:highlight w:val="lightGray"/>
-          <w:lang w:eastAsia="en-GB"/>
-        </w:rPr>
-        <w:t>20;</w:t>
-      </w:r>
-      <w:proofErr w:type="gramEnd"/>
+        <w:t>var a = 20;</w:t>
+      </w:r>
     </w:p>
     <w:p>
       <w:pPr>
@@ -20371,21 +20294,8 @@
           <w:highlight w:val="lightGray"/>
           <w:lang w:eastAsia="en-GB"/>
         </w:rPr>
-        <w:t xml:space="preserve">a %= </w:t>
-      </w:r>
-      <w:proofErr w:type="gramStart"/>
-      <w:r>
-        <w:rPr>
-          <w:rFonts w:ascii="Formular" w:eastAsia="Times New Roman" w:hAnsi="Formular" w:cs="Times New Roman"/>
-          <w:color w:val="373A3C"/>
-          <w:sz w:val="29"/>
-          <w:szCs w:val="29"/>
-          <w:highlight w:val="lightGray"/>
-          <w:lang w:eastAsia="en-GB"/>
-        </w:rPr>
-        <w:t>3;</w:t>
-      </w:r>
-      <w:proofErr w:type="gramEnd"/>
+        <w:t>a %= 3;</w:t>
+      </w:r>
     </w:p>
     <w:p>
       <w:pPr>
@@ -20714,21 +20624,8 @@
           <w:lang w:eastAsia="en-GB"/>
         </w:rPr>
         <w:lastRenderedPageBreak/>
-        <w:t>var a = "10</w:t>
-      </w:r>
-      <w:proofErr w:type="gramStart"/>
-      <w:r>
-        <w:rPr>
-          <w:rFonts w:ascii="Formular" w:eastAsia="Times New Roman" w:hAnsi="Formular" w:cs="Times New Roman"/>
-          <w:color w:val="373A3C"/>
-          <w:sz w:val="29"/>
-          <w:szCs w:val="29"/>
-          <w:highlight w:val="lightGray"/>
-          <w:lang w:eastAsia="en-GB"/>
-        </w:rPr>
-        <w:t>";</w:t>
-      </w:r>
-      <w:proofErr w:type="gramEnd"/>
+        <w:t>var a = "10";</w:t>
+      </w:r>
     </w:p>
     <w:p>
       <w:pPr>
@@ -20768,31 +20665,7 @@
           <w:highlight w:val="lightGray"/>
           <w:lang w:eastAsia="en-GB"/>
         </w:rPr>
-        <w:t>console.log (a == 10</w:t>
-      </w:r>
-      <w:proofErr w:type="gramStart"/>
-      <w:r>
-        <w:rPr>
-          <w:rFonts w:ascii="Formular" w:eastAsia="Times New Roman" w:hAnsi="Formular" w:cs="Times New Roman"/>
-          <w:color w:val="373A3C"/>
-          <w:sz w:val="29"/>
-          <w:szCs w:val="29"/>
-          <w:highlight w:val="lightGray"/>
-          <w:lang w:eastAsia="en-GB"/>
-        </w:rPr>
-        <w:t>);</w:t>
-      </w:r>
-      <w:proofErr w:type="gramEnd"/>
-      <w:r>
-        <w:rPr>
-          <w:rFonts w:ascii="Formular" w:eastAsia="Times New Roman" w:hAnsi="Formular" w:cs="Times New Roman"/>
-          <w:color w:val="373A3C"/>
-          <w:sz w:val="29"/>
-          <w:szCs w:val="29"/>
-          <w:highlight w:val="lightGray"/>
-          <w:lang w:eastAsia="en-GB"/>
-        </w:rPr>
-        <w:t xml:space="preserve"> </w:t>
+        <w:t xml:space="preserve">console.log (a == 10); </w:t>
       </w:r>
     </w:p>
     <w:p>
@@ -20904,21 +20777,8 @@
           <w:highlight w:val="lightGray"/>
           <w:lang w:eastAsia="en-GB"/>
         </w:rPr>
-        <w:t>var a = "10</w:t>
-      </w:r>
-      <w:proofErr w:type="gramStart"/>
-      <w:r>
-        <w:rPr>
-          <w:rFonts w:ascii="Formular" w:eastAsia="Times New Roman" w:hAnsi="Formular" w:cs="Times New Roman"/>
-          <w:color w:val="373A3C"/>
-          <w:sz w:val="29"/>
-          <w:szCs w:val="29"/>
-          <w:highlight w:val="lightGray"/>
-          <w:lang w:eastAsia="en-GB"/>
-        </w:rPr>
-        <w:t>";</w:t>
-      </w:r>
-      <w:proofErr w:type="gramEnd"/>
+        <w:t>var a = "10";</w:t>
+      </w:r>
     </w:p>
     <w:p>
       <w:pPr>
@@ -20958,21 +20818,8 @@
           <w:highlight w:val="lightGray"/>
           <w:lang w:eastAsia="en-GB"/>
         </w:rPr>
-        <w:t>console.log (a === 10</w:t>
-      </w:r>
-      <w:proofErr w:type="gramStart"/>
-      <w:r>
-        <w:rPr>
-          <w:rFonts w:ascii="Formular" w:eastAsia="Times New Roman" w:hAnsi="Formular" w:cs="Times New Roman"/>
-          <w:color w:val="373A3C"/>
-          <w:sz w:val="29"/>
-          <w:szCs w:val="29"/>
-          <w:highlight w:val="lightGray"/>
-          <w:lang w:eastAsia="en-GB"/>
-        </w:rPr>
-        <w:t>);</w:t>
-      </w:r>
-      <w:proofErr w:type="gramEnd"/>
+        <w:t>console.log (a === 10);</w:t>
+      </w:r>
     </w:p>
     <w:p>
       <w:pPr>
@@ -21295,21 +21142,8 @@
           <w:highlight w:val="lightGray"/>
           <w:lang w:eastAsia="en-GB"/>
         </w:rPr>
-        <w:t xml:space="preserve">var a = </w:t>
-      </w:r>
-      <w:proofErr w:type="gramStart"/>
-      <w:r>
-        <w:rPr>
-          <w:rFonts w:ascii="Formular" w:eastAsia="Times New Roman" w:hAnsi="Formular" w:cs="Times New Roman"/>
-          <w:color w:val="373A3C"/>
-          <w:sz w:val="29"/>
-          <w:szCs w:val="29"/>
-          <w:highlight w:val="lightGray"/>
-          <w:lang w:eastAsia="en-GB"/>
-        </w:rPr>
-        <w:t>10;</w:t>
-      </w:r>
-      <w:proofErr w:type="gramEnd"/>
+        <w:t>var a = 10;</w:t>
+      </w:r>
     </w:p>
     <w:p>
       <w:pPr>
@@ -21349,21 +21183,8 @@
           <w:highlight w:val="lightGray"/>
           <w:lang w:eastAsia="en-GB"/>
         </w:rPr>
-        <w:t xml:space="preserve">var b= </w:t>
-      </w:r>
-      <w:proofErr w:type="gramStart"/>
-      <w:r>
-        <w:rPr>
-          <w:rFonts w:ascii="Formular" w:eastAsia="Times New Roman" w:hAnsi="Formular" w:cs="Times New Roman"/>
-          <w:color w:val="373A3C"/>
-          <w:sz w:val="29"/>
-          <w:szCs w:val="29"/>
-          <w:highlight w:val="lightGray"/>
-          <w:lang w:eastAsia="en-GB"/>
-        </w:rPr>
-        <w:t>5;</w:t>
-      </w:r>
-      <w:proofErr w:type="gramEnd"/>
+        <w:t>var b= 5;</w:t>
+      </w:r>
     </w:p>
     <w:p>
       <w:pPr>
@@ -21403,31 +21224,7 @@
           <w:highlight w:val="lightGray"/>
           <w:lang w:eastAsia="en-GB"/>
         </w:rPr>
-        <w:t>console.log (a&gt;=b &amp;&amp; b&lt;=</w:t>
-      </w:r>
-      <w:proofErr w:type="gramStart"/>
-      <w:r>
-        <w:rPr>
-          <w:rFonts w:ascii="Formular" w:eastAsia="Times New Roman" w:hAnsi="Formular" w:cs="Times New Roman"/>
-          <w:color w:val="373A3C"/>
-          <w:sz w:val="29"/>
-          <w:szCs w:val="29"/>
-          <w:highlight w:val="lightGray"/>
-          <w:lang w:eastAsia="en-GB"/>
-        </w:rPr>
-        <w:t>20 )</w:t>
-      </w:r>
-      <w:proofErr w:type="gramEnd"/>
-      <w:r>
-        <w:rPr>
-          <w:rFonts w:ascii="Formular" w:eastAsia="Times New Roman" w:hAnsi="Formular" w:cs="Times New Roman"/>
-          <w:color w:val="373A3C"/>
-          <w:sz w:val="29"/>
-          <w:szCs w:val="29"/>
-          <w:highlight w:val="lightGray"/>
-          <w:lang w:eastAsia="en-GB"/>
-        </w:rPr>
-        <w:t>;</w:t>
+        <w:t>console.log (a&gt;=b &amp;&amp; b&lt;=20 );</w:t>
       </w:r>
     </w:p>
     <w:p>
@@ -21591,21 +21388,8 @@
           <w:highlight w:val="lightGray"/>
           <w:lang w:eastAsia="en-GB"/>
         </w:rPr>
-        <w:t xml:space="preserve">var b= </w:t>
-      </w:r>
-      <w:proofErr w:type="gramStart"/>
-      <w:r>
-        <w:rPr>
-          <w:rFonts w:ascii="Formular" w:eastAsia="Times New Roman" w:hAnsi="Formular" w:cs="Times New Roman"/>
-          <w:color w:val="373A3C"/>
-          <w:sz w:val="29"/>
-          <w:szCs w:val="29"/>
-          <w:highlight w:val="lightGray"/>
-          <w:lang w:eastAsia="en-GB"/>
-        </w:rPr>
-        <w:t>5;</w:t>
-      </w:r>
-      <w:proofErr w:type="gramEnd"/>
+        <w:t>var b= 5;</w:t>
+      </w:r>
     </w:p>
     <w:p>
       <w:pPr>
@@ -21645,31 +21429,7 @@
           <w:highlight w:val="lightGray"/>
           <w:lang w:eastAsia="en-GB"/>
         </w:rPr>
-        <w:t>console.log (a==b || b&lt;=</w:t>
-      </w:r>
-      <w:proofErr w:type="gramStart"/>
-      <w:r>
-        <w:rPr>
-          <w:rFonts w:ascii="Formular" w:eastAsia="Times New Roman" w:hAnsi="Formular" w:cs="Times New Roman"/>
-          <w:color w:val="373A3C"/>
-          <w:sz w:val="29"/>
-          <w:szCs w:val="29"/>
-          <w:highlight w:val="lightGray"/>
-          <w:lang w:eastAsia="en-GB"/>
-        </w:rPr>
-        <w:t>20 )</w:t>
-      </w:r>
-      <w:proofErr w:type="gramEnd"/>
-      <w:r>
-        <w:rPr>
-          <w:rFonts w:ascii="Formular" w:eastAsia="Times New Roman" w:hAnsi="Formular" w:cs="Times New Roman"/>
-          <w:color w:val="373A3C"/>
-          <w:sz w:val="29"/>
-          <w:szCs w:val="29"/>
-          <w:highlight w:val="lightGray"/>
-          <w:lang w:eastAsia="en-GB"/>
-        </w:rPr>
-        <w:t>;</w:t>
+        <w:t>console.log (a==b || b&lt;=20 );</w:t>
       </w:r>
     </w:p>
     <w:p>
@@ -21781,21 +21541,8 @@
           <w:highlight w:val="lightGray"/>
           <w:lang w:eastAsia="en-GB"/>
         </w:rPr>
-        <w:t xml:space="preserve">var a = </w:t>
-      </w:r>
-      <w:proofErr w:type="gramStart"/>
-      <w:r>
-        <w:rPr>
-          <w:rFonts w:ascii="Formular" w:eastAsia="Times New Roman" w:hAnsi="Formular" w:cs="Times New Roman"/>
-          <w:color w:val="373A3C"/>
-          <w:sz w:val="29"/>
-          <w:szCs w:val="29"/>
-          <w:highlight w:val="lightGray"/>
-          <w:lang w:eastAsia="en-GB"/>
-        </w:rPr>
-        <w:t>10;</w:t>
-      </w:r>
-      <w:proofErr w:type="gramEnd"/>
+        <w:t>var a = 10;</w:t>
+      </w:r>
     </w:p>
     <w:p>
       <w:pPr>
@@ -21835,21 +21582,8 @@
           <w:highlight w:val="lightGray"/>
           <w:lang w:eastAsia="en-GB"/>
         </w:rPr>
-        <w:t xml:space="preserve">var b= </w:t>
-      </w:r>
-      <w:proofErr w:type="gramStart"/>
-      <w:r>
-        <w:rPr>
-          <w:rFonts w:ascii="Formular" w:eastAsia="Times New Roman" w:hAnsi="Formular" w:cs="Times New Roman"/>
-          <w:color w:val="373A3C"/>
-          <w:sz w:val="29"/>
-          <w:szCs w:val="29"/>
-          <w:highlight w:val="lightGray"/>
-          <w:lang w:eastAsia="en-GB"/>
-        </w:rPr>
-        <w:t>5;</w:t>
-      </w:r>
-      <w:proofErr w:type="gramEnd"/>
+        <w:t>var b= 5;</w:t>
+      </w:r>
     </w:p>
     <w:p>
       <w:pPr>
@@ -21889,31 +21623,7 @@
           <w:highlight w:val="lightGray"/>
           <w:lang w:eastAsia="en-GB"/>
         </w:rPr>
-        <w:t xml:space="preserve">console.log </w:t>
-      </w:r>
-      <w:proofErr w:type="gramStart"/>
-      <w:r>
-        <w:rPr>
-          <w:rFonts w:ascii="Formular" w:eastAsia="Times New Roman" w:hAnsi="Formular" w:cs="Times New Roman"/>
-          <w:color w:val="373A3C"/>
-          <w:sz w:val="29"/>
-          <w:szCs w:val="29"/>
-          <w:highlight w:val="lightGray"/>
-          <w:lang w:eastAsia="en-GB"/>
-        </w:rPr>
-        <w:t>(!(</w:t>
-      </w:r>
-      <w:proofErr w:type="gramEnd"/>
-      <w:r>
-        <w:rPr>
-          <w:rFonts w:ascii="Formular" w:eastAsia="Times New Roman" w:hAnsi="Formular" w:cs="Times New Roman"/>
-          <w:color w:val="373A3C"/>
-          <w:sz w:val="29"/>
-          <w:szCs w:val="29"/>
-          <w:highlight w:val="lightGray"/>
-          <w:lang w:eastAsia="en-GB"/>
-        </w:rPr>
-        <w:t>a&gt;=b ));</w:t>
+        <w:t>console.log (!(a&gt;=b ));</w:t>
       </w:r>
     </w:p>
     <w:p>
@@ -23154,10 +22864,7 @@
       </w:pPr>
       <w:r>
         <w:lastRenderedPageBreak/>
-        <w:t>I</w:t>
-      </w:r>
-      <w:r>
-        <w:t>f</w:t>
+        <w:t>If</w:t>
       </w:r>
       <w:r>
         <w:rPr>
@@ -23295,31 +23002,7 @@
           <w:highlight w:val="lightGray"/>
           <w:shd w:val="clear" w:color="auto" w:fill="FFFFFF"/>
         </w:rPr>
-        <w:t xml:space="preserve">  /</w:t>
-      </w:r>
-      <w:proofErr w:type="gramStart"/>
-      <w:r>
-        <w:rPr>
-          <w:rFonts w:ascii="Formular" w:hAnsi="Formular"/>
-          <w:color w:val="373A3C"/>
-          <w:sz w:val="29"/>
-          <w:szCs w:val="29"/>
-          <w:highlight w:val="lightGray"/>
-          <w:shd w:val="clear" w:color="auto" w:fill="FFFFFF"/>
-        </w:rPr>
-        <w:t>/  Statement</w:t>
-      </w:r>
-      <w:proofErr w:type="gramEnd"/>
-      <w:r>
-        <w:rPr>
-          <w:rFonts w:ascii="Formular" w:hAnsi="Formular"/>
-          <w:color w:val="373A3C"/>
-          <w:sz w:val="29"/>
-          <w:szCs w:val="29"/>
-          <w:highlight w:val="lightGray"/>
-          <w:shd w:val="clear" w:color="auto" w:fill="FFFFFF"/>
-        </w:rPr>
-        <w:t xml:space="preserve"> (if the condition is true, statement to be execute)</w:t>
+        <w:t xml:space="preserve">  //  Statement (if the condition is true, statement to be execute)</w:t>
       </w:r>
     </w:p>
     <w:p>
@@ -23429,21 +23112,8 @@
           <w:highlight w:val="lightGray"/>
           <w:shd w:val="clear" w:color="auto" w:fill="FFFFFF"/>
         </w:rPr>
-        <w:t xml:space="preserve">var x = </w:t>
-      </w:r>
-      <w:proofErr w:type="gramStart"/>
-      <w:r>
-        <w:rPr>
-          <w:rFonts w:ascii="Formular" w:hAnsi="Formular"/>
-          <w:color w:val="373A3C"/>
-          <w:sz w:val="29"/>
-          <w:szCs w:val="29"/>
-          <w:highlight w:val="lightGray"/>
-          <w:shd w:val="clear" w:color="auto" w:fill="FFFFFF"/>
-        </w:rPr>
-        <w:t>3;</w:t>
-      </w:r>
-      <w:proofErr w:type="gramEnd"/>
+        <w:t>var x = 3;</w:t>
+      </w:r>
     </w:p>
     <w:p>
       <w:pPr>
@@ -23524,31 +23194,7 @@
           <w:highlight w:val="lightGray"/>
           <w:shd w:val="clear" w:color="auto" w:fill="FFFFFF"/>
         </w:rPr>
-        <w:t xml:space="preserve">  console.log(x); /</w:t>
-      </w:r>
-      <w:proofErr w:type="gramStart"/>
-      <w:r>
-        <w:rPr>
-          <w:rFonts w:ascii="Formular" w:hAnsi="Formular"/>
-          <w:color w:val="373A3C"/>
-          <w:sz w:val="29"/>
-          <w:szCs w:val="29"/>
-          <w:highlight w:val="lightGray"/>
-          <w:shd w:val="clear" w:color="auto" w:fill="FFFFFF"/>
-        </w:rPr>
-        <w:t>/(</w:t>
-      </w:r>
-      <w:proofErr w:type="gramEnd"/>
-      <w:r>
-        <w:rPr>
-          <w:rFonts w:ascii="Formular" w:hAnsi="Formular"/>
-          <w:color w:val="373A3C"/>
-          <w:sz w:val="29"/>
-          <w:szCs w:val="29"/>
-          <w:highlight w:val="lightGray"/>
-          <w:shd w:val="clear" w:color="auto" w:fill="FFFFFF"/>
-        </w:rPr>
-        <w:t>the condition is true and statement to be execute)</w:t>
+        <w:t xml:space="preserve">  console.log(x); //(the condition is true and statement to be execute)</w:t>
       </w:r>
     </w:p>
     <w:p>
@@ -23762,21 +23408,8 @@
           <w:highlight w:val="lightGray"/>
           <w:shd w:val="clear" w:color="auto" w:fill="FFFFFF"/>
         </w:rPr>
-        <w:t xml:space="preserve">var time = </w:t>
-      </w:r>
-      <w:proofErr w:type="gramStart"/>
-      <w:r>
-        <w:rPr>
-          <w:rFonts w:ascii="Formular" w:hAnsi="Formular"/>
-          <w:color w:val="373A3C"/>
-          <w:sz w:val="29"/>
-          <w:szCs w:val="29"/>
-          <w:highlight w:val="lightGray"/>
-          <w:shd w:val="clear" w:color="auto" w:fill="FFFFFF"/>
-        </w:rPr>
-        <w:t>12;</w:t>
-      </w:r>
-      <w:proofErr w:type="gramEnd"/>
+        <w:t>var time = 12;</w:t>
+      </w:r>
     </w:p>
     <w:p>
       <w:pPr>
@@ -23857,31 +23490,7 @@
           <w:highlight w:val="lightGray"/>
           <w:shd w:val="clear" w:color="auto" w:fill="FFFFFF"/>
         </w:rPr>
-        <w:t xml:space="preserve">    </w:t>
-      </w:r>
-      <w:proofErr w:type="gramStart"/>
-      <w:r>
-        <w:rPr>
-          <w:rFonts w:ascii="Formular" w:hAnsi="Formular"/>
-          <w:color w:val="373A3C"/>
-          <w:sz w:val="29"/>
-          <w:szCs w:val="29"/>
-          <w:highlight w:val="lightGray"/>
-          <w:shd w:val="clear" w:color="auto" w:fill="FFFFFF"/>
-        </w:rPr>
-        <w:t>console.log(</w:t>
-      </w:r>
-      <w:proofErr w:type="gramEnd"/>
-      <w:r>
-        <w:rPr>
-          <w:rFonts w:ascii="Formular" w:hAnsi="Formular"/>
-          <w:color w:val="373A3C"/>
-          <w:sz w:val="29"/>
-          <w:szCs w:val="29"/>
-          <w:highlight w:val="lightGray"/>
-          <w:shd w:val="clear" w:color="auto" w:fill="FFFFFF"/>
-        </w:rPr>
-        <w:t>"Good morning.");</w:t>
+        <w:t xml:space="preserve">    console.log("Good morning.");</w:t>
       </w:r>
     </w:p>
     <w:p>
@@ -23963,31 +23572,7 @@
           <w:highlight w:val="lightGray"/>
           <w:shd w:val="clear" w:color="auto" w:fill="FFFFFF"/>
         </w:rPr>
-        <w:t xml:space="preserve">    </w:t>
-      </w:r>
-      <w:proofErr w:type="gramStart"/>
-      <w:r>
-        <w:rPr>
-          <w:rFonts w:ascii="Formular" w:hAnsi="Formular"/>
-          <w:color w:val="373A3C"/>
-          <w:sz w:val="29"/>
-          <w:szCs w:val="29"/>
-          <w:highlight w:val="lightGray"/>
-          <w:shd w:val="clear" w:color="auto" w:fill="FFFFFF"/>
-        </w:rPr>
-        <w:t>console.log(</w:t>
-      </w:r>
-      <w:proofErr w:type="gramEnd"/>
-      <w:r>
-        <w:rPr>
-          <w:rFonts w:ascii="Formular" w:hAnsi="Formular"/>
-          <w:color w:val="373A3C"/>
-          <w:sz w:val="29"/>
-          <w:szCs w:val="29"/>
-          <w:highlight w:val="lightGray"/>
-          <w:shd w:val="clear" w:color="auto" w:fill="FFFFFF"/>
-        </w:rPr>
-        <w:t>"Good day.");</w:t>
+        <w:t xml:space="preserve">    console.log("Good day.");</w:t>
       </w:r>
     </w:p>
     <w:p>
@@ -24150,21 +23735,8 @@
           <w:highlight w:val="lightGray"/>
           <w:shd w:val="clear" w:color="auto" w:fill="FFFFFF"/>
         </w:rPr>
-        <w:t xml:space="preserve">var time = </w:t>
-      </w:r>
-      <w:proofErr w:type="gramStart"/>
-      <w:r>
-        <w:rPr>
-          <w:rFonts w:ascii="Formular" w:hAnsi="Formular"/>
-          <w:color w:val="373A3C"/>
-          <w:sz w:val="29"/>
-          <w:szCs w:val="29"/>
-          <w:highlight w:val="lightGray"/>
-          <w:shd w:val="clear" w:color="auto" w:fill="FFFFFF"/>
-        </w:rPr>
-        <w:t>21.00;</w:t>
-      </w:r>
-      <w:proofErr w:type="gramEnd"/>
+        <w:t>var time = 21.00;</w:t>
+      </w:r>
     </w:p>
     <w:p>
       <w:pPr>
@@ -24245,31 +23817,7 @@
           <w:highlight w:val="lightGray"/>
           <w:shd w:val="clear" w:color="auto" w:fill="FFFFFF"/>
         </w:rPr>
-        <w:t xml:space="preserve">    </w:t>
-      </w:r>
-      <w:proofErr w:type="gramStart"/>
-      <w:r>
-        <w:rPr>
-          <w:rFonts w:ascii="Formular" w:hAnsi="Formular"/>
-          <w:color w:val="373A3C"/>
-          <w:sz w:val="29"/>
-          <w:szCs w:val="29"/>
-          <w:highlight w:val="lightGray"/>
-          <w:shd w:val="clear" w:color="auto" w:fill="FFFFFF"/>
-        </w:rPr>
-        <w:t>console.log(</w:t>
-      </w:r>
-      <w:proofErr w:type="gramEnd"/>
-      <w:r>
-        <w:rPr>
-          <w:rFonts w:ascii="Formular" w:hAnsi="Formular"/>
-          <w:color w:val="373A3C"/>
-          <w:sz w:val="29"/>
-          <w:szCs w:val="29"/>
-          <w:highlight w:val="lightGray"/>
-          <w:shd w:val="clear" w:color="auto" w:fill="FFFFFF"/>
-        </w:rPr>
-        <w:t>"Good morning.");</w:t>
+        <w:t xml:space="preserve">    console.log("Good morning.");</w:t>
       </w:r>
     </w:p>
     <w:p>
@@ -24351,31 +23899,7 @@
           <w:highlight w:val="lightGray"/>
           <w:shd w:val="clear" w:color="auto" w:fill="FFFFFF"/>
         </w:rPr>
-        <w:t xml:space="preserve">    </w:t>
-      </w:r>
-      <w:proofErr w:type="gramStart"/>
-      <w:r>
-        <w:rPr>
-          <w:rFonts w:ascii="Formular" w:hAnsi="Formular"/>
-          <w:color w:val="373A3C"/>
-          <w:sz w:val="29"/>
-          <w:szCs w:val="29"/>
-          <w:highlight w:val="lightGray"/>
-          <w:shd w:val="clear" w:color="auto" w:fill="FFFFFF"/>
-        </w:rPr>
-        <w:t>console.log(</w:t>
-      </w:r>
-      <w:proofErr w:type="gramEnd"/>
-      <w:r>
-        <w:rPr>
-          <w:rFonts w:ascii="Formular" w:hAnsi="Formular"/>
-          <w:color w:val="373A3C"/>
-          <w:sz w:val="29"/>
-          <w:szCs w:val="29"/>
-          <w:highlight w:val="lightGray"/>
-          <w:shd w:val="clear" w:color="auto" w:fill="FFFFFF"/>
-        </w:rPr>
-        <w:t>"Good afternoon.");</w:t>
+        <w:t xml:space="preserve">    console.log("Good afternoon.");</w:t>
       </w:r>
     </w:p>
     <w:p>
@@ -24457,31 +23981,7 @@
           <w:highlight w:val="lightGray"/>
           <w:shd w:val="clear" w:color="auto" w:fill="FFFFFF"/>
         </w:rPr>
-        <w:t xml:space="preserve">    </w:t>
-      </w:r>
-      <w:proofErr w:type="gramStart"/>
-      <w:r>
-        <w:rPr>
-          <w:rFonts w:ascii="Formular" w:hAnsi="Formular"/>
-          <w:color w:val="373A3C"/>
-          <w:sz w:val="29"/>
-          <w:szCs w:val="29"/>
-          <w:highlight w:val="lightGray"/>
-          <w:shd w:val="clear" w:color="auto" w:fill="FFFFFF"/>
-        </w:rPr>
-        <w:t>console.log(</w:t>
-      </w:r>
-      <w:proofErr w:type="gramEnd"/>
-      <w:r>
-        <w:rPr>
-          <w:rFonts w:ascii="Formular" w:hAnsi="Formular"/>
-          <w:color w:val="373A3C"/>
-          <w:sz w:val="29"/>
-          <w:szCs w:val="29"/>
-          <w:highlight w:val="lightGray"/>
-          <w:shd w:val="clear" w:color="auto" w:fill="FFFFFF"/>
-        </w:rPr>
-        <w:t>"Good evening.");</w:t>
+        <w:t xml:space="preserve">    console.log("Good evening.");</w:t>
       </w:r>
     </w:p>
     <w:p>
@@ -25248,6 +24748,1065 @@
         </w:rPr>
       </w:pPr>
     </w:p>
+    <w:p>
+      <w:pPr>
+        <w:pStyle w:val="Heading2"/>
+      </w:pPr>
+      <w:proofErr w:type="spellStart"/>
+      <w:r>
+        <w:rPr>
+          <w:lang w:val="nb-NO"/>
+        </w:rPr>
+        <w:t>Ternary</w:t>
+      </w:r>
+      <w:proofErr w:type="spellEnd"/>
+      <w:r>
+        <w:t xml:space="preserve"> </w:t>
+      </w:r>
+    </w:p>
+    <w:p/>
+    <w:p>
+      <w:pPr>
+        <w:rPr>
+          <w:rFonts w:ascii="Formular" w:eastAsia="Times New Roman" w:hAnsi="Formular" w:cs="Times New Roman"/>
+          <w:color w:val="000000"/>
+          <w:sz w:val="29"/>
+          <w:szCs w:val="29"/>
+          <w:lang w:val="en-US"/>
+        </w:rPr>
+      </w:pPr>
+      <w:r>
+        <w:rPr>
+          <w:rFonts w:ascii="Formular" w:eastAsia="Times New Roman" w:hAnsi="Formular" w:cs="Times New Roman"/>
+          <w:color w:val="000000"/>
+          <w:sz w:val="29"/>
+          <w:szCs w:val="29"/>
+          <w:lang w:val="en-US"/>
+        </w:rPr>
+        <w:t xml:space="preserve">It is a one-line </w:t>
+      </w:r>
+      <w:proofErr w:type="spellStart"/>
+      <w:r>
+        <w:rPr>
+          <w:rFonts w:ascii="Formular" w:eastAsia="Times New Roman" w:hAnsi="Formular" w:cs="Times New Roman"/>
+          <w:color w:val="000000"/>
+          <w:sz w:val="29"/>
+          <w:szCs w:val="29"/>
+          <w:lang w:val="en-US"/>
+        </w:rPr>
+        <w:t>if</w:t>
+      </w:r>
+      <w:proofErr w:type="spellEnd"/>
+      <w:r>
+        <w:rPr>
+          <w:rFonts w:ascii="Formular" w:eastAsia="Times New Roman" w:hAnsi="Formular" w:cs="Times New Roman"/>
+          <w:color w:val="000000"/>
+          <w:sz w:val="29"/>
+          <w:szCs w:val="29"/>
+          <w:lang w:val="en-US"/>
+        </w:rPr>
+        <w:t xml:space="preserve"> statement</w:t>
+      </w:r>
+    </w:p>
+    <w:p>
+      <w:pPr>
+        <w:shd w:val="clear" w:color="auto" w:fill="1E1E1E"/>
+        <w:spacing w:line="315" w:lineRule="atLeast"/>
+        <w:rPr>
+          <w:rFonts w:ascii="Menlo" w:eastAsia="Times New Roman" w:hAnsi="Menlo" w:cs="Menlo"/>
+          <w:color w:val="D4D4D4"/>
+          <w:sz w:val="21"/>
+          <w:szCs w:val="21"/>
+          <w:lang w:eastAsia="en-GB"/>
+        </w:rPr>
+      </w:pPr>
+    </w:p>
+    <w:p>
+      <w:pPr>
+        <w:shd w:val="clear" w:color="auto" w:fill="1E1E1E"/>
+        <w:spacing w:line="315" w:lineRule="atLeast"/>
+        <w:rPr>
+          <w:rFonts w:ascii="Menlo" w:eastAsia="Times New Roman" w:hAnsi="Menlo" w:cs="Menlo"/>
+          <w:color w:val="D4D4D4"/>
+          <w:sz w:val="21"/>
+          <w:szCs w:val="21"/>
+          <w:lang w:eastAsia="en-GB"/>
+        </w:rPr>
+      </w:pPr>
+      <w:r>
+        <w:rPr>
+          <w:rFonts w:ascii="Menlo" w:eastAsia="Times New Roman" w:hAnsi="Menlo" w:cs="Menlo"/>
+          <w:color w:val="569CD6"/>
+          <w:sz w:val="21"/>
+          <w:szCs w:val="21"/>
+          <w:lang w:eastAsia="en-GB"/>
+        </w:rPr>
+        <w:t>const</w:t>
+      </w:r>
+      <w:r>
+        <w:rPr>
+          <w:rFonts w:ascii="Menlo" w:eastAsia="Times New Roman" w:hAnsi="Menlo" w:cs="Menlo"/>
+          <w:color w:val="D4D4D4"/>
+          <w:sz w:val="21"/>
+          <w:szCs w:val="21"/>
+          <w:lang w:eastAsia="en-GB"/>
+        </w:rPr>
+        <w:t xml:space="preserve"> </w:t>
+      </w:r>
+      <w:r>
+        <w:rPr>
+          <w:rFonts w:ascii="Menlo" w:eastAsia="Times New Roman" w:hAnsi="Menlo" w:cs="Menlo"/>
+          <w:color w:val="4FC1FF"/>
+          <w:sz w:val="21"/>
+          <w:szCs w:val="21"/>
+          <w:lang w:eastAsia="en-GB"/>
+        </w:rPr>
+        <w:t>point</w:t>
+      </w:r>
+      <w:r>
+        <w:rPr>
+          <w:rFonts w:ascii="Menlo" w:eastAsia="Times New Roman" w:hAnsi="Menlo" w:cs="Menlo"/>
+          <w:color w:val="D4D4D4"/>
+          <w:sz w:val="21"/>
+          <w:szCs w:val="21"/>
+          <w:lang w:eastAsia="en-GB"/>
+        </w:rPr>
+        <w:t xml:space="preserve"> = </w:t>
+      </w:r>
+      <w:r>
+        <w:rPr>
+          <w:rFonts w:ascii="Menlo" w:eastAsia="Times New Roman" w:hAnsi="Menlo" w:cs="Menlo"/>
+          <w:color w:val="B5CEA8"/>
+          <w:sz w:val="21"/>
+          <w:szCs w:val="21"/>
+          <w:lang w:eastAsia="en-GB"/>
+        </w:rPr>
+        <w:t>55</w:t>
+      </w:r>
+      <w:r>
+        <w:rPr>
+          <w:rFonts w:ascii="Menlo" w:eastAsia="Times New Roman" w:hAnsi="Menlo" w:cs="Menlo"/>
+          <w:color w:val="D4D4D4"/>
+          <w:sz w:val="21"/>
+          <w:szCs w:val="21"/>
+          <w:lang w:eastAsia="en-GB"/>
+        </w:rPr>
+        <w:t>;</w:t>
+      </w:r>
+    </w:p>
+    <w:p>
+      <w:pPr>
+        <w:shd w:val="clear" w:color="auto" w:fill="1E1E1E"/>
+        <w:spacing w:line="315" w:lineRule="atLeast"/>
+        <w:rPr>
+          <w:rFonts w:ascii="Menlo" w:eastAsia="Times New Roman" w:hAnsi="Menlo" w:cs="Menlo"/>
+          <w:color w:val="D4D4D4"/>
+          <w:sz w:val="21"/>
+          <w:szCs w:val="21"/>
+          <w:lang w:eastAsia="en-GB"/>
+        </w:rPr>
+      </w:pPr>
+    </w:p>
+    <w:p>
+      <w:pPr>
+        <w:shd w:val="clear" w:color="auto" w:fill="1E1E1E"/>
+        <w:spacing w:line="315" w:lineRule="atLeast"/>
+        <w:rPr>
+          <w:rFonts w:ascii="Menlo" w:eastAsia="Times New Roman" w:hAnsi="Menlo" w:cs="Menlo"/>
+          <w:color w:val="D4D4D4"/>
+          <w:sz w:val="21"/>
+          <w:szCs w:val="21"/>
+          <w:lang w:eastAsia="en-GB"/>
+        </w:rPr>
+      </w:pPr>
+      <w:r>
+        <w:rPr>
+          <w:rFonts w:ascii="Menlo" w:eastAsia="Times New Roman" w:hAnsi="Menlo" w:cs="Menlo"/>
+          <w:color w:val="4FC1FF"/>
+          <w:sz w:val="21"/>
+          <w:szCs w:val="21"/>
+          <w:lang w:eastAsia="en-GB"/>
+        </w:rPr>
+        <w:t>point</w:t>
+      </w:r>
+      <w:r>
+        <w:rPr>
+          <w:rFonts w:ascii="Menlo" w:eastAsia="Times New Roman" w:hAnsi="Menlo" w:cs="Menlo"/>
+          <w:color w:val="D4D4D4"/>
+          <w:sz w:val="21"/>
+          <w:szCs w:val="21"/>
+          <w:lang w:eastAsia="en-GB"/>
+        </w:rPr>
+        <w:t xml:space="preserve"> &lt; </w:t>
+      </w:r>
+      <w:r>
+        <w:rPr>
+          <w:rFonts w:ascii="Menlo" w:eastAsia="Times New Roman" w:hAnsi="Menlo" w:cs="Menlo"/>
+          <w:color w:val="B5CEA8"/>
+          <w:sz w:val="21"/>
+          <w:szCs w:val="21"/>
+          <w:lang w:eastAsia="en-GB"/>
+        </w:rPr>
+        <w:t>50</w:t>
+      </w:r>
+      <w:r>
+        <w:rPr>
+          <w:rFonts w:ascii="Menlo" w:eastAsia="Times New Roman" w:hAnsi="Menlo" w:cs="Menlo"/>
+          <w:color w:val="D4D4D4"/>
+          <w:sz w:val="21"/>
+          <w:szCs w:val="21"/>
+          <w:lang w:eastAsia="en-GB"/>
+        </w:rPr>
+        <w:t xml:space="preserve"> ? </w:t>
+      </w:r>
+      <w:r>
+        <w:rPr>
+          <w:rFonts w:ascii="Menlo" w:eastAsia="Times New Roman" w:hAnsi="Menlo" w:cs="Menlo"/>
+          <w:color w:val="9CDCFE"/>
+          <w:sz w:val="21"/>
+          <w:szCs w:val="21"/>
+          <w:lang w:eastAsia="en-GB"/>
+        </w:rPr>
+        <w:t>console</w:t>
+      </w:r>
+      <w:r>
+        <w:rPr>
+          <w:rFonts w:ascii="Menlo" w:eastAsia="Times New Roman" w:hAnsi="Menlo" w:cs="Menlo"/>
+          <w:color w:val="D4D4D4"/>
+          <w:sz w:val="21"/>
+          <w:szCs w:val="21"/>
+          <w:lang w:eastAsia="en-GB"/>
+        </w:rPr>
+        <w:t>.</w:t>
+      </w:r>
+      <w:r>
+        <w:rPr>
+          <w:rFonts w:ascii="Menlo" w:eastAsia="Times New Roman" w:hAnsi="Menlo" w:cs="Menlo"/>
+          <w:color w:val="DCDCAA"/>
+          <w:sz w:val="21"/>
+          <w:szCs w:val="21"/>
+          <w:lang w:eastAsia="en-GB"/>
+        </w:rPr>
+        <w:t>log</w:t>
+      </w:r>
+      <w:r>
+        <w:rPr>
+          <w:rFonts w:ascii="Menlo" w:eastAsia="Times New Roman" w:hAnsi="Menlo" w:cs="Menlo"/>
+          <w:color w:val="D4D4D4"/>
+          <w:sz w:val="21"/>
+          <w:szCs w:val="21"/>
+          <w:lang w:eastAsia="en-GB"/>
+        </w:rPr>
+        <w:t>(</w:t>
+      </w:r>
+      <w:r>
+        <w:rPr>
+          <w:rFonts w:ascii="Menlo" w:eastAsia="Times New Roman" w:hAnsi="Menlo" w:cs="Menlo"/>
+          <w:color w:val="CE9178"/>
+          <w:sz w:val="21"/>
+          <w:szCs w:val="21"/>
+          <w:lang w:eastAsia="en-GB"/>
+        </w:rPr>
+        <w:t>"BAD"</w:t>
+      </w:r>
+      <w:r>
+        <w:rPr>
+          <w:rFonts w:ascii="Menlo" w:eastAsia="Times New Roman" w:hAnsi="Menlo" w:cs="Menlo"/>
+          <w:color w:val="D4D4D4"/>
+          <w:sz w:val="21"/>
+          <w:szCs w:val="21"/>
+          <w:lang w:eastAsia="en-GB"/>
+        </w:rPr>
+        <w:t xml:space="preserve">) : </w:t>
+      </w:r>
+      <w:r>
+        <w:rPr>
+          <w:rFonts w:ascii="Menlo" w:eastAsia="Times New Roman" w:hAnsi="Menlo" w:cs="Menlo"/>
+          <w:color w:val="9CDCFE"/>
+          <w:sz w:val="21"/>
+          <w:szCs w:val="21"/>
+          <w:lang w:eastAsia="en-GB"/>
+        </w:rPr>
+        <w:t>console</w:t>
+      </w:r>
+      <w:r>
+        <w:rPr>
+          <w:rFonts w:ascii="Menlo" w:eastAsia="Times New Roman" w:hAnsi="Menlo" w:cs="Menlo"/>
+          <w:color w:val="D4D4D4"/>
+          <w:sz w:val="21"/>
+          <w:szCs w:val="21"/>
+          <w:lang w:eastAsia="en-GB"/>
+        </w:rPr>
+        <w:t>.</w:t>
+      </w:r>
+      <w:r>
+        <w:rPr>
+          <w:rFonts w:ascii="Menlo" w:eastAsia="Times New Roman" w:hAnsi="Menlo" w:cs="Menlo"/>
+          <w:color w:val="DCDCAA"/>
+          <w:sz w:val="21"/>
+          <w:szCs w:val="21"/>
+          <w:lang w:eastAsia="en-GB"/>
+        </w:rPr>
+        <w:t>log</w:t>
+      </w:r>
+      <w:r>
+        <w:rPr>
+          <w:rFonts w:ascii="Menlo" w:eastAsia="Times New Roman" w:hAnsi="Menlo" w:cs="Menlo"/>
+          <w:color w:val="D4D4D4"/>
+          <w:sz w:val="21"/>
+          <w:szCs w:val="21"/>
+          <w:lang w:eastAsia="en-GB"/>
+        </w:rPr>
+        <w:t>(</w:t>
+      </w:r>
+      <w:r>
+        <w:rPr>
+          <w:rFonts w:ascii="Menlo" w:eastAsia="Times New Roman" w:hAnsi="Menlo" w:cs="Menlo"/>
+          <w:color w:val="CE9178"/>
+          <w:sz w:val="21"/>
+          <w:szCs w:val="21"/>
+          <w:lang w:eastAsia="en-GB"/>
+        </w:rPr>
+        <w:t>"GOOD"</w:t>
+      </w:r>
+      <w:r>
+        <w:rPr>
+          <w:rFonts w:ascii="Menlo" w:eastAsia="Times New Roman" w:hAnsi="Menlo" w:cs="Menlo"/>
+          <w:color w:val="D4D4D4"/>
+          <w:sz w:val="21"/>
+          <w:szCs w:val="21"/>
+          <w:lang w:eastAsia="en-GB"/>
+        </w:rPr>
+        <w:t>);</w:t>
+      </w:r>
+    </w:p>
+    <w:p>
+      <w:pPr>
+        <w:shd w:val="clear" w:color="auto" w:fill="1E1E1E"/>
+        <w:spacing w:line="315" w:lineRule="atLeast"/>
+        <w:rPr>
+          <w:rFonts w:ascii="Menlo" w:eastAsia="Times New Roman" w:hAnsi="Menlo" w:cs="Menlo"/>
+          <w:color w:val="D4D4D4"/>
+          <w:sz w:val="21"/>
+          <w:szCs w:val="21"/>
+          <w:lang w:eastAsia="en-GB"/>
+        </w:rPr>
+      </w:pPr>
+    </w:p>
+    <w:p>
+      <w:pPr>
+        <w:rPr>
+          <w:rFonts w:ascii="Formular" w:eastAsia="Times New Roman" w:hAnsi="Formular" w:cs="Times New Roman"/>
+          <w:color w:val="000000"/>
+          <w:sz w:val="29"/>
+          <w:szCs w:val="29"/>
+          <w:lang w:val="en-US"/>
+        </w:rPr>
+      </w:pPr>
+      <w:r>
+        <w:rPr>
+          <w:rFonts w:ascii="Formular" w:eastAsia="Times New Roman" w:hAnsi="Formular" w:cs="Times New Roman"/>
+          <w:color w:val="000000"/>
+          <w:sz w:val="29"/>
+          <w:szCs w:val="29"/>
+          <w:lang w:val="en-US"/>
+        </w:rPr>
+        <w:t>Good</w:t>
+      </w:r>
+    </w:p>
+    <w:p/>
+    <w:p>
+      <w:pPr>
+        <w:shd w:val="clear" w:color="auto" w:fill="1E1E1E"/>
+        <w:spacing w:line="315" w:lineRule="atLeast"/>
+        <w:rPr>
+          <w:rFonts w:ascii="Menlo" w:eastAsia="Times New Roman" w:hAnsi="Menlo" w:cs="Menlo"/>
+          <w:color w:val="D4D4D4"/>
+          <w:sz w:val="21"/>
+          <w:szCs w:val="21"/>
+          <w:lang w:eastAsia="en-GB"/>
+        </w:rPr>
+      </w:pPr>
+    </w:p>
+    <w:p>
+      <w:pPr>
+        <w:shd w:val="clear" w:color="auto" w:fill="1E1E1E"/>
+        <w:spacing w:line="315" w:lineRule="atLeast"/>
+        <w:rPr>
+          <w:rFonts w:ascii="Menlo" w:eastAsia="Times New Roman" w:hAnsi="Menlo" w:cs="Menlo"/>
+          <w:color w:val="D4D4D4"/>
+          <w:sz w:val="21"/>
+          <w:szCs w:val="21"/>
+          <w:lang w:eastAsia="en-GB"/>
+        </w:rPr>
+      </w:pPr>
+      <w:r>
+        <w:rPr>
+          <w:rFonts w:ascii="Menlo" w:eastAsia="Times New Roman" w:hAnsi="Menlo" w:cs="Menlo"/>
+          <w:color w:val="569CD6"/>
+          <w:sz w:val="21"/>
+          <w:szCs w:val="21"/>
+          <w:lang w:eastAsia="en-GB"/>
+        </w:rPr>
+        <w:t>const</w:t>
+      </w:r>
+      <w:r>
+        <w:rPr>
+          <w:rFonts w:ascii="Menlo" w:eastAsia="Times New Roman" w:hAnsi="Menlo" w:cs="Menlo"/>
+          <w:color w:val="D4D4D4"/>
+          <w:sz w:val="21"/>
+          <w:szCs w:val="21"/>
+          <w:lang w:eastAsia="en-GB"/>
+        </w:rPr>
+        <w:t xml:space="preserve"> </w:t>
+      </w:r>
+      <w:r>
+        <w:rPr>
+          <w:rFonts w:ascii="Menlo" w:eastAsia="Times New Roman" w:hAnsi="Menlo" w:cs="Menlo"/>
+          <w:color w:val="4FC1FF"/>
+          <w:sz w:val="21"/>
+          <w:szCs w:val="21"/>
+          <w:lang w:eastAsia="en-GB"/>
+        </w:rPr>
+        <w:t>result</w:t>
+      </w:r>
+      <w:r>
+        <w:rPr>
+          <w:rFonts w:ascii="Menlo" w:eastAsia="Times New Roman" w:hAnsi="Menlo" w:cs="Menlo"/>
+          <w:color w:val="D4D4D4"/>
+          <w:sz w:val="21"/>
+          <w:szCs w:val="21"/>
+          <w:lang w:eastAsia="en-GB"/>
+        </w:rPr>
+        <w:t xml:space="preserve"> = </w:t>
+      </w:r>
+      <w:r>
+        <w:rPr>
+          <w:rFonts w:ascii="Menlo" w:eastAsia="Times New Roman" w:hAnsi="Menlo" w:cs="Menlo"/>
+          <w:color w:val="4FC1FF"/>
+          <w:sz w:val="21"/>
+          <w:szCs w:val="21"/>
+          <w:lang w:eastAsia="en-GB"/>
+        </w:rPr>
+        <w:t>point</w:t>
+      </w:r>
+      <w:r>
+        <w:rPr>
+          <w:rFonts w:ascii="Menlo" w:eastAsia="Times New Roman" w:hAnsi="Menlo" w:cs="Menlo"/>
+          <w:color w:val="D4D4D4"/>
+          <w:sz w:val="21"/>
+          <w:szCs w:val="21"/>
+          <w:lang w:eastAsia="en-GB"/>
+        </w:rPr>
+        <w:t xml:space="preserve"> &lt; </w:t>
+      </w:r>
+      <w:r>
+        <w:rPr>
+          <w:rFonts w:ascii="Menlo" w:eastAsia="Times New Roman" w:hAnsi="Menlo" w:cs="Menlo"/>
+          <w:color w:val="B5CEA8"/>
+          <w:sz w:val="21"/>
+          <w:szCs w:val="21"/>
+          <w:lang w:eastAsia="en-GB"/>
+        </w:rPr>
+        <w:t>50</w:t>
+      </w:r>
+      <w:r>
+        <w:rPr>
+          <w:rFonts w:ascii="Menlo" w:eastAsia="Times New Roman" w:hAnsi="Menlo" w:cs="Menlo"/>
+          <w:color w:val="D4D4D4"/>
+          <w:sz w:val="21"/>
+          <w:szCs w:val="21"/>
+          <w:lang w:eastAsia="en-GB"/>
+        </w:rPr>
+        <w:t xml:space="preserve"> ? </w:t>
+      </w:r>
+      <w:r>
+        <w:rPr>
+          <w:rFonts w:ascii="Menlo" w:eastAsia="Times New Roman" w:hAnsi="Menlo" w:cs="Menlo"/>
+          <w:color w:val="CE9178"/>
+          <w:sz w:val="21"/>
+          <w:szCs w:val="21"/>
+          <w:lang w:eastAsia="en-GB"/>
+        </w:rPr>
+        <w:t>"BAD"</w:t>
+      </w:r>
+      <w:r>
+        <w:rPr>
+          <w:rFonts w:ascii="Menlo" w:eastAsia="Times New Roman" w:hAnsi="Menlo" w:cs="Menlo"/>
+          <w:color w:val="D4D4D4"/>
+          <w:sz w:val="21"/>
+          <w:szCs w:val="21"/>
+          <w:lang w:eastAsia="en-GB"/>
+        </w:rPr>
+        <w:t xml:space="preserve"> : </w:t>
+      </w:r>
+      <w:r>
+        <w:rPr>
+          <w:rFonts w:ascii="Menlo" w:eastAsia="Times New Roman" w:hAnsi="Menlo" w:cs="Menlo"/>
+          <w:color w:val="CE9178"/>
+          <w:sz w:val="21"/>
+          <w:szCs w:val="21"/>
+          <w:lang w:eastAsia="en-GB"/>
+        </w:rPr>
+        <w:t>"GOOD"</w:t>
+      </w:r>
+      <w:r>
+        <w:rPr>
+          <w:rFonts w:ascii="Menlo" w:eastAsia="Times New Roman" w:hAnsi="Menlo" w:cs="Menlo"/>
+          <w:color w:val="D4D4D4"/>
+          <w:sz w:val="21"/>
+          <w:szCs w:val="21"/>
+          <w:lang w:eastAsia="en-GB"/>
+        </w:rPr>
+        <w:t>;</w:t>
+      </w:r>
+    </w:p>
+    <w:p>
+      <w:pPr>
+        <w:shd w:val="clear" w:color="auto" w:fill="1E1E1E"/>
+        <w:spacing w:line="315" w:lineRule="atLeast"/>
+        <w:rPr>
+          <w:rFonts w:ascii="Menlo" w:eastAsia="Times New Roman" w:hAnsi="Menlo" w:cs="Menlo"/>
+          <w:color w:val="D4D4D4"/>
+          <w:sz w:val="21"/>
+          <w:szCs w:val="21"/>
+          <w:lang w:eastAsia="en-GB"/>
+        </w:rPr>
+      </w:pPr>
+      <w:r>
+        <w:rPr>
+          <w:rFonts w:ascii="Menlo" w:eastAsia="Times New Roman" w:hAnsi="Menlo" w:cs="Menlo"/>
+          <w:color w:val="9CDCFE"/>
+          <w:sz w:val="21"/>
+          <w:szCs w:val="21"/>
+          <w:lang w:eastAsia="en-GB"/>
+        </w:rPr>
+        <w:t>console</w:t>
+      </w:r>
+      <w:r>
+        <w:rPr>
+          <w:rFonts w:ascii="Menlo" w:eastAsia="Times New Roman" w:hAnsi="Menlo" w:cs="Menlo"/>
+          <w:color w:val="D4D4D4"/>
+          <w:sz w:val="21"/>
+          <w:szCs w:val="21"/>
+          <w:lang w:eastAsia="en-GB"/>
+        </w:rPr>
+        <w:t>.</w:t>
+      </w:r>
+      <w:r>
+        <w:rPr>
+          <w:rFonts w:ascii="Menlo" w:eastAsia="Times New Roman" w:hAnsi="Menlo" w:cs="Menlo"/>
+          <w:color w:val="DCDCAA"/>
+          <w:sz w:val="21"/>
+          <w:szCs w:val="21"/>
+          <w:lang w:eastAsia="en-GB"/>
+        </w:rPr>
+        <w:t>log</w:t>
+      </w:r>
+      <w:r>
+        <w:rPr>
+          <w:rFonts w:ascii="Menlo" w:eastAsia="Times New Roman" w:hAnsi="Menlo" w:cs="Menlo"/>
+          <w:color w:val="D4D4D4"/>
+          <w:sz w:val="21"/>
+          <w:szCs w:val="21"/>
+          <w:lang w:eastAsia="en-GB"/>
+        </w:rPr>
+        <w:t>(</w:t>
+      </w:r>
+      <w:r>
+        <w:rPr>
+          <w:rFonts w:ascii="Menlo" w:eastAsia="Times New Roman" w:hAnsi="Menlo" w:cs="Menlo"/>
+          <w:color w:val="4FC1FF"/>
+          <w:sz w:val="21"/>
+          <w:szCs w:val="21"/>
+          <w:lang w:eastAsia="en-GB"/>
+        </w:rPr>
+        <w:t>result</w:t>
+      </w:r>
+      <w:r>
+        <w:rPr>
+          <w:rFonts w:ascii="Menlo" w:eastAsia="Times New Roman" w:hAnsi="Menlo" w:cs="Menlo"/>
+          <w:color w:val="D4D4D4"/>
+          <w:sz w:val="21"/>
+          <w:szCs w:val="21"/>
+          <w:lang w:eastAsia="en-GB"/>
+        </w:rPr>
+        <w:t>);</w:t>
+      </w:r>
+    </w:p>
+    <w:p>
+      <w:pPr>
+        <w:shd w:val="clear" w:color="auto" w:fill="1E1E1E"/>
+        <w:spacing w:line="315" w:lineRule="atLeast"/>
+        <w:rPr>
+          <w:rFonts w:ascii="Menlo" w:eastAsia="Times New Roman" w:hAnsi="Menlo" w:cs="Menlo"/>
+          <w:color w:val="D4D4D4"/>
+          <w:sz w:val="21"/>
+          <w:szCs w:val="21"/>
+          <w:lang w:eastAsia="en-GB"/>
+        </w:rPr>
+      </w:pPr>
+      <w:r>
+        <w:rPr>
+          <w:rFonts w:ascii="Menlo" w:eastAsia="Times New Roman" w:hAnsi="Menlo" w:cs="Menlo"/>
+          <w:color w:val="D4D4D4"/>
+          <w:sz w:val="21"/>
+          <w:szCs w:val="21"/>
+          <w:lang w:eastAsia="en-GB"/>
+        </w:rPr>
+        <w:t xml:space="preserve"> </w:t>
+      </w:r>
+    </w:p>
+    <w:p>
+      <w:pPr>
+        <w:rPr>
+          <w:rFonts w:ascii="Formular" w:eastAsia="Times New Roman" w:hAnsi="Formular" w:cs="Times New Roman"/>
+          <w:color w:val="000000"/>
+          <w:sz w:val="29"/>
+          <w:szCs w:val="29"/>
+          <w:lang w:val="en-US"/>
+        </w:rPr>
+      </w:pPr>
+      <w:r>
+        <w:rPr>
+          <w:rFonts w:ascii="Formular" w:eastAsia="Times New Roman" w:hAnsi="Formular" w:cs="Times New Roman"/>
+          <w:color w:val="000000"/>
+          <w:sz w:val="29"/>
+          <w:szCs w:val="29"/>
+          <w:lang w:val="en-US"/>
+        </w:rPr>
+        <w:t>Good</w:t>
+      </w:r>
+    </w:p>
+    <w:p/>
+    <w:p>
+      <w:pPr>
+        <w:pStyle w:val="Heading2"/>
+        <w:rPr>
+          <w:lang w:val="nb-NO"/>
+        </w:rPr>
+      </w:pPr>
+      <w:proofErr w:type="spellStart"/>
+      <w:r>
+        <w:rPr>
+          <w:lang w:val="nb-NO"/>
+        </w:rPr>
+        <w:t>Nullish</w:t>
+      </w:r>
+      <w:proofErr w:type="spellEnd"/>
+    </w:p>
+    <w:p>
+      <w:pPr>
+        <w:rPr>
+          <w:lang w:val="nb-NO"/>
+        </w:rPr>
+      </w:pPr>
+    </w:p>
+    <w:p>
+      <w:pPr>
+        <w:rPr>
+          <w:rFonts w:ascii="Formular" w:eastAsia="Times New Roman" w:hAnsi="Formular" w:cs="Times New Roman"/>
+          <w:color w:val="000000"/>
+          <w:sz w:val="29"/>
+          <w:szCs w:val="29"/>
+          <w:lang w:val="en-US"/>
+        </w:rPr>
+      </w:pPr>
+      <w:r>
+        <w:rPr>
+          <w:rFonts w:ascii="Formular" w:eastAsia="Times New Roman" w:hAnsi="Formular" w:cs="Times New Roman"/>
+          <w:color w:val="000000"/>
+          <w:sz w:val="29"/>
+          <w:szCs w:val="29"/>
+          <w:lang w:val="en-US"/>
+        </w:rPr>
+        <w:t xml:space="preserve">It is </w:t>
+      </w:r>
+      <w:r>
+        <w:rPr>
+          <w:rFonts w:ascii="Formular" w:eastAsia="Times New Roman" w:hAnsi="Formular" w:cs="Times New Roman"/>
+          <w:color w:val="000000"/>
+          <w:sz w:val="29"/>
+          <w:szCs w:val="29"/>
+          <w:lang w:val="en-US"/>
+        </w:rPr>
+        <w:t>for checking whether a variable is Null or not.</w:t>
+      </w:r>
+    </w:p>
+    <w:p>
+      <w:pPr>
+        <w:tabs>
+          <w:tab w:val="left" w:pos="916"/>
+          <w:tab w:val="left" w:pos="1832"/>
+          <w:tab w:val="left" w:pos="2748"/>
+          <w:tab w:val="left" w:pos="3664"/>
+          <w:tab w:val="left" w:pos="4580"/>
+          <w:tab w:val="left" w:pos="5496"/>
+          <w:tab w:val="left" w:pos="6412"/>
+          <w:tab w:val="left" w:pos="7328"/>
+          <w:tab w:val="left" w:pos="8244"/>
+          <w:tab w:val="left" w:pos="9160"/>
+          <w:tab w:val="left" w:pos="10076"/>
+          <w:tab w:val="left" w:pos="10992"/>
+          <w:tab w:val="left" w:pos="11908"/>
+          <w:tab w:val="left" w:pos="12824"/>
+          <w:tab w:val="left" w:pos="13740"/>
+          <w:tab w:val="left" w:pos="14656"/>
+        </w:tabs>
+        <w:rPr>
+          <w:rFonts w:ascii="Formular" w:hAnsi="Formular"/>
+          <w:color w:val="373A3C"/>
+          <w:sz w:val="29"/>
+          <w:szCs w:val="29"/>
+          <w:highlight w:val="lightGray"/>
+          <w:shd w:val="clear" w:color="auto" w:fill="FFFFFF"/>
+        </w:rPr>
+      </w:pPr>
+    </w:p>
+    <w:p>
+      <w:pPr>
+        <w:shd w:val="clear" w:color="auto" w:fill="1E1E1E"/>
+        <w:spacing w:line="315" w:lineRule="atLeast"/>
+        <w:rPr>
+          <w:rFonts w:ascii="Menlo" w:eastAsia="Times New Roman" w:hAnsi="Menlo" w:cs="Menlo"/>
+          <w:color w:val="D4D4D4"/>
+          <w:sz w:val="21"/>
+          <w:szCs w:val="21"/>
+          <w:lang w:eastAsia="en-GB"/>
+        </w:rPr>
+      </w:pPr>
+    </w:p>
+    <w:p>
+      <w:pPr>
+        <w:shd w:val="clear" w:color="auto" w:fill="1E1E1E"/>
+        <w:spacing w:line="315" w:lineRule="atLeast"/>
+        <w:rPr>
+          <w:rFonts w:ascii="Menlo" w:eastAsia="Times New Roman" w:hAnsi="Menlo" w:cs="Menlo"/>
+          <w:color w:val="D4D4D4"/>
+          <w:sz w:val="21"/>
+          <w:szCs w:val="21"/>
+          <w:lang w:eastAsia="en-GB"/>
+        </w:rPr>
+      </w:pPr>
+      <w:r>
+        <w:rPr>
+          <w:rFonts w:ascii="Menlo" w:eastAsia="Times New Roman" w:hAnsi="Menlo" w:cs="Menlo"/>
+          <w:color w:val="569CD6"/>
+          <w:sz w:val="21"/>
+          <w:szCs w:val="21"/>
+          <w:lang w:eastAsia="en-GB"/>
+        </w:rPr>
+        <w:t>const</w:t>
+      </w:r>
+      <w:r>
+        <w:rPr>
+          <w:rFonts w:ascii="Menlo" w:eastAsia="Times New Roman" w:hAnsi="Menlo" w:cs="Menlo"/>
+          <w:color w:val="D4D4D4"/>
+          <w:sz w:val="21"/>
+          <w:szCs w:val="21"/>
+          <w:lang w:eastAsia="en-GB"/>
+        </w:rPr>
+        <w:t xml:space="preserve"> </w:t>
+      </w:r>
+      <w:r>
+        <w:rPr>
+          <w:rFonts w:ascii="Menlo" w:eastAsia="Times New Roman" w:hAnsi="Menlo" w:cs="Menlo"/>
+          <w:color w:val="4FC1FF"/>
+          <w:sz w:val="21"/>
+          <w:szCs w:val="21"/>
+          <w:lang w:eastAsia="en-GB"/>
+        </w:rPr>
+        <w:t>variable_1</w:t>
+      </w:r>
+      <w:r>
+        <w:rPr>
+          <w:rFonts w:ascii="Menlo" w:eastAsia="Times New Roman" w:hAnsi="Menlo" w:cs="Menlo"/>
+          <w:color w:val="D4D4D4"/>
+          <w:sz w:val="21"/>
+          <w:szCs w:val="21"/>
+          <w:lang w:eastAsia="en-GB"/>
+        </w:rPr>
+        <w:t xml:space="preserve"> = </w:t>
+      </w:r>
+      <w:r>
+        <w:rPr>
+          <w:rFonts w:ascii="Menlo" w:eastAsia="Times New Roman" w:hAnsi="Menlo" w:cs="Menlo"/>
+          <w:color w:val="B5CEA8"/>
+          <w:sz w:val="21"/>
+          <w:szCs w:val="21"/>
+          <w:lang w:eastAsia="en-GB"/>
+        </w:rPr>
+        <w:t>60</w:t>
+      </w:r>
+      <w:r>
+        <w:rPr>
+          <w:rFonts w:ascii="Menlo" w:eastAsia="Times New Roman" w:hAnsi="Menlo" w:cs="Menlo"/>
+          <w:color w:val="D4D4D4"/>
+          <w:sz w:val="21"/>
+          <w:szCs w:val="21"/>
+          <w:lang w:eastAsia="en-GB"/>
+        </w:rPr>
+        <w:t>;</w:t>
+      </w:r>
+    </w:p>
+    <w:p>
+      <w:pPr>
+        <w:shd w:val="clear" w:color="auto" w:fill="1E1E1E"/>
+        <w:spacing w:line="315" w:lineRule="atLeast"/>
+        <w:rPr>
+          <w:rFonts w:ascii="Menlo" w:eastAsia="Times New Roman" w:hAnsi="Menlo" w:cs="Menlo"/>
+          <w:color w:val="D4D4D4"/>
+          <w:sz w:val="21"/>
+          <w:szCs w:val="21"/>
+          <w:lang w:eastAsia="en-GB"/>
+        </w:rPr>
+      </w:pPr>
+    </w:p>
+    <w:p>
+      <w:pPr>
+        <w:shd w:val="clear" w:color="auto" w:fill="1E1E1E"/>
+        <w:spacing w:line="315" w:lineRule="atLeast"/>
+        <w:rPr>
+          <w:rFonts w:ascii="Menlo" w:eastAsia="Times New Roman" w:hAnsi="Menlo" w:cs="Menlo"/>
+          <w:color w:val="D4D4D4"/>
+          <w:sz w:val="21"/>
+          <w:szCs w:val="21"/>
+          <w:lang w:eastAsia="en-GB"/>
+        </w:rPr>
+      </w:pPr>
+      <w:r>
+        <w:rPr>
+          <w:rFonts w:ascii="Menlo" w:eastAsia="Times New Roman" w:hAnsi="Menlo" w:cs="Menlo"/>
+          <w:color w:val="6A9955"/>
+          <w:sz w:val="21"/>
+          <w:szCs w:val="21"/>
+          <w:lang w:eastAsia="en-GB"/>
+        </w:rPr>
+        <w:t>// const result_1 = variable_1 != null ? variable_1 : 80;</w:t>
+      </w:r>
+    </w:p>
+    <w:p>
+      <w:pPr>
+        <w:shd w:val="clear" w:color="auto" w:fill="1E1E1E"/>
+        <w:spacing w:line="315" w:lineRule="atLeast"/>
+        <w:rPr>
+          <w:rFonts w:ascii="Menlo" w:eastAsia="Times New Roman" w:hAnsi="Menlo" w:cs="Menlo"/>
+          <w:color w:val="D4D4D4"/>
+          <w:sz w:val="21"/>
+          <w:szCs w:val="21"/>
+          <w:lang w:eastAsia="en-GB"/>
+        </w:rPr>
+      </w:pPr>
+      <w:r>
+        <w:rPr>
+          <w:rFonts w:ascii="Menlo" w:eastAsia="Times New Roman" w:hAnsi="Menlo" w:cs="Menlo"/>
+          <w:color w:val="569CD6"/>
+          <w:sz w:val="21"/>
+          <w:szCs w:val="21"/>
+          <w:lang w:eastAsia="en-GB"/>
+        </w:rPr>
+        <w:t>const</w:t>
+      </w:r>
+      <w:r>
+        <w:rPr>
+          <w:rFonts w:ascii="Menlo" w:eastAsia="Times New Roman" w:hAnsi="Menlo" w:cs="Menlo"/>
+          <w:color w:val="D4D4D4"/>
+          <w:sz w:val="21"/>
+          <w:szCs w:val="21"/>
+          <w:lang w:eastAsia="en-GB"/>
+        </w:rPr>
+        <w:t xml:space="preserve"> </w:t>
+      </w:r>
+      <w:r>
+        <w:rPr>
+          <w:rFonts w:ascii="Menlo" w:eastAsia="Times New Roman" w:hAnsi="Menlo" w:cs="Menlo"/>
+          <w:color w:val="4FC1FF"/>
+          <w:sz w:val="21"/>
+          <w:szCs w:val="21"/>
+          <w:lang w:eastAsia="en-GB"/>
+        </w:rPr>
+        <w:t>result_1</w:t>
+      </w:r>
+      <w:r>
+        <w:rPr>
+          <w:rFonts w:ascii="Menlo" w:eastAsia="Times New Roman" w:hAnsi="Menlo" w:cs="Menlo"/>
+          <w:color w:val="D4D4D4"/>
+          <w:sz w:val="21"/>
+          <w:szCs w:val="21"/>
+          <w:lang w:eastAsia="en-GB"/>
+        </w:rPr>
+        <w:t xml:space="preserve"> = </w:t>
+      </w:r>
+      <w:r>
+        <w:rPr>
+          <w:rFonts w:ascii="Menlo" w:eastAsia="Times New Roman" w:hAnsi="Menlo" w:cs="Menlo"/>
+          <w:color w:val="4FC1FF"/>
+          <w:sz w:val="21"/>
+          <w:szCs w:val="21"/>
+          <w:lang w:eastAsia="en-GB"/>
+        </w:rPr>
+        <w:t>variable_1</w:t>
+      </w:r>
+      <w:r>
+        <w:rPr>
+          <w:rFonts w:ascii="Menlo" w:eastAsia="Times New Roman" w:hAnsi="Menlo" w:cs="Menlo"/>
+          <w:color w:val="D4D4D4"/>
+          <w:sz w:val="21"/>
+          <w:szCs w:val="21"/>
+          <w:lang w:eastAsia="en-GB"/>
+        </w:rPr>
+        <w:t xml:space="preserve"> ?? </w:t>
+      </w:r>
+      <w:r>
+        <w:rPr>
+          <w:rFonts w:ascii="Menlo" w:eastAsia="Times New Roman" w:hAnsi="Menlo" w:cs="Menlo"/>
+          <w:color w:val="B5CEA8"/>
+          <w:sz w:val="21"/>
+          <w:szCs w:val="21"/>
+          <w:lang w:eastAsia="en-GB"/>
+        </w:rPr>
+        <w:t>80</w:t>
+      </w:r>
+      <w:r>
+        <w:rPr>
+          <w:rFonts w:ascii="Menlo" w:eastAsia="Times New Roman" w:hAnsi="Menlo" w:cs="Menlo"/>
+          <w:color w:val="D4D4D4"/>
+          <w:sz w:val="21"/>
+          <w:szCs w:val="21"/>
+          <w:lang w:eastAsia="en-GB"/>
+        </w:rPr>
+        <w:t>;</w:t>
+      </w:r>
+    </w:p>
+    <w:p>
+      <w:pPr>
+        <w:shd w:val="clear" w:color="auto" w:fill="1E1E1E"/>
+        <w:spacing w:line="315" w:lineRule="atLeast"/>
+        <w:rPr>
+          <w:rFonts w:ascii="Menlo" w:eastAsia="Times New Roman" w:hAnsi="Menlo" w:cs="Menlo"/>
+          <w:color w:val="D4D4D4"/>
+          <w:sz w:val="21"/>
+          <w:szCs w:val="21"/>
+          <w:lang w:eastAsia="en-GB"/>
+        </w:rPr>
+      </w:pPr>
+    </w:p>
+    <w:p>
+      <w:pPr>
+        <w:shd w:val="clear" w:color="auto" w:fill="1E1E1E"/>
+        <w:spacing w:line="315" w:lineRule="atLeast"/>
+        <w:rPr>
+          <w:rFonts w:ascii="Menlo" w:eastAsia="Times New Roman" w:hAnsi="Menlo" w:cs="Menlo"/>
+          <w:color w:val="D4D4D4"/>
+          <w:sz w:val="21"/>
+          <w:szCs w:val="21"/>
+          <w:lang w:eastAsia="en-GB"/>
+        </w:rPr>
+      </w:pPr>
+      <w:r>
+        <w:rPr>
+          <w:rFonts w:ascii="Menlo" w:eastAsia="Times New Roman" w:hAnsi="Menlo" w:cs="Menlo"/>
+          <w:color w:val="9CDCFE"/>
+          <w:sz w:val="21"/>
+          <w:szCs w:val="21"/>
+          <w:lang w:eastAsia="en-GB"/>
+        </w:rPr>
+        <w:t>console</w:t>
+      </w:r>
+      <w:r>
+        <w:rPr>
+          <w:rFonts w:ascii="Menlo" w:eastAsia="Times New Roman" w:hAnsi="Menlo" w:cs="Menlo"/>
+          <w:color w:val="D4D4D4"/>
+          <w:sz w:val="21"/>
+          <w:szCs w:val="21"/>
+          <w:lang w:eastAsia="en-GB"/>
+        </w:rPr>
+        <w:t>.</w:t>
+      </w:r>
+      <w:r>
+        <w:rPr>
+          <w:rFonts w:ascii="Menlo" w:eastAsia="Times New Roman" w:hAnsi="Menlo" w:cs="Menlo"/>
+          <w:color w:val="DCDCAA"/>
+          <w:sz w:val="21"/>
+          <w:szCs w:val="21"/>
+          <w:lang w:eastAsia="en-GB"/>
+        </w:rPr>
+        <w:t>log</w:t>
+      </w:r>
+      <w:r>
+        <w:rPr>
+          <w:rFonts w:ascii="Menlo" w:eastAsia="Times New Roman" w:hAnsi="Menlo" w:cs="Menlo"/>
+          <w:color w:val="D4D4D4"/>
+          <w:sz w:val="21"/>
+          <w:szCs w:val="21"/>
+          <w:lang w:eastAsia="en-GB"/>
+        </w:rPr>
+        <w:t>(</w:t>
+      </w:r>
+      <w:r>
+        <w:rPr>
+          <w:rFonts w:ascii="Menlo" w:eastAsia="Times New Roman" w:hAnsi="Menlo" w:cs="Menlo"/>
+          <w:color w:val="4FC1FF"/>
+          <w:sz w:val="21"/>
+          <w:szCs w:val="21"/>
+          <w:lang w:eastAsia="en-GB"/>
+        </w:rPr>
+        <w:t>result_1</w:t>
+      </w:r>
+      <w:r>
+        <w:rPr>
+          <w:rFonts w:ascii="Menlo" w:eastAsia="Times New Roman" w:hAnsi="Menlo" w:cs="Menlo"/>
+          <w:color w:val="D4D4D4"/>
+          <w:sz w:val="21"/>
+          <w:szCs w:val="21"/>
+          <w:lang w:eastAsia="en-GB"/>
+        </w:rPr>
+        <w:t>);</w:t>
+      </w:r>
+    </w:p>
+    <w:p>
+      <w:pPr>
+        <w:shd w:val="clear" w:color="auto" w:fill="1E1E1E"/>
+        <w:spacing w:line="315" w:lineRule="atLeast"/>
+        <w:rPr>
+          <w:rFonts w:ascii="Menlo" w:eastAsia="Times New Roman" w:hAnsi="Menlo" w:cs="Menlo"/>
+          <w:color w:val="D4D4D4"/>
+          <w:sz w:val="21"/>
+          <w:szCs w:val="21"/>
+          <w:lang w:eastAsia="en-GB"/>
+        </w:rPr>
+      </w:pPr>
+    </w:p>
+    <w:p>
+      <w:pPr>
+        <w:tabs>
+          <w:tab w:val="left" w:pos="916"/>
+          <w:tab w:val="left" w:pos="1832"/>
+          <w:tab w:val="left" w:pos="2748"/>
+          <w:tab w:val="left" w:pos="3664"/>
+          <w:tab w:val="left" w:pos="4580"/>
+          <w:tab w:val="left" w:pos="5496"/>
+          <w:tab w:val="left" w:pos="6412"/>
+          <w:tab w:val="left" w:pos="7328"/>
+          <w:tab w:val="left" w:pos="8244"/>
+          <w:tab w:val="left" w:pos="9160"/>
+          <w:tab w:val="left" w:pos="10076"/>
+          <w:tab w:val="left" w:pos="10992"/>
+          <w:tab w:val="left" w:pos="11908"/>
+          <w:tab w:val="left" w:pos="12824"/>
+          <w:tab w:val="left" w:pos="13740"/>
+          <w:tab w:val="left" w:pos="14656"/>
+        </w:tabs>
+        <w:rPr>
+          <w:rFonts w:ascii="Formular" w:hAnsi="Formular"/>
+          <w:color w:val="373A3C"/>
+          <w:sz w:val="29"/>
+          <w:szCs w:val="29"/>
+          <w:highlight w:val="lightGray"/>
+          <w:shd w:val="clear" w:color="auto" w:fill="FFFFFF"/>
+        </w:rPr>
+      </w:pPr>
+    </w:p>
     <w:sectPr>
       <w:pgSz w:w="11906" w:h="16838"/>
       <w:pgMar w:top="1440" w:right="1440" w:bottom="1440" w:left="1440" w:header="708" w:footer="708" w:gutter="0"/>
@@ -26411,7 +26970,7 @@
         <w:rFonts w:asciiTheme="minorHAnsi" w:eastAsiaTheme="minorHAnsi" w:hAnsiTheme="minorHAnsi" w:cstheme="minorBidi"/>
         <w:sz w:val="24"/>
         <w:szCs w:val="24"/>
-        <w:lang w:eastAsia="en-US" w:bidi="ar-SA"/>
+        <w:lang w:val="en-NO" w:eastAsia="en-US" w:bidi="ar-SA"/>
       </w:rPr>
     </w:rPrDefault>
     <w:pPrDefault/>
@@ -26865,6 +27424,7 @@
   <w:style w:type="character" w:default="1" w:styleId="DefaultParagraphFont">
     <w:name w:val="Default Paragraph Font"/>
     <w:uiPriority w:val="1"/>
+    <w:semiHidden/>
     <w:unhideWhenUsed/>
   </w:style>
   <w:style w:type="table" w:default="1" w:styleId="TableNormal">

</xml_diff>

<commit_message>
Add : Bootstrap class notes
</commit_message>
<xml_diff>
--- a/javascript/JS_Book.docx
+++ b/javascript/JS_Book.docx
@@ -24783,10 +24783,11 @@
           <w:szCs w:val="29"/>
           <w:lang w:val="en-US"/>
         </w:rPr>
-        <w:t xml:space="preserve">It is a one-line </w:t>
-      </w:r>
-      <w:proofErr w:type="spellStart"/>
-      <w:r>
+        <w:t>It is a one-line if statement</w:t>
+      </w:r>
+    </w:p>
+    <w:p>
+      <w:pPr>
         <w:rPr>
           <w:rFonts w:ascii="Formular" w:eastAsia="Times New Roman" w:hAnsi="Formular" w:cs="Times New Roman"/>
           <w:color w:val="000000"/>
@@ -24794,647 +24795,17 @@
           <w:szCs w:val="29"/>
           <w:lang w:val="en-US"/>
         </w:rPr>
-        <w:t>if</w:t>
-      </w:r>
-      <w:proofErr w:type="spellEnd"/>
-      <w:r>
-        <w:rPr>
-          <w:rFonts w:ascii="Formular" w:eastAsia="Times New Roman" w:hAnsi="Formular" w:cs="Times New Roman"/>
-          <w:color w:val="000000"/>
-          <w:sz w:val="29"/>
-          <w:szCs w:val="29"/>
-          <w:lang w:val="en-US"/>
-        </w:rPr>
-        <w:t xml:space="preserve"> statement</w:t>
-      </w:r>
-    </w:p>
-    <w:p>
-      <w:pPr>
-        <w:shd w:val="clear" w:color="auto" w:fill="1E1E1E"/>
-        <w:spacing w:line="315" w:lineRule="atLeast"/>
-        <w:rPr>
-          <w:rFonts w:ascii="Menlo" w:eastAsia="Times New Roman" w:hAnsi="Menlo" w:cs="Menlo"/>
-          <w:color w:val="D4D4D4"/>
-          <w:sz w:val="21"/>
-          <w:szCs w:val="21"/>
-          <w:lang w:eastAsia="en-GB"/>
-        </w:rPr>
-      </w:pPr>
-    </w:p>
-    <w:p>
-      <w:pPr>
-        <w:shd w:val="clear" w:color="auto" w:fill="1E1E1E"/>
-        <w:spacing w:line="315" w:lineRule="atLeast"/>
-        <w:rPr>
-          <w:rFonts w:ascii="Menlo" w:eastAsia="Times New Roman" w:hAnsi="Menlo" w:cs="Menlo"/>
-          <w:color w:val="D4D4D4"/>
-          <w:sz w:val="21"/>
-          <w:szCs w:val="21"/>
-          <w:lang w:eastAsia="en-GB"/>
-        </w:rPr>
-      </w:pPr>
-      <w:r>
-        <w:rPr>
-          <w:rFonts w:ascii="Menlo" w:eastAsia="Times New Roman" w:hAnsi="Menlo" w:cs="Menlo"/>
-          <w:color w:val="569CD6"/>
-          <w:sz w:val="21"/>
-          <w:szCs w:val="21"/>
-          <w:lang w:eastAsia="en-GB"/>
-        </w:rPr>
-        <w:t>const</w:t>
-      </w:r>
-      <w:r>
-        <w:rPr>
-          <w:rFonts w:ascii="Menlo" w:eastAsia="Times New Roman" w:hAnsi="Menlo" w:cs="Menlo"/>
-          <w:color w:val="D4D4D4"/>
-          <w:sz w:val="21"/>
-          <w:szCs w:val="21"/>
-          <w:lang w:eastAsia="en-GB"/>
-        </w:rPr>
-        <w:t xml:space="preserve"> </w:t>
-      </w:r>
-      <w:r>
-        <w:rPr>
-          <w:rFonts w:ascii="Menlo" w:eastAsia="Times New Roman" w:hAnsi="Menlo" w:cs="Menlo"/>
-          <w:color w:val="4FC1FF"/>
-          <w:sz w:val="21"/>
-          <w:szCs w:val="21"/>
-          <w:lang w:eastAsia="en-GB"/>
-        </w:rPr>
-        <w:t>point</w:t>
-      </w:r>
-      <w:r>
-        <w:rPr>
-          <w:rFonts w:ascii="Menlo" w:eastAsia="Times New Roman" w:hAnsi="Menlo" w:cs="Menlo"/>
-          <w:color w:val="D4D4D4"/>
-          <w:sz w:val="21"/>
-          <w:szCs w:val="21"/>
-          <w:lang w:eastAsia="en-GB"/>
-        </w:rPr>
-        <w:t xml:space="preserve"> = </w:t>
-      </w:r>
-      <w:r>
-        <w:rPr>
-          <w:rFonts w:ascii="Menlo" w:eastAsia="Times New Roman" w:hAnsi="Menlo" w:cs="Menlo"/>
-          <w:color w:val="B5CEA8"/>
-          <w:sz w:val="21"/>
-          <w:szCs w:val="21"/>
-          <w:lang w:eastAsia="en-GB"/>
-        </w:rPr>
-        <w:t>55</w:t>
-      </w:r>
-      <w:r>
-        <w:rPr>
-          <w:rFonts w:ascii="Menlo" w:eastAsia="Times New Roman" w:hAnsi="Menlo" w:cs="Menlo"/>
-          <w:color w:val="D4D4D4"/>
-          <w:sz w:val="21"/>
-          <w:szCs w:val="21"/>
-          <w:lang w:eastAsia="en-GB"/>
-        </w:rPr>
-        <w:t>;</w:t>
-      </w:r>
-    </w:p>
-    <w:p>
-      <w:pPr>
-        <w:shd w:val="clear" w:color="auto" w:fill="1E1E1E"/>
-        <w:spacing w:line="315" w:lineRule="atLeast"/>
-        <w:rPr>
-          <w:rFonts w:ascii="Menlo" w:eastAsia="Times New Roman" w:hAnsi="Menlo" w:cs="Menlo"/>
-          <w:color w:val="D4D4D4"/>
-          <w:sz w:val="21"/>
-          <w:szCs w:val="21"/>
-          <w:lang w:eastAsia="en-GB"/>
-        </w:rPr>
-      </w:pPr>
-    </w:p>
-    <w:p>
-      <w:pPr>
-        <w:shd w:val="clear" w:color="auto" w:fill="1E1E1E"/>
-        <w:spacing w:line="315" w:lineRule="atLeast"/>
-        <w:rPr>
-          <w:rFonts w:ascii="Menlo" w:eastAsia="Times New Roman" w:hAnsi="Menlo" w:cs="Menlo"/>
-          <w:color w:val="D4D4D4"/>
-          <w:sz w:val="21"/>
-          <w:szCs w:val="21"/>
-          <w:lang w:eastAsia="en-GB"/>
-        </w:rPr>
-      </w:pPr>
-      <w:r>
-        <w:rPr>
-          <w:rFonts w:ascii="Menlo" w:eastAsia="Times New Roman" w:hAnsi="Menlo" w:cs="Menlo"/>
-          <w:color w:val="4FC1FF"/>
-          <w:sz w:val="21"/>
-          <w:szCs w:val="21"/>
-          <w:lang w:eastAsia="en-GB"/>
-        </w:rPr>
-        <w:t>point</w:t>
-      </w:r>
-      <w:r>
-        <w:rPr>
-          <w:rFonts w:ascii="Menlo" w:eastAsia="Times New Roman" w:hAnsi="Menlo" w:cs="Menlo"/>
-          <w:color w:val="D4D4D4"/>
-          <w:sz w:val="21"/>
-          <w:szCs w:val="21"/>
-          <w:lang w:eastAsia="en-GB"/>
-        </w:rPr>
-        <w:t xml:space="preserve"> &lt; </w:t>
-      </w:r>
-      <w:r>
-        <w:rPr>
-          <w:rFonts w:ascii="Menlo" w:eastAsia="Times New Roman" w:hAnsi="Menlo" w:cs="Menlo"/>
-          <w:color w:val="B5CEA8"/>
-          <w:sz w:val="21"/>
-          <w:szCs w:val="21"/>
-          <w:lang w:eastAsia="en-GB"/>
-        </w:rPr>
-        <w:t>50</w:t>
-      </w:r>
-      <w:r>
-        <w:rPr>
-          <w:rFonts w:ascii="Menlo" w:eastAsia="Times New Roman" w:hAnsi="Menlo" w:cs="Menlo"/>
-          <w:color w:val="D4D4D4"/>
-          <w:sz w:val="21"/>
-          <w:szCs w:val="21"/>
-          <w:lang w:eastAsia="en-GB"/>
-        </w:rPr>
-        <w:t xml:space="preserve"> ? </w:t>
-      </w:r>
-      <w:r>
-        <w:rPr>
-          <w:rFonts w:ascii="Menlo" w:eastAsia="Times New Roman" w:hAnsi="Menlo" w:cs="Menlo"/>
-          <w:color w:val="9CDCFE"/>
-          <w:sz w:val="21"/>
-          <w:szCs w:val="21"/>
-          <w:lang w:eastAsia="en-GB"/>
-        </w:rPr>
-        <w:t>console</w:t>
-      </w:r>
-      <w:r>
-        <w:rPr>
-          <w:rFonts w:ascii="Menlo" w:eastAsia="Times New Roman" w:hAnsi="Menlo" w:cs="Menlo"/>
-          <w:color w:val="D4D4D4"/>
-          <w:sz w:val="21"/>
-          <w:szCs w:val="21"/>
-          <w:lang w:eastAsia="en-GB"/>
-        </w:rPr>
-        <w:t>.</w:t>
-      </w:r>
-      <w:r>
-        <w:rPr>
-          <w:rFonts w:ascii="Menlo" w:eastAsia="Times New Roman" w:hAnsi="Menlo" w:cs="Menlo"/>
-          <w:color w:val="DCDCAA"/>
-          <w:sz w:val="21"/>
-          <w:szCs w:val="21"/>
-          <w:lang w:eastAsia="en-GB"/>
-        </w:rPr>
-        <w:t>log</w:t>
-      </w:r>
-      <w:r>
-        <w:rPr>
-          <w:rFonts w:ascii="Menlo" w:eastAsia="Times New Roman" w:hAnsi="Menlo" w:cs="Menlo"/>
-          <w:color w:val="D4D4D4"/>
-          <w:sz w:val="21"/>
-          <w:szCs w:val="21"/>
-          <w:lang w:eastAsia="en-GB"/>
-        </w:rPr>
-        <w:t>(</w:t>
-      </w:r>
-      <w:r>
-        <w:rPr>
-          <w:rFonts w:ascii="Menlo" w:eastAsia="Times New Roman" w:hAnsi="Menlo" w:cs="Menlo"/>
-          <w:color w:val="CE9178"/>
-          <w:sz w:val="21"/>
-          <w:szCs w:val="21"/>
-          <w:lang w:eastAsia="en-GB"/>
-        </w:rPr>
-        <w:t>"BAD"</w:t>
-      </w:r>
-      <w:r>
-        <w:rPr>
-          <w:rFonts w:ascii="Menlo" w:eastAsia="Times New Roman" w:hAnsi="Menlo" w:cs="Menlo"/>
-          <w:color w:val="D4D4D4"/>
-          <w:sz w:val="21"/>
-          <w:szCs w:val="21"/>
-          <w:lang w:eastAsia="en-GB"/>
-        </w:rPr>
-        <w:t xml:space="preserve">) : </w:t>
-      </w:r>
-      <w:r>
-        <w:rPr>
-          <w:rFonts w:ascii="Menlo" w:eastAsia="Times New Roman" w:hAnsi="Menlo" w:cs="Menlo"/>
-          <w:color w:val="9CDCFE"/>
-          <w:sz w:val="21"/>
-          <w:szCs w:val="21"/>
-          <w:lang w:eastAsia="en-GB"/>
-        </w:rPr>
-        <w:t>console</w:t>
-      </w:r>
-      <w:r>
-        <w:rPr>
-          <w:rFonts w:ascii="Menlo" w:eastAsia="Times New Roman" w:hAnsi="Menlo" w:cs="Menlo"/>
-          <w:color w:val="D4D4D4"/>
-          <w:sz w:val="21"/>
-          <w:szCs w:val="21"/>
-          <w:lang w:eastAsia="en-GB"/>
-        </w:rPr>
-        <w:t>.</w:t>
-      </w:r>
-      <w:r>
-        <w:rPr>
-          <w:rFonts w:ascii="Menlo" w:eastAsia="Times New Roman" w:hAnsi="Menlo" w:cs="Menlo"/>
-          <w:color w:val="DCDCAA"/>
-          <w:sz w:val="21"/>
-          <w:szCs w:val="21"/>
-          <w:lang w:eastAsia="en-GB"/>
-        </w:rPr>
-        <w:t>log</w:t>
-      </w:r>
-      <w:r>
-        <w:rPr>
-          <w:rFonts w:ascii="Menlo" w:eastAsia="Times New Roman" w:hAnsi="Menlo" w:cs="Menlo"/>
-          <w:color w:val="D4D4D4"/>
-          <w:sz w:val="21"/>
-          <w:szCs w:val="21"/>
-          <w:lang w:eastAsia="en-GB"/>
-        </w:rPr>
-        <w:t>(</w:t>
-      </w:r>
-      <w:r>
-        <w:rPr>
-          <w:rFonts w:ascii="Menlo" w:eastAsia="Times New Roman" w:hAnsi="Menlo" w:cs="Menlo"/>
-          <w:color w:val="CE9178"/>
-          <w:sz w:val="21"/>
-          <w:szCs w:val="21"/>
-          <w:lang w:eastAsia="en-GB"/>
-        </w:rPr>
-        <w:t>"GOOD"</w:t>
-      </w:r>
-      <w:r>
-        <w:rPr>
-          <w:rFonts w:ascii="Menlo" w:eastAsia="Times New Roman" w:hAnsi="Menlo" w:cs="Menlo"/>
-          <w:color w:val="D4D4D4"/>
-          <w:sz w:val="21"/>
-          <w:szCs w:val="21"/>
-          <w:lang w:eastAsia="en-GB"/>
-        </w:rPr>
-        <w:t>);</w:t>
-      </w:r>
-    </w:p>
-    <w:p>
-      <w:pPr>
-        <w:shd w:val="clear" w:color="auto" w:fill="1E1E1E"/>
-        <w:spacing w:line="315" w:lineRule="atLeast"/>
-        <w:rPr>
-          <w:rFonts w:ascii="Menlo" w:eastAsia="Times New Roman" w:hAnsi="Menlo" w:cs="Menlo"/>
-          <w:color w:val="D4D4D4"/>
-          <w:sz w:val="21"/>
-          <w:szCs w:val="21"/>
-          <w:lang w:eastAsia="en-GB"/>
-        </w:rPr>
-      </w:pPr>
-    </w:p>
-    <w:p>
-      <w:pPr>
-        <w:rPr>
-          <w:rFonts w:ascii="Formular" w:eastAsia="Times New Roman" w:hAnsi="Formular" w:cs="Times New Roman"/>
-          <w:color w:val="000000"/>
-          <w:sz w:val="29"/>
-          <w:szCs w:val="29"/>
-          <w:lang w:val="en-US"/>
-        </w:rPr>
-      </w:pPr>
-      <w:r>
-        <w:rPr>
-          <w:rFonts w:ascii="Formular" w:eastAsia="Times New Roman" w:hAnsi="Formular" w:cs="Times New Roman"/>
-          <w:color w:val="000000"/>
-          <w:sz w:val="29"/>
-          <w:szCs w:val="29"/>
-          <w:lang w:val="en-US"/>
-        </w:rPr>
-        <w:t>Good</w:t>
-      </w:r>
-    </w:p>
-    <w:p/>
-    <w:p>
-      <w:pPr>
-        <w:shd w:val="clear" w:color="auto" w:fill="1E1E1E"/>
-        <w:spacing w:line="315" w:lineRule="atLeast"/>
-        <w:rPr>
-          <w:rFonts w:ascii="Menlo" w:eastAsia="Times New Roman" w:hAnsi="Menlo" w:cs="Menlo"/>
-          <w:color w:val="D4D4D4"/>
-          <w:sz w:val="21"/>
-          <w:szCs w:val="21"/>
-          <w:lang w:eastAsia="en-GB"/>
-        </w:rPr>
-      </w:pPr>
-    </w:p>
-    <w:p>
-      <w:pPr>
-        <w:shd w:val="clear" w:color="auto" w:fill="1E1E1E"/>
-        <w:spacing w:line="315" w:lineRule="atLeast"/>
-        <w:rPr>
-          <w:rFonts w:ascii="Menlo" w:eastAsia="Times New Roman" w:hAnsi="Menlo" w:cs="Menlo"/>
-          <w:color w:val="D4D4D4"/>
-          <w:sz w:val="21"/>
-          <w:szCs w:val="21"/>
-          <w:lang w:eastAsia="en-GB"/>
-        </w:rPr>
-      </w:pPr>
-      <w:r>
-        <w:rPr>
-          <w:rFonts w:ascii="Menlo" w:eastAsia="Times New Roman" w:hAnsi="Menlo" w:cs="Menlo"/>
-          <w:color w:val="569CD6"/>
-          <w:sz w:val="21"/>
-          <w:szCs w:val="21"/>
-          <w:lang w:eastAsia="en-GB"/>
-        </w:rPr>
-        <w:t>const</w:t>
-      </w:r>
-      <w:r>
-        <w:rPr>
-          <w:rFonts w:ascii="Menlo" w:eastAsia="Times New Roman" w:hAnsi="Menlo" w:cs="Menlo"/>
-          <w:color w:val="D4D4D4"/>
-          <w:sz w:val="21"/>
-          <w:szCs w:val="21"/>
-          <w:lang w:eastAsia="en-GB"/>
-        </w:rPr>
-        <w:t xml:space="preserve"> </w:t>
-      </w:r>
-      <w:r>
-        <w:rPr>
-          <w:rFonts w:ascii="Menlo" w:eastAsia="Times New Roman" w:hAnsi="Menlo" w:cs="Menlo"/>
-          <w:color w:val="4FC1FF"/>
-          <w:sz w:val="21"/>
-          <w:szCs w:val="21"/>
-          <w:lang w:eastAsia="en-GB"/>
-        </w:rPr>
-        <w:t>result</w:t>
-      </w:r>
-      <w:r>
-        <w:rPr>
-          <w:rFonts w:ascii="Menlo" w:eastAsia="Times New Roman" w:hAnsi="Menlo" w:cs="Menlo"/>
-          <w:color w:val="D4D4D4"/>
-          <w:sz w:val="21"/>
-          <w:szCs w:val="21"/>
-          <w:lang w:eastAsia="en-GB"/>
-        </w:rPr>
-        <w:t xml:space="preserve"> = </w:t>
-      </w:r>
-      <w:r>
-        <w:rPr>
-          <w:rFonts w:ascii="Menlo" w:eastAsia="Times New Roman" w:hAnsi="Menlo" w:cs="Menlo"/>
-          <w:color w:val="4FC1FF"/>
-          <w:sz w:val="21"/>
-          <w:szCs w:val="21"/>
-          <w:lang w:eastAsia="en-GB"/>
-        </w:rPr>
-        <w:t>point</w:t>
-      </w:r>
-      <w:r>
-        <w:rPr>
-          <w:rFonts w:ascii="Menlo" w:eastAsia="Times New Roman" w:hAnsi="Menlo" w:cs="Menlo"/>
-          <w:color w:val="D4D4D4"/>
-          <w:sz w:val="21"/>
-          <w:szCs w:val="21"/>
-          <w:lang w:eastAsia="en-GB"/>
-        </w:rPr>
-        <w:t xml:space="preserve"> &lt; </w:t>
-      </w:r>
-      <w:r>
-        <w:rPr>
-          <w:rFonts w:ascii="Menlo" w:eastAsia="Times New Roman" w:hAnsi="Menlo" w:cs="Menlo"/>
-          <w:color w:val="B5CEA8"/>
-          <w:sz w:val="21"/>
-          <w:szCs w:val="21"/>
-          <w:lang w:eastAsia="en-GB"/>
-        </w:rPr>
-        <w:t>50</w:t>
-      </w:r>
-      <w:r>
-        <w:rPr>
-          <w:rFonts w:ascii="Menlo" w:eastAsia="Times New Roman" w:hAnsi="Menlo" w:cs="Menlo"/>
-          <w:color w:val="D4D4D4"/>
-          <w:sz w:val="21"/>
-          <w:szCs w:val="21"/>
-          <w:lang w:eastAsia="en-GB"/>
-        </w:rPr>
-        <w:t xml:space="preserve"> ? </w:t>
-      </w:r>
-      <w:r>
-        <w:rPr>
-          <w:rFonts w:ascii="Menlo" w:eastAsia="Times New Roman" w:hAnsi="Menlo" w:cs="Menlo"/>
-          <w:color w:val="CE9178"/>
-          <w:sz w:val="21"/>
-          <w:szCs w:val="21"/>
-          <w:lang w:eastAsia="en-GB"/>
-        </w:rPr>
-        <w:t>"BAD"</w:t>
-      </w:r>
-      <w:r>
-        <w:rPr>
-          <w:rFonts w:ascii="Menlo" w:eastAsia="Times New Roman" w:hAnsi="Menlo" w:cs="Menlo"/>
-          <w:color w:val="D4D4D4"/>
-          <w:sz w:val="21"/>
-          <w:szCs w:val="21"/>
-          <w:lang w:eastAsia="en-GB"/>
-        </w:rPr>
-        <w:t xml:space="preserve"> : </w:t>
-      </w:r>
-      <w:r>
-        <w:rPr>
-          <w:rFonts w:ascii="Menlo" w:eastAsia="Times New Roman" w:hAnsi="Menlo" w:cs="Menlo"/>
-          <w:color w:val="CE9178"/>
-          <w:sz w:val="21"/>
-          <w:szCs w:val="21"/>
-          <w:lang w:eastAsia="en-GB"/>
-        </w:rPr>
-        <w:t>"GOOD"</w:t>
-      </w:r>
-      <w:r>
-        <w:rPr>
-          <w:rFonts w:ascii="Menlo" w:eastAsia="Times New Roman" w:hAnsi="Menlo" w:cs="Menlo"/>
-          <w:color w:val="D4D4D4"/>
-          <w:sz w:val="21"/>
-          <w:szCs w:val="21"/>
-          <w:lang w:eastAsia="en-GB"/>
-        </w:rPr>
-        <w:t>;</w:t>
-      </w:r>
-    </w:p>
-    <w:p>
-      <w:pPr>
-        <w:shd w:val="clear" w:color="auto" w:fill="1E1E1E"/>
-        <w:spacing w:line="315" w:lineRule="atLeast"/>
-        <w:rPr>
-          <w:rFonts w:ascii="Menlo" w:eastAsia="Times New Roman" w:hAnsi="Menlo" w:cs="Menlo"/>
-          <w:color w:val="D4D4D4"/>
-          <w:sz w:val="21"/>
-          <w:szCs w:val="21"/>
-          <w:lang w:eastAsia="en-GB"/>
-        </w:rPr>
-      </w:pPr>
-      <w:r>
-        <w:rPr>
-          <w:rFonts w:ascii="Menlo" w:eastAsia="Times New Roman" w:hAnsi="Menlo" w:cs="Menlo"/>
-          <w:color w:val="9CDCFE"/>
-          <w:sz w:val="21"/>
-          <w:szCs w:val="21"/>
-          <w:lang w:eastAsia="en-GB"/>
-        </w:rPr>
-        <w:t>console</w:t>
-      </w:r>
-      <w:r>
-        <w:rPr>
-          <w:rFonts w:ascii="Menlo" w:eastAsia="Times New Roman" w:hAnsi="Menlo" w:cs="Menlo"/>
-          <w:color w:val="D4D4D4"/>
-          <w:sz w:val="21"/>
-          <w:szCs w:val="21"/>
-          <w:lang w:eastAsia="en-GB"/>
-        </w:rPr>
-        <w:t>.</w:t>
-      </w:r>
-      <w:r>
-        <w:rPr>
-          <w:rFonts w:ascii="Menlo" w:eastAsia="Times New Roman" w:hAnsi="Menlo" w:cs="Menlo"/>
-          <w:color w:val="DCDCAA"/>
-          <w:sz w:val="21"/>
-          <w:szCs w:val="21"/>
-          <w:lang w:eastAsia="en-GB"/>
-        </w:rPr>
-        <w:t>log</w:t>
-      </w:r>
-      <w:r>
-        <w:rPr>
-          <w:rFonts w:ascii="Menlo" w:eastAsia="Times New Roman" w:hAnsi="Menlo" w:cs="Menlo"/>
-          <w:color w:val="D4D4D4"/>
-          <w:sz w:val="21"/>
-          <w:szCs w:val="21"/>
-          <w:lang w:eastAsia="en-GB"/>
-        </w:rPr>
-        <w:t>(</w:t>
-      </w:r>
-      <w:r>
-        <w:rPr>
-          <w:rFonts w:ascii="Menlo" w:eastAsia="Times New Roman" w:hAnsi="Menlo" w:cs="Menlo"/>
-          <w:color w:val="4FC1FF"/>
-          <w:sz w:val="21"/>
-          <w:szCs w:val="21"/>
-          <w:lang w:eastAsia="en-GB"/>
-        </w:rPr>
-        <w:t>result</w:t>
-      </w:r>
-      <w:r>
-        <w:rPr>
-          <w:rFonts w:ascii="Menlo" w:eastAsia="Times New Roman" w:hAnsi="Menlo" w:cs="Menlo"/>
-          <w:color w:val="D4D4D4"/>
-          <w:sz w:val="21"/>
-          <w:szCs w:val="21"/>
-          <w:lang w:eastAsia="en-GB"/>
-        </w:rPr>
-        <w:t>);</w:t>
-      </w:r>
-    </w:p>
-    <w:p>
-      <w:pPr>
-        <w:shd w:val="clear" w:color="auto" w:fill="1E1E1E"/>
-        <w:spacing w:line="315" w:lineRule="atLeast"/>
-        <w:rPr>
-          <w:rFonts w:ascii="Menlo" w:eastAsia="Times New Roman" w:hAnsi="Menlo" w:cs="Menlo"/>
-          <w:color w:val="D4D4D4"/>
-          <w:sz w:val="21"/>
-          <w:szCs w:val="21"/>
-          <w:lang w:eastAsia="en-GB"/>
-        </w:rPr>
-      </w:pPr>
-      <w:r>
-        <w:rPr>
-          <w:rFonts w:ascii="Menlo" w:eastAsia="Times New Roman" w:hAnsi="Menlo" w:cs="Menlo"/>
-          <w:color w:val="D4D4D4"/>
-          <w:sz w:val="21"/>
-          <w:szCs w:val="21"/>
-          <w:lang w:eastAsia="en-GB"/>
-        </w:rPr>
-        <w:t xml:space="preserve"> </w:t>
-      </w:r>
-    </w:p>
-    <w:p>
-      <w:pPr>
-        <w:rPr>
-          <w:rFonts w:ascii="Formular" w:eastAsia="Times New Roman" w:hAnsi="Formular" w:cs="Times New Roman"/>
-          <w:color w:val="000000"/>
-          <w:sz w:val="29"/>
-          <w:szCs w:val="29"/>
-          <w:lang w:val="en-US"/>
-        </w:rPr>
-      </w:pPr>
-      <w:r>
-        <w:rPr>
-          <w:rFonts w:ascii="Formular" w:eastAsia="Times New Roman" w:hAnsi="Formular" w:cs="Times New Roman"/>
-          <w:color w:val="000000"/>
-          <w:sz w:val="29"/>
-          <w:szCs w:val="29"/>
-          <w:lang w:val="en-US"/>
-        </w:rPr>
-        <w:t>Good</w:t>
-      </w:r>
-    </w:p>
-    <w:p/>
-    <w:p>
-      <w:pPr>
-        <w:pStyle w:val="Heading2"/>
-        <w:rPr>
-          <w:lang w:val="nb-NO"/>
-        </w:rPr>
-      </w:pPr>
-      <w:proofErr w:type="spellStart"/>
-      <w:r>
-        <w:rPr>
-          <w:lang w:val="nb-NO"/>
-        </w:rPr>
-        <w:t>Nullish</w:t>
-      </w:r>
-      <w:proofErr w:type="spellEnd"/>
-    </w:p>
-    <w:p>
-      <w:pPr>
-        <w:rPr>
-          <w:lang w:val="nb-NO"/>
-        </w:rPr>
-      </w:pPr>
-    </w:p>
-    <w:p>
-      <w:pPr>
-        <w:rPr>
-          <w:rFonts w:ascii="Formular" w:eastAsia="Times New Roman" w:hAnsi="Formular" w:cs="Times New Roman"/>
-          <w:color w:val="000000"/>
-          <w:sz w:val="29"/>
-          <w:szCs w:val="29"/>
-          <w:lang w:val="en-US"/>
-        </w:rPr>
-      </w:pPr>
-      <w:r>
-        <w:rPr>
-          <w:rFonts w:ascii="Formular" w:eastAsia="Times New Roman" w:hAnsi="Formular" w:cs="Times New Roman"/>
-          <w:color w:val="000000"/>
-          <w:sz w:val="29"/>
-          <w:szCs w:val="29"/>
-          <w:lang w:val="en-US"/>
-        </w:rPr>
-        <w:t xml:space="preserve">It is </w:t>
-      </w:r>
-      <w:r>
-        <w:rPr>
-          <w:rFonts w:ascii="Formular" w:eastAsia="Times New Roman" w:hAnsi="Formular" w:cs="Times New Roman"/>
-          <w:color w:val="000000"/>
-          <w:sz w:val="29"/>
-          <w:szCs w:val="29"/>
-          <w:lang w:val="en-US"/>
-        </w:rPr>
-        <w:t>for checking whether a variable is Null or not.</w:t>
-      </w:r>
-    </w:p>
-    <w:p>
-      <w:pPr>
+      </w:pPr>
+    </w:p>
+    <w:p>
+      <w:pPr>
+        <w:pBdr>
+          <w:top w:val="single" w:sz="2" w:space="11" w:color="3D7E9A"/>
+          <w:left w:val="single" w:sz="36" w:space="0" w:color="3D7E9A"/>
+          <w:bottom w:val="single" w:sz="2" w:space="11" w:color="3D7E9A"/>
+          <w:right w:val="single" w:sz="24" w:space="11" w:color="3D7E9A"/>
+        </w:pBdr>
+        <w:shd w:val="clear" w:color="auto" w:fill="EEEEEE"/>
         <w:tabs>
           <w:tab w:val="left" w:pos="916"/>
           <w:tab w:val="left" w:pos="1832"/>
@@ -25454,12 +24825,87 @@
           <w:tab w:val="left" w:pos="14656"/>
         </w:tabs>
         <w:rPr>
-          <w:rFonts w:ascii="Formular" w:hAnsi="Formular"/>
-          <w:color w:val="373A3C"/>
-          <w:sz w:val="29"/>
-          <w:szCs w:val="29"/>
-          <w:highlight w:val="lightGray"/>
-          <w:shd w:val="clear" w:color="auto" w:fill="FFFFFF"/>
+          <w:rFonts w:ascii="Consolas" w:eastAsia="Times New Roman" w:hAnsi="Consolas" w:cs="Consolas"/>
+          <w:color w:val="333333"/>
+          <w:spacing w:val="-1"/>
+          <w:lang w:eastAsia="en-GB"/>
+        </w:rPr>
+      </w:pPr>
+      <w:r>
+        <w:rPr>
+          <w:rFonts w:ascii="Consolas" w:eastAsia="Times New Roman" w:hAnsi="Consolas" w:cs="Consolas"/>
+          <w:i/>
+          <w:iCs/>
+          <w:color w:val="333333"/>
+          <w:spacing w:val="-1"/>
+          <w:bdr w:val="none" w:sz="0" w:space="0" w:color="auto" w:frame="1"/>
+          <w:lang w:val="nb-NO" w:eastAsia="en-GB"/>
+        </w:rPr>
+        <w:t xml:space="preserve">  </w:t>
+      </w:r>
+      <w:r>
+        <w:rPr>
+          <w:rFonts w:ascii="Consolas" w:eastAsia="Times New Roman" w:hAnsi="Consolas" w:cs="Consolas"/>
+          <w:i/>
+          <w:iCs/>
+          <w:color w:val="333333"/>
+          <w:spacing w:val="-1"/>
+          <w:bdr w:val="none" w:sz="0" w:space="0" w:color="auto" w:frame="1"/>
+          <w:lang w:eastAsia="en-GB"/>
+        </w:rPr>
+        <w:t>condition</w:t>
+      </w:r>
+      <w:r>
+        <w:rPr>
+          <w:rFonts w:ascii="Consolas" w:eastAsia="Times New Roman" w:hAnsi="Consolas" w:cs="Consolas"/>
+          <w:color w:val="333333"/>
+          <w:spacing w:val="-1"/>
+          <w:lang w:eastAsia="en-GB"/>
+        </w:rPr>
+        <w:t xml:space="preserve"> ? </w:t>
+      </w:r>
+      <w:r>
+        <w:rPr>
+          <w:rFonts w:ascii="Consolas" w:eastAsia="Times New Roman" w:hAnsi="Consolas" w:cs="Consolas"/>
+          <w:i/>
+          <w:iCs/>
+          <w:color w:val="333333"/>
+          <w:spacing w:val="-1"/>
+          <w:bdr w:val="none" w:sz="0" w:space="0" w:color="auto" w:frame="1"/>
+          <w:lang w:eastAsia="en-GB"/>
+        </w:rPr>
+        <w:t>exprIfTrue</w:t>
+      </w:r>
+      <w:r>
+        <w:rPr>
+          <w:rFonts w:ascii="Consolas" w:eastAsia="Times New Roman" w:hAnsi="Consolas" w:cs="Consolas"/>
+          <w:color w:val="333333"/>
+          <w:spacing w:val="-1"/>
+          <w:lang w:eastAsia="en-GB"/>
+        </w:rPr>
+        <w:t xml:space="preserve"> : </w:t>
+      </w:r>
+      <w:r>
+        <w:rPr>
+          <w:rFonts w:ascii="Consolas" w:eastAsia="Times New Roman" w:hAnsi="Consolas" w:cs="Consolas"/>
+          <w:i/>
+          <w:iCs/>
+          <w:color w:val="333333"/>
+          <w:spacing w:val="-1"/>
+          <w:bdr w:val="none" w:sz="0" w:space="0" w:color="auto" w:frame="1"/>
+          <w:lang w:eastAsia="en-GB"/>
+        </w:rPr>
+        <w:t>exprIfFalse</w:t>
+      </w:r>
+    </w:p>
+    <w:p>
+      <w:pPr>
+        <w:rPr>
+          <w:rFonts w:ascii="Formular" w:eastAsia="Times New Roman" w:hAnsi="Formular" w:cs="Times New Roman"/>
+          <w:color w:val="000000"/>
+          <w:sz w:val="29"/>
+          <w:szCs w:val="29"/>
+          <w:lang w:val="en-US"/>
         </w:rPr>
       </w:pPr>
     </w:p>
@@ -25516,7 +24962,7 @@
           <w:szCs w:val="21"/>
           <w:lang w:eastAsia="en-GB"/>
         </w:rPr>
-        <w:t>variable_1</w:t>
+        <w:t>point</w:t>
       </w:r>
       <w:r>
         <w:rPr>
@@ -25536,7 +24982,7 @@
           <w:szCs w:val="21"/>
           <w:lang w:eastAsia="en-GB"/>
         </w:rPr>
-        <w:t>60</w:t>
+        <w:t>55</w:t>
       </w:r>
       <w:r>
         <w:rPr>
@@ -25577,18 +25023,14 @@
       <w:r>
         <w:rPr>
           <w:rFonts w:ascii="Menlo" w:eastAsia="Times New Roman" w:hAnsi="Menlo" w:cs="Menlo"/>
-          <w:color w:val="6A9955"/>
+          <w:color w:val="4FC1FF"/>
           <w:sz w:val="21"/>
           <w:szCs w:val="21"/>
           <w:lang w:eastAsia="en-GB"/>
         </w:rPr>
-        <w:t>// const result_1 = variable_1 != null ? variable_1 : 80;</w:t>
-      </w:r>
-    </w:p>
-    <w:p>
-      <w:pPr>
-        <w:shd w:val="clear" w:color="auto" w:fill="1E1E1E"/>
-        <w:spacing w:line="315" w:lineRule="atLeast"/>
+        <w:t>point</w:t>
+      </w:r>
+      <w:r>
         <w:rPr>
           <w:rFonts w:ascii="Menlo" w:eastAsia="Times New Roman" w:hAnsi="Menlo" w:cs="Menlo"/>
           <w:color w:val="D4D4D4"/>
@@ -25596,6 +25038,208 @@
           <w:szCs w:val="21"/>
           <w:lang w:eastAsia="en-GB"/>
         </w:rPr>
+        <w:t xml:space="preserve"> &lt; </w:t>
+      </w:r>
+      <w:r>
+        <w:rPr>
+          <w:rFonts w:ascii="Menlo" w:eastAsia="Times New Roman" w:hAnsi="Menlo" w:cs="Menlo"/>
+          <w:color w:val="B5CEA8"/>
+          <w:sz w:val="21"/>
+          <w:szCs w:val="21"/>
+          <w:lang w:eastAsia="en-GB"/>
+        </w:rPr>
+        <w:t>50</w:t>
+      </w:r>
+      <w:r>
+        <w:rPr>
+          <w:rFonts w:ascii="Menlo" w:eastAsia="Times New Roman" w:hAnsi="Menlo" w:cs="Menlo"/>
+          <w:color w:val="D4D4D4"/>
+          <w:sz w:val="21"/>
+          <w:szCs w:val="21"/>
+          <w:lang w:eastAsia="en-GB"/>
+        </w:rPr>
+        <w:t xml:space="preserve"> ? </w:t>
+      </w:r>
+      <w:r>
+        <w:rPr>
+          <w:rFonts w:ascii="Menlo" w:eastAsia="Times New Roman" w:hAnsi="Menlo" w:cs="Menlo"/>
+          <w:color w:val="9CDCFE"/>
+          <w:sz w:val="21"/>
+          <w:szCs w:val="21"/>
+          <w:lang w:eastAsia="en-GB"/>
+        </w:rPr>
+        <w:t>console</w:t>
+      </w:r>
+      <w:r>
+        <w:rPr>
+          <w:rFonts w:ascii="Menlo" w:eastAsia="Times New Roman" w:hAnsi="Menlo" w:cs="Menlo"/>
+          <w:color w:val="D4D4D4"/>
+          <w:sz w:val="21"/>
+          <w:szCs w:val="21"/>
+          <w:lang w:eastAsia="en-GB"/>
+        </w:rPr>
+        <w:t>.</w:t>
+      </w:r>
+      <w:r>
+        <w:rPr>
+          <w:rFonts w:ascii="Menlo" w:eastAsia="Times New Roman" w:hAnsi="Menlo" w:cs="Menlo"/>
+          <w:color w:val="DCDCAA"/>
+          <w:sz w:val="21"/>
+          <w:szCs w:val="21"/>
+          <w:lang w:eastAsia="en-GB"/>
+        </w:rPr>
+        <w:t>log</w:t>
+      </w:r>
+      <w:r>
+        <w:rPr>
+          <w:rFonts w:ascii="Menlo" w:eastAsia="Times New Roman" w:hAnsi="Menlo" w:cs="Menlo"/>
+          <w:color w:val="D4D4D4"/>
+          <w:sz w:val="21"/>
+          <w:szCs w:val="21"/>
+          <w:lang w:eastAsia="en-GB"/>
+        </w:rPr>
+        <w:t>(</w:t>
+      </w:r>
+      <w:r>
+        <w:rPr>
+          <w:rFonts w:ascii="Menlo" w:eastAsia="Times New Roman" w:hAnsi="Menlo" w:cs="Menlo"/>
+          <w:color w:val="CE9178"/>
+          <w:sz w:val="21"/>
+          <w:szCs w:val="21"/>
+          <w:lang w:eastAsia="en-GB"/>
+        </w:rPr>
+        <w:t>"BAD"</w:t>
+      </w:r>
+      <w:r>
+        <w:rPr>
+          <w:rFonts w:ascii="Menlo" w:eastAsia="Times New Roman" w:hAnsi="Menlo" w:cs="Menlo"/>
+          <w:color w:val="D4D4D4"/>
+          <w:sz w:val="21"/>
+          <w:szCs w:val="21"/>
+          <w:lang w:eastAsia="en-GB"/>
+        </w:rPr>
+        <w:t xml:space="preserve">) : </w:t>
+      </w:r>
+      <w:r>
+        <w:rPr>
+          <w:rFonts w:ascii="Menlo" w:eastAsia="Times New Roman" w:hAnsi="Menlo" w:cs="Menlo"/>
+          <w:color w:val="9CDCFE"/>
+          <w:sz w:val="21"/>
+          <w:szCs w:val="21"/>
+          <w:lang w:eastAsia="en-GB"/>
+        </w:rPr>
+        <w:t>console</w:t>
+      </w:r>
+      <w:r>
+        <w:rPr>
+          <w:rFonts w:ascii="Menlo" w:eastAsia="Times New Roman" w:hAnsi="Menlo" w:cs="Menlo"/>
+          <w:color w:val="D4D4D4"/>
+          <w:sz w:val="21"/>
+          <w:szCs w:val="21"/>
+          <w:lang w:eastAsia="en-GB"/>
+        </w:rPr>
+        <w:t>.</w:t>
+      </w:r>
+      <w:r>
+        <w:rPr>
+          <w:rFonts w:ascii="Menlo" w:eastAsia="Times New Roman" w:hAnsi="Menlo" w:cs="Menlo"/>
+          <w:color w:val="DCDCAA"/>
+          <w:sz w:val="21"/>
+          <w:szCs w:val="21"/>
+          <w:lang w:eastAsia="en-GB"/>
+        </w:rPr>
+        <w:t>log</w:t>
+      </w:r>
+      <w:r>
+        <w:rPr>
+          <w:rFonts w:ascii="Menlo" w:eastAsia="Times New Roman" w:hAnsi="Menlo" w:cs="Menlo"/>
+          <w:color w:val="D4D4D4"/>
+          <w:sz w:val="21"/>
+          <w:szCs w:val="21"/>
+          <w:lang w:eastAsia="en-GB"/>
+        </w:rPr>
+        <w:t>(</w:t>
+      </w:r>
+      <w:r>
+        <w:rPr>
+          <w:rFonts w:ascii="Menlo" w:eastAsia="Times New Roman" w:hAnsi="Menlo" w:cs="Menlo"/>
+          <w:color w:val="CE9178"/>
+          <w:sz w:val="21"/>
+          <w:szCs w:val="21"/>
+          <w:lang w:eastAsia="en-GB"/>
+        </w:rPr>
+        <w:t>"GOOD"</w:t>
+      </w:r>
+      <w:r>
+        <w:rPr>
+          <w:rFonts w:ascii="Menlo" w:eastAsia="Times New Roman" w:hAnsi="Menlo" w:cs="Menlo"/>
+          <w:color w:val="D4D4D4"/>
+          <w:sz w:val="21"/>
+          <w:szCs w:val="21"/>
+          <w:lang w:eastAsia="en-GB"/>
+        </w:rPr>
+        <w:t>);</w:t>
+      </w:r>
+    </w:p>
+    <w:p>
+      <w:pPr>
+        <w:shd w:val="clear" w:color="auto" w:fill="1E1E1E"/>
+        <w:spacing w:line="315" w:lineRule="atLeast"/>
+        <w:rPr>
+          <w:rFonts w:ascii="Menlo" w:eastAsia="Times New Roman" w:hAnsi="Menlo" w:cs="Menlo"/>
+          <w:color w:val="D4D4D4"/>
+          <w:sz w:val="21"/>
+          <w:szCs w:val="21"/>
+          <w:lang w:eastAsia="en-GB"/>
+        </w:rPr>
+      </w:pPr>
+    </w:p>
+    <w:p>
+      <w:pPr>
+        <w:rPr>
+          <w:rFonts w:ascii="Formular" w:eastAsia="Times New Roman" w:hAnsi="Formular" w:cs="Times New Roman"/>
+          <w:color w:val="000000"/>
+          <w:sz w:val="29"/>
+          <w:szCs w:val="29"/>
+          <w:lang w:val="en-US"/>
+        </w:rPr>
+      </w:pPr>
+      <w:r>
+        <w:rPr>
+          <w:rFonts w:ascii="Formular" w:eastAsia="Times New Roman" w:hAnsi="Formular" w:cs="Times New Roman"/>
+          <w:color w:val="000000"/>
+          <w:sz w:val="29"/>
+          <w:szCs w:val="29"/>
+          <w:lang w:val="en-US"/>
+        </w:rPr>
+        <w:t>Good</w:t>
+      </w:r>
+    </w:p>
+    <w:p/>
+    <w:p>
+      <w:pPr>
+        <w:shd w:val="clear" w:color="auto" w:fill="1E1E1E"/>
+        <w:spacing w:line="315" w:lineRule="atLeast"/>
+        <w:rPr>
+          <w:rFonts w:ascii="Menlo" w:eastAsia="Times New Roman" w:hAnsi="Menlo" w:cs="Menlo"/>
+          <w:color w:val="D4D4D4"/>
+          <w:sz w:val="21"/>
+          <w:szCs w:val="21"/>
+          <w:lang w:eastAsia="en-GB"/>
+        </w:rPr>
+      </w:pPr>
+    </w:p>
+    <w:p>
+      <w:pPr>
+        <w:shd w:val="clear" w:color="auto" w:fill="1E1E1E"/>
+        <w:spacing w:line="315" w:lineRule="atLeast"/>
+        <w:rPr>
+          <w:rFonts w:ascii="Menlo" w:eastAsia="Times New Roman" w:hAnsi="Menlo" w:cs="Menlo"/>
+          <w:color w:val="D4D4D4"/>
+          <w:sz w:val="21"/>
+          <w:szCs w:val="21"/>
+          <w:lang w:eastAsia="en-GB"/>
+        </w:rPr>
       </w:pPr>
       <w:r>
         <w:rPr>
@@ -25605,6 +25249,543 @@
           <w:szCs w:val="21"/>
           <w:lang w:eastAsia="en-GB"/>
         </w:rPr>
+        <w:t>const</w:t>
+      </w:r>
+      <w:r>
+        <w:rPr>
+          <w:rFonts w:ascii="Menlo" w:eastAsia="Times New Roman" w:hAnsi="Menlo" w:cs="Menlo"/>
+          <w:color w:val="D4D4D4"/>
+          <w:sz w:val="21"/>
+          <w:szCs w:val="21"/>
+          <w:lang w:eastAsia="en-GB"/>
+        </w:rPr>
+        <w:t xml:space="preserve"> </w:t>
+      </w:r>
+      <w:r>
+        <w:rPr>
+          <w:rFonts w:ascii="Menlo" w:eastAsia="Times New Roman" w:hAnsi="Menlo" w:cs="Menlo"/>
+          <w:color w:val="4FC1FF"/>
+          <w:sz w:val="21"/>
+          <w:szCs w:val="21"/>
+          <w:lang w:eastAsia="en-GB"/>
+        </w:rPr>
+        <w:t>result</w:t>
+      </w:r>
+      <w:r>
+        <w:rPr>
+          <w:rFonts w:ascii="Menlo" w:eastAsia="Times New Roman" w:hAnsi="Menlo" w:cs="Menlo"/>
+          <w:color w:val="D4D4D4"/>
+          <w:sz w:val="21"/>
+          <w:szCs w:val="21"/>
+          <w:lang w:eastAsia="en-GB"/>
+        </w:rPr>
+        <w:t xml:space="preserve"> = </w:t>
+      </w:r>
+      <w:r>
+        <w:rPr>
+          <w:rFonts w:ascii="Menlo" w:eastAsia="Times New Roman" w:hAnsi="Menlo" w:cs="Menlo"/>
+          <w:color w:val="4FC1FF"/>
+          <w:sz w:val="21"/>
+          <w:szCs w:val="21"/>
+          <w:lang w:eastAsia="en-GB"/>
+        </w:rPr>
+        <w:t>point</w:t>
+      </w:r>
+      <w:r>
+        <w:rPr>
+          <w:rFonts w:ascii="Menlo" w:eastAsia="Times New Roman" w:hAnsi="Menlo" w:cs="Menlo"/>
+          <w:color w:val="D4D4D4"/>
+          <w:sz w:val="21"/>
+          <w:szCs w:val="21"/>
+          <w:lang w:eastAsia="en-GB"/>
+        </w:rPr>
+        <w:t xml:space="preserve"> &lt; </w:t>
+      </w:r>
+      <w:r>
+        <w:rPr>
+          <w:rFonts w:ascii="Menlo" w:eastAsia="Times New Roman" w:hAnsi="Menlo" w:cs="Menlo"/>
+          <w:color w:val="B5CEA8"/>
+          <w:sz w:val="21"/>
+          <w:szCs w:val="21"/>
+          <w:lang w:eastAsia="en-GB"/>
+        </w:rPr>
+        <w:t>50</w:t>
+      </w:r>
+      <w:r>
+        <w:rPr>
+          <w:rFonts w:ascii="Menlo" w:eastAsia="Times New Roman" w:hAnsi="Menlo" w:cs="Menlo"/>
+          <w:color w:val="D4D4D4"/>
+          <w:sz w:val="21"/>
+          <w:szCs w:val="21"/>
+          <w:lang w:eastAsia="en-GB"/>
+        </w:rPr>
+        <w:t xml:space="preserve"> ? </w:t>
+      </w:r>
+      <w:r>
+        <w:rPr>
+          <w:rFonts w:ascii="Menlo" w:eastAsia="Times New Roman" w:hAnsi="Menlo" w:cs="Menlo"/>
+          <w:color w:val="CE9178"/>
+          <w:sz w:val="21"/>
+          <w:szCs w:val="21"/>
+          <w:lang w:eastAsia="en-GB"/>
+        </w:rPr>
+        <w:t>"BAD"</w:t>
+      </w:r>
+      <w:r>
+        <w:rPr>
+          <w:rFonts w:ascii="Menlo" w:eastAsia="Times New Roman" w:hAnsi="Menlo" w:cs="Menlo"/>
+          <w:color w:val="D4D4D4"/>
+          <w:sz w:val="21"/>
+          <w:szCs w:val="21"/>
+          <w:lang w:eastAsia="en-GB"/>
+        </w:rPr>
+        <w:t xml:space="preserve"> : </w:t>
+      </w:r>
+      <w:r>
+        <w:rPr>
+          <w:rFonts w:ascii="Menlo" w:eastAsia="Times New Roman" w:hAnsi="Menlo" w:cs="Menlo"/>
+          <w:color w:val="CE9178"/>
+          <w:sz w:val="21"/>
+          <w:szCs w:val="21"/>
+          <w:lang w:eastAsia="en-GB"/>
+        </w:rPr>
+        <w:t>"GOOD"</w:t>
+      </w:r>
+      <w:r>
+        <w:rPr>
+          <w:rFonts w:ascii="Menlo" w:eastAsia="Times New Roman" w:hAnsi="Menlo" w:cs="Menlo"/>
+          <w:color w:val="D4D4D4"/>
+          <w:sz w:val="21"/>
+          <w:szCs w:val="21"/>
+          <w:lang w:eastAsia="en-GB"/>
+        </w:rPr>
+        <w:t>;</w:t>
+      </w:r>
+    </w:p>
+    <w:p>
+      <w:pPr>
+        <w:shd w:val="clear" w:color="auto" w:fill="1E1E1E"/>
+        <w:spacing w:line="315" w:lineRule="atLeast"/>
+        <w:rPr>
+          <w:rFonts w:ascii="Menlo" w:eastAsia="Times New Roman" w:hAnsi="Menlo" w:cs="Menlo"/>
+          <w:color w:val="D4D4D4"/>
+          <w:sz w:val="21"/>
+          <w:szCs w:val="21"/>
+          <w:lang w:eastAsia="en-GB"/>
+        </w:rPr>
+      </w:pPr>
+      <w:r>
+        <w:rPr>
+          <w:rFonts w:ascii="Menlo" w:eastAsia="Times New Roman" w:hAnsi="Menlo" w:cs="Menlo"/>
+          <w:color w:val="9CDCFE"/>
+          <w:sz w:val="21"/>
+          <w:szCs w:val="21"/>
+          <w:lang w:eastAsia="en-GB"/>
+        </w:rPr>
+        <w:t>console</w:t>
+      </w:r>
+      <w:r>
+        <w:rPr>
+          <w:rFonts w:ascii="Menlo" w:eastAsia="Times New Roman" w:hAnsi="Menlo" w:cs="Menlo"/>
+          <w:color w:val="D4D4D4"/>
+          <w:sz w:val="21"/>
+          <w:szCs w:val="21"/>
+          <w:lang w:eastAsia="en-GB"/>
+        </w:rPr>
+        <w:t>.</w:t>
+      </w:r>
+      <w:r>
+        <w:rPr>
+          <w:rFonts w:ascii="Menlo" w:eastAsia="Times New Roman" w:hAnsi="Menlo" w:cs="Menlo"/>
+          <w:color w:val="DCDCAA"/>
+          <w:sz w:val="21"/>
+          <w:szCs w:val="21"/>
+          <w:lang w:eastAsia="en-GB"/>
+        </w:rPr>
+        <w:t>log</w:t>
+      </w:r>
+      <w:r>
+        <w:rPr>
+          <w:rFonts w:ascii="Menlo" w:eastAsia="Times New Roman" w:hAnsi="Menlo" w:cs="Menlo"/>
+          <w:color w:val="D4D4D4"/>
+          <w:sz w:val="21"/>
+          <w:szCs w:val="21"/>
+          <w:lang w:eastAsia="en-GB"/>
+        </w:rPr>
+        <w:t>(</w:t>
+      </w:r>
+      <w:r>
+        <w:rPr>
+          <w:rFonts w:ascii="Menlo" w:eastAsia="Times New Roman" w:hAnsi="Menlo" w:cs="Menlo"/>
+          <w:color w:val="4FC1FF"/>
+          <w:sz w:val="21"/>
+          <w:szCs w:val="21"/>
+          <w:lang w:eastAsia="en-GB"/>
+        </w:rPr>
+        <w:t>result</w:t>
+      </w:r>
+      <w:r>
+        <w:rPr>
+          <w:rFonts w:ascii="Menlo" w:eastAsia="Times New Roman" w:hAnsi="Menlo" w:cs="Menlo"/>
+          <w:color w:val="D4D4D4"/>
+          <w:sz w:val="21"/>
+          <w:szCs w:val="21"/>
+          <w:lang w:eastAsia="en-GB"/>
+        </w:rPr>
+        <w:t>);</w:t>
+      </w:r>
+    </w:p>
+    <w:p>
+      <w:pPr>
+        <w:shd w:val="clear" w:color="auto" w:fill="1E1E1E"/>
+        <w:spacing w:line="315" w:lineRule="atLeast"/>
+        <w:rPr>
+          <w:rFonts w:ascii="Menlo" w:eastAsia="Times New Roman" w:hAnsi="Menlo" w:cs="Menlo"/>
+          <w:color w:val="D4D4D4"/>
+          <w:sz w:val="21"/>
+          <w:szCs w:val="21"/>
+          <w:lang w:eastAsia="en-GB"/>
+        </w:rPr>
+      </w:pPr>
+      <w:r>
+        <w:rPr>
+          <w:rFonts w:ascii="Menlo" w:eastAsia="Times New Roman" w:hAnsi="Menlo" w:cs="Menlo"/>
+          <w:color w:val="D4D4D4"/>
+          <w:sz w:val="21"/>
+          <w:szCs w:val="21"/>
+          <w:lang w:eastAsia="en-GB"/>
+        </w:rPr>
+        <w:t xml:space="preserve"> </w:t>
+      </w:r>
+    </w:p>
+    <w:p>
+      <w:pPr>
+        <w:rPr>
+          <w:rFonts w:ascii="Formular" w:eastAsia="Times New Roman" w:hAnsi="Formular" w:cs="Times New Roman"/>
+          <w:color w:val="000000"/>
+          <w:sz w:val="29"/>
+          <w:szCs w:val="29"/>
+          <w:lang w:val="en-US"/>
+        </w:rPr>
+      </w:pPr>
+      <w:r>
+        <w:rPr>
+          <w:rFonts w:ascii="Formular" w:eastAsia="Times New Roman" w:hAnsi="Formular" w:cs="Times New Roman"/>
+          <w:color w:val="000000"/>
+          <w:sz w:val="29"/>
+          <w:szCs w:val="29"/>
+          <w:lang w:val="en-US"/>
+        </w:rPr>
+        <w:t>Good</w:t>
+      </w:r>
+    </w:p>
+    <w:p/>
+    <w:p>
+      <w:pPr>
+        <w:pStyle w:val="Heading2"/>
+        <w:rPr>
+          <w:lang w:val="nb-NO"/>
+        </w:rPr>
+      </w:pPr>
+      <w:proofErr w:type="spellStart"/>
+      <w:r>
+        <w:rPr>
+          <w:lang w:val="nb-NO"/>
+        </w:rPr>
+        <w:t>Nullish</w:t>
+      </w:r>
+      <w:proofErr w:type="spellEnd"/>
+    </w:p>
+    <w:p>
+      <w:pPr>
+        <w:rPr>
+          <w:lang w:val="nb-NO"/>
+        </w:rPr>
+      </w:pPr>
+    </w:p>
+    <w:p>
+      <w:pPr>
+        <w:rPr>
+          <w:rFonts w:ascii="Formular" w:eastAsia="Times New Roman" w:hAnsi="Formular" w:cs="Times New Roman"/>
+          <w:color w:val="000000"/>
+          <w:sz w:val="29"/>
+          <w:szCs w:val="29"/>
+          <w:lang w:val="en-US"/>
+        </w:rPr>
+      </w:pPr>
+      <w:r>
+        <w:rPr>
+          <w:rFonts w:ascii="Formular" w:eastAsia="Times New Roman" w:hAnsi="Formular" w:cs="Times New Roman"/>
+          <w:color w:val="000000"/>
+          <w:sz w:val="29"/>
+          <w:szCs w:val="29"/>
+          <w:lang w:val="en-US"/>
+        </w:rPr>
+        <w:t xml:space="preserve">It is </w:t>
+      </w:r>
+      <w:r>
+        <w:rPr>
+          <w:rFonts w:ascii="Formular" w:eastAsia="Times New Roman" w:hAnsi="Formular" w:cs="Times New Roman"/>
+          <w:color w:val="000000"/>
+          <w:sz w:val="29"/>
+          <w:szCs w:val="29"/>
+          <w:lang w:val="en-US"/>
+        </w:rPr>
+        <w:t>for checking whether a variable is Null or not.</w:t>
+      </w:r>
+    </w:p>
+    <w:p>
+      <w:pPr>
+        <w:rPr>
+          <w:rFonts w:ascii="Formular" w:eastAsia="Times New Roman" w:hAnsi="Formular" w:cs="Times New Roman"/>
+          <w:color w:val="000000"/>
+          <w:sz w:val="29"/>
+          <w:szCs w:val="29"/>
+          <w:lang w:val="en-US"/>
+        </w:rPr>
+      </w:pPr>
+    </w:p>
+    <w:p>
+      <w:pPr>
+        <w:pBdr>
+          <w:top w:val="single" w:sz="2" w:space="11" w:color="3D7E9A"/>
+          <w:left w:val="single" w:sz="36" w:space="11" w:color="3D7E9A"/>
+          <w:bottom w:val="single" w:sz="2" w:space="11" w:color="3D7E9A"/>
+          <w:right w:val="single" w:sz="24" w:space="11" w:color="3D7E9A"/>
+        </w:pBdr>
+        <w:shd w:val="clear" w:color="auto" w:fill="EEEEEE"/>
+        <w:tabs>
+          <w:tab w:val="left" w:pos="916"/>
+          <w:tab w:val="left" w:pos="1832"/>
+          <w:tab w:val="left" w:pos="2748"/>
+          <w:tab w:val="left" w:pos="3664"/>
+          <w:tab w:val="left" w:pos="4580"/>
+          <w:tab w:val="left" w:pos="5496"/>
+          <w:tab w:val="left" w:pos="6412"/>
+          <w:tab w:val="left" w:pos="7328"/>
+          <w:tab w:val="left" w:pos="8244"/>
+          <w:tab w:val="left" w:pos="9160"/>
+          <w:tab w:val="left" w:pos="10076"/>
+          <w:tab w:val="left" w:pos="10992"/>
+          <w:tab w:val="left" w:pos="11908"/>
+          <w:tab w:val="left" w:pos="12824"/>
+          <w:tab w:val="left" w:pos="13740"/>
+          <w:tab w:val="left" w:pos="14656"/>
+        </w:tabs>
+        <w:rPr>
+          <w:rFonts w:ascii="Consolas" w:eastAsia="Times New Roman" w:hAnsi="Consolas" w:cs="Consolas"/>
+          <w:color w:val="333333"/>
+          <w:spacing w:val="-1"/>
+          <w:lang w:eastAsia="en-GB"/>
+        </w:rPr>
+      </w:pPr>
+      <w:r>
+        <w:rPr>
+          <w:rFonts w:ascii="Consolas" w:eastAsia="Times New Roman" w:hAnsi="Consolas" w:cs="Consolas"/>
+          <w:i/>
+          <w:iCs/>
+          <w:color w:val="333333"/>
+          <w:spacing w:val="-1"/>
+          <w:bdr w:val="none" w:sz="0" w:space="0" w:color="auto" w:frame="1"/>
+          <w:lang w:eastAsia="en-GB"/>
+        </w:rPr>
+        <w:t>leftExpr</w:t>
+      </w:r>
+      <w:r>
+        <w:rPr>
+          <w:rFonts w:ascii="Consolas" w:eastAsia="Times New Roman" w:hAnsi="Consolas" w:cs="Consolas"/>
+          <w:color w:val="333333"/>
+          <w:spacing w:val="-1"/>
+          <w:lang w:eastAsia="en-GB"/>
+        </w:rPr>
+        <w:t xml:space="preserve"> ?? </w:t>
+      </w:r>
+      <w:r>
+        <w:rPr>
+          <w:rFonts w:ascii="Consolas" w:eastAsia="Times New Roman" w:hAnsi="Consolas" w:cs="Consolas"/>
+          <w:i/>
+          <w:iCs/>
+          <w:color w:val="333333"/>
+          <w:spacing w:val="-1"/>
+          <w:bdr w:val="none" w:sz="0" w:space="0" w:color="auto" w:frame="1"/>
+          <w:lang w:eastAsia="en-GB"/>
+        </w:rPr>
+        <w:t>rightExpr</w:t>
+      </w:r>
+    </w:p>
+    <w:p>
+      <w:pPr>
+        <w:tabs>
+          <w:tab w:val="left" w:pos="916"/>
+          <w:tab w:val="left" w:pos="1832"/>
+          <w:tab w:val="left" w:pos="2748"/>
+          <w:tab w:val="left" w:pos="3664"/>
+          <w:tab w:val="left" w:pos="4580"/>
+          <w:tab w:val="left" w:pos="5496"/>
+          <w:tab w:val="left" w:pos="6412"/>
+          <w:tab w:val="left" w:pos="7328"/>
+          <w:tab w:val="left" w:pos="8244"/>
+          <w:tab w:val="left" w:pos="9160"/>
+          <w:tab w:val="left" w:pos="10076"/>
+          <w:tab w:val="left" w:pos="10992"/>
+          <w:tab w:val="left" w:pos="11908"/>
+          <w:tab w:val="left" w:pos="12824"/>
+          <w:tab w:val="left" w:pos="13740"/>
+          <w:tab w:val="left" w:pos="14656"/>
+        </w:tabs>
+        <w:rPr>
+          <w:rFonts w:ascii="Formular" w:hAnsi="Formular"/>
+          <w:color w:val="373A3C"/>
+          <w:sz w:val="29"/>
+          <w:szCs w:val="29"/>
+          <w:highlight w:val="lightGray"/>
+          <w:shd w:val="clear" w:color="auto" w:fill="FFFFFF"/>
+        </w:rPr>
+      </w:pPr>
+    </w:p>
+    <w:p>
+      <w:pPr>
+        <w:shd w:val="clear" w:color="auto" w:fill="1E1E1E"/>
+        <w:spacing w:line="315" w:lineRule="atLeast"/>
+        <w:rPr>
+          <w:rFonts w:ascii="Menlo" w:eastAsia="Times New Roman" w:hAnsi="Menlo" w:cs="Menlo"/>
+          <w:color w:val="D4D4D4"/>
+          <w:sz w:val="21"/>
+          <w:szCs w:val="21"/>
+          <w:lang w:eastAsia="en-GB"/>
+        </w:rPr>
+      </w:pPr>
+    </w:p>
+    <w:p>
+      <w:pPr>
+        <w:shd w:val="clear" w:color="auto" w:fill="1E1E1E"/>
+        <w:spacing w:line="315" w:lineRule="atLeast"/>
+        <w:rPr>
+          <w:rFonts w:ascii="Menlo" w:eastAsia="Times New Roman" w:hAnsi="Menlo" w:cs="Menlo"/>
+          <w:color w:val="D4D4D4"/>
+          <w:sz w:val="21"/>
+          <w:szCs w:val="21"/>
+          <w:lang w:eastAsia="en-GB"/>
+        </w:rPr>
+      </w:pPr>
+      <w:r>
+        <w:rPr>
+          <w:rFonts w:ascii="Menlo" w:eastAsia="Times New Roman" w:hAnsi="Menlo" w:cs="Menlo"/>
+          <w:color w:val="569CD6"/>
+          <w:sz w:val="21"/>
+          <w:szCs w:val="21"/>
+          <w:lang w:eastAsia="en-GB"/>
+        </w:rPr>
+        <w:t>const</w:t>
+      </w:r>
+      <w:r>
+        <w:rPr>
+          <w:rFonts w:ascii="Menlo" w:eastAsia="Times New Roman" w:hAnsi="Menlo" w:cs="Menlo"/>
+          <w:color w:val="D4D4D4"/>
+          <w:sz w:val="21"/>
+          <w:szCs w:val="21"/>
+          <w:lang w:eastAsia="en-GB"/>
+        </w:rPr>
+        <w:t xml:space="preserve"> </w:t>
+      </w:r>
+      <w:r>
+        <w:rPr>
+          <w:rFonts w:ascii="Menlo" w:eastAsia="Times New Roman" w:hAnsi="Menlo" w:cs="Menlo"/>
+          <w:color w:val="4FC1FF"/>
+          <w:sz w:val="21"/>
+          <w:szCs w:val="21"/>
+          <w:lang w:eastAsia="en-GB"/>
+        </w:rPr>
+        <w:t>variable_1</w:t>
+      </w:r>
+      <w:r>
+        <w:rPr>
+          <w:rFonts w:ascii="Menlo" w:eastAsia="Times New Roman" w:hAnsi="Menlo" w:cs="Menlo"/>
+          <w:color w:val="D4D4D4"/>
+          <w:sz w:val="21"/>
+          <w:szCs w:val="21"/>
+          <w:lang w:eastAsia="en-GB"/>
+        </w:rPr>
+        <w:t xml:space="preserve"> = </w:t>
+      </w:r>
+      <w:r>
+        <w:rPr>
+          <w:rFonts w:ascii="Menlo" w:eastAsia="Times New Roman" w:hAnsi="Menlo" w:cs="Menlo"/>
+          <w:color w:val="B5CEA8"/>
+          <w:sz w:val="21"/>
+          <w:szCs w:val="21"/>
+          <w:lang w:eastAsia="en-GB"/>
+        </w:rPr>
+        <w:t>60</w:t>
+      </w:r>
+      <w:r>
+        <w:rPr>
+          <w:rFonts w:ascii="Menlo" w:eastAsia="Times New Roman" w:hAnsi="Menlo" w:cs="Menlo"/>
+          <w:color w:val="D4D4D4"/>
+          <w:sz w:val="21"/>
+          <w:szCs w:val="21"/>
+          <w:lang w:eastAsia="en-GB"/>
+        </w:rPr>
+        <w:t>;</w:t>
+      </w:r>
+    </w:p>
+    <w:p>
+      <w:pPr>
+        <w:shd w:val="clear" w:color="auto" w:fill="1E1E1E"/>
+        <w:spacing w:line="315" w:lineRule="atLeast"/>
+        <w:rPr>
+          <w:rFonts w:ascii="Menlo" w:eastAsia="Times New Roman" w:hAnsi="Menlo" w:cs="Menlo"/>
+          <w:color w:val="D4D4D4"/>
+          <w:sz w:val="21"/>
+          <w:szCs w:val="21"/>
+          <w:lang w:eastAsia="en-GB"/>
+        </w:rPr>
+      </w:pPr>
+    </w:p>
+    <w:p>
+      <w:pPr>
+        <w:shd w:val="clear" w:color="auto" w:fill="1E1E1E"/>
+        <w:spacing w:line="315" w:lineRule="atLeast"/>
+        <w:rPr>
+          <w:rFonts w:ascii="Menlo" w:eastAsia="Times New Roman" w:hAnsi="Menlo" w:cs="Menlo"/>
+          <w:color w:val="D4D4D4"/>
+          <w:sz w:val="21"/>
+          <w:szCs w:val="21"/>
+          <w:lang w:eastAsia="en-GB"/>
+        </w:rPr>
+      </w:pPr>
+      <w:r>
+        <w:rPr>
+          <w:rFonts w:ascii="Menlo" w:eastAsia="Times New Roman" w:hAnsi="Menlo" w:cs="Menlo"/>
+          <w:color w:val="6A9955"/>
+          <w:sz w:val="21"/>
+          <w:szCs w:val="21"/>
+          <w:lang w:eastAsia="en-GB"/>
+        </w:rPr>
+        <w:t>// const result_1 = variable_1 != null ? variable_1 : 80;</w:t>
+      </w:r>
+    </w:p>
+    <w:p>
+      <w:pPr>
+        <w:shd w:val="clear" w:color="auto" w:fill="1E1E1E"/>
+        <w:spacing w:line="315" w:lineRule="atLeast"/>
+        <w:rPr>
+          <w:rFonts w:ascii="Menlo" w:eastAsia="Times New Roman" w:hAnsi="Menlo" w:cs="Menlo"/>
+          <w:color w:val="D4D4D4"/>
+          <w:sz w:val="21"/>
+          <w:szCs w:val="21"/>
+          <w:lang w:eastAsia="en-GB"/>
+        </w:rPr>
+      </w:pPr>
+      <w:r>
+        <w:rPr>
+          <w:rFonts w:ascii="Menlo" w:eastAsia="Times New Roman" w:hAnsi="Menlo" w:cs="Menlo"/>
+          <w:color w:val="569CD6"/>
+          <w:sz w:val="21"/>
+          <w:szCs w:val="21"/>
+          <w:lang w:eastAsia="en-GB"/>
+        </w:rPr>
+        <w:lastRenderedPageBreak/>
         <w:t>const</w:t>
       </w:r>
       <w:r>

</xml_diff>

<commit_message>
Add : JS hands on files
</commit_message>
<xml_diff>
--- a/javascript/JS_Book.docx
+++ b/javascript/JS_Book.docx
@@ -115,7 +115,7 @@
                     <a:blip r:embed="rId8">
                       <a:extLst>
                         <a:ext uri="{28A0092B-C50C-407E-A947-70E740481C1C}">
-                          <a14:useLocalDpi xmlns:a14="http://schemas.microsoft.com/office/drawing/2010/main" val="0"/>
+                          <a14:useLocalDpi xmlns:a14="http://schemas.microsoft.com/office/drawing/2010/main"/>
                         </a:ext>
                       </a:extLst>
                     </a:blip>
@@ -189,7 +189,7 @@
                     <a:blip r:embed="rId9" cstate="print">
                       <a:extLst>
                         <a:ext uri="{28A0092B-C50C-407E-A947-70E740481C1C}">
-                          <a14:useLocalDpi xmlns:a14="http://schemas.microsoft.com/office/drawing/2010/main" val="0"/>
+                          <a14:useLocalDpi xmlns:a14="http://schemas.microsoft.com/office/drawing/2010/main"/>
                         </a:ext>
                       </a:extLst>
                     </a:blip>
@@ -1002,7 +1002,7 @@
                     <a:blip r:embed="rId10" cstate="print">
                       <a:extLst>
                         <a:ext uri="{28A0092B-C50C-407E-A947-70E740481C1C}">
-                          <a14:useLocalDpi xmlns:a14="http://schemas.microsoft.com/office/drawing/2010/main" val="0"/>
+                          <a14:useLocalDpi xmlns:a14="http://schemas.microsoft.com/office/drawing/2010/main"/>
                         </a:ext>
                       </a:extLst>
                     </a:blip>
@@ -2531,6 +2531,7 @@
           <w:color w:val="800080"/>
           <w:sz w:val="29"/>
           <w:szCs w:val="29"/>
+          <w:highlight w:val="yellow"/>
         </w:rPr>
         <w:t>●</w:t>
       </w:r>
@@ -2540,6 +2541,7 @@
           <w:color w:val="373A3C"/>
           <w:sz w:val="29"/>
           <w:szCs w:val="29"/>
+          <w:highlight w:val="yellow"/>
         </w:rPr>
         <w:t>a letter</w:t>
       </w:r>
@@ -2549,6 +2551,7 @@
           <w:color w:val="373A3C"/>
           <w:sz w:val="29"/>
           <w:szCs w:val="29"/>
+          <w:highlight w:val="yellow"/>
         </w:rPr>
         <w:br/>
         <w:t>   </w:t>
@@ -2559,6 +2562,7 @@
           <w:color w:val="800080"/>
           <w:sz w:val="29"/>
           <w:szCs w:val="29"/>
+          <w:highlight w:val="yellow"/>
         </w:rPr>
         <w:t>●</w:t>
       </w:r>
@@ -2568,6 +2572,7 @@
           <w:color w:val="373A3C"/>
           <w:sz w:val="29"/>
           <w:szCs w:val="29"/>
+          <w:highlight w:val="yellow"/>
         </w:rPr>
         <w:t>an underscore ( </w:t>
       </w:r>
@@ -2578,6 +2583,7 @@
           <w:color w:val="373A3C"/>
           <w:sz w:val="29"/>
           <w:szCs w:val="29"/>
+          <w:highlight w:val="yellow"/>
         </w:rPr>
         <w:t>_</w:t>
       </w:r>
@@ -2587,6 +2593,7 @@
           <w:color w:val="373A3C"/>
           <w:sz w:val="29"/>
           <w:szCs w:val="29"/>
+          <w:highlight w:val="yellow"/>
         </w:rPr>
         <w:t> )</w:t>
       </w:r>
@@ -2596,6 +2603,7 @@
           <w:color w:val="373A3C"/>
           <w:sz w:val="29"/>
           <w:szCs w:val="29"/>
+          <w:highlight w:val="yellow"/>
         </w:rPr>
         <w:br/>
         <w:t>   </w:t>
@@ -2606,6 +2614,7 @@
           <w:color w:val="800080"/>
           <w:sz w:val="29"/>
           <w:szCs w:val="29"/>
+          <w:highlight w:val="yellow"/>
         </w:rPr>
         <w:t>●</w:t>
       </w:r>
@@ -2615,6 +2624,7 @@
           <w:color w:val="373A3C"/>
           <w:sz w:val="29"/>
           <w:szCs w:val="29"/>
+          <w:highlight w:val="yellow"/>
         </w:rPr>
         <w:t>a dollar sign (</w:t>
       </w:r>
@@ -2625,6 +2635,7 @@
           <w:color w:val="373A3C"/>
           <w:sz w:val="29"/>
           <w:szCs w:val="29"/>
+          <w:highlight w:val="yellow"/>
         </w:rPr>
         <w:t>$</w:t>
       </w:r>
@@ -2634,6 +2645,7 @@
           <w:color w:val="373A3C"/>
           <w:sz w:val="29"/>
           <w:szCs w:val="29"/>
+          <w:highlight w:val="yellow"/>
         </w:rPr>
         <w:t>)</w:t>
       </w:r>
@@ -2729,7 +2741,7 @@
                     <a:blip r:embed="rId11" cstate="print">
                       <a:extLst>
                         <a:ext uri="{28A0092B-C50C-407E-A947-70E740481C1C}">
-                          <a14:useLocalDpi xmlns:a14="http://schemas.microsoft.com/office/drawing/2010/main" val="0"/>
+                          <a14:useLocalDpi xmlns:a14="http://schemas.microsoft.com/office/drawing/2010/main"/>
                         </a:ext>
                       </a:extLst>
                     </a:blip>
@@ -19566,7 +19578,7 @@
                     <a:blip r:embed="rId16" cstate="print">
                       <a:extLst>
                         <a:ext uri="{28A0092B-C50C-407E-A947-70E740481C1C}">
-                          <a14:useLocalDpi xmlns:a14="http://schemas.microsoft.com/office/drawing/2010/main" val="0"/>
+                          <a14:useLocalDpi xmlns:a14="http://schemas.microsoft.com/office/drawing/2010/main"/>
                         </a:ext>
                       </a:extLst>
                     </a:blip>
@@ -19875,7 +19887,7 @@
                     <a:blip r:embed="rId17" cstate="print">
                       <a:extLst>
                         <a:ext uri="{28A0092B-C50C-407E-A947-70E740481C1C}">
-                          <a14:useLocalDpi xmlns:a14="http://schemas.microsoft.com/office/drawing/2010/main" val="0"/>
+                          <a14:useLocalDpi xmlns:a14="http://schemas.microsoft.com/office/drawing/2010/main"/>
                         </a:ext>
                       </a:extLst>
                     </a:blip>
@@ -20378,7 +20390,7 @@
                     <a:blip r:embed="rId18">
                       <a:extLst>
                         <a:ext uri="{28A0092B-C50C-407E-A947-70E740481C1C}">
-                          <a14:useLocalDpi xmlns:a14="http://schemas.microsoft.com/office/drawing/2010/main" val="0"/>
+                          <a14:useLocalDpi xmlns:a14="http://schemas.microsoft.com/office/drawing/2010/main"/>
                         </a:ext>
                       </a:extLst>
                     </a:blip>
@@ -20884,7 +20896,7 @@
                     <a:blip r:embed="rId19" cstate="print">
                       <a:extLst>
                         <a:ext uri="{28A0092B-C50C-407E-A947-70E740481C1C}">
-                          <a14:useLocalDpi xmlns:a14="http://schemas.microsoft.com/office/drawing/2010/main" val="0"/>
+                          <a14:useLocalDpi xmlns:a14="http://schemas.microsoft.com/office/drawing/2010/main"/>
                         </a:ext>
                       </a:extLst>
                     </a:blip>
@@ -22030,7 +22042,7 @@
                     <a:blip r:embed="rId21" cstate="print">
                       <a:extLst>
                         <a:ext uri="{28A0092B-C50C-407E-A947-70E740481C1C}">
-                          <a14:useLocalDpi xmlns:a14="http://schemas.microsoft.com/office/drawing/2010/main" val="0"/>
+                          <a14:useLocalDpi xmlns:a14="http://schemas.microsoft.com/office/drawing/2010/main"/>
                         </a:ext>
                       </a:extLst>
                     </a:blip>
@@ -23993,8 +24005,14 @@
                     <pic:cNvPicPr/>
                   </pic:nvPicPr>
                   <pic:blipFill rotWithShape="1">
-                    <a:blip r:embed="rId22"/>
-                    <a:srcRect l="12679" t="28408" r="69867" b="9542"/>
+                    <a:blip r:embed="rId22" cstate="print">
+                      <a:extLst>
+                        <a:ext uri="{28A0092B-C50C-407E-A947-70E740481C1C}">
+                          <a14:useLocalDpi xmlns:a14="http://schemas.microsoft.com/office/drawing/2010/main"/>
+                        </a:ext>
+                      </a:extLst>
+                    </a:blip>
+                    <a:srcRect/>
                     <a:stretch/>
                   </pic:blipFill>
                   <pic:spPr bwMode="auto">
@@ -24175,8 +24193,14 @@
                     <pic:cNvPicPr/>
                   </pic:nvPicPr>
                   <pic:blipFill rotWithShape="1">
-                    <a:blip r:embed="rId23"/>
-                    <a:srcRect l="12241" t="29726" r="66889" b="10494"/>
+                    <a:blip r:embed="rId23" cstate="print">
+                      <a:extLst>
+                        <a:ext uri="{28A0092B-C50C-407E-A947-70E740481C1C}">
+                          <a14:useLocalDpi xmlns:a14="http://schemas.microsoft.com/office/drawing/2010/main"/>
+                        </a:ext>
+                      </a:extLst>
+                    </a:blip>
+                    <a:srcRect/>
                     <a:stretch/>
                   </pic:blipFill>
                   <pic:spPr bwMode="auto">
@@ -26279,10 +26303,10 @@
                     </pic:cNvPicPr>
                   </pic:nvPicPr>
                   <pic:blipFill rotWithShape="1">
-                    <a:blip r:embed="rId24">
+                    <a:blip r:embed="rId24" cstate="print">
                       <a:extLst>
                         <a:ext uri="{28A0092B-C50C-407E-A947-70E740481C1C}">
-                          <a14:useLocalDpi xmlns:a14="http://schemas.microsoft.com/office/drawing/2010/main" val="0"/>
+                          <a14:useLocalDpi xmlns:a14="http://schemas.microsoft.com/office/drawing/2010/main"/>
                         </a:ext>
                       </a:extLst>
                     </a:blip>
@@ -27014,14 +27038,14 @@
                     <pic:cNvPicPr/>
                   </pic:nvPicPr>
                   <pic:blipFill rotWithShape="1">
-                    <a:blip r:embed="rId25">
+                    <a:blip r:embed="rId25" cstate="print">
                       <a:extLst>
                         <a:ext uri="{28A0092B-C50C-407E-A947-70E740481C1C}">
-                          <a14:useLocalDpi xmlns:a14="http://schemas.microsoft.com/office/drawing/2010/main" val="0"/>
+                          <a14:useLocalDpi xmlns:a14="http://schemas.microsoft.com/office/drawing/2010/main"/>
                         </a:ext>
                       </a:extLst>
                     </a:blip>
-                    <a:srcRect l="13960" t="17941" r="13749" b="18877"/>
+                    <a:srcRect/>
                     <a:stretch/>
                   </pic:blipFill>
                   <pic:spPr bwMode="auto">
@@ -27262,10 +27286,10 @@
                     </pic:cNvPicPr>
                   </pic:nvPicPr>
                   <pic:blipFill rotWithShape="1">
-                    <a:blip r:embed="rId26">
+                    <a:blip r:embed="rId26" cstate="print">
                       <a:extLst>
                         <a:ext uri="{28A0092B-C50C-407E-A947-70E740481C1C}">
-                          <a14:useLocalDpi xmlns:a14="http://schemas.microsoft.com/office/drawing/2010/main" val="0"/>
+                          <a14:useLocalDpi xmlns:a14="http://schemas.microsoft.com/office/drawing/2010/main"/>
                         </a:ext>
                       </a:extLst>
                     </a:blip>
@@ -27819,14 +27843,14 @@
                     </pic:cNvPicPr>
                   </pic:nvPicPr>
                   <pic:blipFill rotWithShape="1">
-                    <a:blip r:embed="rId27">
+                    <a:blip r:embed="rId27" cstate="print">
                       <a:extLst>
                         <a:ext uri="{28A0092B-C50C-407E-A947-70E740481C1C}">
-                          <a14:useLocalDpi xmlns:a14="http://schemas.microsoft.com/office/drawing/2010/main" val="0"/>
+                          <a14:useLocalDpi xmlns:a14="http://schemas.microsoft.com/office/drawing/2010/main"/>
                         </a:ext>
                       </a:extLst>
                     </a:blip>
-                    <a:srcRect l="2205" r="45159" b="11905"/>
+                    <a:srcRect/>
                     <a:stretch/>
                   </pic:blipFill>
                   <pic:spPr bwMode="auto">
@@ -28154,7 +28178,7 @@
                     <a:blip r:embed="rId28">
                       <a:extLst>
                         <a:ext uri="{28A0092B-C50C-407E-A947-70E740481C1C}">
-                          <a14:useLocalDpi xmlns:a14="http://schemas.microsoft.com/office/drawing/2010/main" val="0"/>
+                          <a14:useLocalDpi xmlns:a14="http://schemas.microsoft.com/office/drawing/2010/main"/>
                         </a:ext>
                       </a:extLst>
                     </a:blip>
@@ -28999,7 +29023,7 @@
                     <a:blip r:embed="rId29">
                       <a:extLst>
                         <a:ext uri="{28A0092B-C50C-407E-A947-70E740481C1C}">
-                          <a14:useLocalDpi xmlns:a14="http://schemas.microsoft.com/office/drawing/2010/main" val="0"/>
+                          <a14:useLocalDpi xmlns:a14="http://schemas.microsoft.com/office/drawing/2010/main"/>
                         </a:ext>
                       </a:extLst>
                     </a:blip>
@@ -29120,14 +29144,14 @@
                     <pic:cNvPicPr/>
                   </pic:nvPicPr>
                   <pic:blipFill rotWithShape="1">
-                    <a:blip r:embed="rId30">
+                    <a:blip r:embed="rId30" cstate="print">
                       <a:extLst>
                         <a:ext uri="{28A0092B-C50C-407E-A947-70E740481C1C}">
-                          <a14:useLocalDpi xmlns:a14="http://schemas.microsoft.com/office/drawing/2010/main" val="0"/>
+                          <a14:useLocalDpi xmlns:a14="http://schemas.microsoft.com/office/drawing/2010/main"/>
                         </a:ext>
                       </a:extLst>
                     </a:blip>
-                    <a:srcRect l="13628" t="19501" r="13914" b="18876"/>
+                    <a:srcRect/>
                     <a:stretch/>
                   </pic:blipFill>
                   <pic:spPr bwMode="auto">
@@ -30361,18 +30385,7 @@
           <w:highlight w:val="lightGray"/>
           <w:shd w:val="clear" w:color="auto" w:fill="FFFFFF"/>
         </w:rPr>
-        <w:t xml:space="preserve">// </w:t>
-      </w:r>
-      <w:r>
-        <w:rPr>
-          <w:rFonts w:ascii="Formular" w:hAnsi="Formular"/>
-          <w:color w:val="373A3C"/>
-          <w:sz w:val="29"/>
-          <w:szCs w:val="29"/>
-          <w:highlight w:val="lightGray"/>
-          <w:shd w:val="clear" w:color="auto" w:fill="FFFFFF"/>
-        </w:rPr>
-        <w:t>["Bulldog", "Beagle", "Rottweiler", "Ragdoll", "Sphynx", "Birman"]</w:t>
+        <w:t>// ["Bulldog", "Beagle", "Rottweiler", "Ragdoll", "Sphynx", "Birman"]</w:t>
       </w:r>
     </w:p>
     <w:p>
@@ -34427,29 +34440,7 @@
           <w:szCs w:val="18"/>
           <w:shd w:val="clear" w:color="auto" w:fill="1E1E1E"/>
         </w:rPr>
-        <w:t>6</w:t>
-      </w:r>
-      <w:r>
-        <w:rPr>
-          <w:rStyle w:val="value"/>
-          <w:rFonts w:ascii="Monaco" w:eastAsiaTheme="majorEastAsia" w:hAnsi="Monaco"/>
-          <w:color w:val="75BEFF"/>
-          <w:sz w:val="18"/>
-          <w:szCs w:val="18"/>
-          <w:shd w:val="clear" w:color="auto" w:fill="1E1E1E"/>
-        </w:rPr>
-        <w:t xml:space="preserve"> </w:t>
-      </w:r>
-      <w:r>
-        <w:rPr>
-          <w:rStyle w:val="value"/>
-          <w:rFonts w:ascii="Monaco" w:eastAsiaTheme="majorEastAsia" w:hAnsi="Monaco"/>
-          <w:color w:val="75BEFF"/>
-          <w:sz w:val="18"/>
-          <w:szCs w:val="18"/>
-          <w:shd w:val="clear" w:color="auto" w:fill="1E1E1E"/>
-        </w:rPr>
-        <w:t xml:space="preserve"> </w:t>
+        <w:t xml:space="preserve">6  </w:t>
       </w:r>
     </w:p>
     <w:p>
@@ -36517,7 +36508,7 @@
                     <a:blip r:embed="rId31">
                       <a:extLst>
                         <a:ext uri="{28A0092B-C50C-407E-A947-70E740481C1C}">
-                          <a14:useLocalDpi xmlns:a14="http://schemas.microsoft.com/office/drawing/2010/main" val="0"/>
+                          <a14:useLocalDpi xmlns:a14="http://schemas.microsoft.com/office/drawing/2010/main"/>
                         </a:ext>
                       </a:extLst>
                     </a:blip>
@@ -37469,7 +37460,7 @@
                     <a:blip r:embed="rId32" cstate="print">
                       <a:extLst>
                         <a:ext uri="{28A0092B-C50C-407E-A947-70E740481C1C}">
-                          <a14:useLocalDpi xmlns:a14="http://schemas.microsoft.com/office/drawing/2010/main" val="0"/>
+                          <a14:useLocalDpi xmlns:a14="http://schemas.microsoft.com/office/drawing/2010/main"/>
                         </a:ext>
                       </a:extLst>
                     </a:blip>
@@ -37691,17 +37682,7 @@
           <w:szCs w:val="29"/>
           <w:highlight w:val="lightGray"/>
         </w:rPr>
-        <w:t>console.log(square(3));</w:t>
-      </w:r>
-      <w:r>
-        <w:rPr>
-          <w:rFonts w:ascii="Formular" w:hAnsi="Formular"/>
-          <w:color w:val="373A3C"/>
-          <w:sz w:val="29"/>
-          <w:szCs w:val="29"/>
-          <w:highlight w:val="lightGray"/>
-        </w:rPr>
-        <w:t xml:space="preserve"> //9</w:t>
+        <w:t>console.log(square(3)); //9</w:t>
       </w:r>
     </w:p>
     <w:p>
@@ -39598,50 +39579,31 @@
     </w:p>
     <w:p>
       <w:pPr>
-        <w:rPr>
-          <w:rFonts w:ascii="Formular" w:hAnsi="Formular"/>
-          <w:color w:val="373A3C"/>
-          <w:sz w:val="29"/>
-          <w:szCs w:val="29"/>
+        <w:pStyle w:val="Heading2"/>
+        <w:rPr>
           <w:lang w:val="nb-NO"/>
         </w:rPr>
       </w:pPr>
-    </w:p>
-    <w:p>
-      <w:pPr>
-        <w:pStyle w:val="Heading2"/>
+      <w:proofErr w:type="spellStart"/>
+      <w:r>
         <w:rPr>
           <w:lang w:val="nb-NO"/>
         </w:rPr>
-      </w:pPr>
-    </w:p>
-    <w:p>
-      <w:pPr>
-        <w:pStyle w:val="Heading2"/>
+        <w:t>Callback</w:t>
+      </w:r>
+      <w:proofErr w:type="spellEnd"/>
+      <w:r>
         <w:rPr>
           <w:lang w:val="nb-NO"/>
         </w:rPr>
-      </w:pPr>
+        <w:t xml:space="preserve"> </w:t>
+      </w:r>
       <w:proofErr w:type="spellStart"/>
       <w:r>
         <w:rPr>
           <w:lang w:val="nb-NO"/>
         </w:rPr>
-        <w:t>Callback</w:t>
-      </w:r>
-      <w:proofErr w:type="spellEnd"/>
-      <w:r>
-        <w:rPr>
-          <w:lang w:val="nb-NO"/>
-        </w:rPr>
-        <w:t xml:space="preserve"> F</w:t>
-      </w:r>
-      <w:proofErr w:type="spellStart"/>
-      <w:r>
-        <w:rPr>
-          <w:lang w:val="nb-NO"/>
-        </w:rPr>
-        <w:t>unctions</w:t>
+        <w:t>Functions</w:t>
       </w:r>
       <w:proofErr w:type="spellEnd"/>
       <w:r>
@@ -41412,6 +41374,3654 @@
           <w:lang w:val="nb-NO"/>
         </w:rPr>
         <w:t xml:space="preserve">  </w:t>
+      </w:r>
+    </w:p>
+    <w:p>
+      <w:r>
+        <w:br w:type="page"/>
+      </w:r>
+    </w:p>
+    <w:p>
+      <w:pPr>
+        <w:pStyle w:val="Heading1"/>
+      </w:pPr>
+      <w:r>
+        <w:lastRenderedPageBreak/>
+        <w:t>Objects &amp; Classes</w:t>
+      </w:r>
+    </w:p>
+    <w:p>
+      <w:pPr>
+        <w:shd w:val="clear" w:color="auto" w:fill="FFFFFF"/>
+        <w:spacing w:after="100" w:afterAutospacing="1"/>
+        <w:rPr>
+          <w:rFonts w:ascii="Formular" w:hAnsi="Formular"/>
+          <w:color w:val="373A3C"/>
+          <w:sz w:val="29"/>
+          <w:szCs w:val="29"/>
+        </w:rPr>
+      </w:pPr>
+      <w:r>
+        <w:rPr>
+          <w:rFonts w:ascii="Segoe UI Symbol" w:hAnsi="Segoe UI Symbol" w:cs="Segoe UI Symbol"/>
+          <w:b/>
+          <w:bCs/>
+          <w:color w:val="800080"/>
+          <w:sz w:val="29"/>
+          <w:szCs w:val="29"/>
+        </w:rPr>
+        <w:t>➤</w:t>
+      </w:r>
+      <w:r>
+        <w:rPr>
+          <w:rFonts w:ascii="Formular" w:hAnsi="Formular"/>
+          <w:color w:val="373A3C"/>
+          <w:sz w:val="29"/>
+          <w:szCs w:val="29"/>
+        </w:rPr>
+        <w:t> In previous lessons, we learned that </w:t>
+      </w:r>
+      <w:r>
+        <w:rPr>
+          <w:rFonts w:ascii="Formular" w:hAnsi="Formular"/>
+          <w:b/>
+          <w:bCs/>
+          <w:color w:val="373A3C"/>
+          <w:sz w:val="29"/>
+          <w:szCs w:val="29"/>
+        </w:rPr>
+        <w:t>JavaScript</w:t>
+      </w:r>
+      <w:r>
+        <w:rPr>
+          <w:rFonts w:ascii="Formular" w:hAnsi="Formular"/>
+          <w:color w:val="373A3C"/>
+          <w:sz w:val="29"/>
+          <w:szCs w:val="29"/>
+        </w:rPr>
+        <w:t> variables are containers for data values.</w:t>
+      </w:r>
+    </w:p>
+    <w:p>
+      <w:pPr>
+        <w:shd w:val="clear" w:color="auto" w:fill="FFFFFF"/>
+        <w:spacing w:after="100" w:afterAutospacing="1"/>
+        <w:rPr>
+          <w:rFonts w:ascii="Formular" w:hAnsi="Formular"/>
+          <w:color w:val="373A3C"/>
+          <w:sz w:val="29"/>
+          <w:szCs w:val="29"/>
+        </w:rPr>
+      </w:pPr>
+      <w:r>
+        <w:rPr>
+          <w:rFonts w:ascii="Segoe UI Symbol" w:hAnsi="Segoe UI Symbol" w:cs="Segoe UI Symbol"/>
+          <w:b/>
+          <w:bCs/>
+          <w:color w:val="800080"/>
+          <w:sz w:val="29"/>
+          <w:szCs w:val="29"/>
+        </w:rPr>
+        <w:t>➤</w:t>
+      </w:r>
+      <w:r>
+        <w:rPr>
+          <w:rFonts w:ascii="Formular" w:hAnsi="Formular"/>
+          <w:color w:val="373A3C"/>
+          <w:sz w:val="29"/>
+          <w:szCs w:val="29"/>
+        </w:rPr>
+        <w:t> </w:t>
+      </w:r>
+      <w:r>
+        <w:rPr>
+          <w:rFonts w:ascii="Formular" w:hAnsi="Formular"/>
+          <w:b/>
+          <w:bCs/>
+          <w:color w:val="373A3C"/>
+          <w:sz w:val="29"/>
+          <w:szCs w:val="29"/>
+        </w:rPr>
+        <w:t>Objects</w:t>
+      </w:r>
+      <w:r>
+        <w:rPr>
+          <w:rFonts w:ascii="Formular" w:hAnsi="Formular"/>
+          <w:color w:val="373A3C"/>
+          <w:sz w:val="29"/>
+          <w:szCs w:val="29"/>
+        </w:rPr>
+        <w:t> are also variables. Unlike other variables, objects can contain many values.</w:t>
+      </w:r>
+    </w:p>
+    <w:p>
+      <w:pPr>
+        <w:shd w:val="clear" w:color="auto" w:fill="FFFFFF"/>
+        <w:spacing w:after="100" w:afterAutospacing="1"/>
+        <w:rPr>
+          <w:rFonts w:ascii="Formular" w:hAnsi="Formular"/>
+          <w:color w:val="373A3C"/>
+          <w:sz w:val="29"/>
+          <w:szCs w:val="29"/>
+        </w:rPr>
+      </w:pPr>
+      <w:r>
+        <w:rPr>
+          <w:rFonts w:ascii="Segoe UI Symbol" w:hAnsi="Segoe UI Symbol" w:cs="Segoe UI Symbol"/>
+          <w:b/>
+          <w:bCs/>
+          <w:color w:val="800080"/>
+          <w:sz w:val="29"/>
+          <w:szCs w:val="29"/>
+        </w:rPr>
+        <w:t>➤</w:t>
+      </w:r>
+      <w:r>
+        <w:rPr>
+          <w:rFonts w:ascii="Formular" w:hAnsi="Formular"/>
+          <w:color w:val="373A3C"/>
+          <w:sz w:val="29"/>
+          <w:szCs w:val="29"/>
+        </w:rPr>
+        <w:t> </w:t>
+      </w:r>
+      <w:r>
+        <w:rPr>
+          <w:rFonts w:ascii="Formular" w:hAnsi="Formular"/>
+          <w:b/>
+          <w:bCs/>
+          <w:color w:val="373A3C"/>
+          <w:sz w:val="29"/>
+          <w:szCs w:val="29"/>
+        </w:rPr>
+        <w:t>Objects</w:t>
+      </w:r>
+      <w:r>
+        <w:rPr>
+          <w:rFonts w:ascii="Formular" w:hAnsi="Formular"/>
+          <w:color w:val="373A3C"/>
+          <w:sz w:val="29"/>
+          <w:szCs w:val="29"/>
+        </w:rPr>
+        <w:t> are useful for storing data in an organized manner.</w:t>
+      </w:r>
+    </w:p>
+    <w:p>
+      <w:pPr>
+        <w:shd w:val="clear" w:color="auto" w:fill="FFFFFF"/>
+        <w:spacing w:after="100" w:afterAutospacing="1"/>
+        <w:rPr>
+          <w:rFonts w:ascii="Formular" w:hAnsi="Formular"/>
+          <w:color w:val="373A3C"/>
+          <w:sz w:val="29"/>
+          <w:szCs w:val="29"/>
+        </w:rPr>
+      </w:pPr>
+      <w:r>
+        <w:rPr>
+          <w:rFonts w:ascii="Segoe UI Symbol" w:hAnsi="Segoe UI Symbol" w:cs="Segoe UI Symbol"/>
+          <w:b/>
+          <w:bCs/>
+          <w:color w:val="800080"/>
+          <w:sz w:val="29"/>
+          <w:szCs w:val="29"/>
+        </w:rPr>
+        <w:t>➤</w:t>
+      </w:r>
+      <w:r>
+        <w:rPr>
+          <w:rFonts w:ascii="Formular" w:hAnsi="Formular"/>
+          <w:color w:val="373A3C"/>
+          <w:sz w:val="29"/>
+          <w:szCs w:val="29"/>
+        </w:rPr>
+        <w:t> </w:t>
+      </w:r>
+      <w:r>
+        <w:rPr>
+          <w:rFonts w:ascii="Formular" w:hAnsi="Formular"/>
+          <w:b/>
+          <w:bCs/>
+          <w:color w:val="373A3C"/>
+          <w:sz w:val="29"/>
+          <w:szCs w:val="29"/>
+        </w:rPr>
+        <w:t>Objects</w:t>
+      </w:r>
+      <w:r>
+        <w:rPr>
+          <w:rFonts w:ascii="Formular" w:hAnsi="Formular"/>
+          <w:color w:val="373A3C"/>
+          <w:sz w:val="29"/>
+          <w:szCs w:val="29"/>
+        </w:rPr>
+        <w:t> are composed of properties. A property is a “name: value” pair.</w:t>
+      </w:r>
+    </w:p>
+    <w:p>
+      <w:pPr>
+        <w:tabs>
+          <w:tab w:val="left" w:pos="916"/>
+          <w:tab w:val="left" w:pos="1832"/>
+          <w:tab w:val="left" w:pos="2748"/>
+          <w:tab w:val="left" w:pos="3664"/>
+          <w:tab w:val="left" w:pos="4580"/>
+          <w:tab w:val="left" w:pos="5496"/>
+          <w:tab w:val="left" w:pos="6412"/>
+          <w:tab w:val="left" w:pos="7328"/>
+          <w:tab w:val="left" w:pos="8244"/>
+          <w:tab w:val="left" w:pos="9160"/>
+          <w:tab w:val="left" w:pos="10076"/>
+          <w:tab w:val="left" w:pos="10992"/>
+          <w:tab w:val="left" w:pos="11908"/>
+          <w:tab w:val="left" w:pos="12824"/>
+          <w:tab w:val="left" w:pos="13740"/>
+          <w:tab w:val="left" w:pos="14656"/>
+        </w:tabs>
+        <w:rPr>
+          <w:rFonts w:ascii="Formular" w:hAnsi="Formular"/>
+          <w:color w:val="373A3C"/>
+          <w:sz w:val="29"/>
+          <w:szCs w:val="29"/>
+          <w:highlight w:val="lightGray"/>
+        </w:rPr>
+      </w:pPr>
+      <w:r>
+        <w:rPr>
+          <w:rFonts w:ascii="Formular" w:hAnsi="Formular"/>
+          <w:color w:val="373A3C"/>
+          <w:sz w:val="29"/>
+          <w:szCs w:val="29"/>
+          <w:highlight w:val="lightGray"/>
+        </w:rPr>
+        <w:t>var dog = {</w:t>
+      </w:r>
+    </w:p>
+    <w:p>
+      <w:pPr>
+        <w:tabs>
+          <w:tab w:val="left" w:pos="916"/>
+          <w:tab w:val="left" w:pos="1832"/>
+          <w:tab w:val="left" w:pos="2748"/>
+          <w:tab w:val="left" w:pos="3664"/>
+          <w:tab w:val="left" w:pos="4580"/>
+          <w:tab w:val="left" w:pos="5496"/>
+          <w:tab w:val="left" w:pos="6412"/>
+          <w:tab w:val="left" w:pos="7328"/>
+          <w:tab w:val="left" w:pos="8244"/>
+          <w:tab w:val="left" w:pos="9160"/>
+          <w:tab w:val="left" w:pos="10076"/>
+          <w:tab w:val="left" w:pos="10992"/>
+          <w:tab w:val="left" w:pos="11908"/>
+          <w:tab w:val="left" w:pos="12824"/>
+          <w:tab w:val="left" w:pos="13740"/>
+          <w:tab w:val="left" w:pos="14656"/>
+        </w:tabs>
+        <w:rPr>
+          <w:rFonts w:ascii="Formular" w:hAnsi="Formular"/>
+          <w:color w:val="373A3C"/>
+          <w:sz w:val="29"/>
+          <w:szCs w:val="29"/>
+          <w:highlight w:val="lightGray"/>
+        </w:rPr>
+      </w:pPr>
+      <w:r>
+        <w:rPr>
+          <w:rFonts w:ascii="Formular" w:hAnsi="Formular"/>
+          <w:color w:val="373A3C"/>
+          <w:sz w:val="29"/>
+          <w:szCs w:val="29"/>
+          <w:highlight w:val="lightGray"/>
+        </w:rPr>
+        <w:t xml:space="preserve">  name: "Rocky",</w:t>
+      </w:r>
+    </w:p>
+    <w:p>
+      <w:pPr>
+        <w:tabs>
+          <w:tab w:val="left" w:pos="916"/>
+          <w:tab w:val="left" w:pos="1832"/>
+          <w:tab w:val="left" w:pos="2748"/>
+          <w:tab w:val="left" w:pos="3664"/>
+          <w:tab w:val="left" w:pos="4580"/>
+          <w:tab w:val="left" w:pos="5496"/>
+          <w:tab w:val="left" w:pos="6412"/>
+          <w:tab w:val="left" w:pos="7328"/>
+          <w:tab w:val="left" w:pos="8244"/>
+          <w:tab w:val="left" w:pos="9160"/>
+          <w:tab w:val="left" w:pos="10076"/>
+          <w:tab w:val="left" w:pos="10992"/>
+          <w:tab w:val="left" w:pos="11908"/>
+          <w:tab w:val="left" w:pos="12824"/>
+          <w:tab w:val="left" w:pos="13740"/>
+          <w:tab w:val="left" w:pos="14656"/>
+        </w:tabs>
+        <w:rPr>
+          <w:rFonts w:ascii="Formular" w:hAnsi="Formular"/>
+          <w:color w:val="373A3C"/>
+          <w:sz w:val="29"/>
+          <w:szCs w:val="29"/>
+          <w:highlight w:val="lightGray"/>
+        </w:rPr>
+      </w:pPr>
+      <w:r>
+        <w:rPr>
+          <w:rFonts w:ascii="Formular" w:hAnsi="Formular"/>
+          <w:color w:val="373A3C"/>
+          <w:sz w:val="29"/>
+          <w:szCs w:val="29"/>
+          <w:highlight w:val="lightGray"/>
+        </w:rPr>
+        <w:t xml:space="preserve">  legs: 4,</w:t>
+      </w:r>
+    </w:p>
+    <w:p>
+      <w:pPr>
+        <w:tabs>
+          <w:tab w:val="left" w:pos="916"/>
+          <w:tab w:val="left" w:pos="1832"/>
+          <w:tab w:val="left" w:pos="2748"/>
+          <w:tab w:val="left" w:pos="3664"/>
+          <w:tab w:val="left" w:pos="4580"/>
+          <w:tab w:val="left" w:pos="5496"/>
+          <w:tab w:val="left" w:pos="6412"/>
+          <w:tab w:val="left" w:pos="7328"/>
+          <w:tab w:val="left" w:pos="8244"/>
+          <w:tab w:val="left" w:pos="9160"/>
+          <w:tab w:val="left" w:pos="10076"/>
+          <w:tab w:val="left" w:pos="10992"/>
+          <w:tab w:val="left" w:pos="11908"/>
+          <w:tab w:val="left" w:pos="12824"/>
+          <w:tab w:val="left" w:pos="13740"/>
+          <w:tab w:val="left" w:pos="14656"/>
+        </w:tabs>
+        <w:rPr>
+          <w:rFonts w:ascii="Formular" w:hAnsi="Formular"/>
+          <w:color w:val="373A3C"/>
+          <w:sz w:val="29"/>
+          <w:szCs w:val="29"/>
+          <w:highlight w:val="lightGray"/>
+        </w:rPr>
+      </w:pPr>
+      <w:r>
+        <w:rPr>
+          <w:rFonts w:ascii="Formular" w:hAnsi="Formular"/>
+          <w:color w:val="373A3C"/>
+          <w:sz w:val="29"/>
+          <w:szCs w:val="29"/>
+          <w:highlight w:val="lightGray"/>
+        </w:rPr>
+        <w:t xml:space="preserve">  tail: 1,</w:t>
+      </w:r>
+    </w:p>
+    <w:p>
+      <w:pPr>
+        <w:tabs>
+          <w:tab w:val="left" w:pos="916"/>
+          <w:tab w:val="left" w:pos="1832"/>
+          <w:tab w:val="left" w:pos="2748"/>
+          <w:tab w:val="left" w:pos="3664"/>
+          <w:tab w:val="left" w:pos="4580"/>
+          <w:tab w:val="left" w:pos="5496"/>
+          <w:tab w:val="left" w:pos="6412"/>
+          <w:tab w:val="left" w:pos="7328"/>
+          <w:tab w:val="left" w:pos="8244"/>
+          <w:tab w:val="left" w:pos="9160"/>
+          <w:tab w:val="left" w:pos="10076"/>
+          <w:tab w:val="left" w:pos="10992"/>
+          <w:tab w:val="left" w:pos="11908"/>
+          <w:tab w:val="left" w:pos="12824"/>
+          <w:tab w:val="left" w:pos="13740"/>
+          <w:tab w:val="left" w:pos="14656"/>
+        </w:tabs>
+        <w:rPr>
+          <w:rFonts w:ascii="Formular" w:hAnsi="Formular"/>
+          <w:color w:val="373A3C"/>
+          <w:sz w:val="29"/>
+          <w:szCs w:val="29"/>
+          <w:highlight w:val="lightGray"/>
+        </w:rPr>
+      </w:pPr>
+      <w:r>
+        <w:rPr>
+          <w:rFonts w:ascii="Formular" w:hAnsi="Formular"/>
+          <w:color w:val="373A3C"/>
+          <w:sz w:val="29"/>
+          <w:szCs w:val="29"/>
+          <w:highlight w:val="lightGray"/>
+        </w:rPr>
+        <w:t xml:space="preserve">  qualities: ["loyalty","companionship"]</w:t>
+      </w:r>
+    </w:p>
+    <w:p>
+      <w:pPr>
+        <w:tabs>
+          <w:tab w:val="left" w:pos="916"/>
+          <w:tab w:val="left" w:pos="1832"/>
+          <w:tab w:val="left" w:pos="2748"/>
+          <w:tab w:val="left" w:pos="3664"/>
+          <w:tab w:val="left" w:pos="4580"/>
+          <w:tab w:val="left" w:pos="5496"/>
+          <w:tab w:val="left" w:pos="6412"/>
+          <w:tab w:val="left" w:pos="7328"/>
+          <w:tab w:val="left" w:pos="8244"/>
+          <w:tab w:val="left" w:pos="9160"/>
+          <w:tab w:val="left" w:pos="10076"/>
+          <w:tab w:val="left" w:pos="10992"/>
+          <w:tab w:val="left" w:pos="11908"/>
+          <w:tab w:val="left" w:pos="12824"/>
+          <w:tab w:val="left" w:pos="13740"/>
+          <w:tab w:val="left" w:pos="14656"/>
+        </w:tabs>
+        <w:rPr>
+          <w:rFonts w:ascii="Formular" w:hAnsi="Formular"/>
+          <w:color w:val="373A3C"/>
+          <w:sz w:val="29"/>
+          <w:szCs w:val="29"/>
+        </w:rPr>
+      </w:pPr>
+      <w:r>
+        <w:rPr>
+          <w:rFonts w:ascii="Formular" w:hAnsi="Formular"/>
+          <w:color w:val="373A3C"/>
+          <w:sz w:val="29"/>
+          <w:szCs w:val="29"/>
+          <w:highlight w:val="lightGray"/>
+        </w:rPr>
+        <w:t xml:space="preserve">  };</w:t>
+      </w:r>
+    </w:p>
+    <w:p>
+      <w:pPr>
+        <w:tabs>
+          <w:tab w:val="left" w:pos="916"/>
+          <w:tab w:val="left" w:pos="1832"/>
+          <w:tab w:val="left" w:pos="2748"/>
+          <w:tab w:val="left" w:pos="3664"/>
+          <w:tab w:val="left" w:pos="4580"/>
+          <w:tab w:val="left" w:pos="5496"/>
+          <w:tab w:val="left" w:pos="6412"/>
+          <w:tab w:val="left" w:pos="7328"/>
+          <w:tab w:val="left" w:pos="8244"/>
+          <w:tab w:val="left" w:pos="9160"/>
+          <w:tab w:val="left" w:pos="10076"/>
+          <w:tab w:val="left" w:pos="10992"/>
+          <w:tab w:val="left" w:pos="11908"/>
+          <w:tab w:val="left" w:pos="12824"/>
+          <w:tab w:val="left" w:pos="13740"/>
+          <w:tab w:val="left" w:pos="14656"/>
+        </w:tabs>
+        <w:rPr>
+          <w:rFonts w:ascii="Formular" w:hAnsi="Formular"/>
+          <w:color w:val="373A3C"/>
+          <w:sz w:val="29"/>
+          <w:szCs w:val="29"/>
+        </w:rPr>
+      </w:pPr>
+    </w:p>
+    <w:p>
+      <w:pPr>
+        <w:shd w:val="clear" w:color="auto" w:fill="FFFFFF"/>
+        <w:spacing w:after="100" w:afterAutospacing="1"/>
+        <w:rPr>
+          <w:rFonts w:ascii="Formular" w:hAnsi="Formular"/>
+          <w:color w:val="373A3C"/>
+          <w:sz w:val="29"/>
+          <w:szCs w:val="29"/>
+        </w:rPr>
+      </w:pPr>
+      <w:r>
+        <w:rPr>
+          <w:rFonts w:ascii="Segoe UI Symbol" w:hAnsi="Segoe UI Symbol" w:cs="Segoe UI Symbol"/>
+          <w:b/>
+          <w:bCs/>
+          <w:color w:val="800080"/>
+          <w:sz w:val="29"/>
+          <w:szCs w:val="29"/>
+        </w:rPr>
+        <w:t>➤</w:t>
+      </w:r>
+      <w:r>
+        <w:rPr>
+          <w:rFonts w:ascii="Formular" w:hAnsi="Formular"/>
+          <w:color w:val="373A3C"/>
+          <w:sz w:val="29"/>
+          <w:szCs w:val="29"/>
+        </w:rPr>
+        <w:t> </w:t>
+      </w:r>
+      <w:r>
+        <w:rPr>
+          <w:rFonts w:ascii="Menlo" w:hAnsi="Menlo" w:cs="Menlo"/>
+          <w:color w:val="FF0000"/>
+          <w:sz w:val="20"/>
+          <w:szCs w:val="20"/>
+          <w:shd w:val="clear" w:color="auto" w:fill="F0F0F0"/>
+        </w:rPr>
+        <w:t>dog</w:t>
+      </w:r>
+      <w:r>
+        <w:rPr>
+          <w:rFonts w:ascii="Formular" w:hAnsi="Formular"/>
+          <w:color w:val="373A3C"/>
+          <w:sz w:val="29"/>
+          <w:szCs w:val="29"/>
+        </w:rPr>
+        <w:t> is an </w:t>
+      </w:r>
+      <w:r>
+        <w:rPr>
+          <w:rFonts w:ascii="Formular" w:hAnsi="Formular"/>
+          <w:b/>
+          <w:bCs/>
+          <w:color w:val="373A3C"/>
+          <w:sz w:val="29"/>
+          <w:szCs w:val="29"/>
+        </w:rPr>
+        <w:t>object</w:t>
+      </w:r>
+      <w:r>
+        <w:rPr>
+          <w:rFonts w:ascii="Formular" w:hAnsi="Formular"/>
+          <w:color w:val="373A3C"/>
+          <w:sz w:val="29"/>
+          <w:szCs w:val="29"/>
+        </w:rPr>
+        <w:t> and has properties just like the real world.</w:t>
+      </w:r>
+    </w:p>
+    <w:tbl>
+      <w:tblPr>
+        <w:tblW w:w="6039" w:type="dxa"/>
+        <w:tblBorders>
+          <w:top w:val="single" w:sz="6" w:space="0" w:color="DEE2E6"/>
+          <w:left w:val="single" w:sz="6" w:space="0" w:color="DEE2E6"/>
+          <w:bottom w:val="single" w:sz="6" w:space="0" w:color="DEE2E6"/>
+          <w:right w:val="single" w:sz="6" w:space="0" w:color="DEE2E6"/>
+        </w:tblBorders>
+        <w:shd w:val="clear" w:color="auto" w:fill="FDFDFE"/>
+        <w:tblCellMar>
+          <w:top w:w="15" w:type="dxa"/>
+          <w:left w:w="15" w:type="dxa"/>
+          <w:bottom w:w="15" w:type="dxa"/>
+          <w:right w:w="15" w:type="dxa"/>
+        </w:tblCellMar>
+        <w:tblLook w:val="04A0" w:firstRow="1" w:lastRow="0" w:firstColumn="1" w:lastColumn="0" w:noHBand="0" w:noVBand="1"/>
+      </w:tblPr>
+      <w:tblGrid>
+        <w:gridCol w:w="1793"/>
+        <w:gridCol w:w="4246"/>
+      </w:tblGrid>
+      <w:tr>
+        <w:trPr>
+          <w:trHeight w:val="289"/>
+          <w:tblHeader/>
+        </w:trPr>
+        <w:tc>
+          <w:tcPr>
+            <w:tcW w:w="0" w:type="auto"/>
+            <w:tcBorders>
+              <w:top w:val="single" w:sz="6" w:space="0" w:color="DEE2E6"/>
+              <w:left w:val="single" w:sz="6" w:space="0" w:color="DEE2E6"/>
+              <w:bottom w:val="single" w:sz="12" w:space="0" w:color="DEE2E6"/>
+              <w:right w:val="single" w:sz="6" w:space="0" w:color="DEE2E6"/>
+            </w:tcBorders>
+            <w:shd w:val="clear" w:color="auto" w:fill="FDFDFE"/>
+            <w:vAlign w:val="bottom"/>
+            <w:hideMark/>
+          </w:tcPr>
+          <w:p>
+            <w:pPr>
+              <w:jc w:val="center"/>
+              <w:rPr>
+                <w:rFonts w:ascii="Formular" w:hAnsi="Formular"/>
+                <w:b/>
+                <w:bCs/>
+                <w:color w:val="373A3C"/>
+                <w:sz w:val="29"/>
+                <w:szCs w:val="29"/>
+              </w:rPr>
+            </w:pPr>
+            <w:r>
+              <w:rPr>
+                <w:rFonts w:ascii="Formular" w:hAnsi="Formular"/>
+                <w:b/>
+                <w:bCs/>
+                <w:color w:val="373A3C"/>
+                <w:sz w:val="29"/>
+                <w:szCs w:val="29"/>
+              </w:rPr>
+              <w:t>Property</w:t>
+            </w:r>
+          </w:p>
+        </w:tc>
+        <w:tc>
+          <w:tcPr>
+            <w:tcW w:w="0" w:type="auto"/>
+            <w:tcBorders>
+              <w:top w:val="single" w:sz="6" w:space="0" w:color="DEE2E6"/>
+              <w:left w:val="single" w:sz="6" w:space="0" w:color="DEE2E6"/>
+              <w:bottom w:val="single" w:sz="12" w:space="0" w:color="DEE2E6"/>
+              <w:right w:val="single" w:sz="6" w:space="0" w:color="DEE2E6"/>
+            </w:tcBorders>
+            <w:shd w:val="clear" w:color="auto" w:fill="FDFDFE"/>
+            <w:vAlign w:val="bottom"/>
+            <w:hideMark/>
+          </w:tcPr>
+          <w:p>
+            <w:pPr>
+              <w:jc w:val="center"/>
+              <w:rPr>
+                <w:rFonts w:ascii="Formular" w:hAnsi="Formular"/>
+                <w:b/>
+                <w:bCs/>
+                <w:color w:val="373A3C"/>
+                <w:sz w:val="29"/>
+                <w:szCs w:val="29"/>
+              </w:rPr>
+            </w:pPr>
+            <w:r>
+              <w:rPr>
+                <w:rFonts w:ascii="Formular" w:hAnsi="Formular"/>
+                <w:b/>
+                <w:bCs/>
+                <w:color w:val="373A3C"/>
+                <w:sz w:val="29"/>
+                <w:szCs w:val="29"/>
+              </w:rPr>
+              <w:t>Property Value</w:t>
+            </w:r>
+          </w:p>
+        </w:tc>
+      </w:tr>
+      <w:tr>
+        <w:trPr>
+          <w:trHeight w:val="289"/>
+        </w:trPr>
+        <w:tc>
+          <w:tcPr>
+            <w:tcW w:w="0" w:type="auto"/>
+            <w:tcBorders>
+              <w:top w:val="single" w:sz="6" w:space="0" w:color="DEE2E6"/>
+              <w:left w:val="single" w:sz="6" w:space="0" w:color="DEE2E6"/>
+              <w:bottom w:val="single" w:sz="6" w:space="0" w:color="DEE2E6"/>
+              <w:right w:val="single" w:sz="6" w:space="0" w:color="DEE2E6"/>
+            </w:tcBorders>
+            <w:shd w:val="clear" w:color="auto" w:fill="FDFDFE"/>
+            <w:hideMark/>
+          </w:tcPr>
+          <w:p>
+            <w:pPr>
+              <w:rPr>
+                <w:rFonts w:ascii="Formular" w:hAnsi="Formular"/>
+                <w:color w:val="373A3C"/>
+                <w:sz w:val="29"/>
+                <w:szCs w:val="29"/>
+              </w:rPr>
+            </w:pPr>
+            <w:r>
+              <w:rPr>
+                <w:rFonts w:ascii="Formular" w:hAnsi="Formular"/>
+                <w:color w:val="373A3C"/>
+                <w:sz w:val="29"/>
+                <w:szCs w:val="29"/>
+              </w:rPr>
+              <w:t>name</w:t>
+            </w:r>
+          </w:p>
+        </w:tc>
+        <w:tc>
+          <w:tcPr>
+            <w:tcW w:w="0" w:type="auto"/>
+            <w:tcBorders>
+              <w:top w:val="single" w:sz="6" w:space="0" w:color="DEE2E6"/>
+              <w:left w:val="single" w:sz="6" w:space="0" w:color="DEE2E6"/>
+              <w:bottom w:val="single" w:sz="6" w:space="0" w:color="DEE2E6"/>
+              <w:right w:val="single" w:sz="6" w:space="0" w:color="DEE2E6"/>
+            </w:tcBorders>
+            <w:shd w:val="clear" w:color="auto" w:fill="FDFDFE"/>
+            <w:hideMark/>
+          </w:tcPr>
+          <w:p>
+            <w:pPr>
+              <w:rPr>
+                <w:rFonts w:ascii="Formular" w:hAnsi="Formular"/>
+                <w:color w:val="373A3C"/>
+                <w:sz w:val="29"/>
+                <w:szCs w:val="29"/>
+              </w:rPr>
+            </w:pPr>
+            <w:r>
+              <w:rPr>
+                <w:rFonts w:ascii="Formular" w:hAnsi="Formular"/>
+                <w:color w:val="373A3C"/>
+                <w:sz w:val="29"/>
+                <w:szCs w:val="29"/>
+              </w:rPr>
+              <w:t>Rocky</w:t>
+            </w:r>
+          </w:p>
+        </w:tc>
+      </w:tr>
+      <w:tr>
+        <w:trPr>
+          <w:trHeight w:val="289"/>
+        </w:trPr>
+        <w:tc>
+          <w:tcPr>
+            <w:tcW w:w="0" w:type="auto"/>
+            <w:tcBorders>
+              <w:top w:val="single" w:sz="6" w:space="0" w:color="DEE2E6"/>
+              <w:left w:val="single" w:sz="6" w:space="0" w:color="DEE2E6"/>
+              <w:bottom w:val="single" w:sz="6" w:space="0" w:color="DEE2E6"/>
+              <w:right w:val="single" w:sz="6" w:space="0" w:color="DEE2E6"/>
+            </w:tcBorders>
+            <w:shd w:val="clear" w:color="auto" w:fill="FDFDFE"/>
+            <w:hideMark/>
+          </w:tcPr>
+          <w:p>
+            <w:pPr>
+              <w:rPr>
+                <w:rFonts w:ascii="Formular" w:hAnsi="Formular"/>
+                <w:color w:val="373A3C"/>
+                <w:sz w:val="29"/>
+                <w:szCs w:val="29"/>
+              </w:rPr>
+            </w:pPr>
+            <w:r>
+              <w:rPr>
+                <w:rFonts w:ascii="Formular" w:hAnsi="Formular"/>
+                <w:color w:val="373A3C"/>
+                <w:sz w:val="29"/>
+                <w:szCs w:val="29"/>
+              </w:rPr>
+              <w:t>legs</w:t>
+            </w:r>
+          </w:p>
+        </w:tc>
+        <w:tc>
+          <w:tcPr>
+            <w:tcW w:w="0" w:type="auto"/>
+            <w:tcBorders>
+              <w:top w:val="single" w:sz="6" w:space="0" w:color="DEE2E6"/>
+              <w:left w:val="single" w:sz="6" w:space="0" w:color="DEE2E6"/>
+              <w:bottom w:val="single" w:sz="6" w:space="0" w:color="DEE2E6"/>
+              <w:right w:val="single" w:sz="6" w:space="0" w:color="DEE2E6"/>
+            </w:tcBorders>
+            <w:shd w:val="clear" w:color="auto" w:fill="FDFDFE"/>
+            <w:hideMark/>
+          </w:tcPr>
+          <w:p>
+            <w:pPr>
+              <w:ind w:right="2320"/>
+              <w:rPr>
+                <w:rFonts w:ascii="Formular" w:hAnsi="Formular"/>
+                <w:color w:val="373A3C"/>
+                <w:sz w:val="29"/>
+                <w:szCs w:val="29"/>
+              </w:rPr>
+            </w:pPr>
+            <w:r>
+              <w:rPr>
+                <w:rFonts w:ascii="Formular" w:hAnsi="Formular"/>
+                <w:color w:val="373A3C"/>
+                <w:sz w:val="29"/>
+                <w:szCs w:val="29"/>
+              </w:rPr>
+              <w:t>4</w:t>
+            </w:r>
+          </w:p>
+        </w:tc>
+      </w:tr>
+      <w:tr>
+        <w:trPr>
+          <w:trHeight w:val="300"/>
+        </w:trPr>
+        <w:tc>
+          <w:tcPr>
+            <w:tcW w:w="0" w:type="auto"/>
+            <w:tcBorders>
+              <w:top w:val="single" w:sz="6" w:space="0" w:color="DEE2E6"/>
+              <w:left w:val="single" w:sz="6" w:space="0" w:color="DEE2E6"/>
+              <w:bottom w:val="single" w:sz="6" w:space="0" w:color="DEE2E6"/>
+              <w:right w:val="single" w:sz="6" w:space="0" w:color="DEE2E6"/>
+            </w:tcBorders>
+            <w:shd w:val="clear" w:color="auto" w:fill="FDFDFE"/>
+            <w:hideMark/>
+          </w:tcPr>
+          <w:p>
+            <w:pPr>
+              <w:rPr>
+                <w:rFonts w:ascii="Formular" w:hAnsi="Formular"/>
+                <w:color w:val="373A3C"/>
+                <w:sz w:val="29"/>
+                <w:szCs w:val="29"/>
+              </w:rPr>
+            </w:pPr>
+            <w:r>
+              <w:rPr>
+                <w:rFonts w:ascii="Formular" w:hAnsi="Formular"/>
+                <w:color w:val="373A3C"/>
+                <w:sz w:val="29"/>
+                <w:szCs w:val="29"/>
+              </w:rPr>
+              <w:t>tail</w:t>
+            </w:r>
+          </w:p>
+        </w:tc>
+        <w:tc>
+          <w:tcPr>
+            <w:tcW w:w="0" w:type="auto"/>
+            <w:tcBorders>
+              <w:top w:val="single" w:sz="6" w:space="0" w:color="DEE2E6"/>
+              <w:left w:val="single" w:sz="6" w:space="0" w:color="DEE2E6"/>
+              <w:bottom w:val="single" w:sz="6" w:space="0" w:color="DEE2E6"/>
+              <w:right w:val="single" w:sz="6" w:space="0" w:color="DEE2E6"/>
+            </w:tcBorders>
+            <w:shd w:val="clear" w:color="auto" w:fill="FDFDFE"/>
+            <w:hideMark/>
+          </w:tcPr>
+          <w:p>
+            <w:pPr>
+              <w:rPr>
+                <w:rFonts w:ascii="Formular" w:hAnsi="Formular"/>
+                <w:color w:val="373A3C"/>
+                <w:sz w:val="29"/>
+                <w:szCs w:val="29"/>
+              </w:rPr>
+            </w:pPr>
+            <w:r>
+              <w:rPr>
+                <w:rFonts w:ascii="Formular" w:hAnsi="Formular"/>
+                <w:color w:val="373A3C"/>
+                <w:sz w:val="29"/>
+                <w:szCs w:val="29"/>
+              </w:rPr>
+              <w:t>1</w:t>
+            </w:r>
+          </w:p>
+        </w:tc>
+      </w:tr>
+      <w:tr>
+        <w:trPr>
+          <w:trHeight w:val="289"/>
+        </w:trPr>
+        <w:tc>
+          <w:tcPr>
+            <w:tcW w:w="0" w:type="auto"/>
+            <w:tcBorders>
+              <w:top w:val="single" w:sz="6" w:space="0" w:color="DEE2E6"/>
+              <w:left w:val="single" w:sz="6" w:space="0" w:color="DEE2E6"/>
+              <w:bottom w:val="single" w:sz="6" w:space="0" w:color="DEE2E6"/>
+              <w:right w:val="single" w:sz="6" w:space="0" w:color="DEE2E6"/>
+            </w:tcBorders>
+            <w:shd w:val="clear" w:color="auto" w:fill="FDFDFE"/>
+            <w:hideMark/>
+          </w:tcPr>
+          <w:p>
+            <w:pPr>
+              <w:rPr>
+                <w:rFonts w:ascii="Formular" w:hAnsi="Formular"/>
+                <w:color w:val="373A3C"/>
+                <w:sz w:val="29"/>
+                <w:szCs w:val="29"/>
+              </w:rPr>
+            </w:pPr>
+            <w:r>
+              <w:rPr>
+                <w:rFonts w:ascii="Formular" w:hAnsi="Formular"/>
+                <w:color w:val="373A3C"/>
+                <w:sz w:val="29"/>
+                <w:szCs w:val="29"/>
+              </w:rPr>
+              <w:t>qualities</w:t>
+            </w:r>
+          </w:p>
+        </w:tc>
+        <w:tc>
+          <w:tcPr>
+            <w:tcW w:w="0" w:type="auto"/>
+            <w:tcBorders>
+              <w:top w:val="single" w:sz="6" w:space="0" w:color="DEE2E6"/>
+              <w:left w:val="single" w:sz="6" w:space="0" w:color="DEE2E6"/>
+              <w:bottom w:val="single" w:sz="6" w:space="0" w:color="DEE2E6"/>
+              <w:right w:val="single" w:sz="6" w:space="0" w:color="DEE2E6"/>
+            </w:tcBorders>
+            <w:shd w:val="clear" w:color="auto" w:fill="FDFDFE"/>
+            <w:hideMark/>
+          </w:tcPr>
+          <w:p>
+            <w:pPr>
+              <w:rPr>
+                <w:rFonts w:ascii="Formular" w:hAnsi="Formular"/>
+                <w:color w:val="373A3C"/>
+                <w:sz w:val="29"/>
+                <w:szCs w:val="29"/>
+              </w:rPr>
+            </w:pPr>
+            <w:r>
+              <w:rPr>
+                <w:rFonts w:ascii="Formular" w:hAnsi="Formular"/>
+                <w:color w:val="373A3C"/>
+                <w:sz w:val="29"/>
+                <w:szCs w:val="29"/>
+              </w:rPr>
+              <w:t>loyalty, companionship</w:t>
+            </w:r>
+          </w:p>
+        </w:tc>
+      </w:tr>
+    </w:tbl>
+    <w:p>
+      <w:pPr>
+        <w:pStyle w:val="Heading2"/>
+      </w:pPr>
+      <w:r>
+        <w:t>Accessing Object Properties</w:t>
+      </w:r>
+    </w:p>
+    <w:p>
+      <w:pPr>
+        <w:pStyle w:val="NormalWeb"/>
+        <w:shd w:val="clear" w:color="auto" w:fill="FFFFFF"/>
+        <w:spacing w:before="0" w:beforeAutospacing="0"/>
+        <w:rPr>
+          <w:rFonts w:ascii="Formular" w:hAnsi="Formular"/>
+          <w:color w:val="373A3C"/>
+          <w:sz w:val="29"/>
+          <w:szCs w:val="29"/>
+        </w:rPr>
+      </w:pPr>
+      <w:r>
+        <w:rPr>
+          <w:rStyle w:val="Strong"/>
+          <w:rFonts w:ascii="Segoe UI Symbol" w:hAnsi="Segoe UI Symbol" w:cs="Segoe UI Symbol"/>
+          <w:color w:val="800080"/>
+          <w:sz w:val="29"/>
+          <w:szCs w:val="29"/>
+        </w:rPr>
+        <w:t>➤</w:t>
+      </w:r>
+      <w:r>
+        <w:rPr>
+          <w:rFonts w:ascii="Formular" w:hAnsi="Formular"/>
+          <w:color w:val="373A3C"/>
+          <w:sz w:val="29"/>
+          <w:szCs w:val="29"/>
+        </w:rPr>
+        <w:t> There are two ways to access object properties.</w:t>
+      </w:r>
+    </w:p>
+    <w:p>
+      <w:pPr>
+        <w:numPr>
+          <w:ilvl w:val="0"/>
+          <w:numId w:val="13"/>
+        </w:numPr>
+        <w:shd w:val="clear" w:color="auto" w:fill="FFFFFF"/>
+        <w:spacing w:before="100" w:beforeAutospacing="1" w:after="100" w:afterAutospacing="1"/>
+        <w:rPr>
+          <w:rFonts w:ascii="Formular" w:hAnsi="Formular"/>
+          <w:color w:val="373A3C"/>
+          <w:sz w:val="29"/>
+          <w:szCs w:val="29"/>
+        </w:rPr>
+      </w:pPr>
+      <w:r>
+        <w:rPr>
+          <w:rStyle w:val="HTMLCode"/>
+          <w:rFonts w:ascii="Menlo" w:hAnsi="Menlo" w:cs="Menlo"/>
+          <w:color w:val="FF0000"/>
+          <w:shd w:val="clear" w:color="auto" w:fill="F0F0F0"/>
+        </w:rPr>
+        <w:t>objectName.propertyName</w:t>
+      </w:r>
+    </w:p>
+    <w:p>
+      <w:pPr>
+        <w:numPr>
+          <w:ilvl w:val="0"/>
+          <w:numId w:val="13"/>
+        </w:numPr>
+        <w:shd w:val="clear" w:color="auto" w:fill="FFFFFF"/>
+        <w:spacing w:before="100" w:beforeAutospacing="1" w:after="100" w:afterAutospacing="1"/>
+        <w:rPr>
+          <w:rFonts w:ascii="Formular" w:hAnsi="Formular"/>
+          <w:color w:val="373A3C"/>
+          <w:sz w:val="29"/>
+          <w:szCs w:val="29"/>
+        </w:rPr>
+      </w:pPr>
+      <w:r>
+        <w:rPr>
+          <w:rStyle w:val="HTMLCode"/>
+          <w:rFonts w:ascii="Menlo" w:hAnsi="Menlo" w:cs="Menlo"/>
+          <w:color w:val="FF0000"/>
+          <w:shd w:val="clear" w:color="auto" w:fill="F0F0F0"/>
+        </w:rPr>
+        <w:t>objectName['propertyName']</w:t>
+      </w:r>
+    </w:p>
+    <w:p>
+      <w:pPr>
+        <w:tabs>
+          <w:tab w:val="left" w:pos="916"/>
+          <w:tab w:val="left" w:pos="1832"/>
+          <w:tab w:val="left" w:pos="2748"/>
+          <w:tab w:val="left" w:pos="3664"/>
+          <w:tab w:val="left" w:pos="4580"/>
+          <w:tab w:val="left" w:pos="5496"/>
+          <w:tab w:val="left" w:pos="6412"/>
+          <w:tab w:val="left" w:pos="7328"/>
+          <w:tab w:val="left" w:pos="8244"/>
+          <w:tab w:val="left" w:pos="9160"/>
+          <w:tab w:val="left" w:pos="10076"/>
+          <w:tab w:val="left" w:pos="10992"/>
+          <w:tab w:val="left" w:pos="11908"/>
+          <w:tab w:val="left" w:pos="12824"/>
+          <w:tab w:val="left" w:pos="13740"/>
+          <w:tab w:val="left" w:pos="14656"/>
+        </w:tabs>
+        <w:rPr>
+          <w:rFonts w:ascii="Formular" w:hAnsi="Formular"/>
+          <w:color w:val="373A3C"/>
+          <w:sz w:val="29"/>
+          <w:szCs w:val="29"/>
+          <w:highlight w:val="lightGray"/>
+        </w:rPr>
+      </w:pPr>
+      <w:r>
+        <w:rPr>
+          <w:rFonts w:ascii="Formular" w:hAnsi="Formular"/>
+          <w:color w:val="373A3C"/>
+          <w:sz w:val="29"/>
+          <w:szCs w:val="29"/>
+          <w:highlight w:val="lightGray"/>
+        </w:rPr>
+        <w:t>var dog = {</w:t>
+      </w:r>
+    </w:p>
+    <w:p>
+      <w:pPr>
+        <w:tabs>
+          <w:tab w:val="left" w:pos="916"/>
+          <w:tab w:val="left" w:pos="1832"/>
+          <w:tab w:val="left" w:pos="2748"/>
+          <w:tab w:val="left" w:pos="3664"/>
+          <w:tab w:val="left" w:pos="4580"/>
+          <w:tab w:val="left" w:pos="5496"/>
+          <w:tab w:val="left" w:pos="6412"/>
+          <w:tab w:val="left" w:pos="7328"/>
+          <w:tab w:val="left" w:pos="8244"/>
+          <w:tab w:val="left" w:pos="9160"/>
+          <w:tab w:val="left" w:pos="10076"/>
+          <w:tab w:val="left" w:pos="10992"/>
+          <w:tab w:val="left" w:pos="11908"/>
+          <w:tab w:val="left" w:pos="12824"/>
+          <w:tab w:val="left" w:pos="13740"/>
+          <w:tab w:val="left" w:pos="14656"/>
+        </w:tabs>
+        <w:rPr>
+          <w:rFonts w:ascii="Formular" w:hAnsi="Formular"/>
+          <w:color w:val="373A3C"/>
+          <w:sz w:val="29"/>
+          <w:szCs w:val="29"/>
+          <w:highlight w:val="lightGray"/>
+        </w:rPr>
+      </w:pPr>
+      <w:r>
+        <w:rPr>
+          <w:rFonts w:ascii="Formular" w:hAnsi="Formular"/>
+          <w:color w:val="373A3C"/>
+          <w:sz w:val="29"/>
+          <w:szCs w:val="29"/>
+          <w:highlight w:val="lightGray"/>
+        </w:rPr>
+        <w:t xml:space="preserve">  name: "Rocky",</w:t>
+      </w:r>
+    </w:p>
+    <w:p>
+      <w:pPr>
+        <w:tabs>
+          <w:tab w:val="left" w:pos="916"/>
+          <w:tab w:val="left" w:pos="1832"/>
+          <w:tab w:val="left" w:pos="2748"/>
+          <w:tab w:val="left" w:pos="3664"/>
+          <w:tab w:val="left" w:pos="4580"/>
+          <w:tab w:val="left" w:pos="5496"/>
+          <w:tab w:val="left" w:pos="6412"/>
+          <w:tab w:val="left" w:pos="7328"/>
+          <w:tab w:val="left" w:pos="8244"/>
+          <w:tab w:val="left" w:pos="9160"/>
+          <w:tab w:val="left" w:pos="10076"/>
+          <w:tab w:val="left" w:pos="10992"/>
+          <w:tab w:val="left" w:pos="11908"/>
+          <w:tab w:val="left" w:pos="12824"/>
+          <w:tab w:val="left" w:pos="13740"/>
+          <w:tab w:val="left" w:pos="14656"/>
+        </w:tabs>
+        <w:rPr>
+          <w:rFonts w:ascii="Formular" w:hAnsi="Formular"/>
+          <w:color w:val="373A3C"/>
+          <w:sz w:val="29"/>
+          <w:szCs w:val="29"/>
+          <w:highlight w:val="lightGray"/>
+        </w:rPr>
+      </w:pPr>
+      <w:r>
+        <w:rPr>
+          <w:rFonts w:ascii="Formular" w:hAnsi="Formular"/>
+          <w:color w:val="373A3C"/>
+          <w:sz w:val="29"/>
+          <w:szCs w:val="29"/>
+          <w:highlight w:val="lightGray"/>
+        </w:rPr>
+        <w:t xml:space="preserve">  legs: 4,</w:t>
+      </w:r>
+    </w:p>
+    <w:p>
+      <w:pPr>
+        <w:tabs>
+          <w:tab w:val="left" w:pos="916"/>
+          <w:tab w:val="left" w:pos="1832"/>
+          <w:tab w:val="left" w:pos="2748"/>
+          <w:tab w:val="left" w:pos="3664"/>
+          <w:tab w:val="left" w:pos="4580"/>
+          <w:tab w:val="left" w:pos="5496"/>
+          <w:tab w:val="left" w:pos="6412"/>
+          <w:tab w:val="left" w:pos="7328"/>
+          <w:tab w:val="left" w:pos="8244"/>
+          <w:tab w:val="left" w:pos="9160"/>
+          <w:tab w:val="left" w:pos="10076"/>
+          <w:tab w:val="left" w:pos="10992"/>
+          <w:tab w:val="left" w:pos="11908"/>
+          <w:tab w:val="left" w:pos="12824"/>
+          <w:tab w:val="left" w:pos="13740"/>
+          <w:tab w:val="left" w:pos="14656"/>
+        </w:tabs>
+        <w:rPr>
+          <w:rFonts w:ascii="Formular" w:hAnsi="Formular"/>
+          <w:color w:val="373A3C"/>
+          <w:sz w:val="29"/>
+          <w:szCs w:val="29"/>
+          <w:highlight w:val="lightGray"/>
+        </w:rPr>
+      </w:pPr>
+      <w:r>
+        <w:rPr>
+          <w:rFonts w:ascii="Formular" w:hAnsi="Formular"/>
+          <w:color w:val="373A3C"/>
+          <w:sz w:val="29"/>
+          <w:szCs w:val="29"/>
+          <w:highlight w:val="lightGray"/>
+        </w:rPr>
+        <w:t xml:space="preserve">  tail: 1,</w:t>
+      </w:r>
+    </w:p>
+    <w:p>
+      <w:pPr>
+        <w:tabs>
+          <w:tab w:val="left" w:pos="916"/>
+          <w:tab w:val="left" w:pos="1832"/>
+          <w:tab w:val="left" w:pos="2748"/>
+          <w:tab w:val="left" w:pos="3664"/>
+          <w:tab w:val="left" w:pos="4580"/>
+          <w:tab w:val="left" w:pos="5496"/>
+          <w:tab w:val="left" w:pos="6412"/>
+          <w:tab w:val="left" w:pos="7328"/>
+          <w:tab w:val="left" w:pos="8244"/>
+          <w:tab w:val="left" w:pos="9160"/>
+          <w:tab w:val="left" w:pos="10076"/>
+          <w:tab w:val="left" w:pos="10992"/>
+          <w:tab w:val="left" w:pos="11908"/>
+          <w:tab w:val="left" w:pos="12824"/>
+          <w:tab w:val="left" w:pos="13740"/>
+          <w:tab w:val="left" w:pos="14656"/>
+        </w:tabs>
+        <w:rPr>
+          <w:rFonts w:ascii="Formular" w:hAnsi="Formular"/>
+          <w:color w:val="373A3C"/>
+          <w:sz w:val="29"/>
+          <w:szCs w:val="29"/>
+          <w:highlight w:val="lightGray"/>
+        </w:rPr>
+      </w:pPr>
+      <w:r>
+        <w:rPr>
+          <w:rFonts w:ascii="Formular" w:hAnsi="Formular"/>
+          <w:color w:val="373A3C"/>
+          <w:sz w:val="29"/>
+          <w:szCs w:val="29"/>
+          <w:highlight w:val="lightGray"/>
+        </w:rPr>
+        <w:t xml:space="preserve">  qualities: ["loyalty","companionship"]</w:t>
+      </w:r>
+    </w:p>
+    <w:p>
+      <w:pPr>
+        <w:tabs>
+          <w:tab w:val="left" w:pos="916"/>
+          <w:tab w:val="left" w:pos="1832"/>
+          <w:tab w:val="left" w:pos="2748"/>
+          <w:tab w:val="left" w:pos="3664"/>
+          <w:tab w:val="left" w:pos="4580"/>
+          <w:tab w:val="left" w:pos="5496"/>
+          <w:tab w:val="left" w:pos="6412"/>
+          <w:tab w:val="left" w:pos="7328"/>
+          <w:tab w:val="left" w:pos="8244"/>
+          <w:tab w:val="left" w:pos="9160"/>
+          <w:tab w:val="left" w:pos="10076"/>
+          <w:tab w:val="left" w:pos="10992"/>
+          <w:tab w:val="left" w:pos="11908"/>
+          <w:tab w:val="left" w:pos="12824"/>
+          <w:tab w:val="left" w:pos="13740"/>
+          <w:tab w:val="left" w:pos="14656"/>
+        </w:tabs>
+        <w:rPr>
+          <w:rFonts w:ascii="Formular" w:hAnsi="Formular"/>
+          <w:color w:val="373A3C"/>
+          <w:sz w:val="29"/>
+          <w:szCs w:val="29"/>
+          <w:highlight w:val="lightGray"/>
+        </w:rPr>
+      </w:pPr>
+      <w:r>
+        <w:rPr>
+          <w:rFonts w:ascii="Formular" w:hAnsi="Formular"/>
+          <w:color w:val="373A3C"/>
+          <w:sz w:val="29"/>
+          <w:szCs w:val="29"/>
+          <w:highlight w:val="lightGray"/>
+        </w:rPr>
+        <w:t xml:space="preserve">  };</w:t>
+      </w:r>
+    </w:p>
+    <w:p>
+      <w:pPr>
+        <w:tabs>
+          <w:tab w:val="left" w:pos="916"/>
+          <w:tab w:val="left" w:pos="1832"/>
+          <w:tab w:val="left" w:pos="2748"/>
+          <w:tab w:val="left" w:pos="3664"/>
+          <w:tab w:val="left" w:pos="4580"/>
+          <w:tab w:val="left" w:pos="5496"/>
+          <w:tab w:val="left" w:pos="6412"/>
+          <w:tab w:val="left" w:pos="7328"/>
+          <w:tab w:val="left" w:pos="8244"/>
+          <w:tab w:val="left" w:pos="9160"/>
+          <w:tab w:val="left" w:pos="10076"/>
+          <w:tab w:val="left" w:pos="10992"/>
+          <w:tab w:val="left" w:pos="11908"/>
+          <w:tab w:val="left" w:pos="12824"/>
+          <w:tab w:val="left" w:pos="13740"/>
+          <w:tab w:val="left" w:pos="14656"/>
+        </w:tabs>
+        <w:rPr>
+          <w:rFonts w:ascii="Formular" w:hAnsi="Formular"/>
+          <w:color w:val="373A3C"/>
+          <w:sz w:val="29"/>
+          <w:szCs w:val="29"/>
+          <w:highlight w:val="lightGray"/>
+        </w:rPr>
+      </w:pPr>
+      <w:r>
+        <w:rPr>
+          <w:rFonts w:ascii="Formular" w:hAnsi="Formular"/>
+          <w:color w:val="373A3C"/>
+          <w:sz w:val="29"/>
+          <w:szCs w:val="29"/>
+          <w:highlight w:val="lightGray"/>
+        </w:rPr>
+        <w:t>var myDog=dog.name;</w:t>
+      </w:r>
+    </w:p>
+    <w:p>
+      <w:pPr>
+        <w:tabs>
+          <w:tab w:val="left" w:pos="916"/>
+          <w:tab w:val="left" w:pos="1832"/>
+          <w:tab w:val="left" w:pos="2748"/>
+          <w:tab w:val="left" w:pos="3664"/>
+          <w:tab w:val="left" w:pos="4580"/>
+          <w:tab w:val="left" w:pos="5496"/>
+          <w:tab w:val="left" w:pos="6412"/>
+          <w:tab w:val="left" w:pos="7328"/>
+          <w:tab w:val="left" w:pos="8244"/>
+          <w:tab w:val="left" w:pos="9160"/>
+          <w:tab w:val="left" w:pos="10076"/>
+          <w:tab w:val="left" w:pos="10992"/>
+          <w:tab w:val="left" w:pos="11908"/>
+          <w:tab w:val="left" w:pos="12824"/>
+          <w:tab w:val="left" w:pos="13740"/>
+          <w:tab w:val="left" w:pos="14656"/>
+        </w:tabs>
+        <w:rPr>
+          <w:rFonts w:ascii="Formular" w:hAnsi="Formular"/>
+          <w:color w:val="373A3C"/>
+          <w:sz w:val="29"/>
+          <w:szCs w:val="29"/>
+          <w:highlight w:val="lightGray"/>
+        </w:rPr>
+      </w:pPr>
+      <w:r>
+        <w:rPr>
+          <w:rFonts w:ascii="Formular" w:hAnsi="Formular"/>
+          <w:color w:val="373A3C"/>
+          <w:sz w:val="29"/>
+          <w:szCs w:val="29"/>
+          <w:highlight w:val="lightGray"/>
+        </w:rPr>
+        <w:t>var yourDog=dog["name"] ;</w:t>
+      </w:r>
+    </w:p>
+    <w:p>
+      <w:pPr>
+        <w:pStyle w:val="Heading2"/>
+      </w:pPr>
+      <w:r>
+        <w:lastRenderedPageBreak/>
+        <w:t>Object Methods</w:t>
+      </w:r>
+    </w:p>
+    <w:p>
+      <w:pPr>
+        <w:pStyle w:val="NormalWeb"/>
+        <w:shd w:val="clear" w:color="auto" w:fill="FFFFFF"/>
+        <w:spacing w:before="0" w:beforeAutospacing="0"/>
+        <w:rPr>
+          <w:rFonts w:ascii="Formular" w:hAnsi="Formular"/>
+          <w:color w:val="373A3C"/>
+          <w:sz w:val="29"/>
+          <w:szCs w:val="29"/>
+        </w:rPr>
+      </w:pPr>
+      <w:r>
+        <w:rPr>
+          <w:rStyle w:val="Strong"/>
+          <w:rFonts w:ascii="Segoe UI Symbol" w:hAnsi="Segoe UI Symbol" w:cs="Segoe UI Symbol"/>
+          <w:color w:val="800080"/>
+          <w:sz w:val="29"/>
+          <w:szCs w:val="29"/>
+        </w:rPr>
+        <w:t>➤</w:t>
+      </w:r>
+      <w:r>
+        <w:rPr>
+          <w:rFonts w:ascii="Formular" w:hAnsi="Formular"/>
+          <w:color w:val="373A3C"/>
+          <w:sz w:val="29"/>
+          <w:szCs w:val="29"/>
+        </w:rPr>
+        <w:t> </w:t>
+      </w:r>
+      <w:r>
+        <w:rPr>
+          <w:rStyle w:val="Strong"/>
+          <w:rFonts w:ascii="Formular" w:hAnsi="Formular"/>
+          <w:color w:val="373A3C"/>
+          <w:sz w:val="29"/>
+          <w:szCs w:val="29"/>
+        </w:rPr>
+        <w:t>Objects</w:t>
+      </w:r>
+      <w:r>
+        <w:rPr>
+          <w:rFonts w:ascii="Formular" w:hAnsi="Formular"/>
+          <w:color w:val="373A3C"/>
+          <w:sz w:val="29"/>
+          <w:szCs w:val="29"/>
+        </w:rPr>
+        <w:t> can also have </w:t>
+      </w:r>
+      <w:r>
+        <w:rPr>
+          <w:rStyle w:val="Strong"/>
+          <w:rFonts w:ascii="Formular" w:hAnsi="Formular"/>
+          <w:color w:val="373A3C"/>
+          <w:sz w:val="29"/>
+          <w:szCs w:val="29"/>
+        </w:rPr>
+        <w:t>functions</w:t>
+      </w:r>
+      <w:r>
+        <w:rPr>
+          <w:rFonts w:ascii="Formular" w:hAnsi="Formular"/>
+          <w:color w:val="373A3C"/>
+          <w:sz w:val="29"/>
+          <w:szCs w:val="29"/>
+        </w:rPr>
+        <w:t>.</w:t>
+      </w:r>
+    </w:p>
+    <w:p>
+      <w:pPr>
+        <w:pStyle w:val="NormalWeb"/>
+        <w:shd w:val="clear" w:color="auto" w:fill="FFFFFF"/>
+        <w:spacing w:before="0" w:beforeAutospacing="0"/>
+        <w:rPr>
+          <w:rFonts w:ascii="Formular" w:hAnsi="Formular"/>
+          <w:color w:val="373A3C"/>
+          <w:sz w:val="29"/>
+          <w:szCs w:val="29"/>
+        </w:rPr>
+      </w:pPr>
+      <w:r>
+        <w:rPr>
+          <w:rStyle w:val="Strong"/>
+          <w:rFonts w:ascii="Segoe UI Symbol" w:hAnsi="Segoe UI Symbol" w:cs="Segoe UI Symbol"/>
+          <w:color w:val="800080"/>
+          <w:sz w:val="29"/>
+          <w:szCs w:val="29"/>
+        </w:rPr>
+        <w:t>➤</w:t>
+      </w:r>
+      <w:r>
+        <w:rPr>
+          <w:rFonts w:ascii="Formular" w:hAnsi="Formular"/>
+          <w:color w:val="373A3C"/>
+          <w:sz w:val="29"/>
+          <w:szCs w:val="29"/>
+        </w:rPr>
+        <w:t> An </w:t>
+      </w:r>
+      <w:r>
+        <w:rPr>
+          <w:rStyle w:val="Strong"/>
+          <w:rFonts w:ascii="Formular" w:hAnsi="Formular"/>
+          <w:color w:val="373A3C"/>
+          <w:sz w:val="29"/>
+          <w:szCs w:val="29"/>
+        </w:rPr>
+        <w:t>object method</w:t>
+      </w:r>
+      <w:r>
+        <w:rPr>
+          <w:rFonts w:ascii="Formular" w:hAnsi="Formular"/>
+          <w:color w:val="373A3C"/>
+          <w:sz w:val="29"/>
+          <w:szCs w:val="29"/>
+        </w:rPr>
+        <w:t> is a </w:t>
+      </w:r>
+      <w:r>
+        <w:rPr>
+          <w:rStyle w:val="Strong"/>
+          <w:rFonts w:ascii="Formular" w:hAnsi="Formular"/>
+          <w:color w:val="373A3C"/>
+          <w:sz w:val="29"/>
+          <w:szCs w:val="29"/>
+        </w:rPr>
+        <w:t>function</w:t>
+      </w:r>
+      <w:r>
+        <w:rPr>
+          <w:rFonts w:ascii="Formular" w:hAnsi="Formular"/>
+          <w:color w:val="373A3C"/>
+          <w:sz w:val="29"/>
+          <w:szCs w:val="29"/>
+        </w:rPr>
+        <w:t> stored as a property.</w:t>
+      </w:r>
+    </w:p>
+    <w:p>
+      <w:pPr>
+        <w:pStyle w:val="NormalWeb"/>
+        <w:shd w:val="clear" w:color="auto" w:fill="FFFFFF"/>
+        <w:spacing w:before="0" w:beforeAutospacing="0"/>
+        <w:rPr>
+          <w:rFonts w:ascii="Formular" w:hAnsi="Formular"/>
+          <w:color w:val="373A3C"/>
+          <w:sz w:val="29"/>
+          <w:szCs w:val="29"/>
+        </w:rPr>
+      </w:pPr>
+      <w:r>
+        <w:rPr>
+          <w:rStyle w:val="Strong"/>
+          <w:rFonts w:ascii="Segoe UI Symbol" w:hAnsi="Segoe UI Symbol" w:cs="Segoe UI Symbol"/>
+          <w:color w:val="800080"/>
+          <w:sz w:val="29"/>
+          <w:szCs w:val="29"/>
+        </w:rPr>
+        <w:t>➤</w:t>
+      </w:r>
+      <w:r>
+        <w:rPr>
+          <w:rFonts w:ascii="Formular" w:hAnsi="Formular"/>
+          <w:color w:val="373A3C"/>
+          <w:sz w:val="29"/>
+          <w:szCs w:val="29"/>
+        </w:rPr>
+        <w:t> We can use the following syntax to access an </w:t>
+      </w:r>
+      <w:r>
+        <w:rPr>
+          <w:rStyle w:val="Strong"/>
+          <w:rFonts w:ascii="Formular" w:hAnsi="Formular"/>
+          <w:color w:val="373A3C"/>
+          <w:sz w:val="29"/>
+          <w:szCs w:val="29"/>
+        </w:rPr>
+        <w:t>object method</w:t>
+      </w:r>
+      <w:r>
+        <w:rPr>
+          <w:rFonts w:ascii="Formular" w:hAnsi="Formular"/>
+          <w:color w:val="373A3C"/>
+          <w:sz w:val="29"/>
+          <w:szCs w:val="29"/>
+        </w:rPr>
+        <w:t>.</w:t>
+      </w:r>
+    </w:p>
+    <w:p>
+      <w:pPr>
+        <w:tabs>
+          <w:tab w:val="left" w:pos="916"/>
+          <w:tab w:val="left" w:pos="1832"/>
+          <w:tab w:val="left" w:pos="2748"/>
+          <w:tab w:val="left" w:pos="3664"/>
+          <w:tab w:val="left" w:pos="4580"/>
+          <w:tab w:val="left" w:pos="5496"/>
+          <w:tab w:val="left" w:pos="6412"/>
+          <w:tab w:val="left" w:pos="7328"/>
+          <w:tab w:val="left" w:pos="8244"/>
+          <w:tab w:val="left" w:pos="9160"/>
+          <w:tab w:val="left" w:pos="10076"/>
+          <w:tab w:val="left" w:pos="10992"/>
+          <w:tab w:val="left" w:pos="11908"/>
+          <w:tab w:val="left" w:pos="12824"/>
+          <w:tab w:val="left" w:pos="13740"/>
+          <w:tab w:val="left" w:pos="14656"/>
+        </w:tabs>
+        <w:rPr>
+          <w:rFonts w:ascii="Formular" w:hAnsi="Formular"/>
+          <w:color w:val="373A3C"/>
+          <w:sz w:val="29"/>
+          <w:szCs w:val="29"/>
+          <w:highlight w:val="lightGray"/>
+        </w:rPr>
+      </w:pPr>
+      <w:r>
+        <w:rPr>
+          <w:rFonts w:ascii="Formular" w:hAnsi="Formular"/>
+          <w:color w:val="373A3C"/>
+          <w:sz w:val="29"/>
+          <w:szCs w:val="29"/>
+          <w:highlight w:val="lightGray"/>
+        </w:rPr>
+        <w:t>objectName.methodName()</w:t>
+      </w:r>
+    </w:p>
+    <w:p>
+      <w:pPr>
+        <w:tabs>
+          <w:tab w:val="left" w:pos="916"/>
+          <w:tab w:val="left" w:pos="1832"/>
+          <w:tab w:val="left" w:pos="2748"/>
+          <w:tab w:val="left" w:pos="3664"/>
+          <w:tab w:val="left" w:pos="4580"/>
+          <w:tab w:val="left" w:pos="5496"/>
+          <w:tab w:val="left" w:pos="6412"/>
+          <w:tab w:val="left" w:pos="7328"/>
+          <w:tab w:val="left" w:pos="8244"/>
+          <w:tab w:val="left" w:pos="9160"/>
+          <w:tab w:val="left" w:pos="10076"/>
+          <w:tab w:val="left" w:pos="10992"/>
+          <w:tab w:val="left" w:pos="11908"/>
+          <w:tab w:val="left" w:pos="12824"/>
+          <w:tab w:val="left" w:pos="13740"/>
+          <w:tab w:val="left" w:pos="14656"/>
+        </w:tabs>
+        <w:rPr>
+          <w:rFonts w:ascii="Formular" w:hAnsi="Formular"/>
+          <w:color w:val="373A3C"/>
+          <w:sz w:val="29"/>
+          <w:szCs w:val="29"/>
+          <w:highlight w:val="lightGray"/>
+        </w:rPr>
+      </w:pPr>
+    </w:p>
+    <w:p>
+      <w:pPr>
+        <w:tabs>
+          <w:tab w:val="left" w:pos="916"/>
+          <w:tab w:val="left" w:pos="1832"/>
+          <w:tab w:val="left" w:pos="2748"/>
+          <w:tab w:val="left" w:pos="3664"/>
+          <w:tab w:val="left" w:pos="4580"/>
+          <w:tab w:val="left" w:pos="5496"/>
+          <w:tab w:val="left" w:pos="6412"/>
+          <w:tab w:val="left" w:pos="7328"/>
+          <w:tab w:val="left" w:pos="8244"/>
+          <w:tab w:val="left" w:pos="9160"/>
+          <w:tab w:val="left" w:pos="10076"/>
+          <w:tab w:val="left" w:pos="10992"/>
+          <w:tab w:val="left" w:pos="11908"/>
+          <w:tab w:val="left" w:pos="12824"/>
+          <w:tab w:val="left" w:pos="13740"/>
+          <w:tab w:val="left" w:pos="14656"/>
+        </w:tabs>
+        <w:jc w:val="center"/>
+        <w:rPr>
+          <w:rFonts w:ascii="Formular" w:hAnsi="Formular"/>
+          <w:color w:val="373A3C"/>
+          <w:sz w:val="29"/>
+          <w:szCs w:val="29"/>
+          <w:highlight w:val="lightGray"/>
+        </w:rPr>
+      </w:pPr>
+      <w:r>
+        <w:rPr>
+          <w:rFonts w:ascii="Formular" w:hAnsi="Formular"/>
+          <w:noProof/>
+          <w:color w:val="373A3C"/>
+          <w:sz w:val="29"/>
+          <w:szCs w:val="29"/>
+        </w:rPr>
+        <w:drawing>
+          <wp:inline distT="0" distB="0" distL="0" distR="0" wp14:anchorId="64773479" wp14:editId="382E6703">
+            <wp:extent cx="4773385" cy="3112316"/>
+            <wp:effectExtent l="0" t="0" r="1905" b="0"/>
+            <wp:docPr id="22" name="Picture 22"/>
+            <wp:cNvGraphicFramePr>
+              <a:graphicFrameLocks xmlns:a="http://schemas.openxmlformats.org/drawingml/2006/main" noChangeAspect="1"/>
+            </wp:cNvGraphicFramePr>
+            <a:graphic xmlns:a="http://schemas.openxmlformats.org/drawingml/2006/main">
+              <a:graphicData uri="http://schemas.openxmlformats.org/drawingml/2006/picture">
+                <pic:pic xmlns:pic="http://schemas.openxmlformats.org/drawingml/2006/picture">
+                  <pic:nvPicPr>
+                    <pic:cNvPr id="22" name="Picture 22"/>
+                    <pic:cNvPicPr/>
+                  </pic:nvPicPr>
+                  <pic:blipFill rotWithShape="1">
+                    <a:blip r:embed="rId33" cstate="print">
+                      <a:extLst>
+                        <a:ext uri="{28A0092B-C50C-407E-A947-70E740481C1C}">
+                          <a14:useLocalDpi xmlns:a14="http://schemas.microsoft.com/office/drawing/2010/main"/>
+                        </a:ext>
+                      </a:extLst>
+                    </a:blip>
+                    <a:srcRect/>
+                    <a:stretch/>
+                  </pic:blipFill>
+                  <pic:spPr bwMode="auto">
+                    <a:xfrm>
+                      <a:off x="0" y="0"/>
+                      <a:ext cx="4785120" cy="3119967"/>
+                    </a:xfrm>
+                    <a:prstGeom prst="rect">
+                      <a:avLst/>
+                    </a:prstGeom>
+                    <a:ln>
+                      <a:noFill/>
+                    </a:ln>
+                    <a:extLst>
+                      <a:ext uri="{53640926-AAD7-44D8-BBD7-CCE9431645EC}">
+                        <a14:shadowObscured xmlns:a14="http://schemas.microsoft.com/office/drawing/2010/main"/>
+                      </a:ext>
+                    </a:extLst>
+                  </pic:spPr>
+                </pic:pic>
+              </a:graphicData>
+            </a:graphic>
+          </wp:inline>
+        </w:drawing>
+      </w:r>
+    </w:p>
+    <w:p>
+      <w:pPr>
+        <w:tabs>
+          <w:tab w:val="left" w:pos="916"/>
+          <w:tab w:val="left" w:pos="1832"/>
+          <w:tab w:val="left" w:pos="2748"/>
+          <w:tab w:val="left" w:pos="3664"/>
+          <w:tab w:val="left" w:pos="4580"/>
+          <w:tab w:val="left" w:pos="5496"/>
+          <w:tab w:val="left" w:pos="6412"/>
+          <w:tab w:val="left" w:pos="7328"/>
+          <w:tab w:val="left" w:pos="8244"/>
+          <w:tab w:val="left" w:pos="9160"/>
+          <w:tab w:val="left" w:pos="10076"/>
+          <w:tab w:val="left" w:pos="10992"/>
+          <w:tab w:val="left" w:pos="11908"/>
+          <w:tab w:val="left" w:pos="12824"/>
+          <w:tab w:val="left" w:pos="13740"/>
+          <w:tab w:val="left" w:pos="14656"/>
+        </w:tabs>
+        <w:rPr>
+          <w:rFonts w:ascii="Formular" w:hAnsi="Formular"/>
+          <w:color w:val="373A3C"/>
+          <w:sz w:val="29"/>
+          <w:szCs w:val="29"/>
+          <w:highlight w:val="lightGray"/>
+        </w:rPr>
+      </w:pPr>
+    </w:p>
+    <w:p>
+      <w:pPr>
+        <w:pStyle w:val="Heading2"/>
+      </w:pPr>
+      <w:r>
+        <w:t>The Object Constructor</w:t>
+      </w:r>
+    </w:p>
+    <w:p>
+      <w:pPr>
+        <w:pStyle w:val="NormalWeb"/>
+        <w:shd w:val="clear" w:color="auto" w:fill="FFFFFF"/>
+        <w:spacing w:before="0" w:beforeAutospacing="0"/>
+        <w:rPr>
+          <w:rFonts w:ascii="Formular" w:hAnsi="Formular"/>
+          <w:color w:val="373A3C"/>
+          <w:sz w:val="29"/>
+          <w:szCs w:val="29"/>
+        </w:rPr>
+      </w:pPr>
+      <w:r>
+        <w:rPr>
+          <w:rStyle w:val="Strong"/>
+          <w:rFonts w:ascii="Segoe UI Symbol" w:hAnsi="Segoe UI Symbol" w:cs="Segoe UI Symbol"/>
+          <w:color w:val="800080"/>
+          <w:sz w:val="29"/>
+          <w:szCs w:val="29"/>
+        </w:rPr>
+        <w:t>➤</w:t>
+      </w:r>
+      <w:r>
+        <w:rPr>
+          <w:rFonts w:ascii="Formular" w:hAnsi="Formular"/>
+          <w:color w:val="373A3C"/>
+          <w:sz w:val="29"/>
+          <w:szCs w:val="29"/>
+        </w:rPr>
+        <w:t> If we need a number of objects of a single type, we need to set an </w:t>
+      </w:r>
+      <w:r>
+        <w:rPr>
+          <w:rStyle w:val="Strong"/>
+          <w:rFonts w:ascii="Formular" w:hAnsi="Formular"/>
+          <w:color w:val="373A3C"/>
+          <w:sz w:val="29"/>
+          <w:szCs w:val="29"/>
+        </w:rPr>
+        <w:t>object type</w:t>
+      </w:r>
+      <w:r>
+        <w:rPr>
+          <w:rFonts w:ascii="Formular" w:hAnsi="Formular"/>
+          <w:color w:val="373A3C"/>
+          <w:sz w:val="29"/>
+          <w:szCs w:val="29"/>
+        </w:rPr>
+        <w:t>.</w:t>
+      </w:r>
+    </w:p>
+    <w:p>
+      <w:pPr>
+        <w:pStyle w:val="NormalWeb"/>
+        <w:shd w:val="clear" w:color="auto" w:fill="FFFFFF"/>
+        <w:spacing w:before="0" w:beforeAutospacing="0"/>
+        <w:rPr>
+          <w:rFonts w:ascii="Formular" w:hAnsi="Formular"/>
+          <w:color w:val="373A3C"/>
+          <w:sz w:val="29"/>
+          <w:szCs w:val="29"/>
+        </w:rPr>
+      </w:pPr>
+      <w:r>
+        <w:rPr>
+          <w:rStyle w:val="Strong"/>
+          <w:rFonts w:ascii="Segoe UI Symbol" w:hAnsi="Segoe UI Symbol" w:cs="Segoe UI Symbol"/>
+          <w:color w:val="800080"/>
+          <w:sz w:val="29"/>
+          <w:szCs w:val="29"/>
+        </w:rPr>
+        <w:t>➤</w:t>
+      </w:r>
+      <w:r>
+        <w:rPr>
+          <w:rFonts w:ascii="Formular" w:hAnsi="Formular"/>
+          <w:color w:val="373A3C"/>
+          <w:sz w:val="29"/>
+          <w:szCs w:val="29"/>
+        </w:rPr>
+        <w:t> We can use an </w:t>
+      </w:r>
+      <w:r>
+        <w:rPr>
+          <w:rStyle w:val="Strong"/>
+          <w:rFonts w:ascii="Formular" w:hAnsi="Formular"/>
+          <w:color w:val="373A3C"/>
+          <w:sz w:val="29"/>
+          <w:szCs w:val="29"/>
+        </w:rPr>
+        <w:t>object constructor function</w:t>
+      </w:r>
+      <w:r>
+        <w:rPr>
+          <w:rFonts w:ascii="Formular" w:hAnsi="Formular"/>
+          <w:color w:val="373A3C"/>
+          <w:sz w:val="29"/>
+          <w:szCs w:val="29"/>
+        </w:rPr>
+        <w:t> to create an </w:t>
+      </w:r>
+      <w:r>
+        <w:rPr>
+          <w:rStyle w:val="Strong"/>
+          <w:rFonts w:ascii="Formular" w:hAnsi="Formular"/>
+          <w:color w:val="373A3C"/>
+          <w:sz w:val="29"/>
+          <w:szCs w:val="29"/>
+        </w:rPr>
+        <w:t>object type</w:t>
+      </w:r>
+      <w:r>
+        <w:rPr>
+          <w:rFonts w:ascii="Formular" w:hAnsi="Formular"/>
+          <w:color w:val="373A3C"/>
+          <w:sz w:val="29"/>
+          <w:szCs w:val="29"/>
+        </w:rPr>
+        <w:t>.</w:t>
+      </w:r>
+    </w:p>
+    <w:p>
+      <w:r>
+        <w:rPr>
+          <w:noProof/>
+        </w:rPr>
+        <w:drawing>
+          <wp:inline distT="0" distB="0" distL="0" distR="0" wp14:anchorId="31D06A84" wp14:editId="203C8582">
+            <wp:extent cx="5394121" cy="2187317"/>
+            <wp:effectExtent l="0" t="0" r="3810" b="0"/>
+            <wp:docPr id="24" name="Picture 24"/>
+            <wp:cNvGraphicFramePr>
+              <a:graphicFrameLocks xmlns:a="http://schemas.openxmlformats.org/drawingml/2006/main" noChangeAspect="1"/>
+            </wp:cNvGraphicFramePr>
+            <a:graphic xmlns:a="http://schemas.openxmlformats.org/drawingml/2006/main">
+              <a:graphicData uri="http://schemas.openxmlformats.org/drawingml/2006/picture">
+                <pic:pic xmlns:pic="http://schemas.openxmlformats.org/drawingml/2006/picture">
+                  <pic:nvPicPr>
+                    <pic:cNvPr id="23" name="Picture 23"/>
+                    <pic:cNvPicPr/>
+                  </pic:nvPicPr>
+                  <pic:blipFill rotWithShape="1">
+                    <a:blip r:embed="rId34" cstate="print">
+                      <a:extLst>
+                        <a:ext uri="{28A0092B-C50C-407E-A947-70E740481C1C}">
+                          <a14:useLocalDpi xmlns:a14="http://schemas.microsoft.com/office/drawing/2010/main"/>
+                        </a:ext>
+                      </a:extLst>
+                    </a:blip>
+                    <a:srcRect/>
+                    <a:stretch/>
+                  </pic:blipFill>
+                  <pic:spPr bwMode="auto">
+                    <a:xfrm>
+                      <a:off x="0" y="0"/>
+                      <a:ext cx="5404036" cy="2191338"/>
+                    </a:xfrm>
+                    <a:prstGeom prst="rect">
+                      <a:avLst/>
+                    </a:prstGeom>
+                    <a:ln>
+                      <a:noFill/>
+                    </a:ln>
+                    <a:extLst>
+                      <a:ext uri="{53640926-AAD7-44D8-BBD7-CCE9431645EC}">
+                        <a14:shadowObscured xmlns:a14="http://schemas.microsoft.com/office/drawing/2010/main"/>
+                      </a:ext>
+                    </a:extLst>
+                  </pic:spPr>
+                </pic:pic>
+              </a:graphicData>
+            </a:graphic>
+          </wp:inline>
+        </w:drawing>
+      </w:r>
+    </w:p>
+    <w:p>
+      <w:pPr>
+        <w:rPr>
+          <w:rFonts w:ascii="Formular" w:hAnsi="Formular"/>
+          <w:color w:val="373A3C"/>
+          <w:sz w:val="29"/>
+          <w:szCs w:val="29"/>
+          <w:shd w:val="clear" w:color="auto" w:fill="FFFFFF"/>
+        </w:rPr>
+      </w:pPr>
+      <w:r>
+        <w:rPr>
+          <w:rStyle w:val="Strong"/>
+          <w:rFonts w:ascii="Segoe UI Symbol" w:eastAsiaTheme="majorEastAsia" w:hAnsi="Segoe UI Symbol" w:cs="Segoe UI Symbol"/>
+          <w:color w:val="800080"/>
+          <w:sz w:val="29"/>
+          <w:szCs w:val="29"/>
+          <w:shd w:val="clear" w:color="auto" w:fill="FFFFFF"/>
+        </w:rPr>
+        <w:lastRenderedPageBreak/>
+        <w:t>➤</w:t>
+      </w:r>
+      <w:r>
+        <w:rPr>
+          <w:rFonts w:ascii="Formular" w:hAnsi="Formular"/>
+          <w:color w:val="373A3C"/>
+          <w:sz w:val="29"/>
+          <w:szCs w:val="29"/>
+          <w:shd w:val="clear" w:color="auto" w:fill="FFFFFF"/>
+        </w:rPr>
+        <w:t> After we have an </w:t>
+      </w:r>
+      <w:r>
+        <w:rPr>
+          <w:rStyle w:val="Strong"/>
+          <w:rFonts w:ascii="Formular" w:eastAsiaTheme="majorEastAsia" w:hAnsi="Formular"/>
+          <w:color w:val="373A3C"/>
+          <w:sz w:val="29"/>
+          <w:szCs w:val="29"/>
+          <w:shd w:val="clear" w:color="auto" w:fill="FFFFFF"/>
+        </w:rPr>
+        <w:t>object constructor</w:t>
+      </w:r>
+      <w:r>
+        <w:rPr>
+          <w:rFonts w:ascii="Formular" w:hAnsi="Formular"/>
+          <w:color w:val="373A3C"/>
+          <w:sz w:val="29"/>
+          <w:szCs w:val="29"/>
+          <w:shd w:val="clear" w:color="auto" w:fill="FFFFFF"/>
+        </w:rPr>
+        <w:t>, we can create new objects of the same type with the </w:t>
+      </w:r>
+      <w:r>
+        <w:rPr>
+          <w:rStyle w:val="HTMLCode"/>
+          <w:rFonts w:ascii="Menlo" w:eastAsiaTheme="majorEastAsia" w:hAnsi="Menlo" w:cs="Menlo"/>
+          <w:color w:val="FF0000"/>
+          <w:shd w:val="clear" w:color="auto" w:fill="F0F0F0"/>
+        </w:rPr>
+        <w:t>new</w:t>
+      </w:r>
+      <w:r>
+        <w:rPr>
+          <w:rFonts w:ascii="Formular" w:hAnsi="Formular"/>
+          <w:color w:val="373A3C"/>
+          <w:sz w:val="29"/>
+          <w:szCs w:val="29"/>
+          <w:shd w:val="clear" w:color="auto" w:fill="FFFFFF"/>
+        </w:rPr>
+        <w:t> keyword.</w:t>
+      </w:r>
+    </w:p>
+    <w:p/>
+    <w:p>
+      <w:r>
+        <w:rPr>
+          <w:noProof/>
+        </w:rPr>
+        <w:drawing>
+          <wp:inline distT="0" distB="0" distL="0" distR="0" wp14:anchorId="776A12FB" wp14:editId="3AF633F8">
+            <wp:extent cx="5731510" cy="1320026"/>
+            <wp:effectExtent l="0" t="0" r="0" b="1270"/>
+            <wp:docPr id="23" name="Picture 23"/>
+            <wp:cNvGraphicFramePr>
+              <a:graphicFrameLocks xmlns:a="http://schemas.openxmlformats.org/drawingml/2006/main" noChangeAspect="1"/>
+            </wp:cNvGraphicFramePr>
+            <a:graphic xmlns:a="http://schemas.openxmlformats.org/drawingml/2006/main">
+              <a:graphicData uri="http://schemas.openxmlformats.org/drawingml/2006/picture">
+                <pic:pic xmlns:pic="http://schemas.openxmlformats.org/drawingml/2006/picture">
+                  <pic:nvPicPr>
+                    <pic:cNvPr id="23" name="Picture 23"/>
+                    <pic:cNvPicPr/>
+                  </pic:nvPicPr>
+                  <pic:blipFill rotWithShape="1">
+                    <a:blip r:embed="rId35" cstate="print">
+                      <a:extLst>
+                        <a:ext uri="{28A0092B-C50C-407E-A947-70E740481C1C}">
+                          <a14:useLocalDpi xmlns:a14="http://schemas.microsoft.com/office/drawing/2010/main"/>
+                        </a:ext>
+                      </a:extLst>
+                    </a:blip>
+                    <a:srcRect/>
+                    <a:stretch/>
+                  </pic:blipFill>
+                  <pic:spPr bwMode="auto">
+                    <a:xfrm>
+                      <a:off x="0" y="0"/>
+                      <a:ext cx="5731510" cy="1320026"/>
+                    </a:xfrm>
+                    <a:prstGeom prst="rect">
+                      <a:avLst/>
+                    </a:prstGeom>
+                    <a:ln>
+                      <a:noFill/>
+                    </a:ln>
+                    <a:extLst>
+                      <a:ext uri="{53640926-AAD7-44D8-BBD7-CCE9431645EC}">
+                        <a14:shadowObscured xmlns:a14="http://schemas.microsoft.com/office/drawing/2010/main"/>
+                      </a:ext>
+                    </a:extLst>
+                  </pic:spPr>
+                </pic:pic>
+              </a:graphicData>
+            </a:graphic>
+          </wp:inline>
+        </w:drawing>
+      </w:r>
+    </w:p>
+    <w:p>
+      <w:pPr>
+        <w:tabs>
+          <w:tab w:val="left" w:pos="916"/>
+          <w:tab w:val="left" w:pos="1832"/>
+          <w:tab w:val="left" w:pos="2748"/>
+          <w:tab w:val="left" w:pos="3664"/>
+          <w:tab w:val="left" w:pos="4580"/>
+          <w:tab w:val="left" w:pos="5496"/>
+          <w:tab w:val="left" w:pos="6412"/>
+          <w:tab w:val="left" w:pos="7328"/>
+          <w:tab w:val="left" w:pos="8244"/>
+          <w:tab w:val="left" w:pos="9160"/>
+          <w:tab w:val="left" w:pos="10076"/>
+          <w:tab w:val="left" w:pos="10992"/>
+          <w:tab w:val="left" w:pos="11908"/>
+          <w:tab w:val="left" w:pos="12824"/>
+          <w:tab w:val="left" w:pos="13740"/>
+          <w:tab w:val="left" w:pos="14656"/>
+        </w:tabs>
+        <w:rPr>
+          <w:rFonts w:ascii="Formular" w:hAnsi="Formular"/>
+          <w:color w:val="373A3C"/>
+          <w:sz w:val="29"/>
+          <w:szCs w:val="29"/>
+          <w:highlight w:val="lightGray"/>
+        </w:rPr>
+      </w:pPr>
+    </w:p>
+    <w:p>
+      <w:pPr>
+        <w:pStyle w:val="Heading2"/>
+      </w:pPr>
+      <w:r>
+        <w:t>JavaScript Classes</w:t>
+      </w:r>
+    </w:p>
+    <w:p/>
+    <w:p>
+      <w:pPr>
+        <w:pStyle w:val="NormalWeb"/>
+        <w:shd w:val="clear" w:color="auto" w:fill="FFFFFF"/>
+        <w:spacing w:before="0" w:beforeAutospacing="0"/>
+        <w:rPr>
+          <w:rFonts w:ascii="Formular" w:hAnsi="Formular"/>
+          <w:color w:val="373A3C"/>
+          <w:sz w:val="29"/>
+          <w:szCs w:val="29"/>
+        </w:rPr>
+      </w:pPr>
+      <w:r>
+        <w:rPr>
+          <w:rStyle w:val="Strong"/>
+          <w:rFonts w:ascii="Segoe UI Symbol" w:hAnsi="Segoe UI Symbol" w:cs="Segoe UI Symbol"/>
+          <w:color w:val="800080"/>
+          <w:sz w:val="29"/>
+          <w:szCs w:val="29"/>
+        </w:rPr>
+        <w:t>➤</w:t>
+      </w:r>
+      <w:r>
+        <w:rPr>
+          <w:rFonts w:ascii="Formular" w:hAnsi="Formular"/>
+          <w:color w:val="373A3C"/>
+          <w:sz w:val="29"/>
+          <w:szCs w:val="29"/>
+        </w:rPr>
+        <w:t> A </w:t>
+      </w:r>
+      <w:r>
+        <w:rPr>
+          <w:rStyle w:val="HTMLCode"/>
+          <w:rFonts w:ascii="Menlo" w:hAnsi="Menlo" w:cs="Menlo"/>
+          <w:color w:val="FF0000"/>
+          <w:shd w:val="clear" w:color="auto" w:fill="F0F0F0"/>
+        </w:rPr>
+        <w:t>class</w:t>
+      </w:r>
+      <w:r>
+        <w:rPr>
+          <w:rFonts w:ascii="Formular" w:hAnsi="Formular"/>
+          <w:color w:val="373A3C"/>
+          <w:sz w:val="29"/>
+          <w:szCs w:val="29"/>
+        </w:rPr>
+        <w:t> is a type of </w:t>
+      </w:r>
+      <w:r>
+        <w:rPr>
+          <w:rStyle w:val="HTMLCode"/>
+          <w:rFonts w:ascii="Menlo" w:hAnsi="Menlo" w:cs="Menlo"/>
+          <w:color w:val="FF0000"/>
+          <w:shd w:val="clear" w:color="auto" w:fill="F0F0F0"/>
+        </w:rPr>
+        <w:t>function</w:t>
+      </w:r>
+      <w:r>
+        <w:rPr>
+          <w:rFonts w:ascii="Formular" w:hAnsi="Formular"/>
+          <w:color w:val="373A3C"/>
+          <w:sz w:val="29"/>
+          <w:szCs w:val="29"/>
+        </w:rPr>
+        <w:t>, but we use the keyword </w:t>
+      </w:r>
+      <w:r>
+        <w:rPr>
+          <w:rStyle w:val="HTMLCode"/>
+          <w:rFonts w:ascii="Menlo" w:hAnsi="Menlo" w:cs="Menlo"/>
+          <w:color w:val="FF0000"/>
+          <w:shd w:val="clear" w:color="auto" w:fill="F0F0F0"/>
+        </w:rPr>
+        <w:t>class</w:t>
+      </w:r>
+      <w:r>
+        <w:rPr>
+          <w:rFonts w:ascii="Formular" w:hAnsi="Formular"/>
+          <w:color w:val="373A3C"/>
+          <w:sz w:val="29"/>
+          <w:szCs w:val="29"/>
+        </w:rPr>
+        <w:t> and assign the properties within a </w:t>
+      </w:r>
+      <w:r>
+        <w:rPr>
+          <w:rStyle w:val="HTMLCode"/>
+          <w:rFonts w:ascii="Menlo" w:hAnsi="Menlo" w:cs="Menlo"/>
+          <w:color w:val="FF0000"/>
+          <w:shd w:val="clear" w:color="auto" w:fill="F0F0F0"/>
+        </w:rPr>
+        <w:t>constructor()</w:t>
+      </w:r>
+      <w:r>
+        <w:rPr>
+          <w:rFonts w:ascii="Formular" w:hAnsi="Formular"/>
+          <w:color w:val="373A3C"/>
+          <w:sz w:val="29"/>
+          <w:szCs w:val="29"/>
+        </w:rPr>
+        <w:t> method instead of using the keyword </w:t>
+      </w:r>
+      <w:r>
+        <w:rPr>
+          <w:rStyle w:val="HTMLCode"/>
+          <w:rFonts w:ascii="Menlo" w:hAnsi="Menlo" w:cs="Menlo"/>
+          <w:color w:val="FF0000"/>
+          <w:shd w:val="clear" w:color="auto" w:fill="F0F0F0"/>
+        </w:rPr>
+        <w:t>function</w:t>
+      </w:r>
+      <w:r>
+        <w:rPr>
+          <w:rFonts w:ascii="Formular" w:hAnsi="Formular"/>
+          <w:color w:val="373A3C"/>
+          <w:sz w:val="29"/>
+          <w:szCs w:val="29"/>
+        </w:rPr>
+        <w:t> to initiate it.</w:t>
+      </w:r>
+    </w:p>
+    <w:p>
+      <w:pPr>
+        <w:pStyle w:val="Heading3"/>
+      </w:pPr>
+      <w:r>
+        <w:t>Class Definition</w:t>
+      </w:r>
+    </w:p>
+    <w:p/>
+    <w:p>
+      <w:pPr>
+        <w:pStyle w:val="NormalWeb"/>
+        <w:shd w:val="clear" w:color="auto" w:fill="FFFFFF"/>
+        <w:spacing w:before="0" w:beforeAutospacing="0"/>
+        <w:rPr>
+          <w:rFonts w:ascii="Formular" w:hAnsi="Formular"/>
+          <w:color w:val="373A3C"/>
+          <w:sz w:val="29"/>
+          <w:szCs w:val="29"/>
+        </w:rPr>
+      </w:pPr>
+      <w:r>
+        <w:rPr>
+          <w:rStyle w:val="Strong"/>
+          <w:rFonts w:ascii="Segoe UI Symbol" w:hAnsi="Segoe UI Symbol" w:cs="Segoe UI Symbol"/>
+          <w:color w:val="800080"/>
+          <w:sz w:val="29"/>
+          <w:szCs w:val="29"/>
+        </w:rPr>
+        <w:t>➤</w:t>
+      </w:r>
+      <w:r>
+        <w:rPr>
+          <w:rFonts w:ascii="Formular" w:hAnsi="Formular"/>
+          <w:color w:val="373A3C"/>
+          <w:sz w:val="29"/>
+          <w:szCs w:val="29"/>
+        </w:rPr>
+        <w:t> </w:t>
+      </w:r>
+      <w:r>
+        <w:rPr>
+          <w:rStyle w:val="Strong"/>
+          <w:rFonts w:ascii="Formular" w:hAnsi="Formular"/>
+          <w:color w:val="373A3C"/>
+          <w:sz w:val="29"/>
+          <w:szCs w:val="29"/>
+        </w:rPr>
+        <w:t>Classes</w:t>
+      </w:r>
+      <w:r>
+        <w:rPr>
+          <w:rFonts w:ascii="Formular" w:hAnsi="Formular"/>
+          <w:color w:val="373A3C"/>
+          <w:sz w:val="29"/>
+          <w:szCs w:val="29"/>
+        </w:rPr>
+        <w:t> are "special functions," and the </w:t>
+      </w:r>
+      <w:r>
+        <w:rPr>
+          <w:rStyle w:val="HTMLCode"/>
+          <w:rFonts w:ascii="Menlo" w:hAnsi="Menlo" w:cs="Menlo"/>
+          <w:color w:val="FF0000"/>
+          <w:shd w:val="clear" w:color="auto" w:fill="F0F0F0"/>
+        </w:rPr>
+        <w:t>class</w:t>
+      </w:r>
+      <w:r>
+        <w:rPr>
+          <w:rFonts w:ascii="Formular" w:hAnsi="Formular"/>
+          <w:color w:val="373A3C"/>
+          <w:sz w:val="29"/>
+          <w:szCs w:val="29"/>
+        </w:rPr>
+        <w:t> syntax has two components just as you can describe function expressions and function declarations: </w:t>
+      </w:r>
+      <w:r>
+        <w:rPr>
+          <w:rStyle w:val="HTMLCode"/>
+          <w:rFonts w:ascii="Menlo" w:hAnsi="Menlo" w:cs="Menlo"/>
+          <w:color w:val="FF0000"/>
+          <w:shd w:val="clear" w:color="auto" w:fill="F0F0F0"/>
+        </w:rPr>
+        <w:t>class</w:t>
+      </w:r>
+      <w:r>
+        <w:rPr>
+          <w:rFonts w:ascii="Formular" w:hAnsi="Formular"/>
+          <w:color w:val="373A3C"/>
+          <w:sz w:val="29"/>
+          <w:szCs w:val="29"/>
+        </w:rPr>
+        <w:t> expressions and </w:t>
+      </w:r>
+      <w:r>
+        <w:rPr>
+          <w:rStyle w:val="HTMLCode"/>
+          <w:rFonts w:ascii="Menlo" w:hAnsi="Menlo" w:cs="Menlo"/>
+          <w:color w:val="FF0000"/>
+          <w:shd w:val="clear" w:color="auto" w:fill="F0F0F0"/>
+        </w:rPr>
+        <w:t>class</w:t>
+      </w:r>
+      <w:r>
+        <w:rPr>
+          <w:rFonts w:ascii="Formular" w:hAnsi="Formular"/>
+          <w:color w:val="373A3C"/>
+          <w:sz w:val="29"/>
+          <w:szCs w:val="29"/>
+        </w:rPr>
+        <w:t> declarations.</w:t>
+      </w:r>
+      <w:r>
+        <w:rPr>
+          <w:rFonts w:ascii="Formular" w:hAnsi="Formular"/>
+          <w:color w:val="373A3C"/>
+          <w:sz w:val="29"/>
+          <w:szCs w:val="29"/>
+        </w:rPr>
+        <w:br/>
+      </w:r>
+      <w:r>
+        <w:rPr>
+          <w:rStyle w:val="Strong"/>
+          <w:rFonts w:ascii="Segoe UI Symbol" w:hAnsi="Segoe UI Symbol" w:cs="Segoe UI Symbol"/>
+          <w:color w:val="800080"/>
+          <w:sz w:val="29"/>
+          <w:szCs w:val="29"/>
+        </w:rPr>
+        <w:t>➤</w:t>
+      </w:r>
+      <w:r>
+        <w:rPr>
+          <w:rFonts w:ascii="Formular" w:hAnsi="Formular"/>
+          <w:color w:val="373A3C"/>
+          <w:sz w:val="29"/>
+          <w:szCs w:val="29"/>
+        </w:rPr>
+        <w:t> The standard way to define a </w:t>
+      </w:r>
+      <w:r>
+        <w:rPr>
+          <w:rStyle w:val="HTMLCode"/>
+          <w:rFonts w:ascii="Menlo" w:hAnsi="Menlo" w:cs="Menlo"/>
+          <w:color w:val="FF0000"/>
+          <w:shd w:val="clear" w:color="auto" w:fill="F0F0F0"/>
+        </w:rPr>
+        <w:t>class</w:t>
+      </w:r>
+      <w:r>
+        <w:rPr>
+          <w:rFonts w:ascii="Formular" w:hAnsi="Formular"/>
+          <w:color w:val="373A3C"/>
+          <w:sz w:val="29"/>
+          <w:szCs w:val="29"/>
+        </w:rPr>
+        <w:t> is to use a declaration of </w:t>
+      </w:r>
+      <w:r>
+        <w:rPr>
+          <w:rStyle w:val="HTMLCode"/>
+          <w:rFonts w:ascii="Menlo" w:hAnsi="Menlo" w:cs="Menlo"/>
+          <w:color w:val="FF0000"/>
+          <w:shd w:val="clear" w:color="auto" w:fill="F0F0F0"/>
+        </w:rPr>
+        <w:t>class</w:t>
+      </w:r>
+      <w:r>
+        <w:rPr>
+          <w:rFonts w:ascii="Formular" w:hAnsi="Formular"/>
+          <w:color w:val="373A3C"/>
+          <w:sz w:val="29"/>
+          <w:szCs w:val="29"/>
+        </w:rPr>
+        <w:t>. You use the </w:t>
+      </w:r>
+      <w:r>
+        <w:rPr>
+          <w:rStyle w:val="HTMLCode"/>
+          <w:rFonts w:ascii="Menlo" w:hAnsi="Menlo" w:cs="Menlo"/>
+          <w:color w:val="FF0000"/>
+          <w:shd w:val="clear" w:color="auto" w:fill="F0F0F0"/>
+        </w:rPr>
+        <w:t>class</w:t>
+      </w:r>
+      <w:r>
+        <w:rPr>
+          <w:rFonts w:ascii="Formular" w:hAnsi="Formular"/>
+          <w:color w:val="373A3C"/>
+          <w:sz w:val="29"/>
+          <w:szCs w:val="29"/>
+        </w:rPr>
+        <w:t> keyword with the class name to designate a </w:t>
+      </w:r>
+      <w:r>
+        <w:rPr>
+          <w:rStyle w:val="HTMLCode"/>
+          <w:rFonts w:ascii="Menlo" w:hAnsi="Menlo" w:cs="Menlo"/>
+          <w:color w:val="FF0000"/>
+          <w:shd w:val="clear" w:color="auto" w:fill="F0F0F0"/>
+        </w:rPr>
+        <w:t>class</w:t>
+      </w:r>
+      <w:r>
+        <w:rPr>
+          <w:rFonts w:ascii="Formular" w:hAnsi="Formular"/>
+          <w:color w:val="373A3C"/>
+          <w:sz w:val="29"/>
+          <w:szCs w:val="29"/>
+        </w:rPr>
+        <w:t>, and always add the </w:t>
+      </w:r>
+      <w:r>
+        <w:rPr>
+          <w:rStyle w:val="HTMLCode"/>
+          <w:rFonts w:ascii="Menlo" w:hAnsi="Menlo" w:cs="Menlo"/>
+          <w:color w:val="FF0000"/>
+          <w:shd w:val="clear" w:color="auto" w:fill="F0F0F0"/>
+        </w:rPr>
+        <w:t>constructor()</w:t>
+      </w:r>
+      <w:r>
+        <w:rPr>
+          <w:rFonts w:ascii="Formular" w:hAnsi="Formular"/>
+          <w:color w:val="373A3C"/>
+          <w:sz w:val="29"/>
+          <w:szCs w:val="29"/>
+        </w:rPr>
+        <w:t> method.</w:t>
+      </w:r>
+    </w:p>
+    <w:p>
+      <w:pPr>
+        <w:tabs>
+          <w:tab w:val="left" w:pos="916"/>
+          <w:tab w:val="left" w:pos="1832"/>
+          <w:tab w:val="left" w:pos="2748"/>
+          <w:tab w:val="left" w:pos="3664"/>
+          <w:tab w:val="left" w:pos="4580"/>
+          <w:tab w:val="left" w:pos="5496"/>
+          <w:tab w:val="left" w:pos="6412"/>
+          <w:tab w:val="left" w:pos="7328"/>
+          <w:tab w:val="left" w:pos="8244"/>
+          <w:tab w:val="left" w:pos="9160"/>
+          <w:tab w:val="left" w:pos="10076"/>
+          <w:tab w:val="left" w:pos="10992"/>
+          <w:tab w:val="left" w:pos="11908"/>
+          <w:tab w:val="left" w:pos="12824"/>
+          <w:tab w:val="left" w:pos="13740"/>
+          <w:tab w:val="left" w:pos="14656"/>
+        </w:tabs>
+        <w:rPr>
+          <w:rFonts w:ascii="Formular" w:hAnsi="Formular"/>
+          <w:color w:val="373A3C"/>
+          <w:sz w:val="29"/>
+          <w:szCs w:val="29"/>
+        </w:rPr>
+      </w:pPr>
+      <w:r>
+        <w:rPr>
+          <w:rFonts w:ascii="Formular" w:hAnsi="Formular"/>
+          <w:noProof/>
+          <w:color w:val="373A3C"/>
+          <w:sz w:val="29"/>
+          <w:szCs w:val="29"/>
+        </w:rPr>
+        <w:drawing>
+          <wp:inline distT="0" distB="0" distL="0" distR="0" wp14:anchorId="21C7872E" wp14:editId="46F50A44">
+            <wp:extent cx="4241511" cy="3152233"/>
+            <wp:effectExtent l="0" t="0" r="635" b="0"/>
+            <wp:docPr id="25" name="Picture 25"/>
+            <wp:cNvGraphicFramePr>
+              <a:graphicFrameLocks xmlns:a="http://schemas.openxmlformats.org/drawingml/2006/main" noChangeAspect="1"/>
+            </wp:cNvGraphicFramePr>
+            <a:graphic xmlns:a="http://schemas.openxmlformats.org/drawingml/2006/main">
+              <a:graphicData uri="http://schemas.openxmlformats.org/drawingml/2006/picture">
+                <pic:pic xmlns:pic="http://schemas.openxmlformats.org/drawingml/2006/picture">
+                  <pic:nvPicPr>
+                    <pic:cNvPr id="25" name="Picture 25"/>
+                    <pic:cNvPicPr/>
+                  </pic:nvPicPr>
+                  <pic:blipFill>
+                    <a:blip r:embed="rId36" cstate="print">
+                      <a:extLst>
+                        <a:ext uri="{28A0092B-C50C-407E-A947-70E740481C1C}">
+                          <a14:useLocalDpi xmlns:a14="http://schemas.microsoft.com/office/drawing/2010/main"/>
+                        </a:ext>
+                      </a:extLst>
+                    </a:blip>
+                    <a:stretch>
+                      <a:fillRect/>
+                    </a:stretch>
+                  </pic:blipFill>
+                  <pic:spPr>
+                    <a:xfrm>
+                      <a:off x="0" y="0"/>
+                      <a:ext cx="4249105" cy="3157876"/>
+                    </a:xfrm>
+                    <a:prstGeom prst="rect">
+                      <a:avLst/>
+                    </a:prstGeom>
+                  </pic:spPr>
+                </pic:pic>
+              </a:graphicData>
+            </a:graphic>
+          </wp:inline>
+        </w:drawing>
+      </w:r>
+    </w:p>
+    <w:p/>
+    <w:p>
+      <w:pPr>
+        <w:pStyle w:val="Heading3"/>
+      </w:pPr>
+      <w:r>
+        <w:lastRenderedPageBreak/>
+        <w:t>Methods</w:t>
+      </w:r>
+    </w:p>
+    <w:p>
+      <w:pPr>
+        <w:pStyle w:val="NormalWeb"/>
+        <w:shd w:val="clear" w:color="auto" w:fill="FFFFFF"/>
+        <w:spacing w:before="0" w:beforeAutospacing="0"/>
+        <w:rPr>
+          <w:rFonts w:ascii="Formular" w:hAnsi="Formular"/>
+          <w:color w:val="373A3C"/>
+          <w:sz w:val="29"/>
+          <w:szCs w:val="29"/>
+        </w:rPr>
+      </w:pPr>
+      <w:r>
+        <w:rPr>
+          <w:rStyle w:val="Strong"/>
+          <w:rFonts w:ascii="Segoe UI Symbol" w:hAnsi="Segoe UI Symbol" w:cs="Segoe UI Symbol"/>
+          <w:color w:val="800080"/>
+          <w:sz w:val="29"/>
+          <w:szCs w:val="29"/>
+        </w:rPr>
+        <w:t>➤</w:t>
+      </w:r>
+      <w:r>
+        <w:rPr>
+          <w:rFonts w:ascii="Formular" w:hAnsi="Formular"/>
+          <w:color w:val="373A3C"/>
+          <w:sz w:val="29"/>
+          <w:szCs w:val="29"/>
+        </w:rPr>
+        <w:t> The constructor method is unique, it is where you initialize property, it is named automatically when a class is initialized, and it must have the exact name "</w:t>
+      </w:r>
+      <w:r>
+        <w:rPr>
+          <w:rStyle w:val="HTMLCode"/>
+          <w:rFonts w:ascii="Menlo" w:hAnsi="Menlo" w:cs="Menlo"/>
+          <w:color w:val="FF0000"/>
+          <w:shd w:val="clear" w:color="auto" w:fill="F0F0F0"/>
+        </w:rPr>
+        <w:t>constructor</w:t>
+      </w:r>
+      <w:r>
+        <w:rPr>
+          <w:rFonts w:ascii="Formular" w:hAnsi="Formular"/>
+          <w:color w:val="373A3C"/>
+          <w:sz w:val="29"/>
+          <w:szCs w:val="29"/>
+        </w:rPr>
+        <w:t>," also, if you don't have a constructor method, JavaScript can add an invisible and empty constructor method.</w:t>
+      </w:r>
+    </w:p>
+    <w:p>
+      <w:pPr>
+        <w:pStyle w:val="NormalWeb"/>
+        <w:shd w:val="clear" w:color="auto" w:fill="FFFFFF"/>
+        <w:spacing w:before="0" w:beforeAutospacing="0"/>
+        <w:jc w:val="center"/>
+        <w:rPr>
+          <w:rFonts w:ascii="Formular" w:hAnsi="Formular"/>
+          <w:color w:val="373A3C"/>
+          <w:sz w:val="29"/>
+          <w:szCs w:val="29"/>
+        </w:rPr>
+      </w:pPr>
+      <w:r>
+        <w:rPr>
+          <w:rFonts w:ascii="Formular" w:hAnsi="Formular"/>
+          <w:noProof/>
+          <w:color w:val="373A3C"/>
+          <w:sz w:val="29"/>
+          <w:szCs w:val="29"/>
+        </w:rPr>
+        <w:drawing>
+          <wp:inline distT="0" distB="0" distL="0" distR="0" wp14:anchorId="1C30296C" wp14:editId="02E0E35A">
+            <wp:extent cx="5273840" cy="2214693"/>
+            <wp:effectExtent l="0" t="0" r="0" b="0"/>
+            <wp:docPr id="26" name="Picture 26"/>
+            <wp:cNvGraphicFramePr>
+              <a:graphicFrameLocks xmlns:a="http://schemas.openxmlformats.org/drawingml/2006/main" noChangeAspect="1"/>
+            </wp:cNvGraphicFramePr>
+            <a:graphic xmlns:a="http://schemas.openxmlformats.org/drawingml/2006/main">
+              <a:graphicData uri="http://schemas.openxmlformats.org/drawingml/2006/picture">
+                <pic:pic xmlns:pic="http://schemas.openxmlformats.org/drawingml/2006/picture">
+                  <pic:nvPicPr>
+                    <pic:cNvPr id="26" name="Picture 26"/>
+                    <pic:cNvPicPr/>
+                  </pic:nvPicPr>
+                  <pic:blipFill rotWithShape="1">
+                    <a:blip r:embed="rId37" cstate="print">
+                      <a:extLst>
+                        <a:ext uri="{28A0092B-C50C-407E-A947-70E740481C1C}">
+                          <a14:useLocalDpi xmlns:a14="http://schemas.microsoft.com/office/drawing/2010/main"/>
+                        </a:ext>
+                      </a:extLst>
+                    </a:blip>
+                    <a:srcRect/>
+                    <a:stretch/>
+                  </pic:blipFill>
+                  <pic:spPr bwMode="auto">
+                    <a:xfrm>
+                      <a:off x="0" y="0"/>
+                      <a:ext cx="5289484" cy="2221262"/>
+                    </a:xfrm>
+                    <a:prstGeom prst="rect">
+                      <a:avLst/>
+                    </a:prstGeom>
+                    <a:ln>
+                      <a:noFill/>
+                    </a:ln>
+                    <a:extLst>
+                      <a:ext uri="{53640926-AAD7-44D8-BBD7-CCE9431645EC}">
+                        <a14:shadowObscured xmlns:a14="http://schemas.microsoft.com/office/drawing/2010/main"/>
+                      </a:ext>
+                    </a:extLst>
+                  </pic:spPr>
+                </pic:pic>
+              </a:graphicData>
+            </a:graphic>
+          </wp:inline>
+        </w:drawing>
+      </w:r>
+    </w:p>
+    <w:p/>
+    <w:p>
+      <w:pPr>
+        <w:pStyle w:val="Heading3"/>
+      </w:pPr>
+      <w:r>
+        <w:t>Static Methods</w:t>
+      </w:r>
+    </w:p>
+    <w:p>
+      <w:pPr>
+        <w:pStyle w:val="NormalWeb"/>
+        <w:shd w:val="clear" w:color="auto" w:fill="FFFFFF"/>
+        <w:spacing w:before="0" w:beforeAutospacing="0"/>
+        <w:rPr>
+          <w:rFonts w:ascii="Formular" w:hAnsi="Formular"/>
+          <w:color w:val="373A3C"/>
+          <w:sz w:val="29"/>
+          <w:szCs w:val="29"/>
+        </w:rPr>
+      </w:pPr>
+      <w:r>
+        <w:rPr>
+          <w:rStyle w:val="Strong"/>
+          <w:rFonts w:ascii="Segoe UI Symbol" w:hAnsi="Segoe UI Symbol" w:cs="Segoe UI Symbol"/>
+          <w:color w:val="800080"/>
+          <w:sz w:val="29"/>
+          <w:szCs w:val="29"/>
+        </w:rPr>
+        <w:t>➤</w:t>
+      </w:r>
+      <w:r>
+        <w:rPr>
+          <w:rFonts w:ascii="Formular" w:hAnsi="Formular"/>
+          <w:color w:val="373A3C"/>
+          <w:sz w:val="29"/>
+          <w:szCs w:val="29"/>
+        </w:rPr>
+        <w:t> Static methods are defined on the </w:t>
+      </w:r>
+      <w:r>
+        <w:rPr>
+          <w:rStyle w:val="HTMLCode"/>
+          <w:rFonts w:ascii="Menlo" w:hAnsi="Menlo" w:cs="Menlo"/>
+          <w:color w:val="FF0000"/>
+          <w:shd w:val="clear" w:color="auto" w:fill="F0F0F0"/>
+        </w:rPr>
+        <w:t>class</w:t>
+      </w:r>
+      <w:r>
+        <w:rPr>
+          <w:rFonts w:ascii="Formular" w:hAnsi="Formular"/>
+          <w:color w:val="373A3C"/>
+          <w:sz w:val="29"/>
+          <w:szCs w:val="29"/>
+        </w:rPr>
+        <w:t> itself, and not on the </w:t>
+      </w:r>
+      <w:r>
+        <w:rPr>
+          <w:rStyle w:val="HTMLCode"/>
+          <w:rFonts w:ascii="Menlo" w:hAnsi="Menlo" w:cs="Menlo"/>
+          <w:color w:val="FF0000"/>
+          <w:shd w:val="clear" w:color="auto" w:fill="F0F0F0"/>
+        </w:rPr>
+        <w:t>prototype</w:t>
+      </w:r>
+      <w:r>
+        <w:rPr>
+          <w:rFonts w:ascii="Formular" w:hAnsi="Formular"/>
+          <w:color w:val="373A3C"/>
+          <w:sz w:val="29"/>
+          <w:szCs w:val="29"/>
+        </w:rPr>
+        <w:t>.</w:t>
+      </w:r>
+    </w:p>
+    <w:p>
+      <w:pPr>
+        <w:pStyle w:val="NormalWeb"/>
+        <w:shd w:val="clear" w:color="auto" w:fill="FFFFFF"/>
+        <w:spacing w:before="0" w:beforeAutospacing="0"/>
+        <w:rPr>
+          <w:rFonts w:ascii="Formular" w:hAnsi="Formular"/>
+          <w:color w:val="373A3C"/>
+          <w:sz w:val="29"/>
+          <w:szCs w:val="29"/>
+        </w:rPr>
+      </w:pPr>
+      <w:r>
+        <w:rPr>
+          <w:rStyle w:val="Strong"/>
+          <w:rFonts w:ascii="Segoe UI Symbol" w:hAnsi="Segoe UI Symbol" w:cs="Segoe UI Symbol"/>
+          <w:color w:val="800080"/>
+          <w:sz w:val="29"/>
+          <w:szCs w:val="29"/>
+        </w:rPr>
+        <w:t>➤</w:t>
+      </w:r>
+      <w:r>
+        <w:rPr>
+          <w:rFonts w:ascii="Formular" w:hAnsi="Formular"/>
+          <w:color w:val="373A3C"/>
+          <w:sz w:val="29"/>
+          <w:szCs w:val="29"/>
+        </w:rPr>
+        <w:t> That means you cannot call a </w:t>
+      </w:r>
+      <w:r>
+        <w:rPr>
+          <w:rStyle w:val="Strong"/>
+          <w:rFonts w:ascii="Formular" w:hAnsi="Formular"/>
+          <w:color w:val="373A3C"/>
+          <w:sz w:val="29"/>
+          <w:szCs w:val="29"/>
+        </w:rPr>
+        <w:t>static method</w:t>
+      </w:r>
+      <w:r>
+        <w:rPr>
+          <w:rFonts w:ascii="Formular" w:hAnsi="Formular"/>
+          <w:color w:val="373A3C"/>
+          <w:sz w:val="29"/>
+          <w:szCs w:val="29"/>
+        </w:rPr>
+        <w:t> on the object, but on the </w:t>
+      </w:r>
+      <w:r>
+        <w:rPr>
+          <w:rStyle w:val="HTMLCode"/>
+          <w:rFonts w:ascii="Menlo" w:hAnsi="Menlo" w:cs="Menlo"/>
+          <w:color w:val="FF0000"/>
+          <w:shd w:val="clear" w:color="auto" w:fill="F0F0F0"/>
+        </w:rPr>
+        <w:t>class</w:t>
+      </w:r>
+      <w:r>
+        <w:rPr>
+          <w:rFonts w:ascii="Formular" w:hAnsi="Formular"/>
+          <w:color w:val="373A3C"/>
+          <w:sz w:val="29"/>
+          <w:szCs w:val="29"/>
+        </w:rPr>
+        <w:t>:</w:t>
+      </w:r>
+    </w:p>
+    <w:p>
+      <w:pPr>
+        <w:jc w:val="center"/>
+      </w:pPr>
+      <w:r>
+        <w:rPr>
+          <w:noProof/>
+        </w:rPr>
+        <w:drawing>
+          <wp:inline distT="0" distB="0" distL="0" distR="0" wp14:anchorId="0BAEE99E" wp14:editId="69FC069E">
+            <wp:extent cx="4884892" cy="2214694"/>
+            <wp:effectExtent l="0" t="0" r="5080" b="0"/>
+            <wp:docPr id="27" name="Picture 27"/>
+            <wp:cNvGraphicFramePr>
+              <a:graphicFrameLocks xmlns:a="http://schemas.openxmlformats.org/drawingml/2006/main" noChangeAspect="1"/>
+            </wp:cNvGraphicFramePr>
+            <a:graphic xmlns:a="http://schemas.openxmlformats.org/drawingml/2006/main">
+              <a:graphicData uri="http://schemas.openxmlformats.org/drawingml/2006/picture">
+                <pic:pic xmlns:pic="http://schemas.openxmlformats.org/drawingml/2006/picture">
+                  <pic:nvPicPr>
+                    <pic:cNvPr id="27" name="Picture 27"/>
+                    <pic:cNvPicPr/>
+                  </pic:nvPicPr>
+                  <pic:blipFill rotWithShape="1">
+                    <a:blip r:embed="rId38" cstate="print">
+                      <a:extLst>
+                        <a:ext uri="{28A0092B-C50C-407E-A947-70E740481C1C}">
+                          <a14:useLocalDpi xmlns:a14="http://schemas.microsoft.com/office/drawing/2010/main"/>
+                        </a:ext>
+                      </a:extLst>
+                    </a:blip>
+                    <a:srcRect/>
+                    <a:stretch/>
+                  </pic:blipFill>
+                  <pic:spPr bwMode="auto">
+                    <a:xfrm>
+                      <a:off x="0" y="0"/>
+                      <a:ext cx="4916883" cy="2229198"/>
+                    </a:xfrm>
+                    <a:prstGeom prst="rect">
+                      <a:avLst/>
+                    </a:prstGeom>
+                    <a:ln>
+                      <a:noFill/>
+                    </a:ln>
+                    <a:extLst>
+                      <a:ext uri="{53640926-AAD7-44D8-BBD7-CCE9431645EC}">
+                        <a14:shadowObscured xmlns:a14="http://schemas.microsoft.com/office/drawing/2010/main"/>
+                      </a:ext>
+                    </a:extLst>
+                  </pic:spPr>
+                </pic:pic>
+              </a:graphicData>
+            </a:graphic>
+          </wp:inline>
+        </w:drawing>
+      </w:r>
+    </w:p>
+    <w:p>
+      <w:pPr>
+        <w:pStyle w:val="Heading3"/>
+      </w:pPr>
+      <w:r>
+        <w:t>Inheritance</w:t>
+      </w:r>
+    </w:p>
+    <w:p/>
+    <w:p>
+      <w:pPr>
+        <w:pStyle w:val="NormalWeb"/>
+        <w:shd w:val="clear" w:color="auto" w:fill="FFFFFF"/>
+        <w:spacing w:before="0" w:beforeAutospacing="0"/>
+        <w:rPr>
+          <w:rFonts w:ascii="Formular" w:hAnsi="Formular"/>
+          <w:color w:val="373A3C"/>
+          <w:sz w:val="29"/>
+          <w:szCs w:val="29"/>
+        </w:rPr>
+      </w:pPr>
+      <w:r>
+        <w:rPr>
+          <w:rStyle w:val="Strong"/>
+          <w:rFonts w:ascii="Segoe UI Symbol" w:hAnsi="Segoe UI Symbol" w:cs="Segoe UI Symbol"/>
+          <w:color w:val="800080"/>
+          <w:sz w:val="29"/>
+          <w:szCs w:val="29"/>
+        </w:rPr>
+        <w:t>➤</w:t>
+      </w:r>
+      <w:r>
+        <w:rPr>
+          <w:rFonts w:ascii="Formular" w:hAnsi="Formular"/>
+          <w:color w:val="373A3C"/>
+          <w:sz w:val="29"/>
+          <w:szCs w:val="29"/>
+        </w:rPr>
+        <w:t> To create a </w:t>
+      </w:r>
+      <w:r>
+        <w:rPr>
+          <w:rStyle w:val="Strong"/>
+          <w:rFonts w:ascii="Formular" w:hAnsi="Formular"/>
+          <w:color w:val="373A3C"/>
+          <w:sz w:val="29"/>
+          <w:szCs w:val="29"/>
+        </w:rPr>
+        <w:t>class inheritance</w:t>
+      </w:r>
+      <w:r>
+        <w:rPr>
+          <w:rFonts w:ascii="Formular" w:hAnsi="Formular"/>
+          <w:color w:val="373A3C"/>
+          <w:sz w:val="29"/>
+          <w:szCs w:val="29"/>
+        </w:rPr>
+        <w:t>, use the </w:t>
+      </w:r>
+      <w:r>
+        <w:rPr>
+          <w:rStyle w:val="HTMLCode"/>
+          <w:rFonts w:ascii="Menlo" w:hAnsi="Menlo" w:cs="Menlo"/>
+          <w:color w:val="FF0000"/>
+          <w:shd w:val="clear" w:color="auto" w:fill="F0F0F0"/>
+        </w:rPr>
+        <w:t>extends</w:t>
+      </w:r>
+      <w:r>
+        <w:rPr>
+          <w:rFonts w:ascii="Formular" w:hAnsi="Formular"/>
+          <w:color w:val="373A3C"/>
+          <w:sz w:val="29"/>
+          <w:szCs w:val="29"/>
+        </w:rPr>
+        <w:t> keyword.</w:t>
+      </w:r>
+    </w:p>
+    <w:p>
+      <w:pPr>
+        <w:pStyle w:val="NormalWeb"/>
+        <w:shd w:val="clear" w:color="auto" w:fill="FFFFFF"/>
+        <w:spacing w:before="0" w:beforeAutospacing="0"/>
+        <w:rPr>
+          <w:rFonts w:ascii="Formular" w:hAnsi="Formular"/>
+          <w:color w:val="373A3C"/>
+          <w:sz w:val="29"/>
+          <w:szCs w:val="29"/>
+        </w:rPr>
+      </w:pPr>
+      <w:r>
+        <w:rPr>
+          <w:rStyle w:val="Strong"/>
+          <w:rFonts w:ascii="Segoe UI Symbol" w:hAnsi="Segoe UI Symbol" w:cs="Segoe UI Symbol"/>
+          <w:color w:val="800080"/>
+          <w:sz w:val="29"/>
+          <w:szCs w:val="29"/>
+        </w:rPr>
+        <w:t>➤</w:t>
+      </w:r>
+      <w:r>
+        <w:rPr>
+          <w:rFonts w:ascii="Formular" w:hAnsi="Formular"/>
+          <w:color w:val="373A3C"/>
+          <w:sz w:val="29"/>
+          <w:szCs w:val="29"/>
+        </w:rPr>
+        <w:t> A </w:t>
+      </w:r>
+      <w:r>
+        <w:rPr>
+          <w:rStyle w:val="HTMLCode"/>
+          <w:rFonts w:ascii="Menlo" w:hAnsi="Menlo" w:cs="Menlo"/>
+          <w:color w:val="FF0000"/>
+          <w:shd w:val="clear" w:color="auto" w:fill="F0F0F0"/>
+        </w:rPr>
+        <w:t>class</w:t>
+      </w:r>
+      <w:r>
+        <w:rPr>
+          <w:rFonts w:ascii="Formular" w:hAnsi="Formular"/>
+          <w:color w:val="373A3C"/>
+          <w:sz w:val="29"/>
+          <w:szCs w:val="29"/>
+        </w:rPr>
+        <w:t> created with a </w:t>
+      </w:r>
+      <w:r>
+        <w:rPr>
+          <w:rStyle w:val="Strong"/>
+          <w:rFonts w:ascii="Formular" w:hAnsi="Formular"/>
+          <w:color w:val="373A3C"/>
+          <w:sz w:val="29"/>
+          <w:szCs w:val="29"/>
+        </w:rPr>
+        <w:t>class inheritance</w:t>
+      </w:r>
+      <w:r>
+        <w:rPr>
+          <w:rFonts w:ascii="Formular" w:hAnsi="Formular"/>
+          <w:color w:val="373A3C"/>
+          <w:sz w:val="29"/>
+          <w:szCs w:val="29"/>
+        </w:rPr>
+        <w:t> inherits all the methods from another class:</w:t>
+      </w:r>
+    </w:p>
+    <w:p>
+      <w:pPr>
+        <w:pStyle w:val="NormalWeb"/>
+        <w:shd w:val="clear" w:color="auto" w:fill="FFFFFF"/>
+        <w:spacing w:before="0" w:beforeAutospacing="0"/>
+        <w:jc w:val="center"/>
+        <w:rPr>
+          <w:rFonts w:ascii="Formular" w:hAnsi="Formular"/>
+          <w:color w:val="373A3C"/>
+          <w:sz w:val="29"/>
+          <w:szCs w:val="29"/>
+        </w:rPr>
+      </w:pPr>
+      <w:r>
+        <w:rPr>
+          <w:rFonts w:ascii="Formular" w:hAnsi="Formular"/>
+          <w:noProof/>
+          <w:color w:val="373A3C"/>
+          <w:sz w:val="29"/>
+          <w:szCs w:val="29"/>
+        </w:rPr>
+        <w:lastRenderedPageBreak/>
+        <w:drawing>
+          <wp:inline distT="0" distB="0" distL="0" distR="0" wp14:anchorId="4FD148C3" wp14:editId="053FF607">
+            <wp:extent cx="4244243" cy="3765535"/>
+            <wp:effectExtent l="0" t="0" r="0" b="0"/>
+            <wp:docPr id="28" name="Picture 28"/>
+            <wp:cNvGraphicFramePr>
+              <a:graphicFrameLocks xmlns:a="http://schemas.openxmlformats.org/drawingml/2006/main" noChangeAspect="1"/>
+            </wp:cNvGraphicFramePr>
+            <a:graphic xmlns:a="http://schemas.openxmlformats.org/drawingml/2006/main">
+              <a:graphicData uri="http://schemas.openxmlformats.org/drawingml/2006/picture">
+                <pic:pic xmlns:pic="http://schemas.openxmlformats.org/drawingml/2006/picture">
+                  <pic:nvPicPr>
+                    <pic:cNvPr id="28" name="Picture 28"/>
+                    <pic:cNvPicPr/>
+                  </pic:nvPicPr>
+                  <pic:blipFill rotWithShape="1">
+                    <a:blip r:embed="rId39" cstate="print">
+                      <a:extLst>
+                        <a:ext uri="{28A0092B-C50C-407E-A947-70E740481C1C}">
+                          <a14:useLocalDpi xmlns:a14="http://schemas.microsoft.com/office/drawing/2010/main"/>
+                        </a:ext>
+                      </a:extLst>
+                    </a:blip>
+                    <a:srcRect/>
+                    <a:stretch/>
+                  </pic:blipFill>
+                  <pic:spPr bwMode="auto">
+                    <a:xfrm>
+                      <a:off x="0" y="0"/>
+                      <a:ext cx="4258437" cy="3778128"/>
+                    </a:xfrm>
+                    <a:prstGeom prst="rect">
+                      <a:avLst/>
+                    </a:prstGeom>
+                    <a:ln>
+                      <a:noFill/>
+                    </a:ln>
+                    <a:extLst>
+                      <a:ext uri="{53640926-AAD7-44D8-BBD7-CCE9431645EC}">
+                        <a14:shadowObscured xmlns:a14="http://schemas.microsoft.com/office/drawing/2010/main"/>
+                      </a:ext>
+                    </a:extLst>
+                  </pic:spPr>
+                </pic:pic>
+              </a:graphicData>
+            </a:graphic>
+          </wp:inline>
+        </w:drawing>
+      </w:r>
+    </w:p>
+    <w:p>
+      <w:pPr>
+        <w:pStyle w:val="NormalWeb"/>
+        <w:shd w:val="clear" w:color="auto" w:fill="FFFFFF"/>
+        <w:spacing w:before="0" w:beforeAutospacing="0"/>
+        <w:rPr>
+          <w:rFonts w:ascii="Formular" w:hAnsi="Formular"/>
+          <w:color w:val="373A3C"/>
+          <w:sz w:val="29"/>
+          <w:szCs w:val="29"/>
+        </w:rPr>
+      </w:pPr>
+      <w:r>
+        <w:rPr>
+          <w:rStyle w:val="Strong"/>
+          <w:rFonts w:ascii="Segoe UI Symbol" w:eastAsiaTheme="majorEastAsia" w:hAnsi="Segoe UI Symbol" w:cs="Segoe UI Symbol"/>
+          <w:color w:val="800080"/>
+          <w:sz w:val="29"/>
+          <w:szCs w:val="29"/>
+        </w:rPr>
+        <w:t>➤</w:t>
+      </w:r>
+      <w:r>
+        <w:rPr>
+          <w:rFonts w:ascii="Formular" w:hAnsi="Formular"/>
+          <w:color w:val="373A3C"/>
+          <w:sz w:val="29"/>
+          <w:szCs w:val="29"/>
+        </w:rPr>
+        <w:t> The </w:t>
+      </w:r>
+      <w:r>
+        <w:rPr>
+          <w:rStyle w:val="HTMLCode"/>
+          <w:rFonts w:ascii="Menlo" w:hAnsi="Menlo" w:cs="Menlo"/>
+          <w:color w:val="FF0000"/>
+          <w:shd w:val="clear" w:color="auto" w:fill="F0F0F0"/>
+        </w:rPr>
+        <w:t>super()</w:t>
+      </w:r>
+      <w:r>
+        <w:rPr>
+          <w:rFonts w:ascii="Formular" w:hAnsi="Formular"/>
+          <w:color w:val="373A3C"/>
+          <w:sz w:val="29"/>
+          <w:szCs w:val="29"/>
+        </w:rPr>
+        <w:t> method refers to the </w:t>
+      </w:r>
+      <w:r>
+        <w:rPr>
+          <w:rStyle w:val="Strong"/>
+          <w:rFonts w:ascii="Formular" w:eastAsiaTheme="majorEastAsia" w:hAnsi="Formular"/>
+          <w:color w:val="373A3C"/>
+          <w:sz w:val="29"/>
+          <w:szCs w:val="29"/>
+        </w:rPr>
+        <w:t>parent class</w:t>
+      </w:r>
+      <w:r>
+        <w:rPr>
+          <w:rFonts w:ascii="Formular" w:hAnsi="Formular"/>
+          <w:color w:val="373A3C"/>
+          <w:sz w:val="29"/>
+          <w:szCs w:val="29"/>
+        </w:rPr>
+        <w:t>.</w:t>
+      </w:r>
+    </w:p>
+    <w:p>
+      <w:pPr>
+        <w:pStyle w:val="NormalWeb"/>
+        <w:shd w:val="clear" w:color="auto" w:fill="FFFFFF"/>
+        <w:spacing w:before="0" w:beforeAutospacing="0"/>
+        <w:rPr>
+          <w:rFonts w:ascii="Formular" w:hAnsi="Formular"/>
+          <w:color w:val="373A3C"/>
+          <w:sz w:val="29"/>
+          <w:szCs w:val="29"/>
+        </w:rPr>
+      </w:pPr>
+      <w:r>
+        <w:rPr>
+          <w:rStyle w:val="Strong"/>
+          <w:rFonts w:ascii="Segoe UI Symbol" w:eastAsiaTheme="majorEastAsia" w:hAnsi="Segoe UI Symbol" w:cs="Segoe UI Symbol"/>
+          <w:color w:val="800080"/>
+          <w:sz w:val="29"/>
+          <w:szCs w:val="29"/>
+        </w:rPr>
+        <w:t>➤</w:t>
+      </w:r>
+      <w:r>
+        <w:rPr>
+          <w:rFonts w:ascii="Formular" w:hAnsi="Formular"/>
+          <w:color w:val="373A3C"/>
+          <w:sz w:val="29"/>
+          <w:szCs w:val="29"/>
+        </w:rPr>
+        <w:t> By calling the </w:t>
+      </w:r>
+      <w:r>
+        <w:rPr>
+          <w:rStyle w:val="HTMLCode"/>
+          <w:rFonts w:ascii="Menlo" w:hAnsi="Menlo" w:cs="Menlo"/>
+          <w:color w:val="FF0000"/>
+          <w:shd w:val="clear" w:color="auto" w:fill="F0F0F0"/>
+        </w:rPr>
+        <w:t>super()</w:t>
+      </w:r>
+      <w:r>
+        <w:rPr>
+          <w:rFonts w:ascii="Formular" w:hAnsi="Formular"/>
+          <w:color w:val="373A3C"/>
+          <w:sz w:val="29"/>
+          <w:szCs w:val="29"/>
+        </w:rPr>
+        <w:t> method in the constructor method, we call the parent's constructor method and get access to the parent's properties and methods.</w:t>
+      </w:r>
+    </w:p>
+    <w:p>
+      <w:pPr>
+        <w:pStyle w:val="Heading2"/>
+      </w:pPr>
+      <w:r>
+        <w:t>Getters and Setters</w:t>
+      </w:r>
+    </w:p>
+    <w:p>
+      <w:pPr>
+        <w:pStyle w:val="NormalWeb"/>
+        <w:shd w:val="clear" w:color="auto" w:fill="FFFFFF"/>
+        <w:spacing w:before="0" w:beforeAutospacing="0"/>
+        <w:rPr>
+          <w:rFonts w:ascii="Formular" w:hAnsi="Formular"/>
+          <w:color w:val="373A3C"/>
+          <w:sz w:val="29"/>
+          <w:szCs w:val="29"/>
+        </w:rPr>
+      </w:pPr>
+      <w:r>
+        <w:rPr>
+          <w:rStyle w:val="Strong"/>
+          <w:rFonts w:ascii="Segoe UI Symbol" w:hAnsi="Segoe UI Symbol" w:cs="Segoe UI Symbol"/>
+          <w:color w:val="800080"/>
+          <w:sz w:val="29"/>
+          <w:szCs w:val="29"/>
+        </w:rPr>
+        <w:t>➤</w:t>
+      </w:r>
+      <w:r>
+        <w:rPr>
+          <w:rFonts w:ascii="Formular" w:hAnsi="Formular"/>
+          <w:color w:val="373A3C"/>
+          <w:sz w:val="29"/>
+          <w:szCs w:val="29"/>
+        </w:rPr>
+        <w:t> Classes also allows us to use </w:t>
+      </w:r>
+      <w:r>
+        <w:rPr>
+          <w:rStyle w:val="Strong"/>
+          <w:rFonts w:ascii="Formular" w:hAnsi="Formular"/>
+          <w:color w:val="373A3C"/>
+          <w:sz w:val="29"/>
+          <w:szCs w:val="29"/>
+        </w:rPr>
+        <w:t>getters</w:t>
+      </w:r>
+      <w:r>
+        <w:rPr>
+          <w:rFonts w:ascii="Formular" w:hAnsi="Formular"/>
+          <w:color w:val="373A3C"/>
+          <w:sz w:val="29"/>
+          <w:szCs w:val="29"/>
+        </w:rPr>
+        <w:t> and </w:t>
+      </w:r>
+      <w:r>
+        <w:rPr>
+          <w:rStyle w:val="Strong"/>
+          <w:rFonts w:ascii="Formular" w:hAnsi="Formular"/>
+          <w:color w:val="373A3C"/>
+          <w:sz w:val="29"/>
+          <w:szCs w:val="29"/>
+        </w:rPr>
+        <w:t>setters</w:t>
+      </w:r>
+      <w:r>
+        <w:rPr>
+          <w:rFonts w:ascii="Formular" w:hAnsi="Formular"/>
+          <w:color w:val="373A3C"/>
+          <w:sz w:val="29"/>
+          <w:szCs w:val="29"/>
+        </w:rPr>
+        <w:t>.</w:t>
+      </w:r>
+    </w:p>
+    <w:p>
+      <w:pPr>
+        <w:pStyle w:val="NormalWeb"/>
+        <w:shd w:val="clear" w:color="auto" w:fill="FFFFFF"/>
+        <w:spacing w:before="0" w:beforeAutospacing="0"/>
+        <w:rPr>
+          <w:rFonts w:ascii="Formular" w:hAnsi="Formular"/>
+          <w:color w:val="373A3C"/>
+          <w:sz w:val="29"/>
+          <w:szCs w:val="29"/>
+        </w:rPr>
+      </w:pPr>
+      <w:r>
+        <w:rPr>
+          <w:rStyle w:val="Strong"/>
+          <w:rFonts w:ascii="Segoe UI Symbol" w:hAnsi="Segoe UI Symbol" w:cs="Segoe UI Symbol"/>
+          <w:color w:val="800080"/>
+          <w:sz w:val="29"/>
+          <w:szCs w:val="29"/>
+        </w:rPr>
+        <w:t>➤</w:t>
+      </w:r>
+      <w:r>
+        <w:rPr>
+          <w:rFonts w:ascii="Formular" w:hAnsi="Formular"/>
+          <w:color w:val="373A3C"/>
+          <w:sz w:val="29"/>
+          <w:szCs w:val="29"/>
+        </w:rPr>
+        <w:t> To add </w:t>
+      </w:r>
+      <w:r>
+        <w:rPr>
+          <w:rStyle w:val="Strong"/>
+          <w:rFonts w:ascii="Formular" w:hAnsi="Formular"/>
+          <w:color w:val="373A3C"/>
+          <w:sz w:val="29"/>
+          <w:szCs w:val="29"/>
+        </w:rPr>
+        <w:t>getters</w:t>
+      </w:r>
+      <w:r>
+        <w:rPr>
+          <w:rFonts w:ascii="Formular" w:hAnsi="Formular"/>
+          <w:color w:val="373A3C"/>
+          <w:sz w:val="29"/>
+          <w:szCs w:val="29"/>
+        </w:rPr>
+        <w:t> and </w:t>
+      </w:r>
+      <w:r>
+        <w:rPr>
+          <w:rStyle w:val="Strong"/>
+          <w:rFonts w:ascii="Formular" w:hAnsi="Formular"/>
+          <w:color w:val="373A3C"/>
+          <w:sz w:val="29"/>
+          <w:szCs w:val="29"/>
+        </w:rPr>
+        <w:t>setters</w:t>
+      </w:r>
+      <w:r>
+        <w:rPr>
+          <w:rFonts w:ascii="Formular" w:hAnsi="Formular"/>
+          <w:color w:val="373A3C"/>
+          <w:sz w:val="29"/>
+          <w:szCs w:val="29"/>
+        </w:rPr>
+        <w:t> in the class, use the </w:t>
+      </w:r>
+      <w:r>
+        <w:rPr>
+          <w:rStyle w:val="HTMLCode"/>
+          <w:rFonts w:ascii="Menlo" w:hAnsi="Menlo" w:cs="Menlo"/>
+          <w:color w:val="FF0000"/>
+          <w:shd w:val="clear" w:color="auto" w:fill="F0F0F0"/>
+        </w:rPr>
+        <w:t>get</w:t>
+      </w:r>
+      <w:r>
+        <w:rPr>
+          <w:rFonts w:ascii="Formular" w:hAnsi="Formular"/>
+          <w:color w:val="373A3C"/>
+          <w:sz w:val="29"/>
+          <w:szCs w:val="29"/>
+        </w:rPr>
+        <w:t> and </w:t>
+      </w:r>
+      <w:r>
+        <w:rPr>
+          <w:rStyle w:val="HTMLCode"/>
+          <w:rFonts w:ascii="Menlo" w:hAnsi="Menlo" w:cs="Menlo"/>
+          <w:color w:val="FF0000"/>
+          <w:shd w:val="clear" w:color="auto" w:fill="F0F0F0"/>
+        </w:rPr>
+        <w:t>set</w:t>
+      </w:r>
+      <w:r>
+        <w:rPr>
+          <w:rFonts w:ascii="Formular" w:hAnsi="Formular"/>
+          <w:color w:val="373A3C"/>
+          <w:sz w:val="29"/>
+          <w:szCs w:val="29"/>
+        </w:rPr>
+        <w:t> keywords.</w:t>
+      </w:r>
+    </w:p>
+    <w:p>
+      <w:pPr>
+        <w:pStyle w:val="NormalWeb"/>
+        <w:shd w:val="clear" w:color="auto" w:fill="FFFFFF"/>
+        <w:spacing w:before="0" w:beforeAutospacing="0"/>
+        <w:jc w:val="center"/>
+        <w:rPr>
+          <w:rFonts w:ascii="Formular" w:hAnsi="Formular"/>
+          <w:color w:val="373A3C"/>
+          <w:sz w:val="29"/>
+          <w:szCs w:val="29"/>
+        </w:rPr>
+      </w:pPr>
+      <w:r>
+        <w:rPr>
+          <w:rFonts w:ascii="Formular" w:hAnsi="Formular"/>
+          <w:noProof/>
+          <w:color w:val="373A3C"/>
+          <w:sz w:val="29"/>
+          <w:szCs w:val="29"/>
+        </w:rPr>
+        <w:drawing>
+          <wp:inline distT="0" distB="0" distL="0" distR="0" wp14:anchorId="331BEFB5" wp14:editId="65AF0CE4">
+            <wp:extent cx="3481431" cy="2558399"/>
+            <wp:effectExtent l="0" t="0" r="0" b="0"/>
+            <wp:docPr id="29" name="Picture 29"/>
+            <wp:cNvGraphicFramePr>
+              <a:graphicFrameLocks xmlns:a="http://schemas.openxmlformats.org/drawingml/2006/main" noChangeAspect="1"/>
+            </wp:cNvGraphicFramePr>
+            <a:graphic xmlns:a="http://schemas.openxmlformats.org/drawingml/2006/main">
+              <a:graphicData uri="http://schemas.openxmlformats.org/drawingml/2006/picture">
+                <pic:pic xmlns:pic="http://schemas.openxmlformats.org/drawingml/2006/picture">
+                  <pic:nvPicPr>
+                    <pic:cNvPr id="29" name="Picture 29"/>
+                    <pic:cNvPicPr/>
+                  </pic:nvPicPr>
+                  <pic:blipFill rotWithShape="1">
+                    <a:blip r:embed="rId40" cstate="print">
+                      <a:extLst>
+                        <a:ext uri="{28A0092B-C50C-407E-A947-70E740481C1C}">
+                          <a14:useLocalDpi xmlns:a14="http://schemas.microsoft.com/office/drawing/2010/main" val="0"/>
+                        </a:ext>
+                      </a:extLst>
+                    </a:blip>
+                    <a:srcRect r="49211" b="32745"/>
+                    <a:stretch/>
+                  </pic:blipFill>
+                  <pic:spPr bwMode="auto">
+                    <a:xfrm>
+                      <a:off x="0" y="0"/>
+                      <a:ext cx="3509911" cy="2579328"/>
+                    </a:xfrm>
+                    <a:prstGeom prst="rect">
+                      <a:avLst/>
+                    </a:prstGeom>
+                    <a:ln>
+                      <a:noFill/>
+                    </a:ln>
+                    <a:extLst>
+                      <a:ext uri="{53640926-AAD7-44D8-BBD7-CCE9431645EC}">
+                        <a14:shadowObscured xmlns:a14="http://schemas.microsoft.com/office/drawing/2010/main"/>
+                      </a:ext>
+                    </a:extLst>
+                  </pic:spPr>
+                </pic:pic>
+              </a:graphicData>
+            </a:graphic>
+          </wp:inline>
+        </w:drawing>
+      </w:r>
+    </w:p>
+    <w:p>
+      <w:r>
+        <w:rPr>
+          <w:rStyle w:val="HTMLCode"/>
+          <w:rFonts w:ascii="Menlo" w:eastAsiaTheme="majorEastAsia" w:hAnsi="Menlo" w:cs="Menlo"/>
+          <w:color w:val="FF0000"/>
+          <w:shd w:val="clear" w:color="auto" w:fill="F0F0F0"/>
+        </w:rPr>
+        <w:lastRenderedPageBreak/>
+        <w:t>Outoput:</w:t>
+      </w:r>
+      <w:r>
+        <w:rPr>
+          <w:rFonts w:ascii="Formular" w:hAnsi="Formular"/>
+          <w:color w:val="4A1E1E"/>
+          <w:sz w:val="29"/>
+          <w:szCs w:val="29"/>
+        </w:rPr>
+        <w:br/>
+      </w:r>
+      <w:r>
+        <w:rPr>
+          <w:rFonts w:ascii="Formular" w:hAnsi="Formular"/>
+          <w:color w:val="4A1E1E"/>
+          <w:sz w:val="29"/>
+          <w:szCs w:val="29"/>
+          <w:shd w:val="clear" w:color="auto" w:fill="FFFFFF"/>
+        </w:rPr>
+        <w:t>My favourite is Classical</w:t>
+      </w:r>
+    </w:p>
+    <w:p>
+      <w:pPr>
+        <w:pStyle w:val="NormalWeb"/>
+        <w:shd w:val="clear" w:color="auto" w:fill="FFFFFF"/>
+        <w:spacing w:before="0" w:beforeAutospacing="0"/>
+        <w:rPr>
+          <w:rFonts w:ascii="Formular" w:hAnsi="Formular"/>
+          <w:color w:val="373A3C"/>
+          <w:sz w:val="29"/>
+          <w:szCs w:val="29"/>
+        </w:rPr>
+      </w:pPr>
+    </w:p>
+    <w:p>
+      <w:r>
+        <w:rPr>
+          <w:rFonts w:ascii="Apple Color Emoji" w:hAnsi="Apple Color Emoji" w:cs="Apple Color Emoji"/>
+          <w:b/>
+          <w:bCs/>
+          <w:color w:val="2F6473"/>
+          <w:sz w:val="29"/>
+          <w:szCs w:val="29"/>
+        </w:rPr>
+        <w:t>⚜️</w:t>
+      </w:r>
+      <w:r>
+        <w:rPr>
+          <w:rFonts w:ascii="Formular" w:hAnsi="Formular"/>
+          <w:b/>
+          <w:bCs/>
+          <w:color w:val="2F6473"/>
+          <w:sz w:val="29"/>
+          <w:szCs w:val="29"/>
+        </w:rPr>
+        <w:t xml:space="preserve"> Tips:</w:t>
+      </w:r>
+    </w:p>
+    <w:p>
+      <w:pPr>
+        <w:ind w:left="720"/>
+        <w:rPr>
+          <w:rFonts w:ascii="Formular" w:hAnsi="Formular"/>
+          <w:color w:val="2F6473"/>
+          <w:sz w:val="29"/>
+          <w:szCs w:val="29"/>
+        </w:rPr>
+      </w:pPr>
+      <w:r>
+        <w:rPr>
+          <w:rFonts w:ascii="Formular" w:hAnsi="Formular"/>
+          <w:color w:val="000000"/>
+          <w:sz w:val="29"/>
+          <w:szCs w:val="29"/>
+        </w:rPr>
+        <w:t>Even if the getter is a method, you do not use parentheses when you want to get the property value.</w:t>
+      </w:r>
+    </w:p>
+    <w:p>
+      <w:pPr>
+        <w:pStyle w:val="NormalWeb"/>
+        <w:shd w:val="clear" w:color="auto" w:fill="FFFFFF"/>
+        <w:spacing w:before="0" w:beforeAutospacing="0"/>
+        <w:rPr>
+          <w:rFonts w:ascii="Formular" w:hAnsi="Formular"/>
+          <w:color w:val="373A3C"/>
+          <w:sz w:val="29"/>
+          <w:szCs w:val="29"/>
+        </w:rPr>
+      </w:pPr>
+    </w:p>
+    <w:p>
+      <w:r>
+        <w:rPr>
+          <w:rStyle w:val="Strong"/>
+          <w:rFonts w:ascii="Segoe UI Symbol" w:eastAsiaTheme="majorEastAsia" w:hAnsi="Segoe UI Symbol" w:cs="Segoe UI Symbol"/>
+          <w:color w:val="800080"/>
+          <w:sz w:val="29"/>
+          <w:szCs w:val="29"/>
+          <w:shd w:val="clear" w:color="auto" w:fill="FFFFFF"/>
+        </w:rPr>
+        <w:t>➤</w:t>
+      </w:r>
+      <w:r>
+        <w:rPr>
+          <w:rFonts w:ascii="Formular" w:hAnsi="Formular"/>
+          <w:color w:val="373A3C"/>
+          <w:sz w:val="29"/>
+          <w:szCs w:val="29"/>
+          <w:shd w:val="clear" w:color="auto" w:fill="FFFFFF"/>
+        </w:rPr>
+        <w:t> To use a </w:t>
+      </w:r>
+      <w:r>
+        <w:rPr>
+          <w:rStyle w:val="HTMLCode"/>
+          <w:rFonts w:ascii="Menlo" w:eastAsiaTheme="majorEastAsia" w:hAnsi="Menlo" w:cs="Menlo"/>
+          <w:color w:val="FF0000"/>
+          <w:shd w:val="clear" w:color="auto" w:fill="F0F0F0"/>
+        </w:rPr>
+        <w:t>setter</w:t>
+      </w:r>
+      <w:r>
+        <w:rPr>
+          <w:rFonts w:ascii="Formular" w:hAnsi="Formular"/>
+          <w:color w:val="373A3C"/>
+          <w:sz w:val="29"/>
+          <w:szCs w:val="29"/>
+          <w:shd w:val="clear" w:color="auto" w:fill="FFFFFF"/>
+        </w:rPr>
+        <w:t>, use the same syntax as when you set a property value, </w:t>
+      </w:r>
+      <w:r>
+        <w:rPr>
+          <w:rStyle w:val="Strong"/>
+          <w:rFonts w:ascii="Formular" w:eastAsiaTheme="majorEastAsia" w:hAnsi="Formular"/>
+          <w:color w:val="373A3C"/>
+          <w:sz w:val="29"/>
+          <w:szCs w:val="29"/>
+          <w:shd w:val="clear" w:color="auto" w:fill="FFFFFF"/>
+        </w:rPr>
+        <w:t>without parentheses</w:t>
+      </w:r>
+      <w:r>
+        <w:rPr>
+          <w:rFonts w:ascii="Formular" w:hAnsi="Formular"/>
+          <w:color w:val="373A3C"/>
+          <w:sz w:val="29"/>
+          <w:szCs w:val="29"/>
+          <w:shd w:val="clear" w:color="auto" w:fill="FFFFFF"/>
+        </w:rPr>
+        <w:t>.</w:t>
+      </w:r>
+    </w:p>
+    <w:p>
+      <w:pPr>
+        <w:jc w:val="center"/>
+      </w:pPr>
+      <w:r>
+        <w:rPr>
+          <w:noProof/>
+        </w:rPr>
+        <w:drawing>
+          <wp:inline distT="0" distB="0" distL="0" distR="0" wp14:anchorId="4667D3C0" wp14:editId="2831EED4">
+            <wp:extent cx="3785981" cy="3537664"/>
+            <wp:effectExtent l="0" t="0" r="0" b="5715"/>
+            <wp:docPr id="30" name="Picture 30"/>
+            <wp:cNvGraphicFramePr>
+              <a:graphicFrameLocks xmlns:a="http://schemas.openxmlformats.org/drawingml/2006/main" noChangeAspect="1"/>
+            </wp:cNvGraphicFramePr>
+            <a:graphic xmlns:a="http://schemas.openxmlformats.org/drawingml/2006/main">
+              <a:graphicData uri="http://schemas.openxmlformats.org/drawingml/2006/picture">
+                <pic:pic xmlns:pic="http://schemas.openxmlformats.org/drawingml/2006/picture">
+                  <pic:nvPicPr>
+                    <pic:cNvPr id="30" name="Picture 30"/>
+                    <pic:cNvPicPr/>
+                  </pic:nvPicPr>
+                  <pic:blipFill>
+                    <a:blip r:embed="rId41" cstate="print">
+                      <a:extLst>
+                        <a:ext uri="{28A0092B-C50C-407E-A947-70E740481C1C}">
+                          <a14:useLocalDpi xmlns:a14="http://schemas.microsoft.com/office/drawing/2010/main" val="0"/>
+                        </a:ext>
+                      </a:extLst>
+                    </a:blip>
+                    <a:stretch>
+                      <a:fillRect/>
+                    </a:stretch>
+                  </pic:blipFill>
+                  <pic:spPr>
+                    <a:xfrm>
+                      <a:off x="0" y="0"/>
+                      <a:ext cx="3794492" cy="3545617"/>
+                    </a:xfrm>
+                    <a:prstGeom prst="rect">
+                      <a:avLst/>
+                    </a:prstGeom>
+                  </pic:spPr>
+                </pic:pic>
+              </a:graphicData>
+            </a:graphic>
+          </wp:inline>
+        </w:drawing>
       </w:r>
     </w:p>
     <w:p>
@@ -41903,6 +45513,119 @@
     </w:lvl>
   </w:abstractNum>
   <w:abstractNum w:abstractNumId="3" w15:restartNumberingAfterBreak="0">
+    <w:nsid w:val="14D15A75"/>
+    <w:multiLevelType w:val="multilevel"/>
+    <w:tmpl w:val="FCFE230C"/>
+    <w:lvl w:ilvl="0">
+      <w:start w:val="1"/>
+      <w:numFmt w:val="decimal"/>
+      <w:lvlText w:val="%1."/>
+      <w:lvlJc w:val="left"/>
+      <w:pPr>
+        <w:tabs>
+          <w:tab w:val="num" w:pos="720"/>
+        </w:tabs>
+        <w:ind w:left="720" w:hanging="360"/>
+      </w:pPr>
+    </w:lvl>
+    <w:lvl w:ilvl="1" w:tentative="1">
+      <w:start w:val="1"/>
+      <w:numFmt w:val="decimal"/>
+      <w:lvlText w:val="%2."/>
+      <w:lvlJc w:val="left"/>
+      <w:pPr>
+        <w:tabs>
+          <w:tab w:val="num" w:pos="1440"/>
+        </w:tabs>
+        <w:ind w:left="1440" w:hanging="360"/>
+      </w:pPr>
+    </w:lvl>
+    <w:lvl w:ilvl="2" w:tentative="1">
+      <w:start w:val="1"/>
+      <w:numFmt w:val="decimal"/>
+      <w:lvlText w:val="%3."/>
+      <w:lvlJc w:val="left"/>
+      <w:pPr>
+        <w:tabs>
+          <w:tab w:val="num" w:pos="2160"/>
+        </w:tabs>
+        <w:ind w:left="2160" w:hanging="360"/>
+      </w:pPr>
+    </w:lvl>
+    <w:lvl w:ilvl="3" w:tentative="1">
+      <w:start w:val="1"/>
+      <w:numFmt w:val="decimal"/>
+      <w:lvlText w:val="%4."/>
+      <w:lvlJc w:val="left"/>
+      <w:pPr>
+        <w:tabs>
+          <w:tab w:val="num" w:pos="2880"/>
+        </w:tabs>
+        <w:ind w:left="2880" w:hanging="360"/>
+      </w:pPr>
+    </w:lvl>
+    <w:lvl w:ilvl="4" w:tentative="1">
+      <w:start w:val="1"/>
+      <w:numFmt w:val="decimal"/>
+      <w:lvlText w:val="%5."/>
+      <w:lvlJc w:val="left"/>
+      <w:pPr>
+        <w:tabs>
+          <w:tab w:val="num" w:pos="3600"/>
+        </w:tabs>
+        <w:ind w:left="3600" w:hanging="360"/>
+      </w:pPr>
+    </w:lvl>
+    <w:lvl w:ilvl="5" w:tentative="1">
+      <w:start w:val="1"/>
+      <w:numFmt w:val="decimal"/>
+      <w:lvlText w:val="%6."/>
+      <w:lvlJc w:val="left"/>
+      <w:pPr>
+        <w:tabs>
+          <w:tab w:val="num" w:pos="4320"/>
+        </w:tabs>
+        <w:ind w:left="4320" w:hanging="360"/>
+      </w:pPr>
+    </w:lvl>
+    <w:lvl w:ilvl="6" w:tentative="1">
+      <w:start w:val="1"/>
+      <w:numFmt w:val="decimal"/>
+      <w:lvlText w:val="%7."/>
+      <w:lvlJc w:val="left"/>
+      <w:pPr>
+        <w:tabs>
+          <w:tab w:val="num" w:pos="5040"/>
+        </w:tabs>
+        <w:ind w:left="5040" w:hanging="360"/>
+      </w:pPr>
+    </w:lvl>
+    <w:lvl w:ilvl="7" w:tentative="1">
+      <w:start w:val="1"/>
+      <w:numFmt w:val="decimal"/>
+      <w:lvlText w:val="%8."/>
+      <w:lvlJc w:val="left"/>
+      <w:pPr>
+        <w:tabs>
+          <w:tab w:val="num" w:pos="5760"/>
+        </w:tabs>
+        <w:ind w:left="5760" w:hanging="360"/>
+      </w:pPr>
+    </w:lvl>
+    <w:lvl w:ilvl="8" w:tentative="1">
+      <w:start w:val="1"/>
+      <w:numFmt w:val="decimal"/>
+      <w:lvlText w:val="%9."/>
+      <w:lvlJc w:val="left"/>
+      <w:pPr>
+        <w:tabs>
+          <w:tab w:val="num" w:pos="6480"/>
+        </w:tabs>
+        <w:ind w:left="6480" w:hanging="360"/>
+      </w:pPr>
+    </w:lvl>
+  </w:abstractNum>
+  <w:abstractNum w:abstractNumId="4" w15:restartNumberingAfterBreak="0">
     <w:nsid w:val="1FA64BE5"/>
     <w:multiLevelType w:val="multilevel"/>
     <w:tmpl w:val="BC56C6E8"/>
@@ -42015,7 +45738,7 @@
       </w:pPr>
     </w:lvl>
   </w:abstractNum>
-  <w:abstractNum w:abstractNumId="4" w15:restartNumberingAfterBreak="0">
+  <w:abstractNum w:abstractNumId="5" w15:restartNumberingAfterBreak="0">
     <w:nsid w:val="25C22C4F"/>
     <w:multiLevelType w:val="multilevel"/>
     <w:tmpl w:val="2976D734"/>
@@ -42164,7 +45887,156 @@
       </w:rPr>
     </w:lvl>
   </w:abstractNum>
-  <w:abstractNum w:abstractNumId="5" w15:restartNumberingAfterBreak="0">
+  <w:abstractNum w:abstractNumId="6" w15:restartNumberingAfterBreak="0">
+    <w:nsid w:val="276D2F86"/>
+    <w:multiLevelType w:val="multilevel"/>
+    <w:tmpl w:val="B9D25BE4"/>
+    <w:lvl w:ilvl="0">
+      <w:start w:val="1"/>
+      <w:numFmt w:val="bullet"/>
+      <w:lvlText w:val=""/>
+      <w:lvlJc w:val="left"/>
+      <w:pPr>
+        <w:tabs>
+          <w:tab w:val="num" w:pos="720"/>
+        </w:tabs>
+        <w:ind w:left="720" w:hanging="360"/>
+      </w:pPr>
+      <w:rPr>
+        <w:rFonts w:ascii="Symbol" w:hAnsi="Symbol" w:hint="default"/>
+        <w:sz w:val="20"/>
+      </w:rPr>
+    </w:lvl>
+    <w:lvl w:ilvl="1" w:tentative="1">
+      <w:start w:val="1"/>
+      <w:numFmt w:val="bullet"/>
+      <w:lvlText w:val="o"/>
+      <w:lvlJc w:val="left"/>
+      <w:pPr>
+        <w:tabs>
+          <w:tab w:val="num" w:pos="1440"/>
+        </w:tabs>
+        <w:ind w:left="1440" w:hanging="360"/>
+      </w:pPr>
+      <w:rPr>
+        <w:rFonts w:ascii="Courier New" w:hAnsi="Courier New" w:hint="default"/>
+        <w:sz w:val="20"/>
+      </w:rPr>
+    </w:lvl>
+    <w:lvl w:ilvl="2" w:tentative="1">
+      <w:start w:val="1"/>
+      <w:numFmt w:val="bullet"/>
+      <w:lvlText w:val=""/>
+      <w:lvlJc w:val="left"/>
+      <w:pPr>
+        <w:tabs>
+          <w:tab w:val="num" w:pos="2160"/>
+        </w:tabs>
+        <w:ind w:left="2160" w:hanging="360"/>
+      </w:pPr>
+      <w:rPr>
+        <w:rFonts w:ascii="Wingdings" w:hAnsi="Wingdings" w:hint="default"/>
+        <w:sz w:val="20"/>
+      </w:rPr>
+    </w:lvl>
+    <w:lvl w:ilvl="3" w:tentative="1">
+      <w:start w:val="1"/>
+      <w:numFmt w:val="bullet"/>
+      <w:lvlText w:val=""/>
+      <w:lvlJc w:val="left"/>
+      <w:pPr>
+        <w:tabs>
+          <w:tab w:val="num" w:pos="2880"/>
+        </w:tabs>
+        <w:ind w:left="2880" w:hanging="360"/>
+      </w:pPr>
+      <w:rPr>
+        <w:rFonts w:ascii="Wingdings" w:hAnsi="Wingdings" w:hint="default"/>
+        <w:sz w:val="20"/>
+      </w:rPr>
+    </w:lvl>
+    <w:lvl w:ilvl="4" w:tentative="1">
+      <w:start w:val="1"/>
+      <w:numFmt w:val="bullet"/>
+      <w:lvlText w:val=""/>
+      <w:lvlJc w:val="left"/>
+      <w:pPr>
+        <w:tabs>
+          <w:tab w:val="num" w:pos="3600"/>
+        </w:tabs>
+        <w:ind w:left="3600" w:hanging="360"/>
+      </w:pPr>
+      <w:rPr>
+        <w:rFonts w:ascii="Wingdings" w:hAnsi="Wingdings" w:hint="default"/>
+        <w:sz w:val="20"/>
+      </w:rPr>
+    </w:lvl>
+    <w:lvl w:ilvl="5" w:tentative="1">
+      <w:start w:val="1"/>
+      <w:numFmt w:val="bullet"/>
+      <w:lvlText w:val=""/>
+      <w:lvlJc w:val="left"/>
+      <w:pPr>
+        <w:tabs>
+          <w:tab w:val="num" w:pos="4320"/>
+        </w:tabs>
+        <w:ind w:left="4320" w:hanging="360"/>
+      </w:pPr>
+      <w:rPr>
+        <w:rFonts w:ascii="Wingdings" w:hAnsi="Wingdings" w:hint="default"/>
+        <w:sz w:val="20"/>
+      </w:rPr>
+    </w:lvl>
+    <w:lvl w:ilvl="6" w:tentative="1">
+      <w:start w:val="1"/>
+      <w:numFmt w:val="bullet"/>
+      <w:lvlText w:val=""/>
+      <w:lvlJc w:val="left"/>
+      <w:pPr>
+        <w:tabs>
+          <w:tab w:val="num" w:pos="5040"/>
+        </w:tabs>
+        <w:ind w:left="5040" w:hanging="360"/>
+      </w:pPr>
+      <w:rPr>
+        <w:rFonts w:ascii="Wingdings" w:hAnsi="Wingdings" w:hint="default"/>
+        <w:sz w:val="20"/>
+      </w:rPr>
+    </w:lvl>
+    <w:lvl w:ilvl="7" w:tentative="1">
+      <w:start w:val="1"/>
+      <w:numFmt w:val="bullet"/>
+      <w:lvlText w:val=""/>
+      <w:lvlJc w:val="left"/>
+      <w:pPr>
+        <w:tabs>
+          <w:tab w:val="num" w:pos="5760"/>
+        </w:tabs>
+        <w:ind w:left="5760" w:hanging="360"/>
+      </w:pPr>
+      <w:rPr>
+        <w:rFonts w:ascii="Wingdings" w:hAnsi="Wingdings" w:hint="default"/>
+        <w:sz w:val="20"/>
+      </w:rPr>
+    </w:lvl>
+    <w:lvl w:ilvl="8" w:tentative="1">
+      <w:start w:val="1"/>
+      <w:numFmt w:val="bullet"/>
+      <w:lvlText w:val=""/>
+      <w:lvlJc w:val="left"/>
+      <w:pPr>
+        <w:tabs>
+          <w:tab w:val="num" w:pos="6480"/>
+        </w:tabs>
+        <w:ind w:left="6480" w:hanging="360"/>
+      </w:pPr>
+      <w:rPr>
+        <w:rFonts w:ascii="Wingdings" w:hAnsi="Wingdings" w:hint="default"/>
+        <w:sz w:val="20"/>
+      </w:rPr>
+    </w:lvl>
+  </w:abstractNum>
+  <w:abstractNum w:abstractNumId="7" w15:restartNumberingAfterBreak="0">
     <w:nsid w:val="32A47B24"/>
     <w:multiLevelType w:val="multilevel"/>
     <w:tmpl w:val="C362332C"/>
@@ -42277,7 +46149,7 @@
       </w:pPr>
     </w:lvl>
   </w:abstractNum>
-  <w:abstractNum w:abstractNumId="6" w15:restartNumberingAfterBreak="0">
+  <w:abstractNum w:abstractNumId="8" w15:restartNumberingAfterBreak="0">
     <w:nsid w:val="3D1F0CAC"/>
     <w:multiLevelType w:val="multilevel"/>
     <w:tmpl w:val="9796FF8E"/>
@@ -42390,7 +46262,7 @@
       </w:pPr>
     </w:lvl>
   </w:abstractNum>
-  <w:abstractNum w:abstractNumId="7" w15:restartNumberingAfterBreak="0">
+  <w:abstractNum w:abstractNumId="9" w15:restartNumberingAfterBreak="0">
     <w:nsid w:val="457F66FC"/>
     <w:multiLevelType w:val="hybridMultilevel"/>
     <w:tmpl w:val="556A446E"/>
@@ -42503,7 +46375,7 @@
       </w:rPr>
     </w:lvl>
   </w:abstractNum>
-  <w:abstractNum w:abstractNumId="8" w15:restartNumberingAfterBreak="0">
+  <w:abstractNum w:abstractNumId="10" w15:restartNumberingAfterBreak="0">
     <w:nsid w:val="5CEA46D4"/>
     <w:multiLevelType w:val="multilevel"/>
     <w:tmpl w:val="F6304B68"/>
@@ -42616,7 +46488,7 @@
       </w:pPr>
     </w:lvl>
   </w:abstractNum>
-  <w:abstractNum w:abstractNumId="9" w15:restartNumberingAfterBreak="0">
+  <w:abstractNum w:abstractNumId="11" w15:restartNumberingAfterBreak="0">
     <w:nsid w:val="61CF02AB"/>
     <w:multiLevelType w:val="hybridMultilevel"/>
     <w:tmpl w:val="292607A8"/>
@@ -42729,7 +46601,7 @@
       </w:rPr>
     </w:lvl>
   </w:abstractNum>
-  <w:abstractNum w:abstractNumId="10" w15:restartNumberingAfterBreak="0">
+  <w:abstractNum w:abstractNumId="12" w15:restartNumberingAfterBreak="0">
     <w:nsid w:val="69C27687"/>
     <w:multiLevelType w:val="multilevel"/>
     <w:tmpl w:val="B016A986"/>
@@ -42843,37 +46715,43 @@
     </w:lvl>
   </w:abstractNum>
   <w:num w:numId="1">
-    <w:abstractNumId w:val="4"/>
+    <w:abstractNumId w:val="5"/>
   </w:num>
   <w:num w:numId="2">
     <w:abstractNumId w:val="1"/>
   </w:num>
   <w:num w:numId="3">
+    <w:abstractNumId w:val="9"/>
+  </w:num>
+  <w:num w:numId="4">
+    <w:abstractNumId w:val="12"/>
+  </w:num>
+  <w:num w:numId="5">
+    <w:abstractNumId w:val="11"/>
+  </w:num>
+  <w:num w:numId="6">
+    <w:abstractNumId w:val="8"/>
+  </w:num>
+  <w:num w:numId="7">
+    <w:abstractNumId w:val="10"/>
+  </w:num>
+  <w:num w:numId="8">
     <w:abstractNumId w:val="7"/>
   </w:num>
-  <w:num w:numId="4">
-    <w:abstractNumId w:val="10"/>
-  </w:num>
-  <w:num w:numId="5">
-    <w:abstractNumId w:val="9"/>
-  </w:num>
-  <w:num w:numId="6">
-    <w:abstractNumId w:val="6"/>
-  </w:num>
-  <w:num w:numId="7">
-    <w:abstractNumId w:val="8"/>
-  </w:num>
-  <w:num w:numId="8">
-    <w:abstractNumId w:val="5"/>
-  </w:num>
   <w:num w:numId="9">
-    <w:abstractNumId w:val="3"/>
+    <w:abstractNumId w:val="4"/>
   </w:num>
   <w:num w:numId="10">
     <w:abstractNumId w:val="0"/>
   </w:num>
   <w:num w:numId="11">
     <w:abstractNumId w:val="2"/>
+  </w:num>
+  <w:num w:numId="12">
+    <w:abstractNumId w:val="6"/>
+  </w:num>
+  <w:num w:numId="13">
+    <w:abstractNumId w:val="3"/>
   </w:num>
 </w:numbering>
 </file>
@@ -43709,6 +47587,14 @@
     <w:basedOn w:val="DefaultParagraphFont"/>
     <w:rsid w:val="006B2D34"/>
   </w:style>
+  <w:style w:type="paragraph" w:customStyle="1" w:styleId="section">
+    <w:name w:val="section"/>
+    <w:basedOn w:val="Normal"/>
+    <w:rsid w:val="009F12CC"/>
+    <w:pPr>
+      <w:spacing w:before="100" w:beforeAutospacing="1" w:after="100" w:afterAutospacing="1"/>
+    </w:pPr>
+  </w:style>
 </w:styles>
 </file>
 

</xml_diff>

<commit_message>
Update : JS Book
</commit_message>
<xml_diff>
--- a/javascript/JS_Book.docx
+++ b/javascript/JS_Book.docx
@@ -14052,6 +14052,7 @@
           <w:szCs w:val="29"/>
           <w:shd w:val="clear" w:color="auto" w:fill="FFFFFF"/>
         </w:rPr>
+        <w:lastRenderedPageBreak/>
         <w:t>➤</w:t>
       </w:r>
       <w:r>
@@ -29545,7 +29546,7 @@
     </w:p>
     <w:p>
       <w:pPr>
-        <w:pStyle w:val="Heading1"/>
+        <w:pStyle w:val="Heading2"/>
       </w:pPr>
       <w:r>
         <w:lastRenderedPageBreak/>
@@ -39592,6 +39593,7 @@
         </w:rPr>
       </w:pPr>
       <w:r>
+        <w:lastRenderedPageBreak/>
         <w:t>IIFE</w:t>
       </w:r>
       <w:r>
@@ -40101,27 +40103,7 @@
           <w:sz w:val="29"/>
           <w:szCs w:val="29"/>
         </w:rPr>
-        <w:t xml:space="preserve">A callback function is a function passed into another function as an argument, which is then invoked inside the outer function to complete </w:t>
-      </w:r>
-      <w:proofErr w:type="gramStart"/>
-      <w:r>
-        <w:rPr>
-          <w:rFonts w:ascii="Formular" w:hAnsi="Formular"/>
-          <w:color w:val="373A3C"/>
-          <w:sz w:val="29"/>
-          <w:szCs w:val="29"/>
-        </w:rPr>
-        <w:t>some kind of routine</w:t>
-      </w:r>
-      <w:proofErr w:type="gramEnd"/>
-      <w:r>
-        <w:rPr>
-          <w:rFonts w:ascii="Formular" w:hAnsi="Formular"/>
-          <w:color w:val="373A3C"/>
-          <w:sz w:val="29"/>
-          <w:szCs w:val="29"/>
-        </w:rPr>
-        <w:t xml:space="preserve"> or action.</w:t>
+        <w:t>A callback function is a function passed into another function as an argument, which is then invoked inside the outer function to complete some kind of routine or action.</w:t>
       </w:r>
     </w:p>
     <w:p>
@@ -40629,7 +40611,6 @@
         </w:rPr>
         <w:t>name</w:t>
       </w:r>
-      <w:proofErr w:type="gramStart"/>
       <w:r>
         <w:rPr>
           <w:rFonts w:ascii="Consolas" w:hAnsi="Consolas"/>
@@ -40640,7 +40621,6 @@
         </w:rPr>
         <w:t>);</w:t>
       </w:r>
-      <w:proofErr w:type="gramEnd"/>
     </w:p>
     <w:p>
       <w:pPr>
@@ -40879,7 +40859,6 @@
           <w:sz w:val="18"/>
           <w:szCs w:val="18"/>
         </w:rPr>
-        <w:lastRenderedPageBreak/>
         <w:t xml:space="preserve">   </w:t>
       </w:r>
     </w:p>
@@ -47046,6 +47025,9 @@
         <w:jc w:val="center"/>
       </w:pPr>
       <w:r>
+        <w:rPr>
+          <w:noProof/>
+        </w:rPr>
         <w:drawing>
           <wp:inline distT="0" distB="0" distL="0" distR="0" wp14:anchorId="4D9D87B8" wp14:editId="3FEE9E15">
             <wp:extent cx="2876550" cy="2791108"/>
@@ -47698,6 +47680,12 @@
     </w:p>
     <w:p>
       <w:pPr>
+        <w:pBdr>
+          <w:top w:val="single" w:sz="4" w:space="1" w:color="auto"/>
+          <w:left w:val="single" w:sz="4" w:space="4" w:color="auto"/>
+          <w:bottom w:val="single" w:sz="4" w:space="1" w:color="auto"/>
+          <w:right w:val="single" w:sz="4" w:space="4" w:color="auto"/>
+        </w:pBdr>
         <w:tabs>
           <w:tab w:val="left" w:pos="916"/>
           <w:tab w:val="left" w:pos="1832"/>
@@ -47739,6 +47727,12 @@
     </w:p>
     <w:p>
       <w:pPr>
+        <w:pBdr>
+          <w:top w:val="single" w:sz="4" w:space="1" w:color="auto"/>
+          <w:left w:val="single" w:sz="4" w:space="4" w:color="auto"/>
+          <w:bottom w:val="single" w:sz="4" w:space="1" w:color="auto"/>
+          <w:right w:val="single" w:sz="4" w:space="4" w:color="auto"/>
+        </w:pBdr>
         <w:tabs>
           <w:tab w:val="left" w:pos="916"/>
           <w:tab w:val="left" w:pos="1832"/>
@@ -47804,6 +47798,12 @@
     </w:p>
     <w:p>
       <w:pPr>
+        <w:pBdr>
+          <w:top w:val="single" w:sz="4" w:space="1" w:color="auto"/>
+          <w:left w:val="single" w:sz="4" w:space="4" w:color="auto"/>
+          <w:bottom w:val="single" w:sz="4" w:space="1" w:color="auto"/>
+          <w:right w:val="single" w:sz="4" w:space="4" w:color="auto"/>
+        </w:pBdr>
         <w:tabs>
           <w:tab w:val="left" w:pos="916"/>
           <w:tab w:val="left" w:pos="1832"/>
@@ -47845,6 +47845,12 @@
     </w:p>
     <w:p>
       <w:pPr>
+        <w:pBdr>
+          <w:top w:val="single" w:sz="4" w:space="1" w:color="auto"/>
+          <w:left w:val="single" w:sz="4" w:space="4" w:color="auto"/>
+          <w:bottom w:val="single" w:sz="4" w:space="1" w:color="auto"/>
+          <w:right w:val="single" w:sz="4" w:space="4" w:color="auto"/>
+        </w:pBdr>
         <w:tabs>
           <w:tab w:val="left" w:pos="916"/>
           <w:tab w:val="left" w:pos="1832"/>
@@ -47910,6 +47916,12 @@
     </w:p>
     <w:p>
       <w:pPr>
+        <w:pBdr>
+          <w:top w:val="single" w:sz="4" w:space="1" w:color="auto"/>
+          <w:left w:val="single" w:sz="4" w:space="4" w:color="auto"/>
+          <w:bottom w:val="single" w:sz="4" w:space="1" w:color="auto"/>
+          <w:right w:val="single" w:sz="4" w:space="4" w:color="auto"/>
+        </w:pBdr>
         <w:tabs>
           <w:tab w:val="left" w:pos="916"/>
           <w:tab w:val="left" w:pos="1832"/>
@@ -47951,6 +47963,12 @@
     </w:p>
     <w:p>
       <w:pPr>
+        <w:pBdr>
+          <w:top w:val="single" w:sz="4" w:space="1" w:color="auto"/>
+          <w:left w:val="single" w:sz="4" w:space="4" w:color="auto"/>
+          <w:bottom w:val="single" w:sz="4" w:space="1" w:color="auto"/>
+          <w:right w:val="single" w:sz="4" w:space="4" w:color="auto"/>
+        </w:pBdr>
         <w:tabs>
           <w:tab w:val="left" w:pos="916"/>
           <w:tab w:val="left" w:pos="1832"/>
@@ -47992,6 +48010,12 @@
     </w:p>
     <w:p>
       <w:pPr>
+        <w:pBdr>
+          <w:top w:val="single" w:sz="4" w:space="1" w:color="auto"/>
+          <w:left w:val="single" w:sz="4" w:space="4" w:color="auto"/>
+          <w:bottom w:val="single" w:sz="4" w:space="1" w:color="auto"/>
+          <w:right w:val="single" w:sz="4" w:space="4" w:color="auto"/>
+        </w:pBdr>
         <w:tabs>
           <w:tab w:val="left" w:pos="916"/>
           <w:tab w:val="left" w:pos="1832"/>
@@ -48057,6 +48081,12 @@
     </w:p>
     <w:p>
       <w:pPr>
+        <w:pBdr>
+          <w:top w:val="single" w:sz="4" w:space="1" w:color="auto"/>
+          <w:left w:val="single" w:sz="4" w:space="4" w:color="auto"/>
+          <w:bottom w:val="single" w:sz="4" w:space="1" w:color="auto"/>
+          <w:right w:val="single" w:sz="4" w:space="4" w:color="auto"/>
+        </w:pBdr>
         <w:tabs>
           <w:tab w:val="left" w:pos="916"/>
           <w:tab w:val="left" w:pos="1832"/>
@@ -48122,6 +48152,12 @@
     </w:p>
     <w:p>
       <w:pPr>
+        <w:pBdr>
+          <w:top w:val="single" w:sz="4" w:space="1" w:color="auto"/>
+          <w:left w:val="single" w:sz="4" w:space="4" w:color="auto"/>
+          <w:bottom w:val="single" w:sz="4" w:space="1" w:color="auto"/>
+          <w:right w:val="single" w:sz="4" w:space="4" w:color="auto"/>
+        </w:pBdr>
         <w:tabs>
           <w:tab w:val="left" w:pos="916"/>
           <w:tab w:val="left" w:pos="1832"/>
@@ -48163,6 +48199,12 @@
     </w:p>
     <w:p>
       <w:pPr>
+        <w:pBdr>
+          <w:top w:val="single" w:sz="4" w:space="1" w:color="auto"/>
+          <w:left w:val="single" w:sz="4" w:space="4" w:color="auto"/>
+          <w:bottom w:val="single" w:sz="4" w:space="1" w:color="auto"/>
+          <w:right w:val="single" w:sz="4" w:space="4" w:color="auto"/>
+        </w:pBdr>
         <w:tabs>
           <w:tab w:val="left" w:pos="916"/>
           <w:tab w:val="left" w:pos="1832"/>
@@ -50061,6 +50103,4049 @@
       </w:r>
     </w:p>
     <w:p>
+      <w:r>
+        <w:br w:type="page"/>
+      </w:r>
+    </w:p>
+    <w:p>
+      <w:pPr>
+        <w:pStyle w:val="Heading1"/>
+        <w:rPr>
+          <w:lang w:val="tr-TR"/>
+        </w:rPr>
+      </w:pPr>
+      <w:proofErr w:type="spellStart"/>
+      <w:r>
+        <w:rPr>
+          <w:lang w:val="tr-TR"/>
+        </w:rPr>
+        <w:lastRenderedPageBreak/>
+        <w:t>Iterators</w:t>
+      </w:r>
+      <w:proofErr w:type="spellEnd"/>
+    </w:p>
+    <w:p>
+      <w:pPr>
+        <w:rPr>
+          <w:lang w:val="tr-TR"/>
+        </w:rPr>
+      </w:pPr>
+    </w:p>
+    <w:p>
+      <w:r>
+        <w:rPr>
+          <w:rFonts w:ascii="Segoe UI Symbol" w:hAnsi="Segoe UI Symbol" w:cs="Segoe UI Symbol"/>
+          <w:b/>
+          <w:bCs/>
+          <w:color w:val="800080"/>
+          <w:sz w:val="29"/>
+          <w:szCs w:val="29"/>
+          <w:shd w:val="clear" w:color="auto" w:fill="FFFFFF"/>
+        </w:rPr>
+        <w:t>➤</w:t>
+      </w:r>
+      <w:r>
+        <w:rPr>
+          <w:rFonts w:ascii="Formular" w:hAnsi="Formular"/>
+          <w:color w:val="373A3C"/>
+          <w:sz w:val="29"/>
+          <w:szCs w:val="29"/>
+          <w:shd w:val="clear" w:color="auto" w:fill="FFFFFF"/>
+        </w:rPr>
+        <w:t> </w:t>
+      </w:r>
+      <w:r>
+        <w:rPr>
+          <w:rFonts w:ascii="Formular" w:hAnsi="Formular"/>
+          <w:b/>
+          <w:bCs/>
+          <w:color w:val="373A3C"/>
+          <w:sz w:val="29"/>
+          <w:szCs w:val="29"/>
+          <w:shd w:val="clear" w:color="auto" w:fill="FFFFFF"/>
+        </w:rPr>
+        <w:t>Iterators</w:t>
+      </w:r>
+      <w:r>
+        <w:rPr>
+          <w:rFonts w:ascii="Formular" w:hAnsi="Formular"/>
+          <w:color w:val="373A3C"/>
+          <w:sz w:val="29"/>
+          <w:szCs w:val="29"/>
+          <w:shd w:val="clear" w:color="auto" w:fill="FFFFFF"/>
+        </w:rPr>
+        <w:t xml:space="preserve"> are a new way to loop over any collection in JavaScript. They were introduced in </w:t>
+      </w:r>
+      <w:r>
+        <w:rPr>
+          <w:rFonts w:ascii="Formular" w:hAnsi="Formular"/>
+          <w:b/>
+          <w:bCs/>
+          <w:color w:val="373A3C"/>
+          <w:sz w:val="29"/>
+          <w:szCs w:val="29"/>
+          <w:highlight w:val="yellow"/>
+          <w:shd w:val="clear" w:color="auto" w:fill="FFFFFF"/>
+        </w:rPr>
+        <w:t>ES6</w:t>
+      </w:r>
+      <w:r>
+        <w:rPr>
+          <w:rFonts w:ascii="Formular" w:hAnsi="Formular"/>
+          <w:color w:val="373A3C"/>
+          <w:sz w:val="29"/>
+          <w:szCs w:val="29"/>
+          <w:shd w:val="clear" w:color="auto" w:fill="FFFFFF"/>
+        </w:rPr>
+        <w:t xml:space="preserve"> and have become really popular since they are widely useful and are used in various places.</w:t>
+      </w:r>
+    </w:p>
+    <w:p>
+      <w:pPr>
+        <w:rPr>
+          <w:lang w:val="tr-TR"/>
+        </w:rPr>
+      </w:pPr>
+    </w:p>
+    <w:p>
+      <w:pPr>
+        <w:pStyle w:val="Heading2"/>
+      </w:pPr>
+      <w:r>
+        <w:t>for/in Statement</w:t>
+      </w:r>
+    </w:p>
+    <w:p>
+      <w:pPr>
+        <w:pStyle w:val="NormalWeb"/>
+        <w:shd w:val="clear" w:color="auto" w:fill="FFFFFF"/>
+        <w:spacing w:before="0" w:beforeAutospacing="0"/>
+        <w:rPr>
+          <w:rFonts w:ascii="Formular" w:hAnsi="Formular"/>
+          <w:color w:val="373A3C"/>
+          <w:sz w:val="29"/>
+          <w:szCs w:val="29"/>
+        </w:rPr>
+      </w:pPr>
+      <w:r>
+        <w:rPr>
+          <w:rStyle w:val="Strong"/>
+          <w:rFonts w:ascii="Segoe UI Symbol" w:hAnsi="Segoe UI Symbol" w:cs="Segoe UI Symbol"/>
+          <w:color w:val="800080"/>
+          <w:sz w:val="29"/>
+          <w:szCs w:val="29"/>
+        </w:rPr>
+        <w:t>➤</w:t>
+      </w:r>
+      <w:r>
+        <w:rPr>
+          <w:rFonts w:ascii="Formular" w:hAnsi="Formular"/>
+          <w:color w:val="373A3C"/>
+          <w:sz w:val="29"/>
+          <w:szCs w:val="29"/>
+        </w:rPr>
+        <w:t> The </w:t>
+      </w:r>
+      <w:r>
+        <w:rPr>
+          <w:rStyle w:val="HTMLCode"/>
+          <w:rFonts w:ascii="Menlo" w:hAnsi="Menlo" w:cs="Menlo"/>
+          <w:color w:val="FF0000"/>
+          <w:shd w:val="clear" w:color="auto" w:fill="F0F0F0"/>
+        </w:rPr>
+        <w:t>for ... in</w:t>
+      </w:r>
+      <w:r>
+        <w:rPr>
+          <w:rFonts w:ascii="Formular" w:hAnsi="Formular"/>
+          <w:color w:val="373A3C"/>
+          <w:sz w:val="29"/>
+          <w:szCs w:val="29"/>
+        </w:rPr>
+        <w:t> statement iterates over all enumerable properties of an object that are keyed by strings (ignoring ones keyed by Symbols), including inherited enumerable properties.</w:t>
+      </w:r>
+    </w:p>
+    <w:p>
+      <w:pPr>
+        <w:pBdr>
+          <w:top w:val="single" w:sz="4" w:space="1" w:color="auto"/>
+          <w:left w:val="single" w:sz="4" w:space="4" w:color="auto"/>
+          <w:bottom w:val="single" w:sz="4" w:space="1" w:color="auto"/>
+          <w:right w:val="single" w:sz="4" w:space="4" w:color="auto"/>
+        </w:pBdr>
+        <w:tabs>
+          <w:tab w:val="left" w:pos="916"/>
+          <w:tab w:val="left" w:pos="1832"/>
+          <w:tab w:val="left" w:pos="2748"/>
+          <w:tab w:val="left" w:pos="3664"/>
+          <w:tab w:val="left" w:pos="4580"/>
+          <w:tab w:val="left" w:pos="5496"/>
+          <w:tab w:val="left" w:pos="6412"/>
+          <w:tab w:val="left" w:pos="7328"/>
+          <w:tab w:val="left" w:pos="8244"/>
+          <w:tab w:val="left" w:pos="9160"/>
+          <w:tab w:val="left" w:pos="10076"/>
+          <w:tab w:val="left" w:pos="10992"/>
+          <w:tab w:val="left" w:pos="11908"/>
+          <w:tab w:val="left" w:pos="12824"/>
+          <w:tab w:val="left" w:pos="13740"/>
+          <w:tab w:val="left" w:pos="14656"/>
+        </w:tabs>
+        <w:rPr>
+          <w:rFonts w:ascii="Menlo" w:hAnsi="Menlo" w:cs="Menlo"/>
+          <w:color w:val="212529"/>
+          <w:sz w:val="20"/>
+          <w:szCs w:val="20"/>
+          <w:highlight w:val="lightGray"/>
+        </w:rPr>
+      </w:pPr>
+      <w:r>
+        <w:rPr>
+          <w:rFonts w:ascii="Menlo" w:hAnsi="Menlo" w:cs="Menlo"/>
+          <w:color w:val="212529"/>
+          <w:sz w:val="20"/>
+          <w:szCs w:val="20"/>
+          <w:highlight w:val="lightGray"/>
+        </w:rPr>
+        <w:t>let obj = {x: 1, y: 2, z: 3};</w:t>
+      </w:r>
+    </w:p>
+    <w:p>
+      <w:pPr>
+        <w:pBdr>
+          <w:top w:val="single" w:sz="4" w:space="1" w:color="auto"/>
+          <w:left w:val="single" w:sz="4" w:space="4" w:color="auto"/>
+          <w:bottom w:val="single" w:sz="4" w:space="1" w:color="auto"/>
+          <w:right w:val="single" w:sz="4" w:space="4" w:color="auto"/>
+        </w:pBdr>
+        <w:tabs>
+          <w:tab w:val="left" w:pos="916"/>
+          <w:tab w:val="left" w:pos="1832"/>
+          <w:tab w:val="left" w:pos="2748"/>
+          <w:tab w:val="left" w:pos="3664"/>
+          <w:tab w:val="left" w:pos="4580"/>
+          <w:tab w:val="left" w:pos="5496"/>
+          <w:tab w:val="left" w:pos="6412"/>
+          <w:tab w:val="left" w:pos="7328"/>
+          <w:tab w:val="left" w:pos="8244"/>
+          <w:tab w:val="left" w:pos="9160"/>
+          <w:tab w:val="left" w:pos="10076"/>
+          <w:tab w:val="left" w:pos="10992"/>
+          <w:tab w:val="left" w:pos="11908"/>
+          <w:tab w:val="left" w:pos="12824"/>
+          <w:tab w:val="left" w:pos="13740"/>
+          <w:tab w:val="left" w:pos="14656"/>
+        </w:tabs>
+        <w:rPr>
+          <w:rFonts w:ascii="Menlo" w:hAnsi="Menlo" w:cs="Menlo"/>
+          <w:color w:val="212529"/>
+          <w:sz w:val="20"/>
+          <w:szCs w:val="20"/>
+          <w:highlight w:val="lightGray"/>
+        </w:rPr>
+      </w:pPr>
+      <w:r>
+        <w:rPr>
+          <w:rFonts w:ascii="Menlo" w:hAnsi="Menlo" w:cs="Menlo"/>
+          <w:color w:val="212529"/>
+          <w:sz w:val="20"/>
+          <w:szCs w:val="20"/>
+          <w:highlight w:val="lightGray"/>
+        </w:rPr>
+        <w:t>for (let a in obj) {</w:t>
+      </w:r>
+    </w:p>
+    <w:p>
+      <w:pPr>
+        <w:pBdr>
+          <w:top w:val="single" w:sz="4" w:space="1" w:color="auto"/>
+          <w:left w:val="single" w:sz="4" w:space="4" w:color="auto"/>
+          <w:bottom w:val="single" w:sz="4" w:space="1" w:color="auto"/>
+          <w:right w:val="single" w:sz="4" w:space="4" w:color="auto"/>
+        </w:pBdr>
+        <w:tabs>
+          <w:tab w:val="left" w:pos="916"/>
+          <w:tab w:val="left" w:pos="1832"/>
+          <w:tab w:val="left" w:pos="2748"/>
+          <w:tab w:val="left" w:pos="3664"/>
+          <w:tab w:val="left" w:pos="4580"/>
+          <w:tab w:val="left" w:pos="5496"/>
+          <w:tab w:val="left" w:pos="6412"/>
+          <w:tab w:val="left" w:pos="7328"/>
+          <w:tab w:val="left" w:pos="8244"/>
+          <w:tab w:val="left" w:pos="9160"/>
+          <w:tab w:val="left" w:pos="10076"/>
+          <w:tab w:val="left" w:pos="10992"/>
+          <w:tab w:val="left" w:pos="11908"/>
+          <w:tab w:val="left" w:pos="12824"/>
+          <w:tab w:val="left" w:pos="13740"/>
+          <w:tab w:val="left" w:pos="14656"/>
+        </w:tabs>
+        <w:rPr>
+          <w:rFonts w:ascii="Menlo" w:hAnsi="Menlo" w:cs="Menlo"/>
+          <w:color w:val="212529"/>
+          <w:sz w:val="20"/>
+          <w:szCs w:val="20"/>
+          <w:highlight w:val="lightGray"/>
+        </w:rPr>
+      </w:pPr>
+      <w:r>
+        <w:rPr>
+          <w:rFonts w:ascii="Menlo" w:hAnsi="Menlo" w:cs="Menlo"/>
+          <w:color w:val="212529"/>
+          <w:sz w:val="20"/>
+          <w:szCs w:val="20"/>
+          <w:highlight w:val="lightGray"/>
+        </w:rPr>
+        <w:t xml:space="preserve">  console.log(a);</w:t>
+      </w:r>
+    </w:p>
+    <w:p>
+      <w:pPr>
+        <w:pBdr>
+          <w:top w:val="single" w:sz="4" w:space="1" w:color="auto"/>
+          <w:left w:val="single" w:sz="4" w:space="4" w:color="auto"/>
+          <w:bottom w:val="single" w:sz="4" w:space="1" w:color="auto"/>
+          <w:right w:val="single" w:sz="4" w:space="4" w:color="auto"/>
+        </w:pBdr>
+        <w:tabs>
+          <w:tab w:val="left" w:pos="916"/>
+          <w:tab w:val="left" w:pos="1832"/>
+          <w:tab w:val="left" w:pos="2748"/>
+          <w:tab w:val="left" w:pos="3664"/>
+          <w:tab w:val="left" w:pos="4580"/>
+          <w:tab w:val="left" w:pos="5496"/>
+          <w:tab w:val="left" w:pos="6412"/>
+          <w:tab w:val="left" w:pos="7328"/>
+          <w:tab w:val="left" w:pos="8244"/>
+          <w:tab w:val="left" w:pos="9160"/>
+          <w:tab w:val="left" w:pos="10076"/>
+          <w:tab w:val="left" w:pos="10992"/>
+          <w:tab w:val="left" w:pos="11908"/>
+          <w:tab w:val="left" w:pos="12824"/>
+          <w:tab w:val="left" w:pos="13740"/>
+          <w:tab w:val="left" w:pos="14656"/>
+        </w:tabs>
+        <w:rPr>
+          <w:rFonts w:ascii="Menlo" w:hAnsi="Menlo" w:cs="Menlo"/>
+          <w:color w:val="212529"/>
+          <w:sz w:val="25"/>
+          <w:szCs w:val="25"/>
+          <w:highlight w:val="lightGray"/>
+        </w:rPr>
+      </w:pPr>
+      <w:r>
+        <w:rPr>
+          <w:rFonts w:ascii="Menlo" w:hAnsi="Menlo" w:cs="Menlo"/>
+          <w:color w:val="212529"/>
+          <w:sz w:val="20"/>
+          <w:szCs w:val="20"/>
+          <w:highlight w:val="lightGray"/>
+        </w:rPr>
+        <w:t>}</w:t>
+      </w:r>
+    </w:p>
+    <w:p>
+      <w:pPr>
+        <w:pBdr>
+          <w:top w:val="single" w:sz="4" w:space="1" w:color="auto"/>
+          <w:left w:val="single" w:sz="4" w:space="4" w:color="auto"/>
+          <w:bottom w:val="single" w:sz="4" w:space="1" w:color="auto"/>
+          <w:right w:val="single" w:sz="4" w:space="4" w:color="auto"/>
+        </w:pBdr>
+        <w:rPr>
+          <w:highlight w:val="lightGray"/>
+          <w:lang w:val="tr-TR"/>
+        </w:rPr>
+      </w:pPr>
+      <w:r>
+        <w:rPr>
+          <w:highlight w:val="lightGray"/>
+          <w:lang w:val="tr-TR"/>
+        </w:rPr>
+        <w:t>// x</w:t>
+      </w:r>
+    </w:p>
+    <w:p>
+      <w:pPr>
+        <w:pBdr>
+          <w:top w:val="single" w:sz="4" w:space="1" w:color="auto"/>
+          <w:left w:val="single" w:sz="4" w:space="4" w:color="auto"/>
+          <w:bottom w:val="single" w:sz="4" w:space="1" w:color="auto"/>
+          <w:right w:val="single" w:sz="4" w:space="4" w:color="auto"/>
+        </w:pBdr>
+        <w:rPr>
+          <w:highlight w:val="lightGray"/>
+          <w:lang w:val="tr-TR"/>
+        </w:rPr>
+      </w:pPr>
+      <w:r>
+        <w:rPr>
+          <w:highlight w:val="lightGray"/>
+          <w:lang w:val="tr-TR"/>
+        </w:rPr>
+        <w:t xml:space="preserve">// </w:t>
+      </w:r>
+      <w:r>
+        <w:rPr>
+          <w:highlight w:val="lightGray"/>
+          <w:lang w:val="tr-TR"/>
+        </w:rPr>
+        <w:t>y</w:t>
+      </w:r>
+    </w:p>
+    <w:p>
+      <w:pPr>
+        <w:pBdr>
+          <w:top w:val="single" w:sz="4" w:space="1" w:color="auto"/>
+          <w:left w:val="single" w:sz="4" w:space="4" w:color="auto"/>
+          <w:bottom w:val="single" w:sz="4" w:space="1" w:color="auto"/>
+          <w:right w:val="single" w:sz="4" w:space="4" w:color="auto"/>
+        </w:pBdr>
+        <w:rPr>
+          <w:lang w:val="tr-TR"/>
+        </w:rPr>
+      </w:pPr>
+      <w:r>
+        <w:rPr>
+          <w:highlight w:val="lightGray"/>
+          <w:lang w:val="tr-TR"/>
+        </w:rPr>
+        <w:t xml:space="preserve">// </w:t>
+      </w:r>
+      <w:r>
+        <w:rPr>
+          <w:highlight w:val="lightGray"/>
+          <w:lang w:val="tr-TR"/>
+        </w:rPr>
+        <w:t>z</w:t>
+      </w:r>
+    </w:p>
+    <w:p>
+      <w:pPr>
+        <w:rPr>
+          <w:lang w:val="tr-TR"/>
+        </w:rPr>
+      </w:pPr>
+    </w:p>
+    <w:p>
+      <w:r>
+        <w:rPr>
+          <w:rFonts w:ascii="Apple Color Emoji" w:hAnsi="Apple Color Emoji" w:cs="Apple Color Emoji"/>
+          <w:b/>
+          <w:bCs/>
+          <w:color w:val="712B29"/>
+          <w:sz w:val="29"/>
+          <w:szCs w:val="29"/>
+        </w:rPr>
+        <w:t>❗</w:t>
+      </w:r>
+      <w:r>
+        <w:rPr>
+          <w:rFonts w:ascii="Formular" w:hAnsi="Formular"/>
+          <w:b/>
+          <w:bCs/>
+          <w:color w:val="712B29"/>
+          <w:sz w:val="29"/>
+          <w:szCs w:val="29"/>
+        </w:rPr>
+        <w:t xml:space="preserve"> Warning :</w:t>
+      </w:r>
+      <w:r>
+        <w:rPr>
+          <w:rFonts w:ascii="Formular" w:hAnsi="Formular"/>
+          <w:color w:val="712B29"/>
+          <w:sz w:val="29"/>
+          <w:szCs w:val="29"/>
+        </w:rPr>
+        <w:br/>
+      </w:r>
+      <w:r>
+        <w:rPr>
+          <w:rFonts w:ascii="Formular" w:hAnsi="Formular"/>
+          <w:color w:val="000000"/>
+          <w:sz w:val="29"/>
+          <w:szCs w:val="29"/>
+          <w:u w:val="single"/>
+        </w:rPr>
+        <w:t>The </w:t>
+      </w:r>
+      <w:r>
+        <w:rPr>
+          <w:rFonts w:ascii="Menlo" w:hAnsi="Menlo" w:cs="Menlo"/>
+          <w:color w:val="FF0000"/>
+          <w:sz w:val="20"/>
+          <w:szCs w:val="20"/>
+          <w:u w:val="single"/>
+          <w:shd w:val="clear" w:color="auto" w:fill="F0F0F0"/>
+        </w:rPr>
+        <w:t>for ... in</w:t>
+      </w:r>
+      <w:r>
+        <w:rPr>
+          <w:rFonts w:ascii="Formular" w:hAnsi="Formular"/>
+          <w:color w:val="000000"/>
+          <w:sz w:val="29"/>
+          <w:szCs w:val="29"/>
+          <w:u w:val="single"/>
+        </w:rPr>
+        <w:t> loop should not be used to iterate over arrays where index order is important</w:t>
+      </w:r>
+      <w:r>
+        <w:rPr>
+          <w:rFonts w:ascii="Formular" w:hAnsi="Formular"/>
+          <w:color w:val="000000"/>
+          <w:sz w:val="29"/>
+          <w:szCs w:val="29"/>
+        </w:rPr>
+        <w:t>, because, depending on the JavaScript engine, it could iterate in an arbitrary order. Also, the iterating variable is a string, not a number, so if you try to do any math with the variable, you'll be performing string concatenation instead of addition.</w:t>
+      </w:r>
+    </w:p>
+    <w:p>
+      <w:pPr>
+        <w:rPr>
+          <w:lang w:val="tr-TR"/>
+        </w:rPr>
+      </w:pPr>
+    </w:p>
+    <w:p>
+      <w:pPr>
+        <w:pStyle w:val="Heading2"/>
+      </w:pPr>
+      <w:r>
+        <w:t>for/of Statement</w:t>
+      </w:r>
+    </w:p>
+    <w:p>
+      <w:pPr>
+        <w:pStyle w:val="NormalWeb"/>
+        <w:shd w:val="clear" w:color="auto" w:fill="FFFFFF"/>
+        <w:spacing w:before="0" w:beforeAutospacing="0"/>
+        <w:rPr>
+          <w:rFonts w:ascii="Formular" w:hAnsi="Formular"/>
+          <w:color w:val="373A3C"/>
+          <w:sz w:val="29"/>
+          <w:szCs w:val="29"/>
+        </w:rPr>
+      </w:pPr>
+      <w:r>
+        <w:rPr>
+          <w:rStyle w:val="Strong"/>
+          <w:rFonts w:ascii="Segoe UI Symbol" w:hAnsi="Segoe UI Symbol" w:cs="Segoe UI Symbol"/>
+          <w:color w:val="800080"/>
+          <w:sz w:val="29"/>
+          <w:szCs w:val="29"/>
+        </w:rPr>
+        <w:t>➤</w:t>
+      </w:r>
+      <w:r>
+        <w:rPr>
+          <w:rFonts w:ascii="Formular" w:hAnsi="Formular"/>
+          <w:color w:val="373A3C"/>
+          <w:sz w:val="29"/>
+          <w:szCs w:val="29"/>
+        </w:rPr>
+        <w:t> The </w:t>
+      </w:r>
+      <w:r>
+        <w:rPr>
+          <w:rStyle w:val="HTMLCode"/>
+          <w:rFonts w:ascii="Menlo" w:hAnsi="Menlo" w:cs="Menlo"/>
+          <w:color w:val="FF0000"/>
+          <w:shd w:val="clear" w:color="auto" w:fill="F0F0F0"/>
+        </w:rPr>
+        <w:t>for ... of</w:t>
+      </w:r>
+      <w:r>
+        <w:rPr>
+          <w:rFonts w:ascii="Formular" w:hAnsi="Formular"/>
+          <w:color w:val="373A3C"/>
+          <w:sz w:val="29"/>
+          <w:szCs w:val="29"/>
+        </w:rPr>
+        <w:t> statement creates a loop iterating over iterable objects, including: built-in String, Array, array-like objects (e.g., arguments or NodeList), TypedArray, Map, Set, and user-defined iterables. It invokes a custom iteration hook with statements to be executed for the value of each distinct property of the object.</w:t>
+      </w:r>
+    </w:p>
+    <w:p>
+      <w:pPr>
+        <w:pBdr>
+          <w:top w:val="single" w:sz="4" w:space="1" w:color="auto"/>
+          <w:left w:val="single" w:sz="4" w:space="4" w:color="auto"/>
+          <w:bottom w:val="single" w:sz="4" w:space="1" w:color="auto"/>
+          <w:right w:val="single" w:sz="4" w:space="4" w:color="auto"/>
+        </w:pBdr>
+        <w:tabs>
+          <w:tab w:val="left" w:pos="916"/>
+          <w:tab w:val="left" w:pos="1832"/>
+          <w:tab w:val="left" w:pos="2748"/>
+          <w:tab w:val="left" w:pos="3664"/>
+          <w:tab w:val="left" w:pos="4580"/>
+          <w:tab w:val="left" w:pos="5496"/>
+          <w:tab w:val="left" w:pos="6412"/>
+          <w:tab w:val="left" w:pos="7328"/>
+          <w:tab w:val="left" w:pos="8244"/>
+          <w:tab w:val="left" w:pos="9160"/>
+          <w:tab w:val="left" w:pos="10076"/>
+          <w:tab w:val="left" w:pos="10992"/>
+          <w:tab w:val="left" w:pos="11908"/>
+          <w:tab w:val="left" w:pos="12824"/>
+          <w:tab w:val="left" w:pos="13740"/>
+          <w:tab w:val="left" w:pos="14656"/>
+        </w:tabs>
+        <w:rPr>
+          <w:rFonts w:ascii="Menlo" w:hAnsi="Menlo" w:cs="Menlo"/>
+          <w:color w:val="212529"/>
+          <w:sz w:val="20"/>
+          <w:szCs w:val="20"/>
+          <w:highlight w:val="lightGray"/>
+        </w:rPr>
+      </w:pPr>
+      <w:r>
+        <w:rPr>
+          <w:rFonts w:ascii="Menlo" w:hAnsi="Menlo" w:cs="Menlo"/>
+          <w:color w:val="212529"/>
+          <w:sz w:val="20"/>
+          <w:szCs w:val="20"/>
+          <w:highlight w:val="lightGray"/>
+        </w:rPr>
+        <w:t>var names = ['Aaron', 'James', 'Oliver'];</w:t>
+      </w:r>
+    </w:p>
+    <w:p>
+      <w:pPr>
+        <w:pBdr>
+          <w:top w:val="single" w:sz="4" w:space="1" w:color="auto"/>
+          <w:left w:val="single" w:sz="4" w:space="4" w:color="auto"/>
+          <w:bottom w:val="single" w:sz="4" w:space="1" w:color="auto"/>
+          <w:right w:val="single" w:sz="4" w:space="4" w:color="auto"/>
+        </w:pBdr>
+        <w:tabs>
+          <w:tab w:val="left" w:pos="916"/>
+          <w:tab w:val="left" w:pos="1832"/>
+          <w:tab w:val="left" w:pos="2748"/>
+          <w:tab w:val="left" w:pos="3664"/>
+          <w:tab w:val="left" w:pos="4580"/>
+          <w:tab w:val="left" w:pos="5496"/>
+          <w:tab w:val="left" w:pos="6412"/>
+          <w:tab w:val="left" w:pos="7328"/>
+          <w:tab w:val="left" w:pos="8244"/>
+          <w:tab w:val="left" w:pos="9160"/>
+          <w:tab w:val="left" w:pos="10076"/>
+          <w:tab w:val="left" w:pos="10992"/>
+          <w:tab w:val="left" w:pos="11908"/>
+          <w:tab w:val="left" w:pos="12824"/>
+          <w:tab w:val="left" w:pos="13740"/>
+          <w:tab w:val="left" w:pos="14656"/>
+        </w:tabs>
+        <w:rPr>
+          <w:rFonts w:ascii="Menlo" w:hAnsi="Menlo" w:cs="Menlo"/>
+          <w:color w:val="212529"/>
+          <w:sz w:val="20"/>
+          <w:szCs w:val="20"/>
+          <w:highlight w:val="lightGray"/>
+        </w:rPr>
+      </w:pPr>
+      <w:r>
+        <w:rPr>
+          <w:rFonts w:ascii="Menlo" w:hAnsi="Menlo" w:cs="Menlo"/>
+          <w:color w:val="212529"/>
+          <w:sz w:val="20"/>
+          <w:szCs w:val="20"/>
+          <w:highlight w:val="lightGray"/>
+        </w:rPr>
+        <w:t>var a;</w:t>
+      </w:r>
+    </w:p>
+    <w:p>
+      <w:pPr>
+        <w:pBdr>
+          <w:top w:val="single" w:sz="4" w:space="1" w:color="auto"/>
+          <w:left w:val="single" w:sz="4" w:space="4" w:color="auto"/>
+          <w:bottom w:val="single" w:sz="4" w:space="1" w:color="auto"/>
+          <w:right w:val="single" w:sz="4" w:space="4" w:color="auto"/>
+        </w:pBdr>
+        <w:tabs>
+          <w:tab w:val="left" w:pos="916"/>
+          <w:tab w:val="left" w:pos="1832"/>
+          <w:tab w:val="left" w:pos="2748"/>
+          <w:tab w:val="left" w:pos="3664"/>
+          <w:tab w:val="left" w:pos="4580"/>
+          <w:tab w:val="left" w:pos="5496"/>
+          <w:tab w:val="left" w:pos="6412"/>
+          <w:tab w:val="left" w:pos="7328"/>
+          <w:tab w:val="left" w:pos="8244"/>
+          <w:tab w:val="left" w:pos="9160"/>
+          <w:tab w:val="left" w:pos="10076"/>
+          <w:tab w:val="left" w:pos="10992"/>
+          <w:tab w:val="left" w:pos="11908"/>
+          <w:tab w:val="left" w:pos="12824"/>
+          <w:tab w:val="left" w:pos="13740"/>
+          <w:tab w:val="left" w:pos="14656"/>
+        </w:tabs>
+        <w:rPr>
+          <w:rFonts w:ascii="Menlo" w:hAnsi="Menlo" w:cs="Menlo"/>
+          <w:color w:val="212529"/>
+          <w:sz w:val="20"/>
+          <w:szCs w:val="20"/>
+          <w:highlight w:val="lightGray"/>
+        </w:rPr>
+      </w:pPr>
+    </w:p>
+    <w:p>
+      <w:pPr>
+        <w:pBdr>
+          <w:top w:val="single" w:sz="4" w:space="1" w:color="auto"/>
+          <w:left w:val="single" w:sz="4" w:space="4" w:color="auto"/>
+          <w:bottom w:val="single" w:sz="4" w:space="1" w:color="auto"/>
+          <w:right w:val="single" w:sz="4" w:space="4" w:color="auto"/>
+        </w:pBdr>
+        <w:tabs>
+          <w:tab w:val="left" w:pos="916"/>
+          <w:tab w:val="left" w:pos="1832"/>
+          <w:tab w:val="left" w:pos="2748"/>
+          <w:tab w:val="left" w:pos="3664"/>
+          <w:tab w:val="left" w:pos="4580"/>
+          <w:tab w:val="left" w:pos="5496"/>
+          <w:tab w:val="left" w:pos="6412"/>
+          <w:tab w:val="left" w:pos="7328"/>
+          <w:tab w:val="left" w:pos="8244"/>
+          <w:tab w:val="left" w:pos="9160"/>
+          <w:tab w:val="left" w:pos="10076"/>
+          <w:tab w:val="left" w:pos="10992"/>
+          <w:tab w:val="left" w:pos="11908"/>
+          <w:tab w:val="left" w:pos="12824"/>
+          <w:tab w:val="left" w:pos="13740"/>
+          <w:tab w:val="left" w:pos="14656"/>
+        </w:tabs>
+        <w:rPr>
+          <w:rFonts w:ascii="Menlo" w:hAnsi="Menlo" w:cs="Menlo"/>
+          <w:color w:val="212529"/>
+          <w:sz w:val="20"/>
+          <w:szCs w:val="20"/>
+          <w:highlight w:val="lightGray"/>
+        </w:rPr>
+      </w:pPr>
+      <w:r>
+        <w:rPr>
+          <w:rFonts w:ascii="Menlo" w:hAnsi="Menlo" w:cs="Menlo"/>
+          <w:color w:val="212529"/>
+          <w:sz w:val="20"/>
+          <w:szCs w:val="20"/>
+          <w:highlight w:val="lightGray"/>
+        </w:rPr>
+        <w:t>for (a of names) {</w:t>
+      </w:r>
+    </w:p>
+    <w:p>
+      <w:pPr>
+        <w:pBdr>
+          <w:top w:val="single" w:sz="4" w:space="1" w:color="auto"/>
+          <w:left w:val="single" w:sz="4" w:space="4" w:color="auto"/>
+          <w:bottom w:val="single" w:sz="4" w:space="1" w:color="auto"/>
+          <w:right w:val="single" w:sz="4" w:space="4" w:color="auto"/>
+        </w:pBdr>
+        <w:tabs>
+          <w:tab w:val="left" w:pos="916"/>
+          <w:tab w:val="left" w:pos="1832"/>
+          <w:tab w:val="left" w:pos="2748"/>
+          <w:tab w:val="left" w:pos="3664"/>
+          <w:tab w:val="left" w:pos="4580"/>
+          <w:tab w:val="left" w:pos="5496"/>
+          <w:tab w:val="left" w:pos="6412"/>
+          <w:tab w:val="left" w:pos="7328"/>
+          <w:tab w:val="left" w:pos="8244"/>
+          <w:tab w:val="left" w:pos="9160"/>
+          <w:tab w:val="left" w:pos="10076"/>
+          <w:tab w:val="left" w:pos="10992"/>
+          <w:tab w:val="left" w:pos="11908"/>
+          <w:tab w:val="left" w:pos="12824"/>
+          <w:tab w:val="left" w:pos="13740"/>
+          <w:tab w:val="left" w:pos="14656"/>
+        </w:tabs>
+        <w:rPr>
+          <w:rFonts w:ascii="Menlo" w:hAnsi="Menlo" w:cs="Menlo"/>
+          <w:color w:val="212529"/>
+          <w:sz w:val="20"/>
+          <w:szCs w:val="20"/>
+          <w:highlight w:val="lightGray"/>
+        </w:rPr>
+      </w:pPr>
+      <w:r>
+        <w:rPr>
+          <w:rFonts w:ascii="Menlo" w:hAnsi="Menlo" w:cs="Menlo"/>
+          <w:color w:val="212529"/>
+          <w:sz w:val="20"/>
+          <w:szCs w:val="20"/>
+          <w:highlight w:val="lightGray"/>
+        </w:rPr>
+        <w:t xml:space="preserve">  console.log(a);</w:t>
+      </w:r>
+    </w:p>
+    <w:p>
+      <w:pPr>
+        <w:pBdr>
+          <w:top w:val="single" w:sz="4" w:space="1" w:color="auto"/>
+          <w:left w:val="single" w:sz="4" w:space="4" w:color="auto"/>
+          <w:bottom w:val="single" w:sz="4" w:space="1" w:color="auto"/>
+          <w:right w:val="single" w:sz="4" w:space="4" w:color="auto"/>
+        </w:pBdr>
+        <w:tabs>
+          <w:tab w:val="left" w:pos="916"/>
+          <w:tab w:val="left" w:pos="1832"/>
+          <w:tab w:val="left" w:pos="2748"/>
+          <w:tab w:val="left" w:pos="3664"/>
+          <w:tab w:val="left" w:pos="4580"/>
+          <w:tab w:val="left" w:pos="5496"/>
+          <w:tab w:val="left" w:pos="6412"/>
+          <w:tab w:val="left" w:pos="7328"/>
+          <w:tab w:val="left" w:pos="8244"/>
+          <w:tab w:val="left" w:pos="9160"/>
+          <w:tab w:val="left" w:pos="10076"/>
+          <w:tab w:val="left" w:pos="10992"/>
+          <w:tab w:val="left" w:pos="11908"/>
+          <w:tab w:val="left" w:pos="12824"/>
+          <w:tab w:val="left" w:pos="13740"/>
+          <w:tab w:val="left" w:pos="14656"/>
+        </w:tabs>
+        <w:rPr>
+          <w:rFonts w:ascii="Menlo" w:hAnsi="Menlo" w:cs="Menlo"/>
+          <w:color w:val="212529"/>
+          <w:sz w:val="25"/>
+          <w:szCs w:val="25"/>
+          <w:highlight w:val="lightGray"/>
+        </w:rPr>
+      </w:pPr>
+      <w:r>
+        <w:rPr>
+          <w:rFonts w:ascii="Menlo" w:hAnsi="Menlo" w:cs="Menlo"/>
+          <w:color w:val="212529"/>
+          <w:sz w:val="20"/>
+          <w:szCs w:val="20"/>
+          <w:highlight w:val="lightGray"/>
+        </w:rPr>
+        <w:t>}</w:t>
+      </w:r>
+    </w:p>
+    <w:p>
+      <w:pPr>
+        <w:pBdr>
+          <w:top w:val="single" w:sz="4" w:space="1" w:color="auto"/>
+          <w:left w:val="single" w:sz="4" w:space="4" w:color="auto"/>
+          <w:bottom w:val="single" w:sz="4" w:space="1" w:color="auto"/>
+          <w:right w:val="single" w:sz="4" w:space="4" w:color="auto"/>
+        </w:pBdr>
+        <w:tabs>
+          <w:tab w:val="left" w:pos="916"/>
+          <w:tab w:val="left" w:pos="1832"/>
+          <w:tab w:val="left" w:pos="2748"/>
+          <w:tab w:val="left" w:pos="3664"/>
+          <w:tab w:val="left" w:pos="4580"/>
+          <w:tab w:val="left" w:pos="5496"/>
+          <w:tab w:val="left" w:pos="6412"/>
+          <w:tab w:val="left" w:pos="7328"/>
+          <w:tab w:val="left" w:pos="8244"/>
+          <w:tab w:val="left" w:pos="9160"/>
+          <w:tab w:val="left" w:pos="10076"/>
+          <w:tab w:val="left" w:pos="10992"/>
+          <w:tab w:val="left" w:pos="11908"/>
+          <w:tab w:val="left" w:pos="12824"/>
+          <w:tab w:val="left" w:pos="13740"/>
+          <w:tab w:val="left" w:pos="14656"/>
+        </w:tabs>
+        <w:rPr>
+          <w:rFonts w:ascii="Menlo" w:hAnsi="Menlo" w:cs="Menlo"/>
+          <w:color w:val="212529"/>
+          <w:sz w:val="20"/>
+          <w:szCs w:val="20"/>
+          <w:highlight w:val="lightGray"/>
+        </w:rPr>
+      </w:pPr>
+      <w:r>
+        <w:rPr>
+          <w:rFonts w:ascii="Menlo" w:hAnsi="Menlo" w:cs="Menlo"/>
+          <w:color w:val="212529"/>
+          <w:sz w:val="20"/>
+          <w:szCs w:val="20"/>
+          <w:highlight w:val="lightGray"/>
+          <w:lang w:val="tr-TR"/>
+        </w:rPr>
+        <w:t>//</w:t>
+      </w:r>
+      <w:r>
+        <w:rPr>
+          <w:rFonts w:ascii="Menlo" w:hAnsi="Menlo" w:cs="Menlo"/>
+          <w:color w:val="212529"/>
+          <w:sz w:val="20"/>
+          <w:szCs w:val="20"/>
+          <w:highlight w:val="lightGray"/>
+        </w:rPr>
+        <w:t>Aaron</w:t>
+      </w:r>
+    </w:p>
+    <w:p>
+      <w:pPr>
+        <w:pBdr>
+          <w:top w:val="single" w:sz="4" w:space="1" w:color="auto"/>
+          <w:left w:val="single" w:sz="4" w:space="4" w:color="auto"/>
+          <w:bottom w:val="single" w:sz="4" w:space="1" w:color="auto"/>
+          <w:right w:val="single" w:sz="4" w:space="4" w:color="auto"/>
+        </w:pBdr>
+        <w:tabs>
+          <w:tab w:val="left" w:pos="916"/>
+          <w:tab w:val="left" w:pos="1832"/>
+          <w:tab w:val="left" w:pos="2748"/>
+          <w:tab w:val="left" w:pos="3664"/>
+          <w:tab w:val="left" w:pos="4580"/>
+          <w:tab w:val="left" w:pos="5496"/>
+          <w:tab w:val="left" w:pos="6412"/>
+          <w:tab w:val="left" w:pos="7328"/>
+          <w:tab w:val="left" w:pos="8244"/>
+          <w:tab w:val="left" w:pos="9160"/>
+          <w:tab w:val="left" w:pos="10076"/>
+          <w:tab w:val="left" w:pos="10992"/>
+          <w:tab w:val="left" w:pos="11908"/>
+          <w:tab w:val="left" w:pos="12824"/>
+          <w:tab w:val="left" w:pos="13740"/>
+          <w:tab w:val="left" w:pos="14656"/>
+        </w:tabs>
+        <w:rPr>
+          <w:rFonts w:ascii="Menlo" w:hAnsi="Menlo" w:cs="Menlo"/>
+          <w:color w:val="212529"/>
+          <w:sz w:val="20"/>
+          <w:szCs w:val="20"/>
+          <w:highlight w:val="lightGray"/>
+        </w:rPr>
+      </w:pPr>
+      <w:r>
+        <w:rPr>
+          <w:rFonts w:ascii="Menlo" w:hAnsi="Menlo" w:cs="Menlo"/>
+          <w:color w:val="212529"/>
+          <w:sz w:val="20"/>
+          <w:szCs w:val="20"/>
+          <w:highlight w:val="lightGray"/>
+          <w:lang w:val="tr-TR"/>
+        </w:rPr>
+        <w:t>//</w:t>
+      </w:r>
+      <w:r>
+        <w:rPr>
+          <w:rFonts w:ascii="Menlo" w:hAnsi="Menlo" w:cs="Menlo"/>
+          <w:color w:val="212529"/>
+          <w:sz w:val="20"/>
+          <w:szCs w:val="20"/>
+          <w:highlight w:val="lightGray"/>
+        </w:rPr>
+        <w:t>James</w:t>
+      </w:r>
+    </w:p>
+    <w:p>
+      <w:pPr>
+        <w:pBdr>
+          <w:top w:val="single" w:sz="4" w:space="1" w:color="auto"/>
+          <w:left w:val="single" w:sz="4" w:space="4" w:color="auto"/>
+          <w:bottom w:val="single" w:sz="4" w:space="1" w:color="auto"/>
+          <w:right w:val="single" w:sz="4" w:space="4" w:color="auto"/>
+        </w:pBdr>
+        <w:tabs>
+          <w:tab w:val="left" w:pos="916"/>
+          <w:tab w:val="left" w:pos="1832"/>
+          <w:tab w:val="left" w:pos="2748"/>
+          <w:tab w:val="left" w:pos="3664"/>
+          <w:tab w:val="left" w:pos="4580"/>
+          <w:tab w:val="left" w:pos="5496"/>
+          <w:tab w:val="left" w:pos="6412"/>
+          <w:tab w:val="left" w:pos="7328"/>
+          <w:tab w:val="left" w:pos="8244"/>
+          <w:tab w:val="left" w:pos="9160"/>
+          <w:tab w:val="left" w:pos="10076"/>
+          <w:tab w:val="left" w:pos="10992"/>
+          <w:tab w:val="left" w:pos="11908"/>
+          <w:tab w:val="left" w:pos="12824"/>
+          <w:tab w:val="left" w:pos="13740"/>
+          <w:tab w:val="left" w:pos="14656"/>
+        </w:tabs>
+        <w:rPr>
+          <w:rFonts w:ascii="Menlo" w:hAnsi="Menlo" w:cs="Menlo"/>
+          <w:color w:val="212529"/>
+          <w:sz w:val="25"/>
+          <w:szCs w:val="25"/>
+        </w:rPr>
+      </w:pPr>
+      <w:r>
+        <w:rPr>
+          <w:rFonts w:ascii="Menlo" w:hAnsi="Menlo" w:cs="Menlo"/>
+          <w:color w:val="212529"/>
+          <w:sz w:val="20"/>
+          <w:szCs w:val="20"/>
+          <w:highlight w:val="lightGray"/>
+          <w:lang w:val="tr-TR"/>
+        </w:rPr>
+        <w:t>//</w:t>
+      </w:r>
+      <w:r>
+        <w:rPr>
+          <w:rFonts w:ascii="Menlo" w:hAnsi="Menlo" w:cs="Menlo"/>
+          <w:color w:val="212529"/>
+          <w:sz w:val="20"/>
+          <w:szCs w:val="20"/>
+          <w:highlight w:val="lightGray"/>
+        </w:rPr>
+        <w:t>Oliver</w:t>
+      </w:r>
+    </w:p>
+    <w:p>
+      <w:pPr>
+        <w:rPr>
+          <w:lang w:val="tr-TR"/>
+        </w:rPr>
+      </w:pPr>
+    </w:p>
+    <w:p>
+      <w:pPr>
+        <w:rPr>
+          <w:lang w:val="tr-TR"/>
+        </w:rPr>
+      </w:pPr>
+    </w:p>
+    <w:p>
+      <w:pPr>
+        <w:rPr>
+          <w:lang w:val="tr-TR"/>
+        </w:rPr>
+      </w:pPr>
+    </w:p>
+    <w:p>
+      <w:pPr>
+        <w:rPr>
+          <w:lang w:val="tr-TR"/>
+        </w:rPr>
+      </w:pPr>
+    </w:p>
+    <w:p>
+      <w:pPr>
+        <w:rPr>
+          <w:lang w:val="tr-TR"/>
+        </w:rPr>
+      </w:pPr>
+    </w:p>
+    <w:p>
+      <w:pPr>
+        <w:rPr>
+          <w:lang w:val="tr-TR"/>
+        </w:rPr>
+      </w:pPr>
+    </w:p>
+    <w:p>
+      <w:pPr>
+        <w:rPr>
+          <w:lang w:val="tr-TR"/>
+        </w:rPr>
+      </w:pPr>
+    </w:p>
+    <w:p>
+      <w:pPr>
+        <w:rPr>
+          <w:lang w:val="tr-TR"/>
+        </w:rPr>
+      </w:pPr>
+    </w:p>
+    <w:p>
+      <w:pPr>
+        <w:rPr>
+          <w:lang w:val="tr-TR"/>
+        </w:rPr>
+      </w:pPr>
+    </w:p>
+    <w:p>
+      <w:pPr>
+        <w:rPr>
+          <w:lang w:val="tr-TR"/>
+        </w:rPr>
+      </w:pPr>
+    </w:p>
+    <w:p>
+      <w:pPr>
+        <w:rPr>
+          <w:lang w:val="tr-TR"/>
+        </w:rPr>
+      </w:pPr>
+    </w:p>
+    <w:p>
+      <w:pPr>
+        <w:rPr>
+          <w:lang w:val="tr-TR"/>
+        </w:rPr>
+      </w:pPr>
+    </w:p>
+    <w:p>
+      <w:pPr>
+        <w:rPr>
+          <w:lang w:val="tr-TR"/>
+        </w:rPr>
+      </w:pPr>
+    </w:p>
+    <w:p>
+      <w:pPr>
+        <w:rPr>
+          <w:lang w:val="tr-TR"/>
+        </w:rPr>
+      </w:pPr>
+    </w:p>
+    <w:p>
+      <w:pPr>
+        <w:rPr>
+          <w:lang w:val="tr-TR"/>
+        </w:rPr>
+      </w:pPr>
+    </w:p>
+    <w:p>
+      <w:pPr>
+        <w:rPr>
+          <w:lang w:val="tr-TR"/>
+        </w:rPr>
+      </w:pPr>
+    </w:p>
+    <w:p>
+      <w:pPr>
+        <w:rPr>
+          <w:lang w:val="tr-TR"/>
+        </w:rPr>
+      </w:pPr>
+    </w:p>
+    <w:p>
+      <w:pPr>
+        <w:rPr>
+          <w:lang w:val="tr-TR"/>
+        </w:rPr>
+      </w:pPr>
+    </w:p>
+    <w:p>
+      <w:pPr>
+        <w:rPr>
+          <w:lang w:val="tr-TR"/>
+        </w:rPr>
+      </w:pPr>
+    </w:p>
+    <w:p>
+      <w:pPr>
+        <w:rPr>
+          <w:lang w:val="tr-TR"/>
+        </w:rPr>
+      </w:pPr>
+    </w:p>
+    <w:p>
+      <w:pPr>
+        <w:rPr>
+          <w:lang w:val="tr-TR"/>
+        </w:rPr>
+      </w:pPr>
+    </w:p>
+    <w:p>
+      <w:pPr>
+        <w:rPr>
+          <w:lang w:val="tr-TR"/>
+        </w:rPr>
+      </w:pPr>
+      <w:r>
+        <w:rPr>
+          <w:lang w:val="tr-TR"/>
+        </w:rPr>
+        <w:br w:type="page"/>
+      </w:r>
+    </w:p>
+    <w:p>
+      <w:pPr>
+        <w:rPr>
+          <w:lang w:val="tr-TR"/>
+        </w:rPr>
+      </w:pPr>
+    </w:p>
+    <w:p>
+      <w:pPr>
+        <w:pStyle w:val="Heading1"/>
+      </w:pPr>
+      <w:r>
+        <w:t>Asynchronous Programming</w:t>
+      </w:r>
+    </w:p>
+    <w:p>
+      <w:pPr>
+        <w:pStyle w:val="Heading3"/>
+        <w:shd w:val="clear" w:color="auto" w:fill="FFFFFF"/>
+        <w:spacing w:before="0"/>
+        <w:rPr>
+          <w:rFonts w:ascii="Formular" w:hAnsi="Formular"/>
+          <w:color w:val="373A3C"/>
+        </w:rPr>
+      </w:pPr>
+      <w:r>
+        <w:rPr>
+          <w:rFonts w:ascii="Formular" w:hAnsi="Formular"/>
+          <w:b/>
+          <w:bCs/>
+          <w:color w:val="373A3C"/>
+        </w:rPr>
+        <w:t>Synchronous Code</w:t>
+      </w:r>
+    </w:p>
+    <w:p>
+      <w:pPr>
+        <w:pStyle w:val="NormalWeb"/>
+        <w:shd w:val="clear" w:color="auto" w:fill="FFFFFF"/>
+        <w:spacing w:before="0" w:beforeAutospacing="0"/>
+        <w:rPr>
+          <w:rFonts w:ascii="Formular" w:hAnsi="Formular"/>
+          <w:color w:val="373A3C"/>
+          <w:sz w:val="29"/>
+          <w:szCs w:val="29"/>
+        </w:rPr>
+      </w:pPr>
+      <w:r>
+        <w:rPr>
+          <w:rFonts w:ascii="Formular" w:hAnsi="Formular"/>
+          <w:color w:val="373A3C"/>
+          <w:sz w:val="29"/>
+          <w:szCs w:val="29"/>
+        </w:rPr>
+        <w:t>In synchronous programs, if you have two lines of code (L1 followed by L2), then L2 cannot begin running until L1 has finished executing.</w:t>
+      </w:r>
+    </w:p>
+    <w:p>
+      <w:pPr>
+        <w:pStyle w:val="NormalWeb"/>
+        <w:shd w:val="clear" w:color="auto" w:fill="FFFFFF"/>
+        <w:spacing w:before="0" w:beforeAutospacing="0"/>
+        <w:rPr>
+          <w:rFonts w:ascii="Formular" w:hAnsi="Formular"/>
+          <w:color w:val="373A3C"/>
+          <w:sz w:val="29"/>
+          <w:szCs w:val="29"/>
+        </w:rPr>
+      </w:pPr>
+      <w:r>
+        <w:rPr>
+          <w:rFonts w:ascii="Formular" w:hAnsi="Formular"/>
+          <w:color w:val="373A3C"/>
+          <w:sz w:val="29"/>
+          <w:szCs w:val="29"/>
+        </w:rPr>
+        <w:t>You can imagine this as if you are in a line of people waiting to buy train tickets. You can't begin to buy a train ticket until all the people in front of you have finished buying theirs. Similarly, the people behind you can't start buying their tickets until you have bought yours.</w:t>
+      </w:r>
+    </w:p>
+    <w:p>
+      <w:pPr>
+        <w:pStyle w:val="Heading3"/>
+        <w:shd w:val="clear" w:color="auto" w:fill="FFFFFF"/>
+        <w:spacing w:before="0"/>
+        <w:rPr>
+          <w:rFonts w:ascii="Formular" w:hAnsi="Formular"/>
+          <w:color w:val="373A3C"/>
+          <w:sz w:val="27"/>
+          <w:szCs w:val="27"/>
+        </w:rPr>
+      </w:pPr>
+      <w:r>
+        <w:rPr>
+          <w:rFonts w:ascii="Formular" w:hAnsi="Formular"/>
+          <w:b/>
+          <w:bCs/>
+          <w:color w:val="373A3C"/>
+        </w:rPr>
+        <w:t>Asynchronous Code</w:t>
+      </w:r>
+    </w:p>
+    <w:p>
+      <w:pPr>
+        <w:pStyle w:val="NormalWeb"/>
+        <w:shd w:val="clear" w:color="auto" w:fill="FFFFFF"/>
+        <w:spacing w:before="0" w:beforeAutospacing="0"/>
+        <w:rPr>
+          <w:rFonts w:ascii="Formular" w:hAnsi="Formular"/>
+          <w:color w:val="373A3C"/>
+          <w:sz w:val="29"/>
+          <w:szCs w:val="29"/>
+        </w:rPr>
+      </w:pPr>
+      <w:r>
+        <w:rPr>
+          <w:rFonts w:ascii="Formular" w:hAnsi="Formular"/>
+          <w:color w:val="373A3C"/>
+          <w:sz w:val="29"/>
+          <w:szCs w:val="29"/>
+        </w:rPr>
+        <w:t>In asynchronous programs, you can have two lines of code (L1 followed by L2), where L1 schedules some tasks to be run in the future, but L2 runs before that task completes.</w:t>
+      </w:r>
+    </w:p>
+    <w:p>
+      <w:pPr>
+        <w:pStyle w:val="NormalWeb"/>
+        <w:shd w:val="clear" w:color="auto" w:fill="FFFFFF"/>
+        <w:spacing w:before="0" w:beforeAutospacing="0"/>
+        <w:rPr>
+          <w:rFonts w:ascii="Formular" w:hAnsi="Formular"/>
+          <w:color w:val="373A3C"/>
+          <w:sz w:val="29"/>
+          <w:szCs w:val="29"/>
+        </w:rPr>
+      </w:pPr>
+      <w:r>
+        <w:rPr>
+          <w:rFonts w:ascii="Formular" w:hAnsi="Formular"/>
+          <w:color w:val="373A3C"/>
+          <w:sz w:val="29"/>
+          <w:szCs w:val="29"/>
+        </w:rPr>
+        <w:t>You can imagine as if you are eating at a sit-down restaurant. Other people order their food. You can also order your food. You don't have to wait for them to receive their food and finish eating before you order. Similarly, other people don't have to wait for you to get your food and finish eating before they can order. Everybody will get their food as soon as it is finished cooking.</w:t>
+      </w:r>
+    </w:p>
+    <w:p>
+      <w:pPr>
+        <w:pBdr>
+          <w:top w:val="single" w:sz="4" w:space="1" w:color="auto"/>
+          <w:left w:val="single" w:sz="4" w:space="4" w:color="auto"/>
+          <w:bottom w:val="single" w:sz="4" w:space="1" w:color="auto"/>
+          <w:right w:val="single" w:sz="4" w:space="4" w:color="auto"/>
+        </w:pBdr>
+        <w:tabs>
+          <w:tab w:val="left" w:pos="916"/>
+          <w:tab w:val="left" w:pos="1832"/>
+          <w:tab w:val="left" w:pos="2748"/>
+          <w:tab w:val="left" w:pos="3664"/>
+          <w:tab w:val="left" w:pos="4580"/>
+          <w:tab w:val="left" w:pos="5496"/>
+          <w:tab w:val="left" w:pos="6412"/>
+          <w:tab w:val="left" w:pos="7328"/>
+          <w:tab w:val="left" w:pos="8244"/>
+          <w:tab w:val="left" w:pos="9160"/>
+          <w:tab w:val="left" w:pos="10076"/>
+          <w:tab w:val="left" w:pos="10992"/>
+          <w:tab w:val="left" w:pos="11908"/>
+          <w:tab w:val="left" w:pos="12824"/>
+          <w:tab w:val="left" w:pos="13740"/>
+          <w:tab w:val="left" w:pos="14656"/>
+        </w:tabs>
+        <w:rPr>
+          <w:rFonts w:ascii="Menlo" w:hAnsi="Menlo" w:cs="Menlo"/>
+          <w:color w:val="212529"/>
+          <w:sz w:val="20"/>
+          <w:szCs w:val="20"/>
+          <w:highlight w:val="lightGray"/>
+        </w:rPr>
+      </w:pPr>
+      <w:r>
+        <w:rPr>
+          <w:rFonts w:ascii="Menlo" w:hAnsi="Menlo" w:cs="Menlo"/>
+          <w:color w:val="212529"/>
+          <w:sz w:val="20"/>
+          <w:szCs w:val="20"/>
+          <w:highlight w:val="lightGray"/>
+        </w:rPr>
+        <w:t>console.log("Hello.");</w:t>
+      </w:r>
+    </w:p>
+    <w:p>
+      <w:pPr>
+        <w:pBdr>
+          <w:top w:val="single" w:sz="4" w:space="1" w:color="auto"/>
+          <w:left w:val="single" w:sz="4" w:space="4" w:color="auto"/>
+          <w:bottom w:val="single" w:sz="4" w:space="1" w:color="auto"/>
+          <w:right w:val="single" w:sz="4" w:space="4" w:color="auto"/>
+        </w:pBdr>
+        <w:tabs>
+          <w:tab w:val="left" w:pos="916"/>
+          <w:tab w:val="left" w:pos="1832"/>
+          <w:tab w:val="left" w:pos="2748"/>
+          <w:tab w:val="left" w:pos="3664"/>
+          <w:tab w:val="left" w:pos="4580"/>
+          <w:tab w:val="left" w:pos="5496"/>
+          <w:tab w:val="left" w:pos="6412"/>
+          <w:tab w:val="left" w:pos="7328"/>
+          <w:tab w:val="left" w:pos="8244"/>
+          <w:tab w:val="left" w:pos="9160"/>
+          <w:tab w:val="left" w:pos="10076"/>
+          <w:tab w:val="left" w:pos="10992"/>
+          <w:tab w:val="left" w:pos="11908"/>
+          <w:tab w:val="left" w:pos="12824"/>
+          <w:tab w:val="left" w:pos="13740"/>
+          <w:tab w:val="left" w:pos="14656"/>
+        </w:tabs>
+        <w:rPr>
+          <w:rFonts w:ascii="Menlo" w:hAnsi="Menlo" w:cs="Menlo"/>
+          <w:color w:val="212529"/>
+          <w:sz w:val="20"/>
+          <w:szCs w:val="20"/>
+          <w:highlight w:val="lightGray"/>
+        </w:rPr>
+      </w:pPr>
+      <w:r>
+        <w:rPr>
+          <w:rFonts w:ascii="Menlo" w:hAnsi="Menlo" w:cs="Menlo"/>
+          <w:color w:val="212529"/>
+          <w:sz w:val="20"/>
+          <w:szCs w:val="20"/>
+          <w:highlight w:val="lightGray"/>
+        </w:rPr>
+        <w:t>setTimeout(function() {</w:t>
+      </w:r>
+    </w:p>
+    <w:p>
+      <w:pPr>
+        <w:pBdr>
+          <w:top w:val="single" w:sz="4" w:space="1" w:color="auto"/>
+          <w:left w:val="single" w:sz="4" w:space="4" w:color="auto"/>
+          <w:bottom w:val="single" w:sz="4" w:space="1" w:color="auto"/>
+          <w:right w:val="single" w:sz="4" w:space="4" w:color="auto"/>
+        </w:pBdr>
+        <w:tabs>
+          <w:tab w:val="left" w:pos="916"/>
+          <w:tab w:val="left" w:pos="1832"/>
+          <w:tab w:val="left" w:pos="2748"/>
+          <w:tab w:val="left" w:pos="3664"/>
+          <w:tab w:val="left" w:pos="4580"/>
+          <w:tab w:val="left" w:pos="5496"/>
+          <w:tab w:val="left" w:pos="6412"/>
+          <w:tab w:val="left" w:pos="7328"/>
+          <w:tab w:val="left" w:pos="8244"/>
+          <w:tab w:val="left" w:pos="9160"/>
+          <w:tab w:val="left" w:pos="10076"/>
+          <w:tab w:val="left" w:pos="10992"/>
+          <w:tab w:val="left" w:pos="11908"/>
+          <w:tab w:val="left" w:pos="12824"/>
+          <w:tab w:val="left" w:pos="13740"/>
+          <w:tab w:val="left" w:pos="14656"/>
+        </w:tabs>
+        <w:rPr>
+          <w:rFonts w:ascii="Menlo" w:hAnsi="Menlo" w:cs="Menlo"/>
+          <w:color w:val="212529"/>
+          <w:sz w:val="20"/>
+          <w:szCs w:val="20"/>
+          <w:highlight w:val="lightGray"/>
+        </w:rPr>
+      </w:pPr>
+      <w:r>
+        <w:rPr>
+          <w:rFonts w:ascii="Menlo" w:hAnsi="Menlo" w:cs="Menlo"/>
+          <w:color w:val="212529"/>
+          <w:sz w:val="20"/>
+          <w:szCs w:val="20"/>
+          <w:highlight w:val="lightGray"/>
+        </w:rPr>
+        <w:t xml:space="preserve">  console.log("Goodbye!");</w:t>
+      </w:r>
+    </w:p>
+    <w:p>
+      <w:pPr>
+        <w:pBdr>
+          <w:top w:val="single" w:sz="4" w:space="1" w:color="auto"/>
+          <w:left w:val="single" w:sz="4" w:space="4" w:color="auto"/>
+          <w:bottom w:val="single" w:sz="4" w:space="1" w:color="auto"/>
+          <w:right w:val="single" w:sz="4" w:space="4" w:color="auto"/>
+        </w:pBdr>
+        <w:tabs>
+          <w:tab w:val="left" w:pos="916"/>
+          <w:tab w:val="left" w:pos="1832"/>
+          <w:tab w:val="left" w:pos="2748"/>
+          <w:tab w:val="left" w:pos="3664"/>
+          <w:tab w:val="left" w:pos="4580"/>
+          <w:tab w:val="left" w:pos="5496"/>
+          <w:tab w:val="left" w:pos="6412"/>
+          <w:tab w:val="left" w:pos="7328"/>
+          <w:tab w:val="left" w:pos="8244"/>
+          <w:tab w:val="left" w:pos="9160"/>
+          <w:tab w:val="left" w:pos="10076"/>
+          <w:tab w:val="left" w:pos="10992"/>
+          <w:tab w:val="left" w:pos="11908"/>
+          <w:tab w:val="left" w:pos="12824"/>
+          <w:tab w:val="left" w:pos="13740"/>
+          <w:tab w:val="left" w:pos="14656"/>
+        </w:tabs>
+        <w:rPr>
+          <w:rFonts w:ascii="Menlo" w:hAnsi="Menlo" w:cs="Menlo"/>
+          <w:color w:val="212529"/>
+          <w:sz w:val="20"/>
+          <w:szCs w:val="20"/>
+          <w:highlight w:val="lightGray"/>
+        </w:rPr>
+      </w:pPr>
+      <w:r>
+        <w:rPr>
+          <w:rFonts w:ascii="Menlo" w:hAnsi="Menlo" w:cs="Menlo"/>
+          <w:color w:val="212529"/>
+          <w:sz w:val="20"/>
+          <w:szCs w:val="20"/>
+          <w:highlight w:val="lightGray"/>
+        </w:rPr>
+        <w:t>}, 2000);</w:t>
+      </w:r>
+    </w:p>
+    <w:p>
+      <w:pPr>
+        <w:pBdr>
+          <w:top w:val="single" w:sz="4" w:space="1" w:color="auto"/>
+          <w:left w:val="single" w:sz="4" w:space="4" w:color="auto"/>
+          <w:bottom w:val="single" w:sz="4" w:space="1" w:color="auto"/>
+          <w:right w:val="single" w:sz="4" w:space="4" w:color="auto"/>
+        </w:pBdr>
+        <w:tabs>
+          <w:tab w:val="left" w:pos="916"/>
+          <w:tab w:val="left" w:pos="1832"/>
+          <w:tab w:val="left" w:pos="2748"/>
+          <w:tab w:val="left" w:pos="3664"/>
+          <w:tab w:val="left" w:pos="4580"/>
+          <w:tab w:val="left" w:pos="5496"/>
+          <w:tab w:val="left" w:pos="6412"/>
+          <w:tab w:val="left" w:pos="7328"/>
+          <w:tab w:val="left" w:pos="8244"/>
+          <w:tab w:val="left" w:pos="9160"/>
+          <w:tab w:val="left" w:pos="10076"/>
+          <w:tab w:val="left" w:pos="10992"/>
+          <w:tab w:val="left" w:pos="11908"/>
+          <w:tab w:val="left" w:pos="12824"/>
+          <w:tab w:val="left" w:pos="13740"/>
+          <w:tab w:val="left" w:pos="14656"/>
+        </w:tabs>
+        <w:rPr>
+          <w:rFonts w:ascii="Menlo" w:hAnsi="Menlo" w:cs="Menlo"/>
+          <w:color w:val="212529"/>
+          <w:sz w:val="20"/>
+          <w:szCs w:val="20"/>
+          <w:highlight w:val="lightGray"/>
+        </w:rPr>
+      </w:pPr>
+      <w:r>
+        <w:rPr>
+          <w:rFonts w:ascii="Menlo" w:hAnsi="Menlo" w:cs="Menlo"/>
+          <w:color w:val="212529"/>
+          <w:sz w:val="20"/>
+          <w:szCs w:val="20"/>
+          <w:highlight w:val="lightGray"/>
+        </w:rPr>
+        <w:t>console.log("Hello again!");</w:t>
+      </w:r>
+    </w:p>
+    <w:p>
+      <w:pPr>
+        <w:pBdr>
+          <w:top w:val="single" w:sz="4" w:space="1" w:color="auto"/>
+          <w:left w:val="single" w:sz="4" w:space="4" w:color="auto"/>
+          <w:bottom w:val="single" w:sz="4" w:space="1" w:color="auto"/>
+          <w:right w:val="single" w:sz="4" w:space="4" w:color="auto"/>
+        </w:pBdr>
+        <w:tabs>
+          <w:tab w:val="left" w:pos="916"/>
+          <w:tab w:val="left" w:pos="1832"/>
+          <w:tab w:val="left" w:pos="2748"/>
+          <w:tab w:val="left" w:pos="3664"/>
+          <w:tab w:val="left" w:pos="4580"/>
+          <w:tab w:val="left" w:pos="5496"/>
+          <w:tab w:val="left" w:pos="6412"/>
+          <w:tab w:val="left" w:pos="7328"/>
+          <w:tab w:val="left" w:pos="8244"/>
+          <w:tab w:val="left" w:pos="9160"/>
+          <w:tab w:val="left" w:pos="10076"/>
+          <w:tab w:val="left" w:pos="10992"/>
+          <w:tab w:val="left" w:pos="11908"/>
+          <w:tab w:val="left" w:pos="12824"/>
+          <w:tab w:val="left" w:pos="13740"/>
+          <w:tab w:val="left" w:pos="14656"/>
+        </w:tabs>
+        <w:rPr>
+          <w:rFonts w:ascii="Menlo" w:hAnsi="Menlo" w:cs="Menlo"/>
+          <w:color w:val="212529"/>
+          <w:sz w:val="20"/>
+          <w:szCs w:val="20"/>
+          <w:highlight w:val="lightGray"/>
+        </w:rPr>
+      </w:pPr>
+    </w:p>
+    <w:p>
+      <w:pPr>
+        <w:pBdr>
+          <w:top w:val="single" w:sz="4" w:space="1" w:color="auto"/>
+          <w:left w:val="single" w:sz="4" w:space="4" w:color="auto"/>
+          <w:bottom w:val="single" w:sz="4" w:space="1" w:color="auto"/>
+          <w:right w:val="single" w:sz="4" w:space="4" w:color="auto"/>
+        </w:pBdr>
+        <w:tabs>
+          <w:tab w:val="left" w:pos="916"/>
+          <w:tab w:val="left" w:pos="1832"/>
+          <w:tab w:val="left" w:pos="2748"/>
+          <w:tab w:val="left" w:pos="3664"/>
+          <w:tab w:val="left" w:pos="4580"/>
+          <w:tab w:val="left" w:pos="5496"/>
+          <w:tab w:val="left" w:pos="6412"/>
+          <w:tab w:val="left" w:pos="7328"/>
+          <w:tab w:val="left" w:pos="8244"/>
+          <w:tab w:val="left" w:pos="9160"/>
+          <w:tab w:val="left" w:pos="10076"/>
+          <w:tab w:val="left" w:pos="10992"/>
+          <w:tab w:val="left" w:pos="11908"/>
+          <w:tab w:val="left" w:pos="12824"/>
+          <w:tab w:val="left" w:pos="13740"/>
+          <w:tab w:val="left" w:pos="14656"/>
+        </w:tabs>
+        <w:rPr>
+          <w:rFonts w:ascii="Menlo" w:hAnsi="Menlo" w:cs="Menlo"/>
+          <w:color w:val="212529"/>
+          <w:sz w:val="20"/>
+          <w:szCs w:val="20"/>
+          <w:highlight w:val="lightGray"/>
+        </w:rPr>
+      </w:pPr>
+      <w:r>
+        <w:rPr>
+          <w:rFonts w:ascii="Menlo" w:hAnsi="Menlo" w:cs="Menlo"/>
+          <w:color w:val="212529"/>
+          <w:sz w:val="20"/>
+          <w:szCs w:val="20"/>
+          <w:highlight w:val="lightGray"/>
+        </w:rPr>
+        <w:t>//Say "Hello."</w:t>
+      </w:r>
+    </w:p>
+    <w:p>
+      <w:pPr>
+        <w:pBdr>
+          <w:top w:val="single" w:sz="4" w:space="1" w:color="auto"/>
+          <w:left w:val="single" w:sz="4" w:space="4" w:color="auto"/>
+          <w:bottom w:val="single" w:sz="4" w:space="1" w:color="auto"/>
+          <w:right w:val="single" w:sz="4" w:space="4" w:color="auto"/>
+        </w:pBdr>
+        <w:tabs>
+          <w:tab w:val="left" w:pos="916"/>
+          <w:tab w:val="left" w:pos="1832"/>
+          <w:tab w:val="left" w:pos="2748"/>
+          <w:tab w:val="left" w:pos="3664"/>
+          <w:tab w:val="left" w:pos="4580"/>
+          <w:tab w:val="left" w:pos="5496"/>
+          <w:tab w:val="left" w:pos="6412"/>
+          <w:tab w:val="left" w:pos="7328"/>
+          <w:tab w:val="left" w:pos="8244"/>
+          <w:tab w:val="left" w:pos="9160"/>
+          <w:tab w:val="left" w:pos="10076"/>
+          <w:tab w:val="left" w:pos="10992"/>
+          <w:tab w:val="left" w:pos="11908"/>
+          <w:tab w:val="left" w:pos="12824"/>
+          <w:tab w:val="left" w:pos="13740"/>
+          <w:tab w:val="left" w:pos="14656"/>
+        </w:tabs>
+        <w:rPr>
+          <w:rFonts w:ascii="Menlo" w:hAnsi="Menlo" w:cs="Menlo"/>
+          <w:color w:val="212529"/>
+          <w:sz w:val="20"/>
+          <w:szCs w:val="20"/>
+          <w:highlight w:val="lightGray"/>
+        </w:rPr>
+      </w:pPr>
+      <w:r>
+        <w:rPr>
+          <w:rFonts w:ascii="Menlo" w:hAnsi="Menlo" w:cs="Menlo"/>
+          <w:color w:val="212529"/>
+          <w:sz w:val="20"/>
+          <w:szCs w:val="20"/>
+          <w:highlight w:val="lightGray"/>
+        </w:rPr>
+        <w:t>//Say "Hello again!"</w:t>
+      </w:r>
+    </w:p>
+    <w:p>
+      <w:pPr>
+        <w:pBdr>
+          <w:top w:val="single" w:sz="4" w:space="1" w:color="auto"/>
+          <w:left w:val="single" w:sz="4" w:space="4" w:color="auto"/>
+          <w:bottom w:val="single" w:sz="4" w:space="1" w:color="auto"/>
+          <w:right w:val="single" w:sz="4" w:space="4" w:color="auto"/>
+        </w:pBdr>
+        <w:tabs>
+          <w:tab w:val="left" w:pos="916"/>
+          <w:tab w:val="left" w:pos="1832"/>
+          <w:tab w:val="left" w:pos="2748"/>
+          <w:tab w:val="left" w:pos="3664"/>
+          <w:tab w:val="left" w:pos="4580"/>
+          <w:tab w:val="left" w:pos="5496"/>
+          <w:tab w:val="left" w:pos="6412"/>
+          <w:tab w:val="left" w:pos="7328"/>
+          <w:tab w:val="left" w:pos="8244"/>
+          <w:tab w:val="left" w:pos="9160"/>
+          <w:tab w:val="left" w:pos="10076"/>
+          <w:tab w:val="left" w:pos="10992"/>
+          <w:tab w:val="left" w:pos="11908"/>
+          <w:tab w:val="left" w:pos="12824"/>
+          <w:tab w:val="left" w:pos="13740"/>
+          <w:tab w:val="left" w:pos="14656"/>
+        </w:tabs>
+        <w:rPr>
+          <w:rFonts w:ascii="Menlo" w:hAnsi="Menlo" w:cs="Menlo"/>
+          <w:color w:val="212529"/>
+          <w:sz w:val="20"/>
+          <w:szCs w:val="20"/>
+          <w:highlight w:val="lightGray"/>
+        </w:rPr>
+      </w:pPr>
+      <w:r>
+        <w:rPr>
+          <w:rFonts w:ascii="Menlo" w:hAnsi="Menlo" w:cs="Menlo"/>
+          <w:color w:val="212529"/>
+          <w:sz w:val="20"/>
+          <w:szCs w:val="20"/>
+          <w:highlight w:val="lightGray"/>
+        </w:rPr>
+        <w:t>//Do nothing for two seconds.</w:t>
+      </w:r>
+    </w:p>
+    <w:p>
+      <w:pPr>
+        <w:pBdr>
+          <w:top w:val="single" w:sz="4" w:space="1" w:color="auto"/>
+          <w:left w:val="single" w:sz="4" w:space="4" w:color="auto"/>
+          <w:bottom w:val="single" w:sz="4" w:space="1" w:color="auto"/>
+          <w:right w:val="single" w:sz="4" w:space="4" w:color="auto"/>
+        </w:pBdr>
+        <w:tabs>
+          <w:tab w:val="left" w:pos="916"/>
+          <w:tab w:val="left" w:pos="1832"/>
+          <w:tab w:val="left" w:pos="2748"/>
+          <w:tab w:val="left" w:pos="3664"/>
+          <w:tab w:val="left" w:pos="4580"/>
+          <w:tab w:val="left" w:pos="5496"/>
+          <w:tab w:val="left" w:pos="6412"/>
+          <w:tab w:val="left" w:pos="7328"/>
+          <w:tab w:val="left" w:pos="8244"/>
+          <w:tab w:val="left" w:pos="9160"/>
+          <w:tab w:val="left" w:pos="10076"/>
+          <w:tab w:val="left" w:pos="10992"/>
+          <w:tab w:val="left" w:pos="11908"/>
+          <w:tab w:val="left" w:pos="12824"/>
+          <w:tab w:val="left" w:pos="13740"/>
+          <w:tab w:val="left" w:pos="14656"/>
+        </w:tabs>
+        <w:rPr>
+          <w:rFonts w:ascii="Menlo" w:hAnsi="Menlo" w:cs="Menlo"/>
+          <w:color w:val="212529"/>
+          <w:sz w:val="25"/>
+          <w:szCs w:val="25"/>
+        </w:rPr>
+      </w:pPr>
+      <w:r>
+        <w:rPr>
+          <w:rFonts w:ascii="Menlo" w:hAnsi="Menlo" w:cs="Menlo"/>
+          <w:color w:val="212529"/>
+          <w:sz w:val="20"/>
+          <w:szCs w:val="20"/>
+          <w:highlight w:val="lightGray"/>
+        </w:rPr>
+        <w:t>//Say "Goodbye!"</w:t>
+      </w:r>
+    </w:p>
+    <w:p>
+      <w:r>
+        <w:rPr>
+          <w:rFonts w:ascii="Formular" w:hAnsi="Formular"/>
+          <w:color w:val="373A3C"/>
+          <w:sz w:val="29"/>
+          <w:szCs w:val="29"/>
+          <w:shd w:val="clear" w:color="auto" w:fill="FFFFFF"/>
+        </w:rPr>
+        <w:t>Note that asynchronous does not mean the same thing as concurrent or multi-threaded. JavaScript can have asynchronous code, but it is generally single-threaded. This is like a restaurant with a single worker who does all of the waiting and cooking. But if this worker works quickly enough and can switch between tasks efficiently enough, then the restaurant seemingly has multiple workers.</w:t>
+      </w:r>
+    </w:p>
+    <w:p/>
+    <w:p/>
+    <w:p/>
+    <w:p/>
+    <w:p/>
+    <w:p>
+      <w:pPr>
+        <w:pStyle w:val="Heading2"/>
+      </w:pPr>
+      <w:r>
+        <w:lastRenderedPageBreak/>
+        <w:t>Async callbacks</w:t>
+      </w:r>
+    </w:p>
+    <w:p>
+      <w:pPr>
+        <w:pStyle w:val="NormalWeb"/>
+        <w:shd w:val="clear" w:color="auto" w:fill="FFFFFF"/>
+        <w:spacing w:before="0" w:beforeAutospacing="0"/>
+        <w:rPr>
+          <w:rFonts w:ascii="Formular" w:hAnsi="Formular"/>
+          <w:color w:val="373A3C"/>
+          <w:sz w:val="29"/>
+          <w:szCs w:val="29"/>
+        </w:rPr>
+      </w:pPr>
+      <w:r>
+        <w:rPr>
+          <w:rFonts w:ascii="Formular" w:hAnsi="Formular"/>
+          <w:color w:val="373A3C"/>
+          <w:sz w:val="29"/>
+          <w:szCs w:val="29"/>
+        </w:rPr>
+        <w:t>Async callbacks are functions that are specified as arguments when calling a function which will start executing code in the background.</w:t>
+      </w:r>
+    </w:p>
+    <w:p>
+      <w:pPr>
+        <w:pStyle w:val="NormalWeb"/>
+        <w:shd w:val="clear" w:color="auto" w:fill="FFFFFF"/>
+        <w:spacing w:before="0" w:beforeAutospacing="0"/>
+        <w:rPr>
+          <w:rFonts w:ascii="Formular" w:hAnsi="Formular"/>
+          <w:color w:val="373A3C"/>
+          <w:sz w:val="29"/>
+          <w:szCs w:val="29"/>
+        </w:rPr>
+      </w:pPr>
+      <w:r>
+        <w:rPr>
+          <w:rFonts w:ascii="Formular" w:hAnsi="Formular"/>
+          <w:color w:val="373A3C"/>
+          <w:sz w:val="29"/>
+          <w:szCs w:val="29"/>
+        </w:rPr>
+        <w:t>When the background code finishes running, it calls the callback function to let you know the work is done or to let you know that something of interest has happened.</w:t>
+      </w:r>
+    </w:p>
+    <w:p>
+      <w:pPr>
+        <w:pStyle w:val="NormalWeb"/>
+        <w:shd w:val="clear" w:color="auto" w:fill="FFFFFF"/>
+        <w:spacing w:before="0" w:beforeAutospacing="0"/>
+        <w:rPr>
+          <w:rFonts w:ascii="Formular" w:hAnsi="Formular"/>
+          <w:color w:val="373A3C"/>
+          <w:sz w:val="29"/>
+          <w:szCs w:val="29"/>
+        </w:rPr>
+      </w:pPr>
+      <w:r>
+        <w:rPr>
+          <w:rFonts w:ascii="Formular" w:hAnsi="Formular"/>
+          <w:color w:val="373A3C"/>
+          <w:sz w:val="29"/>
+          <w:szCs w:val="29"/>
+        </w:rPr>
+        <w:t>Using callbacks is slightly old-fashioned now, but you'll still see them in use in a number of older-but-still-commonly-used APIs.</w:t>
+      </w:r>
+    </w:p>
+    <w:p>
+      <w:pPr>
+        <w:pStyle w:val="NormalWeb"/>
+        <w:shd w:val="clear" w:color="auto" w:fill="FFFFFF"/>
+        <w:spacing w:before="0" w:beforeAutospacing="0"/>
+        <w:rPr>
+          <w:rFonts w:ascii="Formular" w:hAnsi="Formular"/>
+          <w:color w:val="373A3C"/>
+          <w:sz w:val="29"/>
+          <w:szCs w:val="29"/>
+        </w:rPr>
+      </w:pPr>
+      <w:r>
+        <w:rPr>
+          <w:rFonts w:ascii="Formular" w:hAnsi="Formular"/>
+          <w:color w:val="373A3C"/>
+          <w:sz w:val="29"/>
+          <w:szCs w:val="29"/>
+        </w:rPr>
+        <w:t>An example of an async callback is the second parameter of the addEventListener() method (as we saw in action above):</w:t>
+      </w:r>
+    </w:p>
+    <w:p>
+      <w:pPr>
+        <w:pBdr>
+          <w:top w:val="single" w:sz="4" w:space="1" w:color="auto"/>
+          <w:left w:val="single" w:sz="4" w:space="4" w:color="auto"/>
+          <w:bottom w:val="single" w:sz="4" w:space="1" w:color="auto"/>
+          <w:right w:val="single" w:sz="4" w:space="4" w:color="auto"/>
+        </w:pBdr>
+        <w:tabs>
+          <w:tab w:val="left" w:pos="916"/>
+          <w:tab w:val="left" w:pos="1832"/>
+          <w:tab w:val="left" w:pos="2748"/>
+          <w:tab w:val="left" w:pos="3664"/>
+          <w:tab w:val="left" w:pos="4580"/>
+          <w:tab w:val="left" w:pos="5496"/>
+          <w:tab w:val="left" w:pos="6412"/>
+          <w:tab w:val="left" w:pos="7328"/>
+          <w:tab w:val="left" w:pos="8244"/>
+          <w:tab w:val="left" w:pos="9160"/>
+          <w:tab w:val="left" w:pos="10076"/>
+          <w:tab w:val="left" w:pos="10992"/>
+          <w:tab w:val="left" w:pos="11908"/>
+          <w:tab w:val="left" w:pos="12824"/>
+          <w:tab w:val="left" w:pos="13740"/>
+          <w:tab w:val="left" w:pos="14656"/>
+        </w:tabs>
+        <w:rPr>
+          <w:rFonts w:ascii="Menlo" w:hAnsi="Menlo" w:cs="Menlo"/>
+          <w:color w:val="212529"/>
+          <w:sz w:val="20"/>
+          <w:szCs w:val="20"/>
+          <w:highlight w:val="lightGray"/>
+        </w:rPr>
+      </w:pPr>
+      <w:r>
+        <w:rPr>
+          <w:rFonts w:ascii="Menlo" w:hAnsi="Menlo" w:cs="Menlo"/>
+          <w:color w:val="212529"/>
+          <w:sz w:val="20"/>
+          <w:szCs w:val="20"/>
+          <w:highlight w:val="lightGray"/>
+        </w:rPr>
+        <w:t>btn.addEventListener('click', () =&gt; {</w:t>
+      </w:r>
+    </w:p>
+    <w:p>
+      <w:pPr>
+        <w:pBdr>
+          <w:top w:val="single" w:sz="4" w:space="1" w:color="auto"/>
+          <w:left w:val="single" w:sz="4" w:space="4" w:color="auto"/>
+          <w:bottom w:val="single" w:sz="4" w:space="1" w:color="auto"/>
+          <w:right w:val="single" w:sz="4" w:space="4" w:color="auto"/>
+        </w:pBdr>
+        <w:tabs>
+          <w:tab w:val="left" w:pos="916"/>
+          <w:tab w:val="left" w:pos="1832"/>
+          <w:tab w:val="left" w:pos="2748"/>
+          <w:tab w:val="left" w:pos="3664"/>
+          <w:tab w:val="left" w:pos="4580"/>
+          <w:tab w:val="left" w:pos="5496"/>
+          <w:tab w:val="left" w:pos="6412"/>
+          <w:tab w:val="left" w:pos="7328"/>
+          <w:tab w:val="left" w:pos="8244"/>
+          <w:tab w:val="left" w:pos="9160"/>
+          <w:tab w:val="left" w:pos="10076"/>
+          <w:tab w:val="left" w:pos="10992"/>
+          <w:tab w:val="left" w:pos="11908"/>
+          <w:tab w:val="left" w:pos="12824"/>
+          <w:tab w:val="left" w:pos="13740"/>
+          <w:tab w:val="left" w:pos="14656"/>
+        </w:tabs>
+        <w:rPr>
+          <w:rFonts w:ascii="Menlo" w:hAnsi="Menlo" w:cs="Menlo"/>
+          <w:color w:val="212529"/>
+          <w:sz w:val="20"/>
+          <w:szCs w:val="20"/>
+          <w:highlight w:val="lightGray"/>
+        </w:rPr>
+      </w:pPr>
+      <w:r>
+        <w:rPr>
+          <w:rFonts w:ascii="Menlo" w:hAnsi="Menlo" w:cs="Menlo"/>
+          <w:color w:val="212529"/>
+          <w:sz w:val="20"/>
+          <w:szCs w:val="20"/>
+          <w:highlight w:val="lightGray"/>
+        </w:rPr>
+        <w:t xml:space="preserve">  alert('You clicked me!');</w:t>
+      </w:r>
+    </w:p>
+    <w:p>
+      <w:pPr>
+        <w:pBdr>
+          <w:top w:val="single" w:sz="4" w:space="1" w:color="auto"/>
+          <w:left w:val="single" w:sz="4" w:space="4" w:color="auto"/>
+          <w:bottom w:val="single" w:sz="4" w:space="1" w:color="auto"/>
+          <w:right w:val="single" w:sz="4" w:space="4" w:color="auto"/>
+        </w:pBdr>
+        <w:tabs>
+          <w:tab w:val="left" w:pos="916"/>
+          <w:tab w:val="left" w:pos="1832"/>
+          <w:tab w:val="left" w:pos="2748"/>
+          <w:tab w:val="left" w:pos="3664"/>
+          <w:tab w:val="left" w:pos="4580"/>
+          <w:tab w:val="left" w:pos="5496"/>
+          <w:tab w:val="left" w:pos="6412"/>
+          <w:tab w:val="left" w:pos="7328"/>
+          <w:tab w:val="left" w:pos="8244"/>
+          <w:tab w:val="left" w:pos="9160"/>
+          <w:tab w:val="left" w:pos="10076"/>
+          <w:tab w:val="left" w:pos="10992"/>
+          <w:tab w:val="left" w:pos="11908"/>
+          <w:tab w:val="left" w:pos="12824"/>
+          <w:tab w:val="left" w:pos="13740"/>
+          <w:tab w:val="left" w:pos="14656"/>
+        </w:tabs>
+        <w:rPr>
+          <w:rFonts w:ascii="Menlo" w:hAnsi="Menlo" w:cs="Menlo"/>
+          <w:color w:val="212529"/>
+          <w:sz w:val="20"/>
+          <w:szCs w:val="20"/>
+          <w:highlight w:val="lightGray"/>
+        </w:rPr>
+      </w:pPr>
+    </w:p>
+    <w:p>
+      <w:pPr>
+        <w:pBdr>
+          <w:top w:val="single" w:sz="4" w:space="1" w:color="auto"/>
+          <w:left w:val="single" w:sz="4" w:space="4" w:color="auto"/>
+          <w:bottom w:val="single" w:sz="4" w:space="1" w:color="auto"/>
+          <w:right w:val="single" w:sz="4" w:space="4" w:color="auto"/>
+        </w:pBdr>
+        <w:tabs>
+          <w:tab w:val="left" w:pos="916"/>
+          <w:tab w:val="left" w:pos="1832"/>
+          <w:tab w:val="left" w:pos="2748"/>
+          <w:tab w:val="left" w:pos="3664"/>
+          <w:tab w:val="left" w:pos="4580"/>
+          <w:tab w:val="left" w:pos="5496"/>
+          <w:tab w:val="left" w:pos="6412"/>
+          <w:tab w:val="left" w:pos="7328"/>
+          <w:tab w:val="left" w:pos="8244"/>
+          <w:tab w:val="left" w:pos="9160"/>
+          <w:tab w:val="left" w:pos="10076"/>
+          <w:tab w:val="left" w:pos="10992"/>
+          <w:tab w:val="left" w:pos="11908"/>
+          <w:tab w:val="left" w:pos="12824"/>
+          <w:tab w:val="left" w:pos="13740"/>
+          <w:tab w:val="left" w:pos="14656"/>
+        </w:tabs>
+        <w:rPr>
+          <w:rFonts w:ascii="Menlo" w:hAnsi="Menlo" w:cs="Menlo"/>
+          <w:color w:val="212529"/>
+          <w:sz w:val="20"/>
+          <w:szCs w:val="20"/>
+          <w:highlight w:val="lightGray"/>
+        </w:rPr>
+      </w:pPr>
+      <w:r>
+        <w:rPr>
+          <w:rFonts w:ascii="Menlo" w:hAnsi="Menlo" w:cs="Menlo"/>
+          <w:color w:val="212529"/>
+          <w:sz w:val="20"/>
+          <w:szCs w:val="20"/>
+          <w:highlight w:val="lightGray"/>
+        </w:rPr>
+        <w:t xml:space="preserve">  let pElem = document.createElement('p');</w:t>
+      </w:r>
+    </w:p>
+    <w:p>
+      <w:pPr>
+        <w:pBdr>
+          <w:top w:val="single" w:sz="4" w:space="1" w:color="auto"/>
+          <w:left w:val="single" w:sz="4" w:space="4" w:color="auto"/>
+          <w:bottom w:val="single" w:sz="4" w:space="1" w:color="auto"/>
+          <w:right w:val="single" w:sz="4" w:space="4" w:color="auto"/>
+        </w:pBdr>
+        <w:tabs>
+          <w:tab w:val="left" w:pos="916"/>
+          <w:tab w:val="left" w:pos="1832"/>
+          <w:tab w:val="left" w:pos="2748"/>
+          <w:tab w:val="left" w:pos="3664"/>
+          <w:tab w:val="left" w:pos="4580"/>
+          <w:tab w:val="left" w:pos="5496"/>
+          <w:tab w:val="left" w:pos="6412"/>
+          <w:tab w:val="left" w:pos="7328"/>
+          <w:tab w:val="left" w:pos="8244"/>
+          <w:tab w:val="left" w:pos="9160"/>
+          <w:tab w:val="left" w:pos="10076"/>
+          <w:tab w:val="left" w:pos="10992"/>
+          <w:tab w:val="left" w:pos="11908"/>
+          <w:tab w:val="left" w:pos="12824"/>
+          <w:tab w:val="left" w:pos="13740"/>
+          <w:tab w:val="left" w:pos="14656"/>
+        </w:tabs>
+        <w:rPr>
+          <w:rFonts w:ascii="Menlo" w:hAnsi="Menlo" w:cs="Menlo"/>
+          <w:color w:val="212529"/>
+          <w:sz w:val="20"/>
+          <w:szCs w:val="20"/>
+          <w:highlight w:val="lightGray"/>
+        </w:rPr>
+      </w:pPr>
+      <w:r>
+        <w:rPr>
+          <w:rFonts w:ascii="Menlo" w:hAnsi="Menlo" w:cs="Menlo"/>
+          <w:color w:val="212529"/>
+          <w:sz w:val="20"/>
+          <w:szCs w:val="20"/>
+          <w:highlight w:val="lightGray"/>
+        </w:rPr>
+        <w:t xml:space="preserve">  pElem.textContent = 'This is a newly-added paragraph.';</w:t>
+      </w:r>
+    </w:p>
+    <w:p>
+      <w:pPr>
+        <w:pBdr>
+          <w:top w:val="single" w:sz="4" w:space="1" w:color="auto"/>
+          <w:left w:val="single" w:sz="4" w:space="4" w:color="auto"/>
+          <w:bottom w:val="single" w:sz="4" w:space="1" w:color="auto"/>
+          <w:right w:val="single" w:sz="4" w:space="4" w:color="auto"/>
+        </w:pBdr>
+        <w:tabs>
+          <w:tab w:val="left" w:pos="916"/>
+          <w:tab w:val="left" w:pos="1832"/>
+          <w:tab w:val="left" w:pos="2748"/>
+          <w:tab w:val="left" w:pos="3664"/>
+          <w:tab w:val="left" w:pos="4580"/>
+          <w:tab w:val="left" w:pos="5496"/>
+          <w:tab w:val="left" w:pos="6412"/>
+          <w:tab w:val="left" w:pos="7328"/>
+          <w:tab w:val="left" w:pos="8244"/>
+          <w:tab w:val="left" w:pos="9160"/>
+          <w:tab w:val="left" w:pos="10076"/>
+          <w:tab w:val="left" w:pos="10992"/>
+          <w:tab w:val="left" w:pos="11908"/>
+          <w:tab w:val="left" w:pos="12824"/>
+          <w:tab w:val="left" w:pos="13740"/>
+          <w:tab w:val="left" w:pos="14656"/>
+        </w:tabs>
+        <w:rPr>
+          <w:rFonts w:ascii="Menlo" w:hAnsi="Menlo" w:cs="Menlo"/>
+          <w:color w:val="212529"/>
+          <w:sz w:val="20"/>
+          <w:szCs w:val="20"/>
+          <w:highlight w:val="lightGray"/>
+        </w:rPr>
+      </w:pPr>
+      <w:r>
+        <w:rPr>
+          <w:rFonts w:ascii="Menlo" w:hAnsi="Menlo" w:cs="Menlo"/>
+          <w:color w:val="212529"/>
+          <w:sz w:val="20"/>
+          <w:szCs w:val="20"/>
+          <w:highlight w:val="lightGray"/>
+        </w:rPr>
+        <w:t xml:space="preserve">  document.body.appendChild(pElem);</w:t>
+      </w:r>
+    </w:p>
+    <w:p>
+      <w:pPr>
+        <w:pBdr>
+          <w:top w:val="single" w:sz="4" w:space="1" w:color="auto"/>
+          <w:left w:val="single" w:sz="4" w:space="4" w:color="auto"/>
+          <w:bottom w:val="single" w:sz="4" w:space="1" w:color="auto"/>
+          <w:right w:val="single" w:sz="4" w:space="4" w:color="auto"/>
+        </w:pBdr>
+        <w:tabs>
+          <w:tab w:val="left" w:pos="916"/>
+          <w:tab w:val="left" w:pos="1832"/>
+          <w:tab w:val="left" w:pos="2748"/>
+          <w:tab w:val="left" w:pos="3664"/>
+          <w:tab w:val="left" w:pos="4580"/>
+          <w:tab w:val="left" w:pos="5496"/>
+          <w:tab w:val="left" w:pos="6412"/>
+          <w:tab w:val="left" w:pos="7328"/>
+          <w:tab w:val="left" w:pos="8244"/>
+          <w:tab w:val="left" w:pos="9160"/>
+          <w:tab w:val="left" w:pos="10076"/>
+          <w:tab w:val="left" w:pos="10992"/>
+          <w:tab w:val="left" w:pos="11908"/>
+          <w:tab w:val="left" w:pos="12824"/>
+          <w:tab w:val="left" w:pos="13740"/>
+          <w:tab w:val="left" w:pos="14656"/>
+        </w:tabs>
+        <w:rPr>
+          <w:rFonts w:ascii="Menlo" w:hAnsi="Menlo" w:cs="Menlo"/>
+          <w:color w:val="212529"/>
+          <w:sz w:val="20"/>
+          <w:szCs w:val="20"/>
+        </w:rPr>
+      </w:pPr>
+      <w:r>
+        <w:rPr>
+          <w:rFonts w:ascii="Menlo" w:hAnsi="Menlo" w:cs="Menlo"/>
+          <w:color w:val="212529"/>
+          <w:sz w:val="20"/>
+          <w:szCs w:val="20"/>
+          <w:highlight w:val="lightGray"/>
+        </w:rPr>
+        <w:t>});</w:t>
+      </w:r>
+    </w:p>
+    <w:p>
+      <w:pPr>
+        <w:tabs>
+          <w:tab w:val="left" w:pos="916"/>
+          <w:tab w:val="left" w:pos="1832"/>
+          <w:tab w:val="left" w:pos="2748"/>
+          <w:tab w:val="left" w:pos="3664"/>
+          <w:tab w:val="left" w:pos="4580"/>
+          <w:tab w:val="left" w:pos="5496"/>
+          <w:tab w:val="left" w:pos="6412"/>
+          <w:tab w:val="left" w:pos="7328"/>
+          <w:tab w:val="left" w:pos="8244"/>
+          <w:tab w:val="left" w:pos="9160"/>
+          <w:tab w:val="left" w:pos="10076"/>
+          <w:tab w:val="left" w:pos="10992"/>
+          <w:tab w:val="left" w:pos="11908"/>
+          <w:tab w:val="left" w:pos="12824"/>
+          <w:tab w:val="left" w:pos="13740"/>
+          <w:tab w:val="left" w:pos="14656"/>
+        </w:tabs>
+        <w:rPr>
+          <w:rFonts w:ascii="Menlo" w:hAnsi="Menlo" w:cs="Menlo"/>
+          <w:color w:val="212529"/>
+          <w:sz w:val="20"/>
+          <w:szCs w:val="20"/>
+        </w:rPr>
+      </w:pPr>
+    </w:p>
+    <w:p>
+      <w:r>
+        <w:rPr>
+          <w:rFonts w:ascii="Formular" w:hAnsi="Formular"/>
+          <w:color w:val="373A3C"/>
+          <w:sz w:val="29"/>
+          <w:szCs w:val="29"/>
+          <w:shd w:val="clear" w:color="auto" w:fill="FFFFFF"/>
+        </w:rPr>
+        <w:t>The first parameter is the type of event to be listened for, and the second parameter is a callback function that is invoked when the event is fired.</w:t>
+      </w:r>
+    </w:p>
+    <w:p>
+      <w:pPr>
+        <w:tabs>
+          <w:tab w:val="left" w:pos="916"/>
+          <w:tab w:val="left" w:pos="1832"/>
+          <w:tab w:val="left" w:pos="2748"/>
+          <w:tab w:val="left" w:pos="3664"/>
+          <w:tab w:val="left" w:pos="4580"/>
+          <w:tab w:val="left" w:pos="5496"/>
+          <w:tab w:val="left" w:pos="6412"/>
+          <w:tab w:val="left" w:pos="7328"/>
+          <w:tab w:val="left" w:pos="8244"/>
+          <w:tab w:val="left" w:pos="9160"/>
+          <w:tab w:val="left" w:pos="10076"/>
+          <w:tab w:val="left" w:pos="10992"/>
+          <w:tab w:val="left" w:pos="11908"/>
+          <w:tab w:val="left" w:pos="12824"/>
+          <w:tab w:val="left" w:pos="13740"/>
+          <w:tab w:val="left" w:pos="14656"/>
+        </w:tabs>
+        <w:rPr>
+          <w:rFonts w:ascii="Menlo" w:hAnsi="Menlo" w:cs="Menlo"/>
+          <w:color w:val="212529"/>
+          <w:sz w:val="25"/>
+          <w:szCs w:val="25"/>
+        </w:rPr>
+      </w:pPr>
+    </w:p>
+    <w:p>
+      <w:pPr>
+        <w:pStyle w:val="Heading2"/>
+      </w:pPr>
+      <w:r>
+        <w:t>Promises</w:t>
+      </w:r>
+    </w:p>
+    <w:p>
+      <w:pPr>
+        <w:pStyle w:val="NormalWeb"/>
+        <w:shd w:val="clear" w:color="auto" w:fill="FFFFFF"/>
+        <w:spacing w:before="0" w:beforeAutospacing="0"/>
+        <w:rPr>
+          <w:rFonts w:ascii="Formular" w:hAnsi="Formular"/>
+          <w:color w:val="373A3C"/>
+          <w:sz w:val="29"/>
+          <w:szCs w:val="29"/>
+        </w:rPr>
+      </w:pPr>
+      <w:r>
+        <w:rPr>
+          <w:rStyle w:val="Strong"/>
+          <w:rFonts w:ascii="Formular" w:hAnsi="Formular"/>
+          <w:color w:val="373A3C"/>
+          <w:sz w:val="29"/>
+          <w:szCs w:val="29"/>
+        </w:rPr>
+        <w:t>Promises</w:t>
+      </w:r>
+      <w:r>
+        <w:rPr>
+          <w:rFonts w:ascii="Formular" w:hAnsi="Formular"/>
+          <w:color w:val="373A3C"/>
+          <w:sz w:val="29"/>
+          <w:szCs w:val="29"/>
+        </w:rPr>
+        <w:t xml:space="preserve"> are the new style of async code that you'll see used in </w:t>
+      </w:r>
+      <w:r>
+        <w:rPr>
+          <w:rFonts w:ascii="Formular" w:hAnsi="Formular"/>
+          <w:b/>
+          <w:bCs/>
+          <w:color w:val="373A3C"/>
+          <w:sz w:val="29"/>
+          <w:szCs w:val="29"/>
+        </w:rPr>
+        <w:t>modern</w:t>
+      </w:r>
+      <w:r>
+        <w:rPr>
+          <w:rFonts w:ascii="Formular" w:hAnsi="Formular"/>
+          <w:color w:val="373A3C"/>
+          <w:sz w:val="29"/>
+          <w:szCs w:val="29"/>
+        </w:rPr>
+        <w:t xml:space="preserve"> Web APIs.</w:t>
+      </w:r>
+    </w:p>
+    <w:p>
+      <w:pPr>
+        <w:pStyle w:val="NormalWeb"/>
+        <w:shd w:val="clear" w:color="auto" w:fill="FFFFFF"/>
+        <w:spacing w:before="0" w:beforeAutospacing="0"/>
+        <w:rPr>
+          <w:rFonts w:ascii="Formular" w:hAnsi="Formular"/>
+          <w:color w:val="373A3C"/>
+          <w:sz w:val="29"/>
+          <w:szCs w:val="29"/>
+        </w:rPr>
+      </w:pPr>
+      <w:r>
+        <w:rPr>
+          <w:rFonts w:ascii="Formular" w:hAnsi="Formular"/>
+          <w:color w:val="373A3C"/>
+          <w:sz w:val="29"/>
+          <w:szCs w:val="29"/>
+        </w:rPr>
+        <w:t>A good example is the </w:t>
+      </w:r>
+      <w:r>
+        <w:rPr>
+          <w:rStyle w:val="Strong"/>
+          <w:rFonts w:ascii="Formular" w:hAnsi="Formular"/>
+          <w:color w:val="373A3C"/>
+          <w:sz w:val="29"/>
+          <w:szCs w:val="29"/>
+        </w:rPr>
+        <w:t>fetch() API</w:t>
+      </w:r>
+      <w:r>
+        <w:rPr>
+          <w:rFonts w:ascii="Formular" w:hAnsi="Formular"/>
+          <w:color w:val="373A3C"/>
+          <w:sz w:val="29"/>
+          <w:szCs w:val="29"/>
+        </w:rPr>
+        <w:t>, which is basically very efficient. Let's look at a quick example, from our Fetching data from the server article:</w:t>
+      </w:r>
+    </w:p>
+    <w:p>
+      <w:pPr>
+        <w:pStyle w:val="NormalWeb"/>
+        <w:shd w:val="clear" w:color="auto" w:fill="FFFFFF"/>
+        <w:spacing w:before="0" w:beforeAutospacing="0"/>
+        <w:rPr>
+          <w:rFonts w:ascii="Formular" w:hAnsi="Formular"/>
+          <w:color w:val="373A3C"/>
+          <w:sz w:val="29"/>
+          <w:szCs w:val="29"/>
+        </w:rPr>
+      </w:pPr>
+    </w:p>
+    <w:p>
+      <w:pPr>
+        <w:pBdr>
+          <w:top w:val="single" w:sz="4" w:space="1" w:color="auto"/>
+          <w:left w:val="single" w:sz="4" w:space="4" w:color="auto"/>
+          <w:bottom w:val="single" w:sz="4" w:space="1" w:color="auto"/>
+          <w:right w:val="single" w:sz="4" w:space="4" w:color="auto"/>
+        </w:pBdr>
+        <w:tabs>
+          <w:tab w:val="left" w:pos="916"/>
+          <w:tab w:val="left" w:pos="1832"/>
+          <w:tab w:val="left" w:pos="2748"/>
+          <w:tab w:val="left" w:pos="3664"/>
+          <w:tab w:val="left" w:pos="4580"/>
+          <w:tab w:val="left" w:pos="5496"/>
+          <w:tab w:val="left" w:pos="6412"/>
+          <w:tab w:val="left" w:pos="7328"/>
+          <w:tab w:val="left" w:pos="8244"/>
+          <w:tab w:val="left" w:pos="9160"/>
+          <w:tab w:val="left" w:pos="10076"/>
+          <w:tab w:val="left" w:pos="10992"/>
+          <w:tab w:val="left" w:pos="11908"/>
+          <w:tab w:val="left" w:pos="12824"/>
+          <w:tab w:val="left" w:pos="13740"/>
+          <w:tab w:val="left" w:pos="14656"/>
+        </w:tabs>
+        <w:rPr>
+          <w:rFonts w:ascii="Menlo" w:hAnsi="Menlo" w:cs="Menlo"/>
+          <w:color w:val="212529"/>
+          <w:sz w:val="20"/>
+          <w:szCs w:val="20"/>
+          <w:highlight w:val="lightGray"/>
+        </w:rPr>
+      </w:pPr>
+      <w:r>
+        <w:rPr>
+          <w:rFonts w:ascii="Menlo" w:hAnsi="Menlo" w:cs="Menlo"/>
+          <w:color w:val="212529"/>
+          <w:sz w:val="20"/>
+          <w:szCs w:val="20"/>
+          <w:highlight w:val="lightGray"/>
+        </w:rPr>
+        <w:t>fetch('products.json')</w:t>
+      </w:r>
+    </w:p>
+    <w:p>
+      <w:pPr>
+        <w:pBdr>
+          <w:top w:val="single" w:sz="4" w:space="1" w:color="auto"/>
+          <w:left w:val="single" w:sz="4" w:space="4" w:color="auto"/>
+          <w:bottom w:val="single" w:sz="4" w:space="1" w:color="auto"/>
+          <w:right w:val="single" w:sz="4" w:space="4" w:color="auto"/>
+        </w:pBdr>
+        <w:tabs>
+          <w:tab w:val="left" w:pos="916"/>
+          <w:tab w:val="left" w:pos="1832"/>
+          <w:tab w:val="left" w:pos="2748"/>
+          <w:tab w:val="left" w:pos="3664"/>
+          <w:tab w:val="left" w:pos="4580"/>
+          <w:tab w:val="left" w:pos="5496"/>
+          <w:tab w:val="left" w:pos="6412"/>
+          <w:tab w:val="left" w:pos="7328"/>
+          <w:tab w:val="left" w:pos="8244"/>
+          <w:tab w:val="left" w:pos="9160"/>
+          <w:tab w:val="left" w:pos="10076"/>
+          <w:tab w:val="left" w:pos="10992"/>
+          <w:tab w:val="left" w:pos="11908"/>
+          <w:tab w:val="left" w:pos="12824"/>
+          <w:tab w:val="left" w:pos="13740"/>
+          <w:tab w:val="left" w:pos="14656"/>
+        </w:tabs>
+        <w:rPr>
+          <w:rFonts w:ascii="Menlo" w:hAnsi="Menlo" w:cs="Menlo"/>
+          <w:color w:val="212529"/>
+          <w:sz w:val="20"/>
+          <w:szCs w:val="20"/>
+          <w:highlight w:val="lightGray"/>
+        </w:rPr>
+      </w:pPr>
+      <w:r>
+        <w:rPr>
+          <w:rFonts w:ascii="Menlo" w:hAnsi="Menlo" w:cs="Menlo"/>
+          <w:color w:val="212529"/>
+          <w:sz w:val="20"/>
+          <w:szCs w:val="20"/>
+          <w:highlight w:val="lightGray"/>
+        </w:rPr>
+        <w:t>.then(function(response) {</w:t>
+      </w:r>
+    </w:p>
+    <w:p>
+      <w:pPr>
+        <w:pBdr>
+          <w:top w:val="single" w:sz="4" w:space="1" w:color="auto"/>
+          <w:left w:val="single" w:sz="4" w:space="4" w:color="auto"/>
+          <w:bottom w:val="single" w:sz="4" w:space="1" w:color="auto"/>
+          <w:right w:val="single" w:sz="4" w:space="4" w:color="auto"/>
+        </w:pBdr>
+        <w:tabs>
+          <w:tab w:val="left" w:pos="916"/>
+          <w:tab w:val="left" w:pos="1832"/>
+          <w:tab w:val="left" w:pos="2748"/>
+          <w:tab w:val="left" w:pos="3664"/>
+          <w:tab w:val="left" w:pos="4580"/>
+          <w:tab w:val="left" w:pos="5496"/>
+          <w:tab w:val="left" w:pos="6412"/>
+          <w:tab w:val="left" w:pos="7328"/>
+          <w:tab w:val="left" w:pos="8244"/>
+          <w:tab w:val="left" w:pos="9160"/>
+          <w:tab w:val="left" w:pos="10076"/>
+          <w:tab w:val="left" w:pos="10992"/>
+          <w:tab w:val="left" w:pos="11908"/>
+          <w:tab w:val="left" w:pos="12824"/>
+          <w:tab w:val="left" w:pos="13740"/>
+          <w:tab w:val="left" w:pos="14656"/>
+        </w:tabs>
+        <w:rPr>
+          <w:rFonts w:ascii="Menlo" w:hAnsi="Menlo" w:cs="Menlo"/>
+          <w:color w:val="212529"/>
+          <w:sz w:val="20"/>
+          <w:szCs w:val="20"/>
+          <w:highlight w:val="lightGray"/>
+        </w:rPr>
+      </w:pPr>
+      <w:r>
+        <w:rPr>
+          <w:rFonts w:ascii="Menlo" w:hAnsi="Menlo" w:cs="Menlo"/>
+          <w:color w:val="212529"/>
+          <w:sz w:val="20"/>
+          <w:szCs w:val="20"/>
+          <w:highlight w:val="lightGray"/>
+        </w:rPr>
+        <w:t xml:space="preserve">  return response.json();</w:t>
+      </w:r>
+    </w:p>
+    <w:p>
+      <w:pPr>
+        <w:pBdr>
+          <w:top w:val="single" w:sz="4" w:space="1" w:color="auto"/>
+          <w:left w:val="single" w:sz="4" w:space="4" w:color="auto"/>
+          <w:bottom w:val="single" w:sz="4" w:space="1" w:color="auto"/>
+          <w:right w:val="single" w:sz="4" w:space="4" w:color="auto"/>
+        </w:pBdr>
+        <w:tabs>
+          <w:tab w:val="left" w:pos="916"/>
+          <w:tab w:val="left" w:pos="1832"/>
+          <w:tab w:val="left" w:pos="2748"/>
+          <w:tab w:val="left" w:pos="3664"/>
+          <w:tab w:val="left" w:pos="4580"/>
+          <w:tab w:val="left" w:pos="5496"/>
+          <w:tab w:val="left" w:pos="6412"/>
+          <w:tab w:val="left" w:pos="7328"/>
+          <w:tab w:val="left" w:pos="8244"/>
+          <w:tab w:val="left" w:pos="9160"/>
+          <w:tab w:val="left" w:pos="10076"/>
+          <w:tab w:val="left" w:pos="10992"/>
+          <w:tab w:val="left" w:pos="11908"/>
+          <w:tab w:val="left" w:pos="12824"/>
+          <w:tab w:val="left" w:pos="13740"/>
+          <w:tab w:val="left" w:pos="14656"/>
+        </w:tabs>
+        <w:rPr>
+          <w:rFonts w:ascii="Menlo" w:hAnsi="Menlo" w:cs="Menlo"/>
+          <w:color w:val="212529"/>
+          <w:sz w:val="20"/>
+          <w:szCs w:val="20"/>
+          <w:highlight w:val="lightGray"/>
+        </w:rPr>
+      </w:pPr>
+      <w:r>
+        <w:rPr>
+          <w:rFonts w:ascii="Menlo" w:hAnsi="Menlo" w:cs="Menlo"/>
+          <w:color w:val="212529"/>
+          <w:sz w:val="20"/>
+          <w:szCs w:val="20"/>
+          <w:highlight w:val="lightGray"/>
+        </w:rPr>
+        <w:t>})</w:t>
+      </w:r>
+    </w:p>
+    <w:p>
+      <w:pPr>
+        <w:pBdr>
+          <w:top w:val="single" w:sz="4" w:space="1" w:color="auto"/>
+          <w:left w:val="single" w:sz="4" w:space="4" w:color="auto"/>
+          <w:bottom w:val="single" w:sz="4" w:space="1" w:color="auto"/>
+          <w:right w:val="single" w:sz="4" w:space="4" w:color="auto"/>
+        </w:pBdr>
+        <w:tabs>
+          <w:tab w:val="left" w:pos="916"/>
+          <w:tab w:val="left" w:pos="1832"/>
+          <w:tab w:val="left" w:pos="2748"/>
+          <w:tab w:val="left" w:pos="3664"/>
+          <w:tab w:val="left" w:pos="4580"/>
+          <w:tab w:val="left" w:pos="5496"/>
+          <w:tab w:val="left" w:pos="6412"/>
+          <w:tab w:val="left" w:pos="7328"/>
+          <w:tab w:val="left" w:pos="8244"/>
+          <w:tab w:val="left" w:pos="9160"/>
+          <w:tab w:val="left" w:pos="10076"/>
+          <w:tab w:val="left" w:pos="10992"/>
+          <w:tab w:val="left" w:pos="11908"/>
+          <w:tab w:val="left" w:pos="12824"/>
+          <w:tab w:val="left" w:pos="13740"/>
+          <w:tab w:val="left" w:pos="14656"/>
+        </w:tabs>
+        <w:rPr>
+          <w:rFonts w:ascii="Menlo" w:hAnsi="Menlo" w:cs="Menlo"/>
+          <w:color w:val="212529"/>
+          <w:sz w:val="20"/>
+          <w:szCs w:val="20"/>
+          <w:highlight w:val="lightGray"/>
+        </w:rPr>
+      </w:pPr>
+      <w:r>
+        <w:rPr>
+          <w:rFonts w:ascii="Menlo" w:hAnsi="Menlo" w:cs="Menlo"/>
+          <w:color w:val="212529"/>
+          <w:sz w:val="20"/>
+          <w:szCs w:val="20"/>
+          <w:highlight w:val="lightGray"/>
+        </w:rPr>
+        <w:t>.then(function(json) {</w:t>
+      </w:r>
+    </w:p>
+    <w:p>
+      <w:pPr>
+        <w:pBdr>
+          <w:top w:val="single" w:sz="4" w:space="1" w:color="auto"/>
+          <w:left w:val="single" w:sz="4" w:space="4" w:color="auto"/>
+          <w:bottom w:val="single" w:sz="4" w:space="1" w:color="auto"/>
+          <w:right w:val="single" w:sz="4" w:space="4" w:color="auto"/>
+        </w:pBdr>
+        <w:tabs>
+          <w:tab w:val="left" w:pos="916"/>
+          <w:tab w:val="left" w:pos="1832"/>
+          <w:tab w:val="left" w:pos="2748"/>
+          <w:tab w:val="left" w:pos="3664"/>
+          <w:tab w:val="left" w:pos="4580"/>
+          <w:tab w:val="left" w:pos="5496"/>
+          <w:tab w:val="left" w:pos="6412"/>
+          <w:tab w:val="left" w:pos="7328"/>
+          <w:tab w:val="left" w:pos="8244"/>
+          <w:tab w:val="left" w:pos="9160"/>
+          <w:tab w:val="left" w:pos="10076"/>
+          <w:tab w:val="left" w:pos="10992"/>
+          <w:tab w:val="left" w:pos="11908"/>
+          <w:tab w:val="left" w:pos="12824"/>
+          <w:tab w:val="left" w:pos="13740"/>
+          <w:tab w:val="left" w:pos="14656"/>
+        </w:tabs>
+        <w:rPr>
+          <w:rFonts w:ascii="Menlo" w:hAnsi="Menlo" w:cs="Menlo"/>
+          <w:color w:val="212529"/>
+          <w:sz w:val="20"/>
+          <w:szCs w:val="20"/>
+          <w:highlight w:val="lightGray"/>
+        </w:rPr>
+      </w:pPr>
+      <w:r>
+        <w:rPr>
+          <w:rFonts w:ascii="Menlo" w:hAnsi="Menlo" w:cs="Menlo"/>
+          <w:color w:val="212529"/>
+          <w:sz w:val="20"/>
+          <w:szCs w:val="20"/>
+          <w:highlight w:val="lightGray"/>
+        </w:rPr>
+        <w:t xml:space="preserve">  products = json;</w:t>
+      </w:r>
+    </w:p>
+    <w:p>
+      <w:pPr>
+        <w:pBdr>
+          <w:top w:val="single" w:sz="4" w:space="1" w:color="auto"/>
+          <w:left w:val="single" w:sz="4" w:space="4" w:color="auto"/>
+          <w:bottom w:val="single" w:sz="4" w:space="1" w:color="auto"/>
+          <w:right w:val="single" w:sz="4" w:space="4" w:color="auto"/>
+        </w:pBdr>
+        <w:tabs>
+          <w:tab w:val="left" w:pos="916"/>
+          <w:tab w:val="left" w:pos="1832"/>
+          <w:tab w:val="left" w:pos="2748"/>
+          <w:tab w:val="left" w:pos="3664"/>
+          <w:tab w:val="left" w:pos="4580"/>
+          <w:tab w:val="left" w:pos="5496"/>
+          <w:tab w:val="left" w:pos="6412"/>
+          <w:tab w:val="left" w:pos="7328"/>
+          <w:tab w:val="left" w:pos="8244"/>
+          <w:tab w:val="left" w:pos="9160"/>
+          <w:tab w:val="left" w:pos="10076"/>
+          <w:tab w:val="left" w:pos="10992"/>
+          <w:tab w:val="left" w:pos="11908"/>
+          <w:tab w:val="left" w:pos="12824"/>
+          <w:tab w:val="left" w:pos="13740"/>
+          <w:tab w:val="left" w:pos="14656"/>
+        </w:tabs>
+        <w:rPr>
+          <w:rFonts w:ascii="Menlo" w:hAnsi="Menlo" w:cs="Menlo"/>
+          <w:color w:val="212529"/>
+          <w:sz w:val="20"/>
+          <w:szCs w:val="20"/>
+          <w:highlight w:val="lightGray"/>
+        </w:rPr>
+      </w:pPr>
+      <w:r>
+        <w:rPr>
+          <w:rFonts w:ascii="Menlo" w:hAnsi="Menlo" w:cs="Menlo"/>
+          <w:color w:val="212529"/>
+          <w:sz w:val="20"/>
+          <w:szCs w:val="20"/>
+          <w:highlight w:val="lightGray"/>
+        </w:rPr>
+        <w:t xml:space="preserve">  initialize();</w:t>
+      </w:r>
+    </w:p>
+    <w:p>
+      <w:pPr>
+        <w:pBdr>
+          <w:top w:val="single" w:sz="4" w:space="1" w:color="auto"/>
+          <w:left w:val="single" w:sz="4" w:space="4" w:color="auto"/>
+          <w:bottom w:val="single" w:sz="4" w:space="1" w:color="auto"/>
+          <w:right w:val="single" w:sz="4" w:space="4" w:color="auto"/>
+        </w:pBdr>
+        <w:tabs>
+          <w:tab w:val="left" w:pos="916"/>
+          <w:tab w:val="left" w:pos="1832"/>
+          <w:tab w:val="left" w:pos="2748"/>
+          <w:tab w:val="left" w:pos="3664"/>
+          <w:tab w:val="left" w:pos="4580"/>
+          <w:tab w:val="left" w:pos="5496"/>
+          <w:tab w:val="left" w:pos="6412"/>
+          <w:tab w:val="left" w:pos="7328"/>
+          <w:tab w:val="left" w:pos="8244"/>
+          <w:tab w:val="left" w:pos="9160"/>
+          <w:tab w:val="left" w:pos="10076"/>
+          <w:tab w:val="left" w:pos="10992"/>
+          <w:tab w:val="left" w:pos="11908"/>
+          <w:tab w:val="left" w:pos="12824"/>
+          <w:tab w:val="left" w:pos="13740"/>
+          <w:tab w:val="left" w:pos="14656"/>
+        </w:tabs>
+        <w:rPr>
+          <w:rFonts w:ascii="Menlo" w:hAnsi="Menlo" w:cs="Menlo"/>
+          <w:color w:val="212529"/>
+          <w:sz w:val="20"/>
+          <w:szCs w:val="20"/>
+          <w:highlight w:val="lightGray"/>
+        </w:rPr>
+      </w:pPr>
+      <w:r>
+        <w:rPr>
+          <w:rFonts w:ascii="Menlo" w:hAnsi="Menlo" w:cs="Menlo"/>
+          <w:color w:val="212529"/>
+          <w:sz w:val="20"/>
+          <w:szCs w:val="20"/>
+          <w:highlight w:val="lightGray"/>
+        </w:rPr>
+        <w:t>})</w:t>
+      </w:r>
+    </w:p>
+    <w:p>
+      <w:pPr>
+        <w:pBdr>
+          <w:top w:val="single" w:sz="4" w:space="1" w:color="auto"/>
+          <w:left w:val="single" w:sz="4" w:space="4" w:color="auto"/>
+          <w:bottom w:val="single" w:sz="4" w:space="1" w:color="auto"/>
+          <w:right w:val="single" w:sz="4" w:space="4" w:color="auto"/>
+        </w:pBdr>
+        <w:tabs>
+          <w:tab w:val="left" w:pos="916"/>
+          <w:tab w:val="left" w:pos="1832"/>
+          <w:tab w:val="left" w:pos="2748"/>
+          <w:tab w:val="left" w:pos="3664"/>
+          <w:tab w:val="left" w:pos="4580"/>
+          <w:tab w:val="left" w:pos="5496"/>
+          <w:tab w:val="left" w:pos="6412"/>
+          <w:tab w:val="left" w:pos="7328"/>
+          <w:tab w:val="left" w:pos="8244"/>
+          <w:tab w:val="left" w:pos="9160"/>
+          <w:tab w:val="left" w:pos="10076"/>
+          <w:tab w:val="left" w:pos="10992"/>
+          <w:tab w:val="left" w:pos="11908"/>
+          <w:tab w:val="left" w:pos="12824"/>
+          <w:tab w:val="left" w:pos="13740"/>
+          <w:tab w:val="left" w:pos="14656"/>
+        </w:tabs>
+        <w:rPr>
+          <w:rFonts w:ascii="Menlo" w:hAnsi="Menlo" w:cs="Menlo"/>
+          <w:color w:val="212529"/>
+          <w:sz w:val="20"/>
+          <w:szCs w:val="20"/>
+          <w:highlight w:val="lightGray"/>
+        </w:rPr>
+      </w:pPr>
+      <w:r>
+        <w:rPr>
+          <w:rFonts w:ascii="Menlo" w:hAnsi="Menlo" w:cs="Menlo"/>
+          <w:color w:val="212529"/>
+          <w:sz w:val="20"/>
+          <w:szCs w:val="20"/>
+          <w:highlight w:val="lightGray"/>
+        </w:rPr>
+        <w:t>.catch(function(err) {</w:t>
+      </w:r>
+    </w:p>
+    <w:p>
+      <w:pPr>
+        <w:pBdr>
+          <w:top w:val="single" w:sz="4" w:space="1" w:color="auto"/>
+          <w:left w:val="single" w:sz="4" w:space="4" w:color="auto"/>
+          <w:bottom w:val="single" w:sz="4" w:space="1" w:color="auto"/>
+          <w:right w:val="single" w:sz="4" w:space="4" w:color="auto"/>
+        </w:pBdr>
+        <w:tabs>
+          <w:tab w:val="left" w:pos="916"/>
+          <w:tab w:val="left" w:pos="1832"/>
+          <w:tab w:val="left" w:pos="2748"/>
+          <w:tab w:val="left" w:pos="3664"/>
+          <w:tab w:val="left" w:pos="4580"/>
+          <w:tab w:val="left" w:pos="5496"/>
+          <w:tab w:val="left" w:pos="6412"/>
+          <w:tab w:val="left" w:pos="7328"/>
+          <w:tab w:val="left" w:pos="8244"/>
+          <w:tab w:val="left" w:pos="9160"/>
+          <w:tab w:val="left" w:pos="10076"/>
+          <w:tab w:val="left" w:pos="10992"/>
+          <w:tab w:val="left" w:pos="11908"/>
+          <w:tab w:val="left" w:pos="12824"/>
+          <w:tab w:val="left" w:pos="13740"/>
+          <w:tab w:val="left" w:pos="14656"/>
+        </w:tabs>
+        <w:rPr>
+          <w:rFonts w:ascii="Menlo" w:hAnsi="Menlo" w:cs="Menlo"/>
+          <w:color w:val="212529"/>
+          <w:sz w:val="20"/>
+          <w:szCs w:val="20"/>
+          <w:highlight w:val="lightGray"/>
+        </w:rPr>
+      </w:pPr>
+      <w:r>
+        <w:rPr>
+          <w:rFonts w:ascii="Menlo" w:hAnsi="Menlo" w:cs="Menlo"/>
+          <w:color w:val="212529"/>
+          <w:sz w:val="20"/>
+          <w:szCs w:val="20"/>
+          <w:highlight w:val="lightGray"/>
+        </w:rPr>
+        <w:t xml:space="preserve">  console.log('Fetch problem: ' + err.message);</w:t>
+      </w:r>
+    </w:p>
+    <w:p>
+      <w:pPr>
+        <w:pBdr>
+          <w:top w:val="single" w:sz="4" w:space="1" w:color="auto"/>
+          <w:left w:val="single" w:sz="4" w:space="4" w:color="auto"/>
+          <w:bottom w:val="single" w:sz="4" w:space="1" w:color="auto"/>
+          <w:right w:val="single" w:sz="4" w:space="4" w:color="auto"/>
+        </w:pBdr>
+        <w:tabs>
+          <w:tab w:val="left" w:pos="916"/>
+          <w:tab w:val="left" w:pos="1832"/>
+          <w:tab w:val="left" w:pos="2748"/>
+          <w:tab w:val="left" w:pos="3664"/>
+          <w:tab w:val="left" w:pos="4580"/>
+          <w:tab w:val="left" w:pos="5496"/>
+          <w:tab w:val="left" w:pos="6412"/>
+          <w:tab w:val="left" w:pos="7328"/>
+          <w:tab w:val="left" w:pos="8244"/>
+          <w:tab w:val="left" w:pos="9160"/>
+          <w:tab w:val="left" w:pos="10076"/>
+          <w:tab w:val="left" w:pos="10992"/>
+          <w:tab w:val="left" w:pos="11908"/>
+          <w:tab w:val="left" w:pos="12824"/>
+          <w:tab w:val="left" w:pos="13740"/>
+          <w:tab w:val="left" w:pos="14656"/>
+        </w:tabs>
+        <w:rPr>
+          <w:rFonts w:ascii="Menlo" w:hAnsi="Menlo" w:cs="Menlo"/>
+          <w:color w:val="212529"/>
+          <w:sz w:val="25"/>
+          <w:szCs w:val="25"/>
+        </w:rPr>
+      </w:pPr>
+      <w:r>
+        <w:rPr>
+          <w:rFonts w:ascii="Menlo" w:hAnsi="Menlo" w:cs="Menlo"/>
+          <w:color w:val="212529"/>
+          <w:sz w:val="20"/>
+          <w:szCs w:val="20"/>
+          <w:highlight w:val="lightGray"/>
+        </w:rPr>
+        <w:t>});</w:t>
+      </w:r>
+    </w:p>
+    <w:p>
+      <w:pPr>
+        <w:pStyle w:val="NormalWeb"/>
+        <w:shd w:val="clear" w:color="auto" w:fill="FFFFFF"/>
+        <w:spacing w:before="0" w:beforeAutospacing="0"/>
+        <w:rPr>
+          <w:rFonts w:ascii="Formular" w:hAnsi="Formular"/>
+          <w:color w:val="373A3C"/>
+          <w:sz w:val="29"/>
+          <w:szCs w:val="29"/>
+        </w:rPr>
+      </w:pPr>
+    </w:p>
+    <w:p>
+      <w:pPr>
+        <w:shd w:val="clear" w:color="auto" w:fill="FFFFFF"/>
+        <w:spacing w:after="100" w:afterAutospacing="1"/>
+        <w:rPr>
+          <w:rFonts w:ascii="Formular" w:hAnsi="Formular"/>
+          <w:color w:val="373A3C"/>
+          <w:sz w:val="29"/>
+          <w:szCs w:val="29"/>
+        </w:rPr>
+      </w:pPr>
+      <w:r>
+        <w:rPr>
+          <w:rFonts w:ascii="Formular" w:hAnsi="Formular"/>
+          <w:color w:val="373A3C"/>
+          <w:sz w:val="29"/>
+          <w:szCs w:val="29"/>
+        </w:rPr>
+        <w:lastRenderedPageBreak/>
+        <w:t>Two </w:t>
+      </w:r>
+      <w:r>
+        <w:rPr>
+          <w:rFonts w:ascii="Formular" w:hAnsi="Formular"/>
+          <w:b/>
+          <w:bCs/>
+          <w:color w:val="373A3C"/>
+          <w:sz w:val="29"/>
+          <w:szCs w:val="29"/>
+        </w:rPr>
+        <w:t>then()</w:t>
+      </w:r>
+      <w:r>
+        <w:rPr>
+          <w:rFonts w:ascii="Formular" w:hAnsi="Formular"/>
+          <w:color w:val="373A3C"/>
+          <w:sz w:val="29"/>
+          <w:szCs w:val="29"/>
+        </w:rPr>
+        <w:t> blocks. Both contain a callback function that will run if the previous operation is successful, and each callback receives as input the result of the previous successful operation, so you can go forward and do something else to it.</w:t>
+      </w:r>
+    </w:p>
+    <w:p>
+      <w:pPr>
+        <w:shd w:val="clear" w:color="auto" w:fill="FFFFFF"/>
+        <w:spacing w:after="100" w:afterAutospacing="1"/>
+        <w:rPr>
+          <w:rFonts w:ascii="Formular" w:hAnsi="Formular"/>
+          <w:color w:val="373A3C"/>
+          <w:sz w:val="29"/>
+          <w:szCs w:val="29"/>
+        </w:rPr>
+      </w:pPr>
+      <w:r>
+        <w:rPr>
+          <w:rFonts w:ascii="Formular" w:hAnsi="Formular"/>
+          <w:color w:val="373A3C"/>
+          <w:sz w:val="29"/>
+          <w:szCs w:val="29"/>
+        </w:rPr>
+        <w:t>The </w:t>
+      </w:r>
+      <w:r>
+        <w:rPr>
+          <w:rFonts w:ascii="Formular" w:hAnsi="Formular"/>
+          <w:b/>
+          <w:bCs/>
+          <w:color w:val="373A3C"/>
+          <w:sz w:val="29"/>
+          <w:szCs w:val="29"/>
+        </w:rPr>
+        <w:t>catch()</w:t>
+      </w:r>
+      <w:r>
+        <w:rPr>
+          <w:rFonts w:ascii="Formular" w:hAnsi="Formular"/>
+          <w:color w:val="373A3C"/>
+          <w:sz w:val="29"/>
+          <w:szCs w:val="29"/>
+        </w:rPr>
+        <w:t> block at the end runs if any of the .then() blocks fail — in a similar way to synchronous try...catch blocks, an error object is made available inside the catch(), which can be used to report the kind of error that has occurred</w:t>
+      </w:r>
+    </w:p>
+    <w:p>
+      <w:pPr>
+        <w:pStyle w:val="Heading2"/>
+      </w:pPr>
+      <w:r>
+        <w:t>Async/await</w:t>
+      </w:r>
+    </w:p>
+    <w:p>
+      <w:pPr>
+        <w:pStyle w:val="NormalWeb"/>
+        <w:shd w:val="clear" w:color="auto" w:fill="FFFFFF"/>
+        <w:spacing w:before="0" w:beforeAutospacing="0"/>
+        <w:rPr>
+          <w:rFonts w:ascii="Formular" w:hAnsi="Formular"/>
+          <w:color w:val="373A3C"/>
+          <w:sz w:val="29"/>
+          <w:szCs w:val="29"/>
+        </w:rPr>
+      </w:pPr>
+      <w:r>
+        <w:rPr>
+          <w:rFonts w:ascii="Formular" w:hAnsi="Formular"/>
+          <w:color w:val="373A3C"/>
+          <w:sz w:val="29"/>
+          <w:szCs w:val="29"/>
+        </w:rPr>
+        <w:t>The </w:t>
+      </w:r>
+      <w:r>
+        <w:rPr>
+          <w:rStyle w:val="Strong"/>
+          <w:rFonts w:ascii="Formular" w:hAnsi="Formular"/>
+          <w:color w:val="373A3C"/>
+          <w:sz w:val="29"/>
+          <w:szCs w:val="29"/>
+        </w:rPr>
+        <w:t>async</w:t>
+      </w:r>
+      <w:r>
+        <w:rPr>
+          <w:rFonts w:ascii="Formular" w:hAnsi="Formular"/>
+          <w:color w:val="373A3C"/>
+          <w:sz w:val="29"/>
+          <w:szCs w:val="29"/>
+        </w:rPr>
+        <w:t xml:space="preserve"> keyword can be placed before a function. The word “async” before a function means one simple thing: a function </w:t>
+      </w:r>
+      <w:r>
+        <w:rPr>
+          <w:rFonts w:ascii="Formular" w:hAnsi="Formular"/>
+          <w:b/>
+          <w:bCs/>
+          <w:color w:val="373A3C"/>
+          <w:sz w:val="29"/>
+          <w:szCs w:val="29"/>
+        </w:rPr>
+        <w:t>always returns a promise</w:t>
+      </w:r>
+      <w:r>
+        <w:rPr>
+          <w:rFonts w:ascii="Formular" w:hAnsi="Formular"/>
+          <w:color w:val="373A3C"/>
+          <w:sz w:val="29"/>
+          <w:szCs w:val="29"/>
+        </w:rPr>
+        <w:t>. Other values are wrapped in a resolved promise automatically.</w:t>
+      </w:r>
+    </w:p>
+    <w:p>
+      <w:pPr>
+        <w:pBdr>
+          <w:top w:val="single" w:sz="4" w:space="1" w:color="auto"/>
+          <w:left w:val="single" w:sz="4" w:space="4" w:color="auto"/>
+          <w:bottom w:val="single" w:sz="4" w:space="1" w:color="auto"/>
+          <w:right w:val="single" w:sz="4" w:space="4" w:color="auto"/>
+        </w:pBdr>
+        <w:tabs>
+          <w:tab w:val="left" w:pos="916"/>
+          <w:tab w:val="left" w:pos="1832"/>
+          <w:tab w:val="left" w:pos="2748"/>
+          <w:tab w:val="left" w:pos="3664"/>
+          <w:tab w:val="left" w:pos="4580"/>
+          <w:tab w:val="left" w:pos="5496"/>
+          <w:tab w:val="left" w:pos="6412"/>
+          <w:tab w:val="left" w:pos="7328"/>
+          <w:tab w:val="left" w:pos="8244"/>
+          <w:tab w:val="left" w:pos="9160"/>
+          <w:tab w:val="left" w:pos="10076"/>
+          <w:tab w:val="left" w:pos="10992"/>
+          <w:tab w:val="left" w:pos="11908"/>
+          <w:tab w:val="left" w:pos="12824"/>
+          <w:tab w:val="left" w:pos="13740"/>
+          <w:tab w:val="left" w:pos="14656"/>
+        </w:tabs>
+        <w:rPr>
+          <w:rFonts w:ascii="Menlo" w:hAnsi="Menlo" w:cs="Menlo"/>
+          <w:color w:val="212529"/>
+          <w:sz w:val="20"/>
+          <w:szCs w:val="20"/>
+          <w:highlight w:val="lightGray"/>
+        </w:rPr>
+      </w:pPr>
+      <w:r>
+        <w:rPr>
+          <w:rFonts w:ascii="Menlo" w:hAnsi="Menlo" w:cs="Menlo"/>
+          <w:color w:val="212529"/>
+          <w:sz w:val="20"/>
+          <w:szCs w:val="20"/>
+          <w:highlight w:val="lightGray"/>
+        </w:rPr>
+        <w:t>async function f() {</w:t>
+      </w:r>
+    </w:p>
+    <w:p>
+      <w:pPr>
+        <w:pBdr>
+          <w:top w:val="single" w:sz="4" w:space="1" w:color="auto"/>
+          <w:left w:val="single" w:sz="4" w:space="4" w:color="auto"/>
+          <w:bottom w:val="single" w:sz="4" w:space="1" w:color="auto"/>
+          <w:right w:val="single" w:sz="4" w:space="4" w:color="auto"/>
+        </w:pBdr>
+        <w:tabs>
+          <w:tab w:val="left" w:pos="916"/>
+          <w:tab w:val="left" w:pos="1832"/>
+          <w:tab w:val="left" w:pos="2748"/>
+          <w:tab w:val="left" w:pos="3664"/>
+          <w:tab w:val="left" w:pos="4580"/>
+          <w:tab w:val="left" w:pos="5496"/>
+          <w:tab w:val="left" w:pos="6412"/>
+          <w:tab w:val="left" w:pos="7328"/>
+          <w:tab w:val="left" w:pos="8244"/>
+          <w:tab w:val="left" w:pos="9160"/>
+          <w:tab w:val="left" w:pos="10076"/>
+          <w:tab w:val="left" w:pos="10992"/>
+          <w:tab w:val="left" w:pos="11908"/>
+          <w:tab w:val="left" w:pos="12824"/>
+          <w:tab w:val="left" w:pos="13740"/>
+          <w:tab w:val="left" w:pos="14656"/>
+        </w:tabs>
+        <w:rPr>
+          <w:rFonts w:ascii="Menlo" w:hAnsi="Menlo" w:cs="Menlo"/>
+          <w:color w:val="212529"/>
+          <w:sz w:val="20"/>
+          <w:szCs w:val="20"/>
+          <w:highlight w:val="lightGray"/>
+        </w:rPr>
+      </w:pPr>
+      <w:r>
+        <w:rPr>
+          <w:rFonts w:ascii="Menlo" w:hAnsi="Menlo" w:cs="Menlo"/>
+          <w:color w:val="212529"/>
+          <w:sz w:val="20"/>
+          <w:szCs w:val="20"/>
+          <w:highlight w:val="lightGray"/>
+        </w:rPr>
+        <w:t xml:space="preserve">  return 1;</w:t>
+      </w:r>
+    </w:p>
+    <w:p>
+      <w:pPr>
+        <w:pBdr>
+          <w:top w:val="single" w:sz="4" w:space="1" w:color="auto"/>
+          <w:left w:val="single" w:sz="4" w:space="4" w:color="auto"/>
+          <w:bottom w:val="single" w:sz="4" w:space="1" w:color="auto"/>
+          <w:right w:val="single" w:sz="4" w:space="4" w:color="auto"/>
+        </w:pBdr>
+        <w:tabs>
+          <w:tab w:val="left" w:pos="916"/>
+          <w:tab w:val="left" w:pos="1832"/>
+          <w:tab w:val="left" w:pos="2748"/>
+          <w:tab w:val="left" w:pos="3664"/>
+          <w:tab w:val="left" w:pos="4580"/>
+          <w:tab w:val="left" w:pos="5496"/>
+          <w:tab w:val="left" w:pos="6412"/>
+          <w:tab w:val="left" w:pos="7328"/>
+          <w:tab w:val="left" w:pos="8244"/>
+          <w:tab w:val="left" w:pos="9160"/>
+          <w:tab w:val="left" w:pos="10076"/>
+          <w:tab w:val="left" w:pos="10992"/>
+          <w:tab w:val="left" w:pos="11908"/>
+          <w:tab w:val="left" w:pos="12824"/>
+          <w:tab w:val="left" w:pos="13740"/>
+          <w:tab w:val="left" w:pos="14656"/>
+        </w:tabs>
+        <w:rPr>
+          <w:rFonts w:ascii="Menlo" w:hAnsi="Menlo" w:cs="Menlo"/>
+          <w:color w:val="212529"/>
+          <w:sz w:val="20"/>
+          <w:szCs w:val="20"/>
+        </w:rPr>
+      </w:pPr>
+      <w:r>
+        <w:rPr>
+          <w:rFonts w:ascii="Menlo" w:hAnsi="Menlo" w:cs="Menlo"/>
+          <w:color w:val="212529"/>
+          <w:sz w:val="20"/>
+          <w:szCs w:val="20"/>
+          <w:highlight w:val="lightGray"/>
+        </w:rPr>
+        <w:t>}</w:t>
+      </w:r>
+    </w:p>
+    <w:p>
+      <w:pPr>
+        <w:tabs>
+          <w:tab w:val="left" w:pos="916"/>
+          <w:tab w:val="left" w:pos="1832"/>
+          <w:tab w:val="left" w:pos="2748"/>
+          <w:tab w:val="left" w:pos="3664"/>
+          <w:tab w:val="left" w:pos="4580"/>
+          <w:tab w:val="left" w:pos="5496"/>
+          <w:tab w:val="left" w:pos="6412"/>
+          <w:tab w:val="left" w:pos="7328"/>
+          <w:tab w:val="left" w:pos="8244"/>
+          <w:tab w:val="left" w:pos="9160"/>
+          <w:tab w:val="left" w:pos="10076"/>
+          <w:tab w:val="left" w:pos="10992"/>
+          <w:tab w:val="left" w:pos="11908"/>
+          <w:tab w:val="left" w:pos="12824"/>
+          <w:tab w:val="left" w:pos="13740"/>
+          <w:tab w:val="left" w:pos="14656"/>
+        </w:tabs>
+        <w:rPr>
+          <w:rFonts w:ascii="Menlo" w:hAnsi="Menlo" w:cs="Menlo"/>
+          <w:color w:val="212529"/>
+          <w:sz w:val="25"/>
+          <w:szCs w:val="25"/>
+        </w:rPr>
+      </w:pPr>
+    </w:p>
+    <w:p>
+      <w:r>
+        <w:rPr>
+          <w:rFonts w:ascii="Formular" w:hAnsi="Formular"/>
+          <w:color w:val="373A3C"/>
+          <w:sz w:val="29"/>
+          <w:szCs w:val="29"/>
+          <w:shd w:val="clear" w:color="auto" w:fill="FFFFFF"/>
+        </w:rPr>
+        <w:t>For instance, this function returns a resolved promise with the result of 1; let’s test it:</w:t>
+      </w:r>
+    </w:p>
+    <w:p>
+      <w:pPr>
+        <w:tabs>
+          <w:tab w:val="left" w:pos="916"/>
+          <w:tab w:val="left" w:pos="1832"/>
+          <w:tab w:val="left" w:pos="2748"/>
+          <w:tab w:val="left" w:pos="3664"/>
+          <w:tab w:val="left" w:pos="4580"/>
+          <w:tab w:val="left" w:pos="5496"/>
+          <w:tab w:val="left" w:pos="6412"/>
+          <w:tab w:val="left" w:pos="7328"/>
+          <w:tab w:val="left" w:pos="8244"/>
+          <w:tab w:val="left" w:pos="9160"/>
+          <w:tab w:val="left" w:pos="10076"/>
+          <w:tab w:val="left" w:pos="10992"/>
+          <w:tab w:val="left" w:pos="11908"/>
+          <w:tab w:val="left" w:pos="12824"/>
+          <w:tab w:val="left" w:pos="13740"/>
+          <w:tab w:val="left" w:pos="14656"/>
+        </w:tabs>
+        <w:rPr>
+          <w:rFonts w:ascii="Menlo" w:hAnsi="Menlo" w:cs="Menlo"/>
+          <w:color w:val="212529"/>
+          <w:sz w:val="25"/>
+          <w:szCs w:val="25"/>
+        </w:rPr>
+      </w:pPr>
+    </w:p>
+    <w:p>
+      <w:pPr>
+        <w:pBdr>
+          <w:top w:val="single" w:sz="4" w:space="1" w:color="auto"/>
+          <w:left w:val="single" w:sz="4" w:space="4" w:color="auto"/>
+          <w:bottom w:val="single" w:sz="4" w:space="1" w:color="auto"/>
+          <w:right w:val="single" w:sz="4" w:space="4" w:color="auto"/>
+        </w:pBdr>
+        <w:tabs>
+          <w:tab w:val="left" w:pos="916"/>
+          <w:tab w:val="left" w:pos="1832"/>
+          <w:tab w:val="left" w:pos="2748"/>
+          <w:tab w:val="left" w:pos="3664"/>
+          <w:tab w:val="left" w:pos="4580"/>
+          <w:tab w:val="left" w:pos="5496"/>
+          <w:tab w:val="left" w:pos="6412"/>
+          <w:tab w:val="left" w:pos="7328"/>
+          <w:tab w:val="left" w:pos="8244"/>
+          <w:tab w:val="left" w:pos="9160"/>
+          <w:tab w:val="left" w:pos="10076"/>
+          <w:tab w:val="left" w:pos="10992"/>
+          <w:tab w:val="left" w:pos="11908"/>
+          <w:tab w:val="left" w:pos="12824"/>
+          <w:tab w:val="left" w:pos="13740"/>
+          <w:tab w:val="left" w:pos="14656"/>
+        </w:tabs>
+        <w:rPr>
+          <w:rFonts w:ascii="Menlo" w:hAnsi="Menlo" w:cs="Menlo"/>
+          <w:color w:val="212529"/>
+          <w:sz w:val="20"/>
+          <w:szCs w:val="20"/>
+          <w:highlight w:val="lightGray"/>
+        </w:rPr>
+      </w:pPr>
+      <w:r>
+        <w:rPr>
+          <w:rFonts w:ascii="Menlo" w:hAnsi="Menlo" w:cs="Menlo"/>
+          <w:color w:val="212529"/>
+          <w:sz w:val="20"/>
+          <w:szCs w:val="20"/>
+          <w:highlight w:val="lightGray"/>
+        </w:rPr>
+        <w:t>async function f() {</w:t>
+      </w:r>
+    </w:p>
+    <w:p>
+      <w:pPr>
+        <w:pBdr>
+          <w:top w:val="single" w:sz="4" w:space="1" w:color="auto"/>
+          <w:left w:val="single" w:sz="4" w:space="4" w:color="auto"/>
+          <w:bottom w:val="single" w:sz="4" w:space="1" w:color="auto"/>
+          <w:right w:val="single" w:sz="4" w:space="4" w:color="auto"/>
+        </w:pBdr>
+        <w:tabs>
+          <w:tab w:val="left" w:pos="916"/>
+          <w:tab w:val="left" w:pos="1832"/>
+          <w:tab w:val="left" w:pos="2748"/>
+          <w:tab w:val="left" w:pos="3664"/>
+          <w:tab w:val="left" w:pos="4580"/>
+          <w:tab w:val="left" w:pos="5496"/>
+          <w:tab w:val="left" w:pos="6412"/>
+          <w:tab w:val="left" w:pos="7328"/>
+          <w:tab w:val="left" w:pos="8244"/>
+          <w:tab w:val="left" w:pos="9160"/>
+          <w:tab w:val="left" w:pos="10076"/>
+          <w:tab w:val="left" w:pos="10992"/>
+          <w:tab w:val="left" w:pos="11908"/>
+          <w:tab w:val="left" w:pos="12824"/>
+          <w:tab w:val="left" w:pos="13740"/>
+          <w:tab w:val="left" w:pos="14656"/>
+        </w:tabs>
+        <w:rPr>
+          <w:rFonts w:ascii="Menlo" w:hAnsi="Menlo" w:cs="Menlo"/>
+          <w:color w:val="212529"/>
+          <w:sz w:val="20"/>
+          <w:szCs w:val="20"/>
+          <w:highlight w:val="lightGray"/>
+        </w:rPr>
+      </w:pPr>
+      <w:r>
+        <w:rPr>
+          <w:rFonts w:ascii="Menlo" w:hAnsi="Menlo" w:cs="Menlo"/>
+          <w:color w:val="212529"/>
+          <w:sz w:val="20"/>
+          <w:szCs w:val="20"/>
+          <w:highlight w:val="lightGray"/>
+        </w:rPr>
+        <w:t xml:space="preserve">  return 1;</w:t>
+      </w:r>
+    </w:p>
+    <w:p>
+      <w:pPr>
+        <w:pBdr>
+          <w:top w:val="single" w:sz="4" w:space="1" w:color="auto"/>
+          <w:left w:val="single" w:sz="4" w:space="4" w:color="auto"/>
+          <w:bottom w:val="single" w:sz="4" w:space="1" w:color="auto"/>
+          <w:right w:val="single" w:sz="4" w:space="4" w:color="auto"/>
+        </w:pBdr>
+        <w:tabs>
+          <w:tab w:val="left" w:pos="916"/>
+          <w:tab w:val="left" w:pos="1832"/>
+          <w:tab w:val="left" w:pos="2748"/>
+          <w:tab w:val="left" w:pos="3664"/>
+          <w:tab w:val="left" w:pos="4580"/>
+          <w:tab w:val="left" w:pos="5496"/>
+          <w:tab w:val="left" w:pos="6412"/>
+          <w:tab w:val="left" w:pos="7328"/>
+          <w:tab w:val="left" w:pos="8244"/>
+          <w:tab w:val="left" w:pos="9160"/>
+          <w:tab w:val="left" w:pos="10076"/>
+          <w:tab w:val="left" w:pos="10992"/>
+          <w:tab w:val="left" w:pos="11908"/>
+          <w:tab w:val="left" w:pos="12824"/>
+          <w:tab w:val="left" w:pos="13740"/>
+          <w:tab w:val="left" w:pos="14656"/>
+        </w:tabs>
+        <w:rPr>
+          <w:rFonts w:ascii="Menlo" w:hAnsi="Menlo" w:cs="Menlo"/>
+          <w:color w:val="212529"/>
+          <w:sz w:val="20"/>
+          <w:szCs w:val="20"/>
+          <w:highlight w:val="lightGray"/>
+        </w:rPr>
+      </w:pPr>
+      <w:r>
+        <w:rPr>
+          <w:rFonts w:ascii="Menlo" w:hAnsi="Menlo" w:cs="Menlo"/>
+          <w:color w:val="212529"/>
+          <w:sz w:val="20"/>
+          <w:szCs w:val="20"/>
+          <w:highlight w:val="lightGray"/>
+        </w:rPr>
+        <w:t>}</w:t>
+      </w:r>
+    </w:p>
+    <w:p>
+      <w:pPr>
+        <w:pBdr>
+          <w:top w:val="single" w:sz="4" w:space="1" w:color="auto"/>
+          <w:left w:val="single" w:sz="4" w:space="4" w:color="auto"/>
+          <w:bottom w:val="single" w:sz="4" w:space="1" w:color="auto"/>
+          <w:right w:val="single" w:sz="4" w:space="4" w:color="auto"/>
+        </w:pBdr>
+        <w:tabs>
+          <w:tab w:val="left" w:pos="916"/>
+          <w:tab w:val="left" w:pos="1832"/>
+          <w:tab w:val="left" w:pos="2748"/>
+          <w:tab w:val="left" w:pos="3664"/>
+          <w:tab w:val="left" w:pos="4580"/>
+          <w:tab w:val="left" w:pos="5496"/>
+          <w:tab w:val="left" w:pos="6412"/>
+          <w:tab w:val="left" w:pos="7328"/>
+          <w:tab w:val="left" w:pos="8244"/>
+          <w:tab w:val="left" w:pos="9160"/>
+          <w:tab w:val="left" w:pos="10076"/>
+          <w:tab w:val="left" w:pos="10992"/>
+          <w:tab w:val="left" w:pos="11908"/>
+          <w:tab w:val="left" w:pos="12824"/>
+          <w:tab w:val="left" w:pos="13740"/>
+          <w:tab w:val="left" w:pos="14656"/>
+        </w:tabs>
+        <w:rPr>
+          <w:rFonts w:ascii="Menlo" w:hAnsi="Menlo" w:cs="Menlo"/>
+          <w:color w:val="212529"/>
+          <w:sz w:val="20"/>
+          <w:szCs w:val="20"/>
+          <w:highlight w:val="lightGray"/>
+        </w:rPr>
+      </w:pPr>
+    </w:p>
+    <w:p>
+      <w:pPr>
+        <w:pBdr>
+          <w:top w:val="single" w:sz="4" w:space="1" w:color="auto"/>
+          <w:left w:val="single" w:sz="4" w:space="4" w:color="auto"/>
+          <w:bottom w:val="single" w:sz="4" w:space="1" w:color="auto"/>
+          <w:right w:val="single" w:sz="4" w:space="4" w:color="auto"/>
+        </w:pBdr>
+        <w:tabs>
+          <w:tab w:val="left" w:pos="916"/>
+          <w:tab w:val="left" w:pos="1832"/>
+          <w:tab w:val="left" w:pos="2748"/>
+          <w:tab w:val="left" w:pos="3664"/>
+          <w:tab w:val="left" w:pos="4580"/>
+          <w:tab w:val="left" w:pos="5496"/>
+          <w:tab w:val="left" w:pos="6412"/>
+          <w:tab w:val="left" w:pos="7328"/>
+          <w:tab w:val="left" w:pos="8244"/>
+          <w:tab w:val="left" w:pos="9160"/>
+          <w:tab w:val="left" w:pos="10076"/>
+          <w:tab w:val="left" w:pos="10992"/>
+          <w:tab w:val="left" w:pos="11908"/>
+          <w:tab w:val="left" w:pos="12824"/>
+          <w:tab w:val="left" w:pos="13740"/>
+          <w:tab w:val="left" w:pos="14656"/>
+        </w:tabs>
+        <w:rPr>
+          <w:rFonts w:ascii="Menlo" w:hAnsi="Menlo" w:cs="Menlo"/>
+          <w:color w:val="212529"/>
+          <w:sz w:val="25"/>
+          <w:szCs w:val="25"/>
+        </w:rPr>
+      </w:pPr>
+      <w:r>
+        <w:rPr>
+          <w:rFonts w:ascii="Menlo" w:hAnsi="Menlo" w:cs="Menlo"/>
+          <w:color w:val="212529"/>
+          <w:sz w:val="20"/>
+          <w:szCs w:val="20"/>
+          <w:highlight w:val="lightGray"/>
+        </w:rPr>
+        <w:t>f().then(console.log); // 1</w:t>
+      </w:r>
+    </w:p>
+    <w:p>
+      <w:pPr>
+        <w:tabs>
+          <w:tab w:val="left" w:pos="916"/>
+          <w:tab w:val="left" w:pos="1832"/>
+          <w:tab w:val="left" w:pos="2748"/>
+          <w:tab w:val="left" w:pos="3664"/>
+          <w:tab w:val="left" w:pos="4580"/>
+          <w:tab w:val="left" w:pos="5496"/>
+          <w:tab w:val="left" w:pos="6412"/>
+          <w:tab w:val="left" w:pos="7328"/>
+          <w:tab w:val="left" w:pos="8244"/>
+          <w:tab w:val="left" w:pos="9160"/>
+          <w:tab w:val="left" w:pos="10076"/>
+          <w:tab w:val="left" w:pos="10992"/>
+          <w:tab w:val="left" w:pos="11908"/>
+          <w:tab w:val="left" w:pos="12824"/>
+          <w:tab w:val="left" w:pos="13740"/>
+          <w:tab w:val="left" w:pos="14656"/>
+        </w:tabs>
+        <w:rPr>
+          <w:rFonts w:ascii="Menlo" w:hAnsi="Menlo" w:cs="Menlo"/>
+          <w:color w:val="212529"/>
+          <w:sz w:val="25"/>
+          <w:szCs w:val="25"/>
+        </w:rPr>
+      </w:pPr>
+    </w:p>
+    <w:p>
+      <w:pPr>
+        <w:rPr>
+          <w:rFonts w:ascii="Formular" w:hAnsi="Formular"/>
+          <w:color w:val="373A3C"/>
+          <w:sz w:val="29"/>
+          <w:szCs w:val="29"/>
+          <w:shd w:val="clear" w:color="auto" w:fill="FFFFFF"/>
+        </w:rPr>
+      </w:pPr>
+      <w:r>
+        <w:rPr>
+          <w:rFonts w:ascii="Formular" w:hAnsi="Formular"/>
+          <w:color w:val="373A3C"/>
+          <w:sz w:val="29"/>
+          <w:szCs w:val="29"/>
+          <w:shd w:val="clear" w:color="auto" w:fill="FFFFFF"/>
+        </w:rPr>
+        <w:t>The keyword </w:t>
+      </w:r>
+      <w:r>
+        <w:rPr>
+          <w:rFonts w:ascii="Formular" w:hAnsi="Formular"/>
+          <w:b/>
+          <w:bCs/>
+          <w:color w:val="373A3C"/>
+          <w:sz w:val="29"/>
+          <w:szCs w:val="29"/>
+          <w:shd w:val="clear" w:color="auto" w:fill="FFFFFF"/>
+        </w:rPr>
+        <w:t>await</w:t>
+      </w:r>
+      <w:r>
+        <w:rPr>
+          <w:rFonts w:ascii="Formular" w:hAnsi="Formular"/>
+          <w:color w:val="373A3C"/>
+          <w:sz w:val="29"/>
+          <w:szCs w:val="29"/>
+          <w:shd w:val="clear" w:color="auto" w:fill="FFFFFF"/>
+        </w:rPr>
+        <w:t> makes JavaScript wait until that promise settles and returns its result.</w:t>
+      </w:r>
+    </w:p>
+    <w:p/>
+    <w:p>
+      <w:pPr>
+        <w:pBdr>
+          <w:top w:val="single" w:sz="4" w:space="1" w:color="auto"/>
+          <w:left w:val="single" w:sz="4" w:space="4" w:color="auto"/>
+          <w:bottom w:val="single" w:sz="4" w:space="1" w:color="auto"/>
+          <w:right w:val="single" w:sz="4" w:space="4" w:color="auto"/>
+        </w:pBdr>
+        <w:tabs>
+          <w:tab w:val="left" w:pos="916"/>
+          <w:tab w:val="left" w:pos="1832"/>
+          <w:tab w:val="left" w:pos="2748"/>
+          <w:tab w:val="left" w:pos="3664"/>
+          <w:tab w:val="left" w:pos="4580"/>
+          <w:tab w:val="left" w:pos="5496"/>
+          <w:tab w:val="left" w:pos="6412"/>
+          <w:tab w:val="left" w:pos="7328"/>
+          <w:tab w:val="left" w:pos="8244"/>
+          <w:tab w:val="left" w:pos="9160"/>
+          <w:tab w:val="left" w:pos="10076"/>
+          <w:tab w:val="left" w:pos="10992"/>
+          <w:tab w:val="left" w:pos="11908"/>
+          <w:tab w:val="left" w:pos="12824"/>
+          <w:tab w:val="left" w:pos="13740"/>
+          <w:tab w:val="left" w:pos="14656"/>
+        </w:tabs>
+        <w:rPr>
+          <w:rFonts w:ascii="Menlo" w:hAnsi="Menlo" w:cs="Menlo"/>
+          <w:color w:val="212529"/>
+          <w:sz w:val="20"/>
+          <w:szCs w:val="20"/>
+          <w:highlight w:val="lightGray"/>
+        </w:rPr>
+      </w:pPr>
+      <w:r>
+        <w:rPr>
+          <w:rFonts w:ascii="Menlo" w:hAnsi="Menlo" w:cs="Menlo"/>
+          <w:color w:val="212529"/>
+          <w:sz w:val="20"/>
+          <w:szCs w:val="20"/>
+          <w:highlight w:val="lightGray"/>
+        </w:rPr>
+        <w:t>// works only inside async functions</w:t>
+      </w:r>
+    </w:p>
+    <w:p>
+      <w:pPr>
+        <w:pBdr>
+          <w:top w:val="single" w:sz="4" w:space="1" w:color="auto"/>
+          <w:left w:val="single" w:sz="4" w:space="4" w:color="auto"/>
+          <w:bottom w:val="single" w:sz="4" w:space="1" w:color="auto"/>
+          <w:right w:val="single" w:sz="4" w:space="4" w:color="auto"/>
+        </w:pBdr>
+        <w:tabs>
+          <w:tab w:val="left" w:pos="916"/>
+          <w:tab w:val="left" w:pos="1832"/>
+          <w:tab w:val="left" w:pos="2748"/>
+          <w:tab w:val="left" w:pos="3664"/>
+          <w:tab w:val="left" w:pos="4580"/>
+          <w:tab w:val="left" w:pos="5496"/>
+          <w:tab w:val="left" w:pos="6412"/>
+          <w:tab w:val="left" w:pos="7328"/>
+          <w:tab w:val="left" w:pos="8244"/>
+          <w:tab w:val="left" w:pos="9160"/>
+          <w:tab w:val="left" w:pos="10076"/>
+          <w:tab w:val="left" w:pos="10992"/>
+          <w:tab w:val="left" w:pos="11908"/>
+          <w:tab w:val="left" w:pos="12824"/>
+          <w:tab w:val="left" w:pos="13740"/>
+          <w:tab w:val="left" w:pos="14656"/>
+        </w:tabs>
+        <w:rPr>
+          <w:rFonts w:ascii="Menlo" w:hAnsi="Menlo" w:cs="Menlo"/>
+          <w:color w:val="212529"/>
+          <w:sz w:val="20"/>
+          <w:szCs w:val="20"/>
+        </w:rPr>
+      </w:pPr>
+      <w:r>
+        <w:rPr>
+          <w:rFonts w:ascii="Menlo" w:hAnsi="Menlo" w:cs="Menlo"/>
+          <w:color w:val="212529"/>
+          <w:sz w:val="20"/>
+          <w:szCs w:val="20"/>
+          <w:highlight w:val="lightGray"/>
+        </w:rPr>
+        <w:t>let value = await promise;</w:t>
+      </w:r>
+    </w:p>
+    <w:p>
+      <w:pPr>
+        <w:tabs>
+          <w:tab w:val="left" w:pos="916"/>
+          <w:tab w:val="left" w:pos="1832"/>
+          <w:tab w:val="left" w:pos="2748"/>
+          <w:tab w:val="left" w:pos="3664"/>
+          <w:tab w:val="left" w:pos="4580"/>
+          <w:tab w:val="left" w:pos="5496"/>
+          <w:tab w:val="left" w:pos="6412"/>
+          <w:tab w:val="left" w:pos="7328"/>
+          <w:tab w:val="left" w:pos="8244"/>
+          <w:tab w:val="left" w:pos="9160"/>
+          <w:tab w:val="left" w:pos="10076"/>
+          <w:tab w:val="left" w:pos="10992"/>
+          <w:tab w:val="left" w:pos="11908"/>
+          <w:tab w:val="left" w:pos="12824"/>
+          <w:tab w:val="left" w:pos="13740"/>
+          <w:tab w:val="left" w:pos="14656"/>
+        </w:tabs>
+        <w:rPr>
+          <w:rFonts w:ascii="Menlo" w:hAnsi="Menlo" w:cs="Menlo"/>
+          <w:color w:val="212529"/>
+          <w:sz w:val="20"/>
+          <w:szCs w:val="20"/>
+        </w:rPr>
+      </w:pPr>
+    </w:p>
+    <w:p>
+      <w:pPr>
+        <w:shd w:val="clear" w:color="auto" w:fill="FFFFFF"/>
+        <w:spacing w:after="100" w:afterAutospacing="1"/>
+        <w:rPr>
+          <w:rFonts w:ascii="Formular" w:hAnsi="Formular"/>
+          <w:color w:val="373A3C"/>
+          <w:sz w:val="29"/>
+          <w:szCs w:val="29"/>
+        </w:rPr>
+      </w:pPr>
+      <w:r>
+        <w:rPr>
+          <w:rFonts w:ascii="Formular" w:hAnsi="Formular"/>
+          <w:color w:val="373A3C"/>
+          <w:sz w:val="29"/>
+          <w:szCs w:val="29"/>
+        </w:rPr>
+        <w:t>Here’s an example with a promise that resolves in 1 second:</w:t>
+      </w:r>
+    </w:p>
+    <w:p>
+      <w:pPr>
+        <w:pBdr>
+          <w:top w:val="single" w:sz="4" w:space="1" w:color="auto"/>
+          <w:left w:val="single" w:sz="4" w:space="4" w:color="auto"/>
+          <w:bottom w:val="single" w:sz="4" w:space="1" w:color="auto"/>
+          <w:right w:val="single" w:sz="4" w:space="4" w:color="auto"/>
+        </w:pBdr>
+        <w:tabs>
+          <w:tab w:val="left" w:pos="916"/>
+          <w:tab w:val="left" w:pos="1832"/>
+          <w:tab w:val="left" w:pos="2748"/>
+          <w:tab w:val="left" w:pos="3664"/>
+          <w:tab w:val="left" w:pos="4580"/>
+          <w:tab w:val="left" w:pos="5496"/>
+          <w:tab w:val="left" w:pos="6412"/>
+          <w:tab w:val="left" w:pos="7328"/>
+          <w:tab w:val="left" w:pos="8244"/>
+          <w:tab w:val="left" w:pos="9160"/>
+          <w:tab w:val="left" w:pos="10076"/>
+          <w:tab w:val="left" w:pos="10992"/>
+          <w:tab w:val="left" w:pos="11908"/>
+          <w:tab w:val="left" w:pos="12824"/>
+          <w:tab w:val="left" w:pos="13740"/>
+          <w:tab w:val="left" w:pos="14656"/>
+        </w:tabs>
+        <w:rPr>
+          <w:rFonts w:ascii="Menlo" w:hAnsi="Menlo" w:cs="Menlo"/>
+          <w:color w:val="212529"/>
+          <w:sz w:val="20"/>
+          <w:szCs w:val="20"/>
+          <w:highlight w:val="lightGray"/>
+        </w:rPr>
+      </w:pPr>
+      <w:r>
+        <w:rPr>
+          <w:rFonts w:ascii="Menlo" w:hAnsi="Menlo" w:cs="Menlo"/>
+          <w:color w:val="212529"/>
+          <w:sz w:val="20"/>
+          <w:szCs w:val="20"/>
+          <w:highlight w:val="lightGray"/>
+        </w:rPr>
+        <w:t>async function f() {</w:t>
+      </w:r>
+    </w:p>
+    <w:p>
+      <w:pPr>
+        <w:pBdr>
+          <w:top w:val="single" w:sz="4" w:space="1" w:color="auto"/>
+          <w:left w:val="single" w:sz="4" w:space="4" w:color="auto"/>
+          <w:bottom w:val="single" w:sz="4" w:space="1" w:color="auto"/>
+          <w:right w:val="single" w:sz="4" w:space="4" w:color="auto"/>
+        </w:pBdr>
+        <w:tabs>
+          <w:tab w:val="left" w:pos="916"/>
+          <w:tab w:val="left" w:pos="1832"/>
+          <w:tab w:val="left" w:pos="2748"/>
+          <w:tab w:val="left" w:pos="3664"/>
+          <w:tab w:val="left" w:pos="4580"/>
+          <w:tab w:val="left" w:pos="5496"/>
+          <w:tab w:val="left" w:pos="6412"/>
+          <w:tab w:val="left" w:pos="7328"/>
+          <w:tab w:val="left" w:pos="8244"/>
+          <w:tab w:val="left" w:pos="9160"/>
+          <w:tab w:val="left" w:pos="10076"/>
+          <w:tab w:val="left" w:pos="10992"/>
+          <w:tab w:val="left" w:pos="11908"/>
+          <w:tab w:val="left" w:pos="12824"/>
+          <w:tab w:val="left" w:pos="13740"/>
+          <w:tab w:val="left" w:pos="14656"/>
+        </w:tabs>
+        <w:rPr>
+          <w:rFonts w:ascii="Menlo" w:hAnsi="Menlo" w:cs="Menlo"/>
+          <w:color w:val="212529"/>
+          <w:sz w:val="20"/>
+          <w:szCs w:val="20"/>
+          <w:highlight w:val="lightGray"/>
+        </w:rPr>
+      </w:pPr>
+    </w:p>
+    <w:p>
+      <w:pPr>
+        <w:pBdr>
+          <w:top w:val="single" w:sz="4" w:space="1" w:color="auto"/>
+          <w:left w:val="single" w:sz="4" w:space="4" w:color="auto"/>
+          <w:bottom w:val="single" w:sz="4" w:space="1" w:color="auto"/>
+          <w:right w:val="single" w:sz="4" w:space="4" w:color="auto"/>
+        </w:pBdr>
+        <w:tabs>
+          <w:tab w:val="left" w:pos="916"/>
+          <w:tab w:val="left" w:pos="1832"/>
+          <w:tab w:val="left" w:pos="2748"/>
+          <w:tab w:val="left" w:pos="3664"/>
+          <w:tab w:val="left" w:pos="4580"/>
+          <w:tab w:val="left" w:pos="5496"/>
+          <w:tab w:val="left" w:pos="6412"/>
+          <w:tab w:val="left" w:pos="7328"/>
+          <w:tab w:val="left" w:pos="8244"/>
+          <w:tab w:val="left" w:pos="9160"/>
+          <w:tab w:val="left" w:pos="10076"/>
+          <w:tab w:val="left" w:pos="10992"/>
+          <w:tab w:val="left" w:pos="11908"/>
+          <w:tab w:val="left" w:pos="12824"/>
+          <w:tab w:val="left" w:pos="13740"/>
+          <w:tab w:val="left" w:pos="14656"/>
+        </w:tabs>
+        <w:rPr>
+          <w:rFonts w:ascii="Menlo" w:hAnsi="Menlo" w:cs="Menlo"/>
+          <w:color w:val="212529"/>
+          <w:sz w:val="20"/>
+          <w:szCs w:val="20"/>
+          <w:highlight w:val="lightGray"/>
+        </w:rPr>
+      </w:pPr>
+      <w:r>
+        <w:rPr>
+          <w:rFonts w:ascii="Menlo" w:hAnsi="Menlo" w:cs="Menlo"/>
+          <w:color w:val="212529"/>
+          <w:sz w:val="20"/>
+          <w:szCs w:val="20"/>
+          <w:highlight w:val="lightGray"/>
+        </w:rPr>
+        <w:t xml:space="preserve">  let promise = new Promise((resolve, reject) =&gt; {</w:t>
+      </w:r>
+    </w:p>
+    <w:p>
+      <w:pPr>
+        <w:pBdr>
+          <w:top w:val="single" w:sz="4" w:space="1" w:color="auto"/>
+          <w:left w:val="single" w:sz="4" w:space="4" w:color="auto"/>
+          <w:bottom w:val="single" w:sz="4" w:space="1" w:color="auto"/>
+          <w:right w:val="single" w:sz="4" w:space="4" w:color="auto"/>
+        </w:pBdr>
+        <w:tabs>
+          <w:tab w:val="left" w:pos="916"/>
+          <w:tab w:val="left" w:pos="1832"/>
+          <w:tab w:val="left" w:pos="2748"/>
+          <w:tab w:val="left" w:pos="3664"/>
+          <w:tab w:val="left" w:pos="4580"/>
+          <w:tab w:val="left" w:pos="5496"/>
+          <w:tab w:val="left" w:pos="6412"/>
+          <w:tab w:val="left" w:pos="7328"/>
+          <w:tab w:val="left" w:pos="8244"/>
+          <w:tab w:val="left" w:pos="9160"/>
+          <w:tab w:val="left" w:pos="10076"/>
+          <w:tab w:val="left" w:pos="10992"/>
+          <w:tab w:val="left" w:pos="11908"/>
+          <w:tab w:val="left" w:pos="12824"/>
+          <w:tab w:val="left" w:pos="13740"/>
+          <w:tab w:val="left" w:pos="14656"/>
+        </w:tabs>
+        <w:rPr>
+          <w:rFonts w:ascii="Menlo" w:hAnsi="Menlo" w:cs="Menlo"/>
+          <w:color w:val="212529"/>
+          <w:sz w:val="20"/>
+          <w:szCs w:val="20"/>
+          <w:highlight w:val="lightGray"/>
+        </w:rPr>
+      </w:pPr>
+      <w:r>
+        <w:rPr>
+          <w:rFonts w:ascii="Menlo" w:hAnsi="Menlo" w:cs="Menlo"/>
+          <w:color w:val="212529"/>
+          <w:sz w:val="20"/>
+          <w:szCs w:val="20"/>
+          <w:highlight w:val="lightGray"/>
+        </w:rPr>
+        <w:t xml:space="preserve">    setTimeout(() =&gt; resolve("done!"), 1000)</w:t>
+      </w:r>
+    </w:p>
+    <w:p>
+      <w:pPr>
+        <w:pBdr>
+          <w:top w:val="single" w:sz="4" w:space="1" w:color="auto"/>
+          <w:left w:val="single" w:sz="4" w:space="4" w:color="auto"/>
+          <w:bottom w:val="single" w:sz="4" w:space="1" w:color="auto"/>
+          <w:right w:val="single" w:sz="4" w:space="4" w:color="auto"/>
+        </w:pBdr>
+        <w:tabs>
+          <w:tab w:val="left" w:pos="916"/>
+          <w:tab w:val="left" w:pos="1832"/>
+          <w:tab w:val="left" w:pos="2748"/>
+          <w:tab w:val="left" w:pos="3664"/>
+          <w:tab w:val="left" w:pos="4580"/>
+          <w:tab w:val="left" w:pos="5496"/>
+          <w:tab w:val="left" w:pos="6412"/>
+          <w:tab w:val="left" w:pos="7328"/>
+          <w:tab w:val="left" w:pos="8244"/>
+          <w:tab w:val="left" w:pos="9160"/>
+          <w:tab w:val="left" w:pos="10076"/>
+          <w:tab w:val="left" w:pos="10992"/>
+          <w:tab w:val="left" w:pos="11908"/>
+          <w:tab w:val="left" w:pos="12824"/>
+          <w:tab w:val="left" w:pos="13740"/>
+          <w:tab w:val="left" w:pos="14656"/>
+        </w:tabs>
+        <w:rPr>
+          <w:rFonts w:ascii="Menlo" w:hAnsi="Menlo" w:cs="Menlo"/>
+          <w:color w:val="212529"/>
+          <w:sz w:val="20"/>
+          <w:szCs w:val="20"/>
+          <w:highlight w:val="lightGray"/>
+        </w:rPr>
+      </w:pPr>
+      <w:r>
+        <w:rPr>
+          <w:rFonts w:ascii="Menlo" w:hAnsi="Menlo" w:cs="Menlo"/>
+          <w:color w:val="212529"/>
+          <w:sz w:val="20"/>
+          <w:szCs w:val="20"/>
+          <w:highlight w:val="lightGray"/>
+        </w:rPr>
+        <w:t xml:space="preserve">  });</w:t>
+      </w:r>
+    </w:p>
+    <w:p>
+      <w:pPr>
+        <w:pBdr>
+          <w:top w:val="single" w:sz="4" w:space="1" w:color="auto"/>
+          <w:left w:val="single" w:sz="4" w:space="4" w:color="auto"/>
+          <w:bottom w:val="single" w:sz="4" w:space="1" w:color="auto"/>
+          <w:right w:val="single" w:sz="4" w:space="4" w:color="auto"/>
+        </w:pBdr>
+        <w:tabs>
+          <w:tab w:val="left" w:pos="916"/>
+          <w:tab w:val="left" w:pos="1832"/>
+          <w:tab w:val="left" w:pos="2748"/>
+          <w:tab w:val="left" w:pos="3664"/>
+          <w:tab w:val="left" w:pos="4580"/>
+          <w:tab w:val="left" w:pos="5496"/>
+          <w:tab w:val="left" w:pos="6412"/>
+          <w:tab w:val="left" w:pos="7328"/>
+          <w:tab w:val="left" w:pos="8244"/>
+          <w:tab w:val="left" w:pos="9160"/>
+          <w:tab w:val="left" w:pos="10076"/>
+          <w:tab w:val="left" w:pos="10992"/>
+          <w:tab w:val="left" w:pos="11908"/>
+          <w:tab w:val="left" w:pos="12824"/>
+          <w:tab w:val="left" w:pos="13740"/>
+          <w:tab w:val="left" w:pos="14656"/>
+        </w:tabs>
+        <w:rPr>
+          <w:rFonts w:ascii="Menlo" w:hAnsi="Menlo" w:cs="Menlo"/>
+          <w:color w:val="212529"/>
+          <w:sz w:val="20"/>
+          <w:szCs w:val="20"/>
+          <w:highlight w:val="lightGray"/>
+        </w:rPr>
+      </w:pPr>
+      <w:r>
+        <w:rPr>
+          <w:rFonts w:ascii="Menlo" w:hAnsi="Menlo" w:cs="Menlo"/>
+          <w:color w:val="212529"/>
+          <w:sz w:val="20"/>
+          <w:szCs w:val="20"/>
+          <w:highlight w:val="lightGray"/>
+        </w:rPr>
+        <w:t xml:space="preserve">  let result = await promise; // wait until the promise resolves (*)</w:t>
+      </w:r>
+    </w:p>
+    <w:p>
+      <w:pPr>
+        <w:pBdr>
+          <w:top w:val="single" w:sz="4" w:space="1" w:color="auto"/>
+          <w:left w:val="single" w:sz="4" w:space="4" w:color="auto"/>
+          <w:bottom w:val="single" w:sz="4" w:space="1" w:color="auto"/>
+          <w:right w:val="single" w:sz="4" w:space="4" w:color="auto"/>
+        </w:pBdr>
+        <w:tabs>
+          <w:tab w:val="left" w:pos="916"/>
+          <w:tab w:val="left" w:pos="1832"/>
+          <w:tab w:val="left" w:pos="2748"/>
+          <w:tab w:val="left" w:pos="3664"/>
+          <w:tab w:val="left" w:pos="4580"/>
+          <w:tab w:val="left" w:pos="5496"/>
+          <w:tab w:val="left" w:pos="6412"/>
+          <w:tab w:val="left" w:pos="7328"/>
+          <w:tab w:val="left" w:pos="8244"/>
+          <w:tab w:val="left" w:pos="9160"/>
+          <w:tab w:val="left" w:pos="10076"/>
+          <w:tab w:val="left" w:pos="10992"/>
+          <w:tab w:val="left" w:pos="11908"/>
+          <w:tab w:val="left" w:pos="12824"/>
+          <w:tab w:val="left" w:pos="13740"/>
+          <w:tab w:val="left" w:pos="14656"/>
+        </w:tabs>
+        <w:rPr>
+          <w:rFonts w:ascii="Menlo" w:hAnsi="Menlo" w:cs="Menlo"/>
+          <w:color w:val="212529"/>
+          <w:sz w:val="20"/>
+          <w:szCs w:val="20"/>
+          <w:highlight w:val="lightGray"/>
+        </w:rPr>
+      </w:pPr>
+      <w:r>
+        <w:rPr>
+          <w:rFonts w:ascii="Menlo" w:hAnsi="Menlo" w:cs="Menlo"/>
+          <w:color w:val="212529"/>
+          <w:sz w:val="20"/>
+          <w:szCs w:val="20"/>
+          <w:highlight w:val="lightGray"/>
+        </w:rPr>
+        <w:t xml:space="preserve">  console.log(result); // "done!"</w:t>
+      </w:r>
+    </w:p>
+    <w:p>
+      <w:pPr>
+        <w:pBdr>
+          <w:top w:val="single" w:sz="4" w:space="1" w:color="auto"/>
+          <w:left w:val="single" w:sz="4" w:space="4" w:color="auto"/>
+          <w:bottom w:val="single" w:sz="4" w:space="1" w:color="auto"/>
+          <w:right w:val="single" w:sz="4" w:space="4" w:color="auto"/>
+        </w:pBdr>
+        <w:tabs>
+          <w:tab w:val="left" w:pos="916"/>
+          <w:tab w:val="left" w:pos="1832"/>
+          <w:tab w:val="left" w:pos="2748"/>
+          <w:tab w:val="left" w:pos="3664"/>
+          <w:tab w:val="left" w:pos="4580"/>
+          <w:tab w:val="left" w:pos="5496"/>
+          <w:tab w:val="left" w:pos="6412"/>
+          <w:tab w:val="left" w:pos="7328"/>
+          <w:tab w:val="left" w:pos="8244"/>
+          <w:tab w:val="left" w:pos="9160"/>
+          <w:tab w:val="left" w:pos="10076"/>
+          <w:tab w:val="left" w:pos="10992"/>
+          <w:tab w:val="left" w:pos="11908"/>
+          <w:tab w:val="left" w:pos="12824"/>
+          <w:tab w:val="left" w:pos="13740"/>
+          <w:tab w:val="left" w:pos="14656"/>
+        </w:tabs>
+        <w:rPr>
+          <w:rFonts w:ascii="Menlo" w:hAnsi="Menlo" w:cs="Menlo"/>
+          <w:color w:val="212529"/>
+          <w:sz w:val="20"/>
+          <w:szCs w:val="20"/>
+          <w:highlight w:val="lightGray"/>
+        </w:rPr>
+      </w:pPr>
+      <w:r>
+        <w:rPr>
+          <w:rFonts w:ascii="Menlo" w:hAnsi="Menlo" w:cs="Menlo"/>
+          <w:color w:val="212529"/>
+          <w:sz w:val="20"/>
+          <w:szCs w:val="20"/>
+          <w:highlight w:val="lightGray"/>
+        </w:rPr>
+        <w:t>}</w:t>
+      </w:r>
+    </w:p>
+    <w:p>
+      <w:pPr>
+        <w:pBdr>
+          <w:top w:val="single" w:sz="4" w:space="1" w:color="auto"/>
+          <w:left w:val="single" w:sz="4" w:space="4" w:color="auto"/>
+          <w:bottom w:val="single" w:sz="4" w:space="1" w:color="auto"/>
+          <w:right w:val="single" w:sz="4" w:space="4" w:color="auto"/>
+        </w:pBdr>
+        <w:tabs>
+          <w:tab w:val="left" w:pos="916"/>
+          <w:tab w:val="left" w:pos="1832"/>
+          <w:tab w:val="left" w:pos="2748"/>
+          <w:tab w:val="left" w:pos="3664"/>
+          <w:tab w:val="left" w:pos="4580"/>
+          <w:tab w:val="left" w:pos="5496"/>
+          <w:tab w:val="left" w:pos="6412"/>
+          <w:tab w:val="left" w:pos="7328"/>
+          <w:tab w:val="left" w:pos="8244"/>
+          <w:tab w:val="left" w:pos="9160"/>
+          <w:tab w:val="left" w:pos="10076"/>
+          <w:tab w:val="left" w:pos="10992"/>
+          <w:tab w:val="left" w:pos="11908"/>
+          <w:tab w:val="left" w:pos="12824"/>
+          <w:tab w:val="left" w:pos="13740"/>
+          <w:tab w:val="left" w:pos="14656"/>
+        </w:tabs>
+        <w:rPr>
+          <w:rFonts w:ascii="Menlo" w:hAnsi="Menlo" w:cs="Menlo"/>
+          <w:color w:val="212529"/>
+          <w:sz w:val="25"/>
+          <w:szCs w:val="25"/>
+        </w:rPr>
+      </w:pPr>
+      <w:r>
+        <w:rPr>
+          <w:rFonts w:ascii="Menlo" w:hAnsi="Menlo" w:cs="Menlo"/>
+          <w:color w:val="212529"/>
+          <w:sz w:val="20"/>
+          <w:szCs w:val="20"/>
+          <w:highlight w:val="lightGray"/>
+        </w:rPr>
+        <w:t>f();</w:t>
+      </w:r>
+    </w:p>
+    <w:p/>
+    <w:p>
+      <w:pPr>
+        <w:tabs>
+          <w:tab w:val="left" w:pos="916"/>
+          <w:tab w:val="left" w:pos="1832"/>
+          <w:tab w:val="left" w:pos="2748"/>
+          <w:tab w:val="left" w:pos="3664"/>
+          <w:tab w:val="left" w:pos="4580"/>
+          <w:tab w:val="left" w:pos="5496"/>
+          <w:tab w:val="left" w:pos="6412"/>
+          <w:tab w:val="left" w:pos="7328"/>
+          <w:tab w:val="left" w:pos="8244"/>
+          <w:tab w:val="left" w:pos="9160"/>
+          <w:tab w:val="left" w:pos="10076"/>
+          <w:tab w:val="left" w:pos="10992"/>
+          <w:tab w:val="left" w:pos="11908"/>
+          <w:tab w:val="left" w:pos="12824"/>
+          <w:tab w:val="left" w:pos="13740"/>
+          <w:tab w:val="left" w:pos="14656"/>
+        </w:tabs>
+        <w:rPr>
+          <w:rFonts w:ascii="Menlo" w:hAnsi="Menlo" w:cs="Menlo"/>
+          <w:color w:val="212529"/>
+          <w:sz w:val="25"/>
+          <w:szCs w:val="25"/>
+        </w:rPr>
+      </w:pPr>
+    </w:p>
+    <w:p>
       <w:pPr>
         <w:jc w:val="center"/>
       </w:pPr>
@@ -52864,7 +56949,7 @@
         <w:rFonts w:asciiTheme="minorHAnsi" w:eastAsiaTheme="minorHAnsi" w:hAnsiTheme="minorHAnsi" w:cstheme="minorBidi"/>
         <w:sz w:val="24"/>
         <w:szCs w:val="24"/>
-        <w:lang w:eastAsia="en-US" w:bidi="ar-SA"/>
+        <w:lang w:val="en-NO" w:eastAsia="en-US" w:bidi="ar-SA"/>
       </w:rPr>
     </w:rPrDefault>
     <w:pPrDefault/>
@@ -53323,6 +57408,7 @@
   <w:style w:type="character" w:default="1" w:styleId="DefaultParagraphFont">
     <w:name w:val="Default Paragraph Font"/>
     <w:uiPriority w:val="1"/>
+    <w:semiHidden/>
     <w:unhideWhenUsed/>
   </w:style>
   <w:style w:type="table" w:default="1" w:styleId="TableNormal">

</xml_diff>

<commit_message>
Add : Restaurant Menu files
</commit_message>
<xml_diff>
--- a/javascript/JS_Book.docx
+++ b/javascript/JS_Book.docx
@@ -53073,7 +53073,26 @@
           <w:sz w:val="29"/>
           <w:szCs w:val="29"/>
         </w:rPr>
-        <w:t xml:space="preserve"> keyword can be placed before a function. The word “async” before a function means one simple thing: a function </w:t>
+        <w:t xml:space="preserve"> keyword can be placed </w:t>
+      </w:r>
+      <w:r>
+        <w:rPr>
+          <w:rFonts w:ascii="Formular" w:hAnsi="Formular"/>
+          <w:color w:val="373A3C"/>
+          <w:sz w:val="29"/>
+          <w:szCs w:val="29"/>
+          <w:highlight w:val="yellow"/>
+        </w:rPr>
+        <w:t>before</w:t>
+      </w:r>
+      <w:r>
+        <w:rPr>
+          <w:rFonts w:ascii="Formular" w:hAnsi="Formular"/>
+          <w:color w:val="373A3C"/>
+          <w:sz w:val="29"/>
+          <w:szCs w:val="29"/>
+        </w:rPr>
+        <w:t xml:space="preserve"> a function. The word “async” before a function means one simple thing: a function </w:t>
       </w:r>
       <w:r>
         <w:rPr>

</xml_diff>